<commit_message>
worked at the Meetings.doc
</commit_message>
<xml_diff>
--- a/Documentation/Meetings.docx
+++ b/Documentation/Meetings.docx
@@ -1,6 +1,6 @@
 
 <file path=word/document.xml><?xml version="1.0" encoding="utf-8"?>
-<w:document xmlns:wpc="http://schemas.microsoft.com/office/word/2010/wordprocessingCanvas" xmlns:mc="http://schemas.openxmlformats.org/markup-compatibility/2006" xmlns:o="urn:schemas-microsoft-com:office:office" xmlns:r="http://schemas.openxmlformats.org/officeDocument/2006/relationships" xmlns:m="http://schemas.openxmlformats.org/officeDocument/2006/math" xmlns:v="urn:schemas-microsoft-com:vml" xmlns:wp14="http://schemas.microsoft.com/office/word/2010/wordprocessingDrawing" xmlns:wp="http://schemas.openxmlformats.org/drawingml/2006/wordprocessingDrawing" xmlns:w10="urn:schemas-microsoft-com:office:word" xmlns:w="http://schemas.openxmlformats.org/wordprocessingml/2006/main" xmlns:w14="http://schemas.microsoft.com/office/word/2010/wordml" xmlns:w15="http://schemas.microsoft.com/office/word/2012/wordml" xmlns:wpg="http://schemas.microsoft.com/office/word/2010/wordprocessingGroup" xmlns:wpi="http://schemas.microsoft.com/office/word/2010/wordprocessingInk" xmlns:wne="http://schemas.microsoft.com/office/word/2006/wordml" xmlns:wps="http://schemas.microsoft.com/office/word/2010/wordprocessingShape" mc:Ignorable="w14 w15 wp14">
+<w:document xmlns:wpc="http://schemas.microsoft.com/office/word/2010/wordprocessingCanvas" xmlns:mo="http://schemas.microsoft.com/office/mac/office/2008/main" xmlns:mc="http://schemas.openxmlformats.org/markup-compatibility/2006" xmlns:mv="urn:schemas-microsoft-com:mac:vml" xmlns:o="urn:schemas-microsoft-com:office:office" xmlns:r="http://schemas.openxmlformats.org/officeDocument/2006/relationships" xmlns:m="http://schemas.openxmlformats.org/officeDocument/2006/math" xmlns:v="urn:schemas-microsoft-com:vml" xmlns:wp14="http://schemas.microsoft.com/office/word/2010/wordprocessingDrawing" xmlns:wp="http://schemas.openxmlformats.org/drawingml/2006/wordprocessingDrawing" xmlns:w10="urn:schemas-microsoft-com:office:word" xmlns:w="http://schemas.openxmlformats.org/wordprocessingml/2006/main" xmlns:w14="http://schemas.microsoft.com/office/word/2010/wordml" xmlns:wpg="http://schemas.microsoft.com/office/word/2010/wordprocessingGroup" xmlns:wpi="http://schemas.microsoft.com/office/word/2010/wordprocessingInk" xmlns:wne="http://schemas.microsoft.com/office/word/2006/wordml" xmlns:wps="http://schemas.microsoft.com/office/word/2010/wordprocessingShape" mc:Ignorable="w14 wp14">
   <w:body>
     <w:p>
       <w:pPr>
@@ -15,11 +15,9 @@
       <w:pPr>
         <w:pStyle w:val="berschrift1"/>
       </w:pPr>
-      <w:proofErr w:type="spellStart"/>
       <w:r>
         <w:t>Preparation</w:t>
       </w:r>
-      <w:proofErr w:type="spellEnd"/>
     </w:p>
     <w:p>
       <w:pPr>
@@ -128,15 +126,7 @@
     </w:p>
     <w:p>
       <w:r>
-        <w:t xml:space="preserve">Print </w:t>
-      </w:r>
-      <w:proofErr w:type="spellStart"/>
-      <w:r>
-        <w:t>chips</w:t>
-      </w:r>
-      <w:proofErr w:type="spellEnd"/>
-      <w:r>
-        <w:t xml:space="preserve">, </w:t>
+        <w:t xml:space="preserve">Print chips, </w:t>
       </w:r>
       <w:r>
         <w:t>M</w:t>
@@ -154,15 +144,7 @@
         <w:t>n bauen, durch ganz Europa transportieren</w:t>
       </w:r>
       <w:r>
-        <w:t xml:space="preserve">, (auch </w:t>
-      </w:r>
-      <w:proofErr w:type="spellStart"/>
-      <w:r>
-        <w:t>übersee</w:t>
-      </w:r>
-      <w:proofErr w:type="spellEnd"/>
-      <w:r>
-        <w:t>), veraltete Logistik, Chauffeure darauf zugrei</w:t>
+        <w:t>, (auch übersee), veraltete Logistik, Chauffeure darauf zugrei</w:t>
       </w:r>
       <w:r>
         <w:t xml:space="preserve">fen </w:t>
@@ -170,23 +152,7 @@
     </w:p>
     <w:p>
       <w:r>
-        <w:t xml:space="preserve">Erste Phase: Logistiker Touren selber zusammenführen, weist Fahrer zu, </w:t>
-      </w:r>
-      <w:proofErr w:type="spellStart"/>
-      <w:r>
-        <w:t>To</w:t>
-      </w:r>
-      <w:proofErr w:type="spellEnd"/>
-      <w:r>
-        <w:t xml:space="preserve"> do Liste für </w:t>
-      </w:r>
-      <w:proofErr w:type="spellStart"/>
-      <w:r>
-        <w:t>chauffeur</w:t>
-      </w:r>
-      <w:proofErr w:type="spellEnd"/>
-      <w:r>
-        <w:t>, die er abarbeiten muss, Zentrales System von beiden zugreifbar</w:t>
+        <w:t>Erste Phase: Logistiker Touren selber zusammenführen, weist Fahrer zu, To do Liste für chauffeur, die er abarbeiten muss, Zentrales System von beiden zugreifbar</w:t>
       </w:r>
     </w:p>
     <w:p>
@@ -252,11 +218,9 @@
       <w:pPr>
         <w:pStyle w:val="berschrift1"/>
       </w:pPr>
-      <w:proofErr w:type="spellStart"/>
       <w:r>
         <w:t>Questions</w:t>
       </w:r>
-      <w:proofErr w:type="spellEnd"/>
     </w:p>
     <w:p>
       <w:pPr>
@@ -294,20 +258,119 @@
         <w:t>Welche Komponenten muss ein Auftrag haben? Nummer, Adresse, Firma, …</w:t>
       </w:r>
     </w:p>
+    <w:p>
+      <w:pPr>
+        <w:pStyle w:val="Listenabsatz"/>
+        <w:numPr>
+          <w:ilvl w:val="0"/>
+          <w:numId w:val="2"/>
+        </w:numPr>
+      </w:pPr>
+      <w:r>
+        <w:t>Können Kunden Zeiten abgeben in denen die Lieferung erfolgen soll?</w:t>
+      </w:r>
+    </w:p>
+    <w:p>
+      <w:pPr>
+        <w:pStyle w:val="Listenabsatz"/>
+        <w:numPr>
+          <w:ilvl w:val="0"/>
+          <w:numId w:val="2"/>
+        </w:numPr>
+      </w:pPr>
+      <w:r>
+        <w:t>Kann der Kunde auch online nachsehen, wie es mit seiner Lieferung aussieht?</w:t>
+      </w:r>
+    </w:p>
     <w:p/>
-    <w:p/>
     <w:p>
       <w:pPr>
         <w:pStyle w:val="berschrift1"/>
       </w:pPr>
       <w:r>
-        <w:t>Notes</w:t>
-      </w:r>
-    </w:p>
-    <w:p>
+        <w:t>Technical questions</w:t>
+      </w:r>
+    </w:p>
+    <w:p>
+      <w:pPr>
+        <w:pStyle w:val="Listenabsatz"/>
+        <w:numPr>
+          <w:ilvl w:val="0"/>
+          <w:numId w:val="4"/>
+        </w:numPr>
+      </w:pPr>
+      <w:r>
+        <w:t>Welche Frameworks würden noch zu unserem Projekt passen?</w:t>
+      </w:r>
       <w:bookmarkStart w:id="0" w:name="_GoBack"/>
       <w:bookmarkEnd w:id="0"/>
     </w:p>
+    <w:p>
+      <w:pPr>
+        <w:pStyle w:val="berschrift1"/>
+      </w:pPr>
+      <w:r>
+        <w:t>What we are doing at the moment</w:t>
+      </w:r>
+    </w:p>
+    <w:p>
+      <w:pPr>
+        <w:pStyle w:val="Listenabsatz"/>
+        <w:numPr>
+          <w:ilvl w:val="0"/>
+          <w:numId w:val="3"/>
+        </w:numPr>
+      </w:pPr>
+      <w:r>
+        <w:t>Logistiker Formular</w:t>
+      </w:r>
+    </w:p>
+    <w:p>
+      <w:pPr>
+        <w:pStyle w:val="Listenabsatz"/>
+        <w:numPr>
+          <w:ilvl w:val="0"/>
+          <w:numId w:val="3"/>
+        </w:numPr>
+      </w:pPr>
+      <w:r>
+        <w:t>Fahrer Formular</w:t>
+      </w:r>
+    </w:p>
+    <w:p>
+      <w:pPr>
+        <w:pStyle w:val="Listenabsatz"/>
+        <w:numPr>
+          <w:ilvl w:val="0"/>
+          <w:numId w:val="3"/>
+        </w:numPr>
+      </w:pPr>
+      <w:r>
+        <w:t>Design für die Webseite</w:t>
+      </w:r>
+    </w:p>
+    <w:p>
+      <w:pPr>
+        <w:pStyle w:val="Listenabsatz"/>
+        <w:numPr>
+          <w:ilvl w:val="0"/>
+          <w:numId w:val="3"/>
+        </w:numPr>
+      </w:pPr>
+      <w:r>
+        <w:t>Spring erkunden</w:t>
+      </w:r>
+    </w:p>
+    <w:p/>
+    <w:p>
+      <w:pPr>
+        <w:pStyle w:val="berschrift1"/>
+      </w:pPr>
+      <w:r>
+        <w:t>Notes</w:t>
+      </w:r>
+    </w:p>
+    <w:p/>
     <w:sectPr>
       <w:pgSz w:w="11906" w:h="16838"/>
       <w:pgMar w:top="1417" w:right="1417" w:bottom="1134" w:left="1417" w:header="708" w:footer="708" w:gutter="0"/>
@@ -319,8 +382,8 @@
 </file>
 
 <file path=word/numbering.xml><?xml version="1.0" encoding="utf-8"?>
-<w:numbering xmlns:wpc="http://schemas.microsoft.com/office/word/2010/wordprocessingCanvas" xmlns:mc="http://schemas.openxmlformats.org/markup-compatibility/2006" xmlns:o="urn:schemas-microsoft-com:office:office" xmlns:r="http://schemas.openxmlformats.org/officeDocument/2006/relationships" xmlns:m="http://schemas.openxmlformats.org/officeDocument/2006/math" xmlns:v="urn:schemas-microsoft-com:vml" xmlns:wp14="http://schemas.microsoft.com/office/word/2010/wordprocessingDrawing" xmlns:wp="http://schemas.openxmlformats.org/drawingml/2006/wordprocessingDrawing" xmlns:w10="urn:schemas-microsoft-com:office:word" xmlns:w="http://schemas.openxmlformats.org/wordprocessingml/2006/main" xmlns:w14="http://schemas.microsoft.com/office/word/2010/wordml" xmlns:w15="http://schemas.microsoft.com/office/word/2012/wordml" xmlns:wpg="http://schemas.microsoft.com/office/word/2010/wordprocessingGroup" xmlns:wpi="http://schemas.microsoft.com/office/word/2010/wordprocessingInk" xmlns:wne="http://schemas.microsoft.com/office/word/2006/wordml" xmlns:wps="http://schemas.microsoft.com/office/word/2010/wordprocessingShape" mc:Ignorable="w14 w15 wp14">
-  <w:abstractNum w:abstractNumId="0" w15:restartNumberingAfterBreak="0">
+<w:numbering xmlns:wpc="http://schemas.microsoft.com/office/word/2010/wordprocessingCanvas" xmlns:mo="http://schemas.microsoft.com/office/mac/office/2008/main" xmlns:mc="http://schemas.openxmlformats.org/markup-compatibility/2006" xmlns:mv="urn:schemas-microsoft-com:mac:vml" xmlns:o="urn:schemas-microsoft-com:office:office" xmlns:r="http://schemas.openxmlformats.org/officeDocument/2006/relationships" xmlns:m="http://schemas.openxmlformats.org/officeDocument/2006/math" xmlns:v="urn:schemas-microsoft-com:vml" xmlns:wp14="http://schemas.microsoft.com/office/word/2010/wordprocessingDrawing" xmlns:wp="http://schemas.openxmlformats.org/drawingml/2006/wordprocessingDrawing" xmlns:w10="urn:schemas-microsoft-com:office:word" xmlns:w="http://schemas.openxmlformats.org/wordprocessingml/2006/main" xmlns:w14="http://schemas.microsoft.com/office/word/2010/wordml" xmlns:wpg="http://schemas.microsoft.com/office/word/2010/wordprocessingGroup" xmlns:wpi="http://schemas.microsoft.com/office/word/2010/wordprocessingInk" xmlns:wne="http://schemas.microsoft.com/office/word/2006/wordml" xmlns:wps="http://schemas.microsoft.com/office/word/2010/wordprocessingShape" mc:Ignorable="w14 wp14">
+  <w:abstractNum w:abstractNumId="0">
     <w:nsid w:val="64D751B9"/>
     <w:multiLevelType w:val="hybridMultilevel"/>
     <w:tmpl w:val="CF9E6988"/>
@@ -433,7 +496,7 @@
       </w:rPr>
     </w:lvl>
   </w:abstractNum>
-  <w:abstractNum w:abstractNumId="1" w15:restartNumberingAfterBreak="0">
+  <w:abstractNum w:abstractNumId="1">
     <w:nsid w:val="671261B6"/>
     <w:multiLevelType w:val="hybridMultilevel"/>
     <w:tmpl w:val="AE28CA80"/>
@@ -534,6 +597,232 @@
       </w:rPr>
     </w:lvl>
     <w:lvl w:ilvl="8" w:tplc="08070005" w:tentative="1">
+      <w:start w:val="1"/>
+      <w:numFmt w:val="bullet"/>
+      <w:lvlText w:val=""/>
+      <w:lvlJc w:val="left"/>
+      <w:pPr>
+        <w:ind w:left="6480" w:hanging="360"/>
+      </w:pPr>
+      <w:rPr>
+        <w:rFonts w:ascii="Wingdings" w:hAnsi="Wingdings" w:hint="default"/>
+      </w:rPr>
+    </w:lvl>
+  </w:abstractNum>
+  <w:abstractNum w:abstractNumId="2">
+    <w:nsid w:val="751D1F2E"/>
+    <w:multiLevelType w:val="hybridMultilevel"/>
+    <w:tmpl w:val="BC64B80E"/>
+    <w:lvl w:ilvl="0" w:tplc="04070001">
+      <w:start w:val="1"/>
+      <w:numFmt w:val="bullet"/>
+      <w:lvlText w:val=""/>
+      <w:lvlJc w:val="left"/>
+      <w:pPr>
+        <w:ind w:left="720" w:hanging="360"/>
+      </w:pPr>
+      <w:rPr>
+        <w:rFonts w:ascii="Symbol" w:hAnsi="Symbol" w:hint="default"/>
+      </w:rPr>
+    </w:lvl>
+    <w:lvl w:ilvl="1" w:tplc="04070003" w:tentative="1">
+      <w:start w:val="1"/>
+      <w:numFmt w:val="bullet"/>
+      <w:lvlText w:val="o"/>
+      <w:lvlJc w:val="left"/>
+      <w:pPr>
+        <w:ind w:left="1440" w:hanging="360"/>
+      </w:pPr>
+      <w:rPr>
+        <w:rFonts w:ascii="Courier New" w:hAnsi="Courier New" w:hint="default"/>
+      </w:rPr>
+    </w:lvl>
+    <w:lvl w:ilvl="2" w:tplc="04070005" w:tentative="1">
+      <w:start w:val="1"/>
+      <w:numFmt w:val="bullet"/>
+      <w:lvlText w:val=""/>
+      <w:lvlJc w:val="left"/>
+      <w:pPr>
+        <w:ind w:left="2160" w:hanging="360"/>
+      </w:pPr>
+      <w:rPr>
+        <w:rFonts w:ascii="Wingdings" w:hAnsi="Wingdings" w:hint="default"/>
+      </w:rPr>
+    </w:lvl>
+    <w:lvl w:ilvl="3" w:tplc="04070001" w:tentative="1">
+      <w:start w:val="1"/>
+      <w:numFmt w:val="bullet"/>
+      <w:lvlText w:val=""/>
+      <w:lvlJc w:val="left"/>
+      <w:pPr>
+        <w:ind w:left="2880" w:hanging="360"/>
+      </w:pPr>
+      <w:rPr>
+        <w:rFonts w:ascii="Symbol" w:hAnsi="Symbol" w:hint="default"/>
+      </w:rPr>
+    </w:lvl>
+    <w:lvl w:ilvl="4" w:tplc="04070003" w:tentative="1">
+      <w:start w:val="1"/>
+      <w:numFmt w:val="bullet"/>
+      <w:lvlText w:val="o"/>
+      <w:lvlJc w:val="left"/>
+      <w:pPr>
+        <w:ind w:left="3600" w:hanging="360"/>
+      </w:pPr>
+      <w:rPr>
+        <w:rFonts w:ascii="Courier New" w:hAnsi="Courier New" w:hint="default"/>
+      </w:rPr>
+    </w:lvl>
+    <w:lvl w:ilvl="5" w:tplc="04070005" w:tentative="1">
+      <w:start w:val="1"/>
+      <w:numFmt w:val="bullet"/>
+      <w:lvlText w:val=""/>
+      <w:lvlJc w:val="left"/>
+      <w:pPr>
+        <w:ind w:left="4320" w:hanging="360"/>
+      </w:pPr>
+      <w:rPr>
+        <w:rFonts w:ascii="Wingdings" w:hAnsi="Wingdings" w:hint="default"/>
+      </w:rPr>
+    </w:lvl>
+    <w:lvl w:ilvl="6" w:tplc="04070001" w:tentative="1">
+      <w:start w:val="1"/>
+      <w:numFmt w:val="bullet"/>
+      <w:lvlText w:val=""/>
+      <w:lvlJc w:val="left"/>
+      <w:pPr>
+        <w:ind w:left="5040" w:hanging="360"/>
+      </w:pPr>
+      <w:rPr>
+        <w:rFonts w:ascii="Symbol" w:hAnsi="Symbol" w:hint="default"/>
+      </w:rPr>
+    </w:lvl>
+    <w:lvl w:ilvl="7" w:tplc="04070003" w:tentative="1">
+      <w:start w:val="1"/>
+      <w:numFmt w:val="bullet"/>
+      <w:lvlText w:val="o"/>
+      <w:lvlJc w:val="left"/>
+      <w:pPr>
+        <w:ind w:left="5760" w:hanging="360"/>
+      </w:pPr>
+      <w:rPr>
+        <w:rFonts w:ascii="Courier New" w:hAnsi="Courier New" w:hint="default"/>
+      </w:rPr>
+    </w:lvl>
+    <w:lvl w:ilvl="8" w:tplc="04070005" w:tentative="1">
+      <w:start w:val="1"/>
+      <w:numFmt w:val="bullet"/>
+      <w:lvlText w:val=""/>
+      <w:lvlJc w:val="left"/>
+      <w:pPr>
+        <w:ind w:left="6480" w:hanging="360"/>
+      </w:pPr>
+      <w:rPr>
+        <w:rFonts w:ascii="Wingdings" w:hAnsi="Wingdings" w:hint="default"/>
+      </w:rPr>
+    </w:lvl>
+  </w:abstractNum>
+  <w:abstractNum w:abstractNumId="3">
+    <w:nsid w:val="759B0988"/>
+    <w:multiLevelType w:val="hybridMultilevel"/>
+    <w:tmpl w:val="91E8197A"/>
+    <w:lvl w:ilvl="0" w:tplc="04070001">
+      <w:start w:val="1"/>
+      <w:numFmt w:val="bullet"/>
+      <w:lvlText w:val=""/>
+      <w:lvlJc w:val="left"/>
+      <w:pPr>
+        <w:ind w:left="720" w:hanging="360"/>
+      </w:pPr>
+      <w:rPr>
+        <w:rFonts w:ascii="Symbol" w:hAnsi="Symbol" w:hint="default"/>
+      </w:rPr>
+    </w:lvl>
+    <w:lvl w:ilvl="1" w:tplc="04070003" w:tentative="1">
+      <w:start w:val="1"/>
+      <w:numFmt w:val="bullet"/>
+      <w:lvlText w:val="o"/>
+      <w:lvlJc w:val="left"/>
+      <w:pPr>
+        <w:ind w:left="1440" w:hanging="360"/>
+      </w:pPr>
+      <w:rPr>
+        <w:rFonts w:ascii="Courier New" w:hAnsi="Courier New" w:hint="default"/>
+      </w:rPr>
+    </w:lvl>
+    <w:lvl w:ilvl="2" w:tplc="04070005" w:tentative="1">
+      <w:start w:val="1"/>
+      <w:numFmt w:val="bullet"/>
+      <w:lvlText w:val=""/>
+      <w:lvlJc w:val="left"/>
+      <w:pPr>
+        <w:ind w:left="2160" w:hanging="360"/>
+      </w:pPr>
+      <w:rPr>
+        <w:rFonts w:ascii="Wingdings" w:hAnsi="Wingdings" w:hint="default"/>
+      </w:rPr>
+    </w:lvl>
+    <w:lvl w:ilvl="3" w:tplc="04070001" w:tentative="1">
+      <w:start w:val="1"/>
+      <w:numFmt w:val="bullet"/>
+      <w:lvlText w:val=""/>
+      <w:lvlJc w:val="left"/>
+      <w:pPr>
+        <w:ind w:left="2880" w:hanging="360"/>
+      </w:pPr>
+      <w:rPr>
+        <w:rFonts w:ascii="Symbol" w:hAnsi="Symbol" w:hint="default"/>
+      </w:rPr>
+    </w:lvl>
+    <w:lvl w:ilvl="4" w:tplc="04070003" w:tentative="1">
+      <w:start w:val="1"/>
+      <w:numFmt w:val="bullet"/>
+      <w:lvlText w:val="o"/>
+      <w:lvlJc w:val="left"/>
+      <w:pPr>
+        <w:ind w:left="3600" w:hanging="360"/>
+      </w:pPr>
+      <w:rPr>
+        <w:rFonts w:ascii="Courier New" w:hAnsi="Courier New" w:hint="default"/>
+      </w:rPr>
+    </w:lvl>
+    <w:lvl w:ilvl="5" w:tplc="04070005" w:tentative="1">
+      <w:start w:val="1"/>
+      <w:numFmt w:val="bullet"/>
+      <w:lvlText w:val=""/>
+      <w:lvlJc w:val="left"/>
+      <w:pPr>
+        <w:ind w:left="4320" w:hanging="360"/>
+      </w:pPr>
+      <w:rPr>
+        <w:rFonts w:ascii="Wingdings" w:hAnsi="Wingdings" w:hint="default"/>
+      </w:rPr>
+    </w:lvl>
+    <w:lvl w:ilvl="6" w:tplc="04070001" w:tentative="1">
+      <w:start w:val="1"/>
+      <w:numFmt w:val="bullet"/>
+      <w:lvlText w:val=""/>
+      <w:lvlJc w:val="left"/>
+      <w:pPr>
+        <w:ind w:left="5040" w:hanging="360"/>
+      </w:pPr>
+      <w:rPr>
+        <w:rFonts w:ascii="Symbol" w:hAnsi="Symbol" w:hint="default"/>
+      </w:rPr>
+    </w:lvl>
+    <w:lvl w:ilvl="7" w:tplc="04070003" w:tentative="1">
+      <w:start w:val="1"/>
+      <w:numFmt w:val="bullet"/>
+      <w:lvlText w:val="o"/>
+      <w:lvlJc w:val="left"/>
+      <w:pPr>
+        <w:ind w:left="5760" w:hanging="360"/>
+      </w:pPr>
+      <w:rPr>
+        <w:rFonts w:ascii="Courier New" w:hAnsi="Courier New" w:hint="default"/>
+      </w:rPr>
+    </w:lvl>
+    <w:lvl w:ilvl="8" w:tplc="04070005" w:tentative="1">
       <w:start w:val="1"/>
       <w:numFmt w:val="bullet"/>
       <w:lvlText w:val=""/>
@@ -552,11 +841,17 @@
   <w:num w:numId="2">
     <w:abstractNumId w:val="0"/>
   </w:num>
+  <w:num w:numId="3">
+    <w:abstractNumId w:val="2"/>
+  </w:num>
+  <w:num w:numId="4">
+    <w:abstractNumId w:val="3"/>
+  </w:num>
 </w:numbering>
 </file>
 
 <file path=word/styles.xml><?xml version="1.0" encoding="utf-8"?>
-<w:styles xmlns:mc="http://schemas.openxmlformats.org/markup-compatibility/2006" xmlns:r="http://schemas.openxmlformats.org/officeDocument/2006/relationships" xmlns:w="http://schemas.openxmlformats.org/wordprocessingml/2006/main" xmlns:w14="http://schemas.microsoft.com/office/word/2010/wordml" xmlns:w15="http://schemas.microsoft.com/office/word/2012/wordml" mc:Ignorable="w14 w15">
+<w:styles xmlns:mc="http://schemas.openxmlformats.org/markup-compatibility/2006" xmlns:r="http://schemas.openxmlformats.org/officeDocument/2006/relationships" xmlns:w="http://schemas.openxmlformats.org/wordprocessingml/2006/main" xmlns:w14="http://schemas.microsoft.com/office/word/2010/wordml" mc:Ignorable="w14">
   <w:docDefaults>
     <w:rPrDefault>
       <w:rPr>
@@ -572,378 +867,153 @@
       </w:pPr>
     </w:pPrDefault>
   </w:docDefaults>
-  <w:latentStyles w:defLockedState="0" w:defUIPriority="99" w:defSemiHidden="0" w:defUnhideWhenUsed="0" w:defQFormat="0" w:count="371">
-    <w:lsdException w:name="Normal" w:uiPriority="0" w:qFormat="1"/>
-    <w:lsdException w:name="heading 1" w:uiPriority="9" w:qFormat="1"/>
-    <w:lsdException w:name="heading 2" w:semiHidden="1" w:uiPriority="9" w:unhideWhenUsed="1" w:qFormat="1"/>
-    <w:lsdException w:name="heading 3" w:semiHidden="1" w:uiPriority="9" w:unhideWhenUsed="1" w:qFormat="1"/>
-    <w:lsdException w:name="heading 4" w:semiHidden="1" w:uiPriority="9" w:unhideWhenUsed="1" w:qFormat="1"/>
-    <w:lsdException w:name="heading 5" w:semiHidden="1" w:uiPriority="9" w:unhideWhenUsed="1" w:qFormat="1"/>
-    <w:lsdException w:name="heading 6" w:semiHidden="1" w:uiPriority="9" w:unhideWhenUsed="1" w:qFormat="1"/>
-    <w:lsdException w:name="heading 7" w:semiHidden="1" w:uiPriority="9" w:unhideWhenUsed="1" w:qFormat="1"/>
-    <w:lsdException w:name="heading 8" w:semiHidden="1" w:uiPriority="9" w:unhideWhenUsed="1" w:qFormat="1"/>
-    <w:lsdException w:name="heading 9" w:semiHidden="1" w:uiPriority="9" w:unhideWhenUsed="1" w:qFormat="1"/>
-    <w:lsdException w:name="index 1" w:semiHidden="1" w:unhideWhenUsed="1"/>
-    <w:lsdException w:name="index 2" w:semiHidden="1" w:unhideWhenUsed="1"/>
-    <w:lsdException w:name="index 3" w:semiHidden="1" w:unhideWhenUsed="1"/>
-    <w:lsdException w:name="index 4" w:semiHidden="1" w:unhideWhenUsed="1"/>
-    <w:lsdException w:name="index 5" w:semiHidden="1" w:unhideWhenUsed="1"/>
-    <w:lsdException w:name="index 6" w:semiHidden="1" w:unhideWhenUsed="1"/>
-    <w:lsdException w:name="index 7" w:semiHidden="1" w:unhideWhenUsed="1"/>
-    <w:lsdException w:name="index 8" w:semiHidden="1" w:unhideWhenUsed="1"/>
-    <w:lsdException w:name="index 9" w:semiHidden="1" w:unhideWhenUsed="1"/>
-    <w:lsdException w:name="toc 1" w:semiHidden="1" w:uiPriority="39" w:unhideWhenUsed="1"/>
-    <w:lsdException w:name="toc 2" w:semiHidden="1" w:uiPriority="39" w:unhideWhenUsed="1"/>
-    <w:lsdException w:name="toc 3" w:semiHidden="1" w:uiPriority="39" w:unhideWhenUsed="1"/>
-    <w:lsdException w:name="toc 4" w:semiHidden="1" w:uiPriority="39" w:unhideWhenUsed="1"/>
-    <w:lsdException w:name="toc 5" w:semiHidden="1" w:uiPriority="39" w:unhideWhenUsed="1"/>
-    <w:lsdException w:name="toc 6" w:semiHidden="1" w:uiPriority="39" w:unhideWhenUsed="1"/>
-    <w:lsdException w:name="toc 7" w:semiHidden="1" w:uiPriority="39" w:unhideWhenUsed="1"/>
-    <w:lsdException w:name="toc 8" w:semiHidden="1" w:uiPriority="39" w:unhideWhenUsed="1"/>
-    <w:lsdException w:name="toc 9" w:semiHidden="1" w:uiPriority="39" w:unhideWhenUsed="1"/>
-    <w:lsdException w:name="Normal Indent" w:semiHidden="1" w:unhideWhenUsed="1"/>
-    <w:lsdException w:name="footnote text" w:semiHidden="1" w:unhideWhenUsed="1"/>
-    <w:lsdException w:name="annotation text" w:semiHidden="1" w:unhideWhenUsed="1"/>
-    <w:lsdException w:name="header" w:semiHidden="1" w:unhideWhenUsed="1"/>
-    <w:lsdException w:name="footer" w:semiHidden="1" w:unhideWhenUsed="1"/>
-    <w:lsdException w:name="index heading" w:semiHidden="1" w:unhideWhenUsed="1"/>
-    <w:lsdException w:name="caption" w:semiHidden="1" w:uiPriority="35" w:unhideWhenUsed="1" w:qFormat="1"/>
-    <w:lsdException w:name="table of figures" w:semiHidden="1" w:unhideWhenUsed="1"/>
-    <w:lsdException w:name="envelope address" w:semiHidden="1" w:unhideWhenUsed="1"/>
-    <w:lsdException w:name="envelope return" w:semiHidden="1" w:unhideWhenUsed="1"/>
-    <w:lsdException w:name="footnote reference" w:semiHidden="1" w:unhideWhenUsed="1"/>
-    <w:lsdException w:name="annotation reference" w:semiHidden="1" w:unhideWhenUsed="1"/>
-    <w:lsdException w:name="line number" w:semiHidden="1" w:unhideWhenUsed="1"/>
-    <w:lsdException w:name="page number" w:semiHidden="1" w:unhideWhenUsed="1"/>
-    <w:lsdException w:name="endnote reference" w:semiHidden="1" w:unhideWhenUsed="1"/>
-    <w:lsdException w:name="endnote text" w:semiHidden="1" w:unhideWhenUsed="1"/>
-    <w:lsdException w:name="table of authorities" w:semiHidden="1" w:unhideWhenUsed="1"/>
-    <w:lsdException w:name="macro" w:semiHidden="1" w:unhideWhenUsed="1"/>
-    <w:lsdException w:name="toa heading" w:semiHidden="1" w:unhideWhenUsed="1"/>
-    <w:lsdException w:name="List" w:semiHidden="1" w:unhideWhenUsed="1"/>
-    <w:lsdException w:name="List Bullet" w:semiHidden="1" w:unhideWhenUsed="1"/>
-    <w:lsdException w:name="List Number" w:semiHidden="1" w:unhideWhenUsed="1"/>
-    <w:lsdException w:name="List 2" w:semiHidden="1" w:unhideWhenUsed="1"/>
-    <w:lsdException w:name="List 3" w:semiHidden="1" w:unhideWhenUsed="1"/>
-    <w:lsdException w:name="List 4" w:semiHidden="1" w:unhideWhenUsed="1"/>
-    <w:lsdException w:name="List 5" w:semiHidden="1" w:unhideWhenUsed="1"/>
-    <w:lsdException w:name="List Bullet 2" w:semiHidden="1" w:unhideWhenUsed="1"/>
-    <w:lsdException w:name="List Bullet 3" w:semiHidden="1" w:unhideWhenUsed="1"/>
-    <w:lsdException w:name="List Bullet 4" w:semiHidden="1" w:unhideWhenUsed="1"/>
-    <w:lsdException w:name="List Bullet 5" w:semiHidden="1" w:unhideWhenUsed="1"/>
-    <w:lsdException w:name="List Number 2" w:semiHidden="1" w:unhideWhenUsed="1"/>
-    <w:lsdException w:name="List Number 3" w:semiHidden="1" w:unhideWhenUsed="1"/>
-    <w:lsdException w:name="List Number 4" w:semiHidden="1" w:unhideWhenUsed="1"/>
-    <w:lsdException w:name="List Number 5" w:semiHidden="1" w:unhideWhenUsed="1"/>
-    <w:lsdException w:name="Title" w:uiPriority="10" w:qFormat="1"/>
-    <w:lsdException w:name="Closing" w:semiHidden="1" w:unhideWhenUsed="1"/>
-    <w:lsdException w:name="Signature" w:semiHidden="1" w:unhideWhenUsed="1"/>
-    <w:lsdException w:name="Default Paragraph Font" w:semiHidden="1" w:uiPriority="1" w:unhideWhenUsed="1"/>
-    <w:lsdException w:name="Body Text" w:semiHidden="1" w:unhideWhenUsed="1"/>
-    <w:lsdException w:name="Body Text Indent" w:semiHidden="1" w:unhideWhenUsed="1"/>
-    <w:lsdException w:name="List Continue" w:semiHidden="1" w:unhideWhenUsed="1"/>
-    <w:lsdException w:name="List Continue 2" w:semiHidden="1" w:unhideWhenUsed="1"/>
-    <w:lsdException w:name="List Continue 3" w:semiHidden="1" w:unhideWhenUsed="1"/>
-    <w:lsdException w:name="List Continue 4" w:semiHidden="1" w:unhideWhenUsed="1"/>
-    <w:lsdException w:name="List Continue 5" w:semiHidden="1" w:unhideWhenUsed="1"/>
-    <w:lsdException w:name="Message Header" w:semiHidden="1" w:unhideWhenUsed="1"/>
-    <w:lsdException w:name="Subtitle" w:uiPriority="11" w:qFormat="1"/>
-    <w:lsdException w:name="Salutation" w:semiHidden="1" w:unhideWhenUsed="1"/>
-    <w:lsdException w:name="Date" w:semiHidden="1" w:unhideWhenUsed="1"/>
-    <w:lsdException w:name="Body Text First Indent" w:semiHidden="1" w:unhideWhenUsed="1"/>
-    <w:lsdException w:name="Body Text First Indent 2" w:semiHidden="1" w:unhideWhenUsed="1"/>
-    <w:lsdException w:name="Note Heading" w:semiHidden="1" w:unhideWhenUsed="1"/>
-    <w:lsdException w:name="Body Text 2" w:semiHidden="1" w:unhideWhenUsed="1"/>
-    <w:lsdException w:name="Body Text 3" w:semiHidden="1" w:unhideWhenUsed="1"/>
-    <w:lsdException w:name="Body Text Indent 2" w:semiHidden="1" w:unhideWhenUsed="1"/>
-    <w:lsdException w:name="Body Text Indent 3" w:semiHidden="1" w:unhideWhenUsed="1"/>
-    <w:lsdException w:name="Block Text" w:semiHidden="1" w:unhideWhenUsed="1"/>
-    <w:lsdException w:name="Hyperlink" w:semiHidden="1" w:unhideWhenUsed="1"/>
-    <w:lsdException w:name="FollowedHyperlink" w:semiHidden="1" w:unhideWhenUsed="1"/>
-    <w:lsdException w:name="Strong" w:uiPriority="22" w:qFormat="1"/>
-    <w:lsdException w:name="Emphasis" w:uiPriority="20" w:qFormat="1"/>
-    <w:lsdException w:name="Document Map" w:semiHidden="1" w:unhideWhenUsed="1"/>
-    <w:lsdException w:name="Plain Text" w:semiHidden="1" w:unhideWhenUsed="1"/>
-    <w:lsdException w:name="E-mail Signature" w:semiHidden="1" w:unhideWhenUsed="1"/>
-    <w:lsdException w:name="HTML Top of Form" w:semiHidden="1" w:unhideWhenUsed="1"/>
-    <w:lsdException w:name="HTML Bottom of Form" w:semiHidden="1" w:unhideWhenUsed="1"/>
-    <w:lsdException w:name="Normal (Web)" w:semiHidden="1" w:unhideWhenUsed="1"/>
-    <w:lsdException w:name="HTML Acronym" w:semiHidden="1" w:unhideWhenUsed="1"/>
-    <w:lsdException w:name="HTML Address" w:semiHidden="1" w:unhideWhenUsed="1"/>
-    <w:lsdException w:name="HTML Cite" w:semiHidden="1" w:unhideWhenUsed="1"/>
-    <w:lsdException w:name="HTML Code" w:semiHidden="1" w:unhideWhenUsed="1"/>
-    <w:lsdException w:name="HTML Definition" w:semiHidden="1" w:unhideWhenUsed="1"/>
-    <w:lsdException w:name="HTML Keyboard" w:semiHidden="1" w:unhideWhenUsed="1"/>
-    <w:lsdException w:name="HTML Preformatted" w:semiHidden="1" w:unhideWhenUsed="1"/>
-    <w:lsdException w:name="HTML Sample" w:semiHidden="1" w:unhideWhenUsed="1"/>
-    <w:lsdException w:name="HTML Typewriter" w:semiHidden="1" w:unhideWhenUsed="1"/>
-    <w:lsdException w:name="HTML Variable" w:semiHidden="1" w:unhideWhenUsed="1"/>
-    <w:lsdException w:name="Normal Table" w:semiHidden="1" w:unhideWhenUsed="1"/>
-    <w:lsdException w:name="annotation subject" w:semiHidden="1" w:unhideWhenUsed="1"/>
-    <w:lsdException w:name="No List" w:semiHidden="1" w:unhideWhenUsed="1"/>
-    <w:lsdException w:name="Outline List 1" w:semiHidden="1" w:unhideWhenUsed="1"/>
-    <w:lsdException w:name="Outline List 2" w:semiHidden="1" w:unhideWhenUsed="1"/>
-    <w:lsdException w:name="Outline List 3" w:semiHidden="1" w:unhideWhenUsed="1"/>
-    <w:lsdException w:name="Table Simple 1" w:semiHidden="1" w:unhideWhenUsed="1"/>
-    <w:lsdException w:name="Table Simple 2" w:semiHidden="1" w:unhideWhenUsed="1"/>
-    <w:lsdException w:name="Table Simple 3" w:semiHidden="1" w:unhideWhenUsed="1"/>
-    <w:lsdException w:name="Table Classic 1" w:semiHidden="1" w:unhideWhenUsed="1"/>
-    <w:lsdException w:name="Table Classic 2" w:semiHidden="1" w:unhideWhenUsed="1"/>
-    <w:lsdException w:name="Table Classic 3" w:semiHidden="1" w:unhideWhenUsed="1"/>
-    <w:lsdException w:name="Table Classic 4" w:semiHidden="1" w:unhideWhenUsed="1"/>
-    <w:lsdException w:name="Table Colorful 1" w:semiHidden="1" w:unhideWhenUsed="1"/>
-    <w:lsdException w:name="Table Colorful 2" w:semiHidden="1" w:unhideWhenUsed="1"/>
-    <w:lsdException w:name="Table Colorful 3" w:semiHidden="1" w:unhideWhenUsed="1"/>
-    <w:lsdException w:name="Table Columns 1" w:semiHidden="1" w:unhideWhenUsed="1"/>
-    <w:lsdException w:name="Table Columns 2" w:semiHidden="1" w:unhideWhenUsed="1"/>
-    <w:lsdException w:name="Table Columns 3" w:semiHidden="1" w:unhideWhenUsed="1"/>
-    <w:lsdException w:name="Table Columns 4" w:semiHidden="1" w:unhideWhenUsed="1"/>
-    <w:lsdException w:name="Table Columns 5" w:semiHidden="1" w:unhideWhenUsed="1"/>
-    <w:lsdException w:name="Table Grid 1" w:semiHidden="1" w:unhideWhenUsed="1"/>
-    <w:lsdException w:name="Table Grid 2" w:semiHidden="1" w:unhideWhenUsed="1"/>
-    <w:lsdException w:name="Table Grid 3" w:semiHidden="1" w:unhideWhenUsed="1"/>
-    <w:lsdException w:name="Table Grid 4" w:semiHidden="1" w:unhideWhenUsed="1"/>
-    <w:lsdException w:name="Table Grid 5" w:semiHidden="1" w:unhideWhenUsed="1"/>
-    <w:lsdException w:name="Table Grid 6" w:semiHidden="1" w:unhideWhenUsed="1"/>
-    <w:lsdException w:name="Table Grid 7" w:semiHidden="1" w:unhideWhenUsed="1"/>
-    <w:lsdException w:name="Table Grid 8" w:semiHidden="1" w:unhideWhenUsed="1"/>
-    <w:lsdException w:name="Table List 1" w:semiHidden="1" w:unhideWhenUsed="1"/>
-    <w:lsdException w:name="Table List 2" w:semiHidden="1" w:unhideWhenUsed="1"/>
-    <w:lsdException w:name="Table List 3" w:semiHidden="1" w:unhideWhenUsed="1"/>
-    <w:lsdException w:name="Table List 4" w:semiHidden="1" w:unhideWhenUsed="1"/>
-    <w:lsdException w:name="Table List 5" w:semiHidden="1" w:unhideWhenUsed="1"/>
-    <w:lsdException w:name="Table List 6" w:semiHidden="1" w:unhideWhenUsed="1"/>
-    <w:lsdException w:name="Table List 7" w:semiHidden="1" w:unhideWhenUsed="1"/>
-    <w:lsdException w:name="Table List 8" w:semiHidden="1" w:unhideWhenUsed="1"/>
-    <w:lsdException w:name="Table 3D effects 1" w:semiHidden="1" w:unhideWhenUsed="1"/>
-    <w:lsdException w:name="Table 3D effects 2" w:semiHidden="1" w:unhideWhenUsed="1"/>
-    <w:lsdException w:name="Table 3D effects 3" w:semiHidden="1" w:unhideWhenUsed="1"/>
-    <w:lsdException w:name="Table Contemporary" w:semiHidden="1" w:unhideWhenUsed="1"/>
-    <w:lsdException w:name="Table Elegant" w:semiHidden="1" w:unhideWhenUsed="1"/>
-    <w:lsdException w:name="Table Professional" w:semiHidden="1" w:unhideWhenUsed="1"/>
-    <w:lsdException w:name="Table Subtle 1" w:semiHidden="1" w:unhideWhenUsed="1"/>
-    <w:lsdException w:name="Table Subtle 2" w:semiHidden="1" w:unhideWhenUsed="1"/>
-    <w:lsdException w:name="Table Web 1" w:semiHidden="1" w:unhideWhenUsed="1"/>
-    <w:lsdException w:name="Table Web 2" w:semiHidden="1" w:unhideWhenUsed="1"/>
-    <w:lsdException w:name="Table Web 3" w:semiHidden="1" w:unhideWhenUsed="1"/>
-    <w:lsdException w:name="Balloon Text" w:semiHidden="1" w:unhideWhenUsed="1"/>
-    <w:lsdException w:name="Table Grid" w:uiPriority="39"/>
-    <w:lsdException w:name="Table Theme" w:semiHidden="1" w:unhideWhenUsed="1"/>
-    <w:lsdException w:name="Placeholder Text" w:semiHidden="1"/>
-    <w:lsdException w:name="No Spacing" w:uiPriority="1" w:qFormat="1"/>
-    <w:lsdException w:name="Light Shading" w:uiPriority="60"/>
-    <w:lsdException w:name="Light List" w:uiPriority="61"/>
-    <w:lsdException w:name="Light Grid" w:uiPriority="62"/>
-    <w:lsdException w:name="Medium Shading 1" w:uiPriority="63"/>
-    <w:lsdException w:name="Medium Shading 2" w:uiPriority="64"/>
-    <w:lsdException w:name="Medium List 1" w:uiPriority="65"/>
-    <w:lsdException w:name="Medium List 2" w:uiPriority="66"/>
-    <w:lsdException w:name="Medium Grid 1" w:uiPriority="67"/>
-    <w:lsdException w:name="Medium Grid 2" w:uiPriority="68"/>
-    <w:lsdException w:name="Medium Grid 3" w:uiPriority="69"/>
-    <w:lsdException w:name="Dark List" w:uiPriority="70"/>
-    <w:lsdException w:name="Colorful Shading" w:uiPriority="71"/>
-    <w:lsdException w:name="Colorful List" w:uiPriority="72"/>
-    <w:lsdException w:name="Colorful Grid" w:uiPriority="73"/>
-    <w:lsdException w:name="Light Shading Accent 1" w:uiPriority="60"/>
-    <w:lsdException w:name="Light List Accent 1" w:uiPriority="61"/>
-    <w:lsdException w:name="Light Grid Accent 1" w:uiPriority="62"/>
-    <w:lsdException w:name="Medium Shading 1 Accent 1" w:uiPriority="63"/>
-    <w:lsdException w:name="Medium Shading 2 Accent 1" w:uiPriority="64"/>
-    <w:lsdException w:name="Medium List 1 Accent 1" w:uiPriority="65"/>
-    <w:lsdException w:name="Revision" w:semiHidden="1"/>
-    <w:lsdException w:name="List Paragraph" w:uiPriority="34" w:qFormat="1"/>
-    <w:lsdException w:name="Quote" w:uiPriority="29" w:qFormat="1"/>
-    <w:lsdException w:name="Intense Quote" w:uiPriority="30" w:qFormat="1"/>
-    <w:lsdException w:name="Medium List 2 Accent 1" w:uiPriority="66"/>
-    <w:lsdException w:name="Medium Grid 1 Accent 1" w:uiPriority="67"/>
-    <w:lsdException w:name="Medium Grid 2 Accent 1" w:uiPriority="68"/>
-    <w:lsdException w:name="Medium Grid 3 Accent 1" w:uiPriority="69"/>
-    <w:lsdException w:name="Dark List Accent 1" w:uiPriority="70"/>
-    <w:lsdException w:name="Colorful Shading Accent 1" w:uiPriority="71"/>
-    <w:lsdException w:name="Colorful List Accent 1" w:uiPriority="72"/>
-    <w:lsdException w:name="Colorful Grid Accent 1" w:uiPriority="73"/>
-    <w:lsdException w:name="Light Shading Accent 2" w:uiPriority="60"/>
-    <w:lsdException w:name="Light List Accent 2" w:uiPriority="61"/>
-    <w:lsdException w:name="Light Grid Accent 2" w:uiPriority="62"/>
-    <w:lsdException w:name="Medium Shading 1 Accent 2" w:uiPriority="63"/>
-    <w:lsdException w:name="Medium Shading 2 Accent 2" w:uiPriority="64"/>
-    <w:lsdException w:name="Medium List 1 Accent 2" w:uiPriority="65"/>
-    <w:lsdException w:name="Medium List 2 Accent 2" w:uiPriority="66"/>
-    <w:lsdException w:name="Medium Grid 1 Accent 2" w:uiPriority="67"/>
-    <w:lsdException w:name="Medium Grid 2 Accent 2" w:uiPriority="68"/>
-    <w:lsdException w:name="Medium Grid 3 Accent 2" w:uiPriority="69"/>
-    <w:lsdException w:name="Dark List Accent 2" w:uiPriority="70"/>
-    <w:lsdException w:name="Colorful Shading Accent 2" w:uiPriority="71"/>
-    <w:lsdException w:name="Colorful List Accent 2" w:uiPriority="72"/>
-    <w:lsdException w:name="Colorful Grid Accent 2" w:uiPriority="73"/>
-    <w:lsdException w:name="Light Shading Accent 3" w:uiPriority="60"/>
-    <w:lsdException w:name="Light List Accent 3" w:uiPriority="61"/>
-    <w:lsdException w:name="Light Grid Accent 3" w:uiPriority="62"/>
-    <w:lsdException w:name="Medium Shading 1 Accent 3" w:uiPriority="63"/>
-    <w:lsdException w:name="Medium Shading 2 Accent 3" w:uiPriority="64"/>
-    <w:lsdException w:name="Medium List 1 Accent 3" w:uiPriority="65"/>
-    <w:lsdException w:name="Medium List 2 Accent 3" w:uiPriority="66"/>
-    <w:lsdException w:name="Medium Grid 1 Accent 3" w:uiPriority="67"/>
-    <w:lsdException w:name="Medium Grid 2 Accent 3" w:uiPriority="68"/>
-    <w:lsdException w:name="Medium Grid 3 Accent 3" w:uiPriority="69"/>
-    <w:lsdException w:name="Dark List Accent 3" w:uiPriority="70"/>
-    <w:lsdException w:name="Colorful Shading Accent 3" w:uiPriority="71"/>
-    <w:lsdException w:name="Colorful List Accent 3" w:uiPriority="72"/>
-    <w:lsdException w:name="Colorful Grid Accent 3" w:uiPriority="73"/>
-    <w:lsdException w:name="Light Shading Accent 4" w:uiPriority="60"/>
-    <w:lsdException w:name="Light List Accent 4" w:uiPriority="61"/>
-    <w:lsdException w:name="Light Grid Accent 4" w:uiPriority="62"/>
-    <w:lsdException w:name="Medium Shading 1 Accent 4" w:uiPriority="63"/>
-    <w:lsdException w:name="Medium Shading 2 Accent 4" w:uiPriority="64"/>
-    <w:lsdException w:name="Medium List 1 Accent 4" w:uiPriority="65"/>
-    <w:lsdException w:name="Medium List 2 Accent 4" w:uiPriority="66"/>
-    <w:lsdException w:name="Medium Grid 1 Accent 4" w:uiPriority="67"/>
-    <w:lsdException w:name="Medium Grid 2 Accent 4" w:uiPriority="68"/>
-    <w:lsdException w:name="Medium Grid 3 Accent 4" w:uiPriority="69"/>
-    <w:lsdException w:name="Dark List Accent 4" w:uiPriority="70"/>
-    <w:lsdException w:name="Colorful Shading Accent 4" w:uiPriority="71"/>
-    <w:lsdException w:name="Colorful List Accent 4" w:uiPriority="72"/>
-    <w:lsdException w:name="Colorful Grid Accent 4" w:uiPriority="73"/>
-    <w:lsdException w:name="Light Shading Accent 5" w:uiPriority="60"/>
-    <w:lsdException w:name="Light List Accent 5" w:uiPriority="61"/>
-    <w:lsdException w:name="Light Grid Accent 5" w:uiPriority="62"/>
-    <w:lsdException w:name="Medium Shading 1 Accent 5" w:uiPriority="63"/>
-    <w:lsdException w:name="Medium Shading 2 Accent 5" w:uiPriority="64"/>
-    <w:lsdException w:name="Medium List 1 Accent 5" w:uiPriority="65"/>
-    <w:lsdException w:name="Medium List 2 Accent 5" w:uiPriority="66"/>
-    <w:lsdException w:name="Medium Grid 1 Accent 5" w:uiPriority="67"/>
-    <w:lsdException w:name="Medium Grid 2 Accent 5" w:uiPriority="68"/>
-    <w:lsdException w:name="Medium Grid 3 Accent 5" w:uiPriority="69"/>
-    <w:lsdException w:name="Dark List Accent 5" w:uiPriority="70"/>
-    <w:lsdException w:name="Colorful Shading Accent 5" w:uiPriority="71"/>
-    <w:lsdException w:name="Colorful List Accent 5" w:uiPriority="72"/>
-    <w:lsdException w:name="Colorful Grid Accent 5" w:uiPriority="73"/>
-    <w:lsdException w:name="Light Shading Accent 6" w:uiPriority="60"/>
-    <w:lsdException w:name="Light List Accent 6" w:uiPriority="61"/>
-    <w:lsdException w:name="Light Grid Accent 6" w:uiPriority="62"/>
-    <w:lsdException w:name="Medium Shading 1 Accent 6" w:uiPriority="63"/>
-    <w:lsdException w:name="Medium Shading 2 Accent 6" w:uiPriority="64"/>
-    <w:lsdException w:name="Medium List 1 Accent 6" w:uiPriority="65"/>
-    <w:lsdException w:name="Medium List 2 Accent 6" w:uiPriority="66"/>
-    <w:lsdException w:name="Medium Grid 1 Accent 6" w:uiPriority="67"/>
-    <w:lsdException w:name="Medium Grid 2 Accent 6" w:uiPriority="68"/>
-    <w:lsdException w:name="Medium Grid 3 Accent 6" w:uiPriority="69"/>
-    <w:lsdException w:name="Dark List Accent 6" w:uiPriority="70"/>
-    <w:lsdException w:name="Colorful Shading Accent 6" w:uiPriority="71"/>
-    <w:lsdException w:name="Colorful List Accent 6" w:uiPriority="72"/>
-    <w:lsdException w:name="Colorful Grid Accent 6" w:uiPriority="73"/>
-    <w:lsdException w:name="Subtle Emphasis" w:uiPriority="19" w:qFormat="1"/>
-    <w:lsdException w:name="Intense Emphasis" w:uiPriority="21" w:qFormat="1"/>
-    <w:lsdException w:name="Subtle Reference" w:uiPriority="31" w:qFormat="1"/>
-    <w:lsdException w:name="Intense Reference" w:uiPriority="32" w:qFormat="1"/>
-    <w:lsdException w:name="Book Title" w:uiPriority="33" w:qFormat="1"/>
-    <w:lsdException w:name="Bibliography" w:semiHidden="1" w:uiPriority="37" w:unhideWhenUsed="1"/>
-    <w:lsdException w:name="TOC Heading" w:semiHidden="1" w:uiPriority="39" w:unhideWhenUsed="1" w:qFormat="1"/>
-    <w:lsdException w:name="Plain Table 1" w:uiPriority="41"/>
-    <w:lsdException w:name="Plain Table 2" w:uiPriority="42"/>
-    <w:lsdException w:name="Plain Table 3" w:uiPriority="43"/>
-    <w:lsdException w:name="Plain Table 4" w:uiPriority="44"/>
-    <w:lsdException w:name="Plain Table 5" w:uiPriority="45"/>
-    <w:lsdException w:name="Grid Table Light" w:uiPriority="40"/>
-    <w:lsdException w:name="Grid Table 1 Light" w:uiPriority="46"/>
-    <w:lsdException w:name="Grid Table 2" w:uiPriority="47"/>
-    <w:lsdException w:name="Grid Table 3" w:uiPriority="48"/>
-    <w:lsdException w:name="Grid Table 4" w:uiPriority="49"/>
-    <w:lsdException w:name="Grid Table 5 Dark" w:uiPriority="50"/>
-    <w:lsdException w:name="Grid Table 6 Colorful" w:uiPriority="51"/>
-    <w:lsdException w:name="Grid Table 7 Colorful" w:uiPriority="52"/>
-    <w:lsdException w:name="Grid Table 1 Light Accent 1" w:uiPriority="46"/>
-    <w:lsdException w:name="Grid Table 2 Accent 1" w:uiPriority="47"/>
-    <w:lsdException w:name="Grid Table 3 Accent 1" w:uiPriority="48"/>
-    <w:lsdException w:name="Grid Table 4 Accent 1" w:uiPriority="49"/>
-    <w:lsdException w:name="Grid Table 5 Dark Accent 1" w:uiPriority="50"/>
-    <w:lsdException w:name="Grid Table 6 Colorful Accent 1" w:uiPriority="51"/>
-    <w:lsdException w:name="Grid Table 7 Colorful Accent 1" w:uiPriority="52"/>
-    <w:lsdException w:name="Grid Table 1 Light Accent 2" w:uiPriority="46"/>
-    <w:lsdException w:name="Grid Table 2 Accent 2" w:uiPriority="47"/>
-    <w:lsdException w:name="Grid Table 3 Accent 2" w:uiPriority="48"/>
-    <w:lsdException w:name="Grid Table 4 Accent 2" w:uiPriority="49"/>
-    <w:lsdException w:name="Grid Table 5 Dark Accent 2" w:uiPriority="50"/>
-    <w:lsdException w:name="Grid Table 6 Colorful Accent 2" w:uiPriority="51"/>
-    <w:lsdException w:name="Grid Table 7 Colorful Accent 2" w:uiPriority="52"/>
-    <w:lsdException w:name="Grid Table 1 Light Accent 3" w:uiPriority="46"/>
-    <w:lsdException w:name="Grid Table 2 Accent 3" w:uiPriority="47"/>
-    <w:lsdException w:name="Grid Table 3 Accent 3" w:uiPriority="48"/>
-    <w:lsdException w:name="Grid Table 4 Accent 3" w:uiPriority="49"/>
-    <w:lsdException w:name="Grid Table 5 Dark Accent 3" w:uiPriority="50"/>
-    <w:lsdException w:name="Grid Table 6 Colorful Accent 3" w:uiPriority="51"/>
-    <w:lsdException w:name="Grid Table 7 Colorful Accent 3" w:uiPriority="52"/>
-    <w:lsdException w:name="Grid Table 1 Light Accent 4" w:uiPriority="46"/>
-    <w:lsdException w:name="Grid Table 2 Accent 4" w:uiPriority="47"/>
-    <w:lsdException w:name="Grid Table 3 Accent 4" w:uiPriority="48"/>
-    <w:lsdException w:name="Grid Table 4 Accent 4" w:uiPriority="49"/>
-    <w:lsdException w:name="Grid Table 5 Dark Accent 4" w:uiPriority="50"/>
-    <w:lsdException w:name="Grid Table 6 Colorful Accent 4" w:uiPriority="51"/>
-    <w:lsdException w:name="Grid Table 7 Colorful Accent 4" w:uiPriority="52"/>
-    <w:lsdException w:name="Grid Table 1 Light Accent 5" w:uiPriority="46"/>
-    <w:lsdException w:name="Grid Table 2 Accent 5" w:uiPriority="47"/>
-    <w:lsdException w:name="Grid Table 3 Accent 5" w:uiPriority="48"/>
-    <w:lsdException w:name="Grid Table 4 Accent 5" w:uiPriority="49"/>
-    <w:lsdException w:name="Grid Table 5 Dark Accent 5" w:uiPriority="50"/>
-    <w:lsdException w:name="Grid Table 6 Colorful Accent 5" w:uiPriority="51"/>
-    <w:lsdException w:name="Grid Table 7 Colorful Accent 5" w:uiPriority="52"/>
-    <w:lsdException w:name="Grid Table 1 Light Accent 6" w:uiPriority="46"/>
-    <w:lsdException w:name="Grid Table 2 Accent 6" w:uiPriority="47"/>
-    <w:lsdException w:name="Grid Table 3 Accent 6" w:uiPriority="48"/>
-    <w:lsdException w:name="Grid Table 4 Accent 6" w:uiPriority="49"/>
-    <w:lsdException w:name="Grid Table 5 Dark Accent 6" w:uiPriority="50"/>
-    <w:lsdException w:name="Grid Table 6 Colorful Accent 6" w:uiPriority="51"/>
-    <w:lsdException w:name="Grid Table 7 Colorful Accent 6" w:uiPriority="52"/>
-    <w:lsdException w:name="List Table 1 Light" w:uiPriority="46"/>
-    <w:lsdException w:name="List Table 2" w:uiPriority="47"/>
-    <w:lsdException w:name="List Table 3" w:uiPriority="48"/>
-    <w:lsdException w:name="List Table 4" w:uiPriority="49"/>
-    <w:lsdException w:name="List Table 5 Dark" w:uiPriority="50"/>
-    <w:lsdException w:name="List Table 6 Colorful" w:uiPriority="51"/>
-    <w:lsdException w:name="List Table 7 Colorful" w:uiPriority="52"/>
-    <w:lsdException w:name="List Table 1 Light Accent 1" w:uiPriority="46"/>
-    <w:lsdException w:name="List Table 2 Accent 1" w:uiPriority="47"/>
-    <w:lsdException w:name="List Table 3 Accent 1" w:uiPriority="48"/>
-    <w:lsdException w:name="List Table 4 Accent 1" w:uiPriority="49"/>
-    <w:lsdException w:name="List Table 5 Dark Accent 1" w:uiPriority="50"/>
-    <w:lsdException w:name="List Table 6 Colorful Accent 1" w:uiPriority="51"/>
-    <w:lsdException w:name="List Table 7 Colorful Accent 1" w:uiPriority="52"/>
-    <w:lsdException w:name="List Table 1 Light Accent 2" w:uiPriority="46"/>
-    <w:lsdException w:name="List Table 2 Accent 2" w:uiPriority="47"/>
-    <w:lsdException w:name="List Table 3 Accent 2" w:uiPriority="48"/>
-    <w:lsdException w:name="List Table 4 Accent 2" w:uiPriority="49"/>
-    <w:lsdException w:name="List Table 5 Dark Accent 2" w:uiPriority="50"/>
-    <w:lsdException w:name="List Table 6 Colorful Accent 2" w:uiPriority="51"/>
-    <w:lsdException w:name="List Table 7 Colorful Accent 2" w:uiPriority="52"/>
-    <w:lsdException w:name="List Table 1 Light Accent 3" w:uiPriority="46"/>
-    <w:lsdException w:name="List Table 2 Accent 3" w:uiPriority="47"/>
-    <w:lsdException w:name="List Table 3 Accent 3" w:uiPriority="48"/>
-    <w:lsdException w:name="List Table 4 Accent 3" w:uiPriority="49"/>
-    <w:lsdException w:name="List Table 5 Dark Accent 3" w:uiPriority="50"/>
-    <w:lsdException w:name="List Table 6 Colorful Accent 3" w:uiPriority="51"/>
-    <w:lsdException w:name="List Table 7 Colorful Accent 3" w:uiPriority="52"/>
-    <w:lsdException w:name="List Table 1 Light Accent 4" w:uiPriority="46"/>
-    <w:lsdException w:name="List Table 2 Accent 4" w:uiPriority="47"/>
-    <w:lsdException w:name="List Table 3 Accent 4" w:uiPriority="48"/>
-    <w:lsdException w:name="List Table 4 Accent 4" w:uiPriority="49"/>
-    <w:lsdException w:name="List Table 5 Dark Accent 4" w:uiPriority="50"/>
-    <w:lsdException w:name="List Table 6 Colorful Accent 4" w:uiPriority="51"/>
-    <w:lsdException w:name="List Table 7 Colorful Accent 4" w:uiPriority="52"/>
-    <w:lsdException w:name="List Table 1 Light Accent 5" w:uiPriority="46"/>
-    <w:lsdException w:name="List Table 2 Accent 5" w:uiPriority="47"/>
-    <w:lsdException w:name="List Table 3 Accent 5" w:uiPriority="48"/>
-    <w:lsdException w:name="List Table 4 Accent 5" w:uiPriority="49"/>
-    <w:lsdException w:name="List Table 5 Dark Accent 5" w:uiPriority="50"/>
-    <w:lsdException w:name="List Table 6 Colorful Accent 5" w:uiPriority="51"/>
-    <w:lsdException w:name="List Table 7 Colorful Accent 5" w:uiPriority="52"/>
-    <w:lsdException w:name="List Table 1 Light Accent 6" w:uiPriority="46"/>
-    <w:lsdException w:name="List Table 2 Accent 6" w:uiPriority="47"/>
-    <w:lsdException w:name="List Table 3 Accent 6" w:uiPriority="48"/>
-    <w:lsdException w:name="List Table 4 Accent 6" w:uiPriority="49"/>
-    <w:lsdException w:name="List Table 5 Dark Accent 6" w:uiPriority="50"/>
-    <w:lsdException w:name="List Table 6 Colorful Accent 6" w:uiPriority="51"/>
-    <w:lsdException w:name="List Table 7 Colorful Accent 6" w:uiPriority="52"/>
+  <w:latentStyles w:defLockedState="0" w:defUIPriority="99" w:defSemiHidden="1" w:defUnhideWhenUsed="1" w:defQFormat="0" w:count="276">
+    <w:lsdException w:name="Normal" w:semiHidden="0" w:uiPriority="0" w:unhideWhenUsed="0" w:qFormat="1"/>
+    <w:lsdException w:name="heading 1" w:semiHidden="0" w:uiPriority="9" w:unhideWhenUsed="0" w:qFormat="1"/>
+    <w:lsdException w:name="heading 2" w:uiPriority="9" w:qFormat="1"/>
+    <w:lsdException w:name="heading 3" w:uiPriority="9" w:qFormat="1"/>
+    <w:lsdException w:name="heading 4" w:uiPriority="9" w:qFormat="1"/>
+    <w:lsdException w:name="heading 5" w:uiPriority="9" w:qFormat="1"/>
+    <w:lsdException w:name="heading 6" w:uiPriority="9" w:qFormat="1"/>
+    <w:lsdException w:name="heading 7" w:uiPriority="9" w:qFormat="1"/>
+    <w:lsdException w:name="heading 8" w:uiPriority="9" w:qFormat="1"/>
+    <w:lsdException w:name="heading 9" w:uiPriority="9" w:qFormat="1"/>
+    <w:lsdException w:name="toc 1" w:uiPriority="39"/>
+    <w:lsdException w:name="toc 2" w:uiPriority="39"/>
+    <w:lsdException w:name="toc 3" w:uiPriority="39"/>
+    <w:lsdException w:name="toc 4" w:uiPriority="39"/>
+    <w:lsdException w:name="toc 5" w:uiPriority="39"/>
+    <w:lsdException w:name="toc 6" w:uiPriority="39"/>
+    <w:lsdException w:name="toc 7" w:uiPriority="39"/>
+    <w:lsdException w:name="toc 8" w:uiPriority="39"/>
+    <w:lsdException w:name="toc 9" w:uiPriority="39"/>
+    <w:lsdException w:name="caption" w:uiPriority="35" w:qFormat="1"/>
+    <w:lsdException w:name="Title" w:semiHidden="0" w:uiPriority="10" w:unhideWhenUsed="0" w:qFormat="1"/>
+    <w:lsdException w:name="Default Paragraph Font" w:uiPriority="1"/>
+    <w:lsdException w:name="Subtitle" w:semiHidden="0" w:uiPriority="11" w:unhideWhenUsed="0" w:qFormat="1"/>
+    <w:lsdException w:name="Strong" w:semiHidden="0" w:uiPriority="22" w:unhideWhenUsed="0" w:qFormat="1"/>
+    <w:lsdException w:name="Emphasis" w:semiHidden="0" w:uiPriority="20" w:unhideWhenUsed="0" w:qFormat="1"/>
+    <w:lsdException w:name="Table Grid" w:semiHidden="0" w:uiPriority="39" w:unhideWhenUsed="0"/>
+    <w:lsdException w:name="Note Level 1" w:semiHidden="0" w:unhideWhenUsed="0"/>
+    <w:lsdException w:name="Note Level 2" w:semiHidden="0" w:unhideWhenUsed="0"/>
+    <w:lsdException w:name="Note Level 3" w:semiHidden="0" w:unhideWhenUsed="0"/>
+    <w:lsdException w:name="Note Level 4" w:semiHidden="0" w:unhideWhenUsed="0"/>
+    <w:lsdException w:name="Note Level 5" w:semiHidden="0" w:unhideWhenUsed="0"/>
+    <w:lsdException w:name="Note Level 6" w:semiHidden="0" w:unhideWhenUsed="0"/>
+    <w:lsdException w:name="Note Level 7" w:semiHidden="0" w:unhideWhenUsed="0"/>
+    <w:lsdException w:name="Note Level 8" w:semiHidden="0" w:unhideWhenUsed="0"/>
+    <w:lsdException w:name="Note Level 9" w:semiHidden="0" w:unhideWhenUsed="0"/>
+    <w:lsdException w:name="Placeholder Text" w:unhideWhenUsed="0"/>
+    <w:lsdException w:name="No Spacing" w:semiHidden="0" w:uiPriority="1" w:unhideWhenUsed="0" w:qFormat="1"/>
+    <w:lsdException w:name="Light Shading" w:semiHidden="0" w:uiPriority="60" w:unhideWhenUsed="0"/>
+    <w:lsdException w:name="Light List" w:semiHidden="0" w:uiPriority="61" w:unhideWhenUsed="0"/>
+    <w:lsdException w:name="Light Grid" w:semiHidden="0" w:uiPriority="62" w:unhideWhenUsed="0"/>
+    <w:lsdException w:name="Medium Shading 1" w:semiHidden="0" w:uiPriority="63" w:unhideWhenUsed="0"/>
+    <w:lsdException w:name="Medium Shading 2" w:semiHidden="0" w:uiPriority="64" w:unhideWhenUsed="0"/>
+    <w:lsdException w:name="Medium List 1" w:semiHidden="0" w:uiPriority="65" w:unhideWhenUsed="0"/>
+    <w:lsdException w:name="Medium List 2" w:semiHidden="0" w:uiPriority="66" w:unhideWhenUsed="0"/>
+    <w:lsdException w:name="Medium Grid 1" w:semiHidden="0" w:uiPriority="67" w:unhideWhenUsed="0"/>
+    <w:lsdException w:name="Medium Grid 2" w:semiHidden="0" w:uiPriority="68" w:unhideWhenUsed="0"/>
+    <w:lsdException w:name="Medium Grid 3" w:semiHidden="0" w:uiPriority="69" w:unhideWhenUsed="0"/>
+    <w:lsdException w:name="Dark List" w:semiHidden="0" w:uiPriority="70" w:unhideWhenUsed="0"/>
+    <w:lsdException w:name="Colorful Shading" w:semiHidden="0" w:uiPriority="71" w:unhideWhenUsed="0"/>
+    <w:lsdException w:name="Colorful List" w:semiHidden="0" w:uiPriority="72" w:unhideWhenUsed="0"/>
+    <w:lsdException w:name="Colorful Grid" w:semiHidden="0" w:uiPriority="73" w:unhideWhenUsed="0"/>
+    <w:lsdException w:name="Light Shading Accent 1" w:semiHidden="0" w:uiPriority="60" w:unhideWhenUsed="0"/>
+    <w:lsdException w:name="Light List Accent 1" w:semiHidden="0" w:uiPriority="61" w:unhideWhenUsed="0"/>
+    <w:lsdException w:name="Light Grid Accent 1" w:semiHidden="0" w:uiPriority="62" w:unhideWhenUsed="0"/>
+    <w:lsdException w:name="Medium Shading 1 Accent 1" w:semiHidden="0" w:uiPriority="63" w:unhideWhenUsed="0"/>
+    <w:lsdException w:name="Medium Shading 2 Accent 1" w:semiHidden="0" w:uiPriority="64" w:unhideWhenUsed="0"/>
+    <w:lsdException w:name="Medium List 1 Accent 1" w:semiHidden="0" w:uiPriority="65" w:unhideWhenUsed="0"/>
+    <w:lsdException w:name="Revision" w:unhideWhenUsed="0"/>
+    <w:lsdException w:name="List Paragraph" w:semiHidden="0" w:uiPriority="34" w:unhideWhenUsed="0" w:qFormat="1"/>
+    <w:lsdException w:name="Quote" w:semiHidden="0" w:uiPriority="29" w:unhideWhenUsed="0" w:qFormat="1"/>
+    <w:lsdException w:name="Intense Quote" w:semiHidden="0" w:uiPriority="30" w:unhideWhenUsed="0" w:qFormat="1"/>
+    <w:lsdException w:name="Medium List 2 Accent 1" w:semiHidden="0" w:uiPriority="66" w:unhideWhenUsed="0"/>
+    <w:lsdException w:name="Medium Grid 1 Accent 1" w:semiHidden="0" w:uiPriority="67" w:unhideWhenUsed="0"/>
+    <w:lsdException w:name="Medium Grid 2 Accent 1" w:semiHidden="0" w:uiPriority="68" w:unhideWhenUsed="0"/>
+    <w:lsdException w:name="Medium Grid 3 Accent 1" w:semiHidden="0" w:uiPriority="69" w:unhideWhenUsed="0"/>
+    <w:lsdException w:name="Dark List Accent 1" w:semiHidden="0" w:uiPriority="70" w:unhideWhenUsed="0"/>
+    <w:lsdException w:name="Colorful Shading Accent 1" w:semiHidden="0" w:uiPriority="71" w:unhideWhenUsed="0"/>
+    <w:lsdException w:name="Colorful List Accent 1" w:semiHidden="0" w:uiPriority="72" w:unhideWhenUsed="0"/>
+    <w:lsdException w:name="Colorful Grid Accent 1" w:semiHidden="0" w:uiPriority="73" w:unhideWhenUsed="0"/>
+    <w:lsdException w:name="Light Shading Accent 2" w:semiHidden="0" w:uiPriority="60" w:unhideWhenUsed="0"/>
+    <w:lsdException w:name="Light List Accent 2" w:semiHidden="0" w:uiPriority="61" w:unhideWhenUsed="0"/>
+    <w:lsdException w:name="Light Grid Accent 2" w:semiHidden="0" w:uiPriority="62" w:unhideWhenUsed="0"/>
+    <w:lsdException w:name="Medium Shading 1 Accent 2" w:semiHidden="0" w:uiPriority="63" w:unhideWhenUsed="0"/>
+    <w:lsdException w:name="Medium Shading 2 Accent 2" w:semiHidden="0" w:uiPriority="64" w:unhideWhenUsed="0"/>
+    <w:lsdException w:name="Medium List 1 Accent 2" w:semiHidden="0" w:uiPriority="65" w:unhideWhenUsed="0"/>
+    <w:lsdException w:name="Medium List 2 Accent 2" w:semiHidden="0" w:uiPriority="66" w:unhideWhenUsed="0"/>
+    <w:lsdException w:name="Medium Grid 1 Accent 2" w:semiHidden="0" w:uiPriority="67" w:unhideWhenUsed="0"/>
+    <w:lsdException w:name="Medium Grid 2 Accent 2" w:semiHidden="0" w:uiPriority="68" w:unhideWhenUsed="0"/>
+    <w:lsdException w:name="Medium Grid 3 Accent 2" w:semiHidden="0" w:uiPriority="69" w:unhideWhenUsed="0"/>
+    <w:lsdException w:name="Dark List Accent 2" w:semiHidden="0" w:uiPriority="70" w:unhideWhenUsed="0"/>
+    <w:lsdException w:name="Colorful Shading Accent 2" w:semiHidden="0" w:uiPriority="71" w:unhideWhenUsed="0"/>
+    <w:lsdException w:name="Colorful List Accent 2" w:semiHidden="0" w:uiPriority="72" w:unhideWhenUsed="0"/>
+    <w:lsdException w:name="Colorful Grid Accent 2" w:semiHidden="0" w:uiPriority="73" w:unhideWhenUsed="0"/>
+    <w:lsdException w:name="Light Shading Accent 3" w:semiHidden="0" w:uiPriority="60" w:unhideWhenUsed="0"/>
+    <w:lsdException w:name="Light List Accent 3" w:semiHidden="0" w:uiPriority="61" w:unhideWhenUsed="0"/>
+    <w:lsdException w:name="Light Grid Accent 3" w:semiHidden="0" w:uiPriority="62" w:unhideWhenUsed="0"/>
+    <w:lsdException w:name="Medium Shading 1 Accent 3" w:semiHidden="0" w:uiPriority="63" w:unhideWhenUsed="0"/>
+    <w:lsdException w:name="Medium Shading 2 Accent 3" w:semiHidden="0" w:uiPriority="64" w:unhideWhenUsed="0"/>
+    <w:lsdException w:name="Medium List 1 Accent 3" w:semiHidden="0" w:uiPriority="65" w:unhideWhenUsed="0"/>
+    <w:lsdException w:name="Medium List 2 Accent 3" w:semiHidden="0" w:uiPriority="66" w:unhideWhenUsed="0"/>
+    <w:lsdException w:name="Medium Grid 1 Accent 3" w:semiHidden="0" w:uiPriority="67" w:unhideWhenUsed="0"/>
+    <w:lsdException w:name="Medium Grid 2 Accent 3" w:semiHidden="0" w:uiPriority="68" w:unhideWhenUsed="0"/>
+    <w:lsdException w:name="Medium Grid 3 Accent 3" w:semiHidden="0" w:uiPriority="69" w:unhideWhenUsed="0"/>
+    <w:lsdException w:name="Dark List Accent 3" w:semiHidden="0" w:uiPriority="70" w:unhideWhenUsed="0"/>
+    <w:lsdException w:name="Colorful Shading Accent 3" w:semiHidden="0" w:uiPriority="71" w:unhideWhenUsed="0"/>
+    <w:lsdException w:name="Colorful List Accent 3" w:semiHidden="0" w:uiPriority="72" w:unhideWhenUsed="0"/>
+    <w:lsdException w:name="Colorful Grid Accent 3" w:semiHidden="0" w:uiPriority="73" w:unhideWhenUsed="0"/>
+    <w:lsdException w:name="Light Shading Accent 4" w:semiHidden="0" w:uiPriority="60" w:unhideWhenUsed="0"/>
+    <w:lsdException w:name="Light List Accent 4" w:semiHidden="0" w:uiPriority="61" w:unhideWhenUsed="0"/>
+    <w:lsdException w:name="Light Grid Accent 4" w:semiHidden="0" w:uiPriority="62" w:unhideWhenUsed="0"/>
+    <w:lsdException w:name="Medium Shading 1 Accent 4" w:semiHidden="0" w:uiPriority="63" w:unhideWhenUsed="0"/>
+    <w:lsdException w:name="Medium Shading 2 Accent 4" w:semiHidden="0" w:uiPriority="64" w:unhideWhenUsed="0"/>
+    <w:lsdException w:name="Medium List 1 Accent 4" w:semiHidden="0" w:uiPriority="65" w:unhideWhenUsed="0"/>
+    <w:lsdException w:name="Medium List 2 Accent 4" w:semiHidden="0" w:uiPriority="66" w:unhideWhenUsed="0"/>
+    <w:lsdException w:name="Medium Grid 1 Accent 4" w:semiHidden="0" w:uiPriority="67" w:unhideWhenUsed="0"/>
+    <w:lsdException w:name="Medium Grid 2 Accent 4" w:semiHidden="0" w:uiPriority="68" w:unhideWhenUsed="0"/>
+    <w:lsdException w:name="Medium Grid 3 Accent 4" w:semiHidden="0" w:uiPriority="69" w:unhideWhenUsed="0"/>
+    <w:lsdException w:name="Dark List Accent 4" w:semiHidden="0" w:uiPriority="70" w:unhideWhenUsed="0"/>
+    <w:lsdException w:name="Colorful Shading Accent 4" w:semiHidden="0" w:uiPriority="71" w:unhideWhenUsed="0"/>
+    <w:lsdException w:name="Colorful List Accent 4" w:semiHidden="0" w:uiPriority="72" w:unhideWhenUsed="0"/>
+    <w:lsdException w:name="Colorful Grid Accent 4" w:semiHidden="0" w:uiPriority="73" w:unhideWhenUsed="0"/>
+    <w:lsdException w:name="Light Shading Accent 5" w:semiHidden="0" w:uiPriority="60" w:unhideWhenUsed="0"/>
+    <w:lsdException w:name="Light List Accent 5" w:semiHidden="0" w:uiPriority="61" w:unhideWhenUsed="0"/>
+    <w:lsdException w:name="Light Grid Accent 5" w:semiHidden="0" w:uiPriority="62" w:unhideWhenUsed="0"/>
+    <w:lsdException w:name="Medium Shading 1 Accent 5" w:semiHidden="0" w:uiPriority="63" w:unhideWhenUsed="0"/>
+    <w:lsdException w:name="Medium Shading 2 Accent 5" w:semiHidden="0" w:uiPriority="64" w:unhideWhenUsed="0"/>
+    <w:lsdException w:name="Medium List 1 Accent 5" w:semiHidden="0" w:uiPriority="65" w:unhideWhenUsed="0"/>
+    <w:lsdException w:name="Medium List 2 Accent 5" w:semiHidden="0" w:uiPriority="66" w:unhideWhenUsed="0"/>
+    <w:lsdException w:name="Medium Grid 1 Accent 5" w:semiHidden="0" w:uiPriority="67" w:unhideWhenUsed="0"/>
+    <w:lsdException w:name="Medium Grid 2 Accent 5" w:semiHidden="0" w:uiPriority="68" w:unhideWhenUsed="0"/>
+    <w:lsdException w:name="Medium Grid 3 Accent 5" w:semiHidden="0" w:uiPriority="69" w:unhideWhenUsed="0"/>
+    <w:lsdException w:name="Dark List Accent 5" w:semiHidden="0" w:uiPriority="70" w:unhideWhenUsed="0"/>
+    <w:lsdException w:name="Colorful Shading Accent 5" w:semiHidden="0" w:uiPriority="71" w:unhideWhenUsed="0"/>
+    <w:lsdException w:name="Colorful List Accent 5" w:semiHidden="0" w:uiPriority="72" w:unhideWhenUsed="0"/>
+    <w:lsdException w:name="Colorful Grid Accent 5" w:semiHidden="0" w:uiPriority="73" w:unhideWhenUsed="0"/>
+    <w:lsdException w:name="Light Shading Accent 6" w:semiHidden="0" w:uiPriority="60" w:unhideWhenUsed="0"/>
+    <w:lsdException w:name="Light List Accent 6" w:semiHidden="0" w:uiPriority="61" w:unhideWhenUsed="0"/>
+    <w:lsdException w:name="Light Grid Accent 6" w:semiHidden="0" w:uiPriority="62" w:unhideWhenUsed="0"/>
+    <w:lsdException w:name="Medium Shading 1 Accent 6" w:semiHidden="0" w:uiPriority="63" w:unhideWhenUsed="0"/>
+    <w:lsdException w:name="Medium Shading 2 Accent 6" w:semiHidden="0" w:uiPriority="64" w:unhideWhenUsed="0"/>
+    <w:lsdException w:name="Medium List 1 Accent 6" w:semiHidden="0" w:uiPriority="65" w:unhideWhenUsed="0"/>
+    <w:lsdException w:name="Medium List 2 Accent 6" w:semiHidden="0" w:uiPriority="66" w:unhideWhenUsed="0"/>
+    <w:lsdException w:name="Medium Grid 1 Accent 6" w:semiHidden="0" w:uiPriority="67" w:unhideWhenUsed="0"/>
+    <w:lsdException w:name="Medium Grid 2 Accent 6" w:semiHidden="0" w:uiPriority="68" w:unhideWhenUsed="0"/>
+    <w:lsdException w:name="Medium Grid 3 Accent 6" w:semiHidden="0" w:uiPriority="69" w:unhideWhenUsed="0"/>
+    <w:lsdException w:name="Dark List Accent 6" w:semiHidden="0" w:uiPriority="70" w:unhideWhenUsed="0"/>
+    <w:lsdException w:name="Colorful Shading Accent 6" w:semiHidden="0" w:uiPriority="71" w:unhideWhenUsed="0"/>
+    <w:lsdException w:name="Colorful List Accent 6" w:semiHidden="0" w:uiPriority="72" w:unhideWhenUsed="0"/>
+    <w:lsdException w:name="Colorful Grid Accent 6" w:semiHidden="0" w:uiPriority="73" w:unhideWhenUsed="0"/>
+    <w:lsdException w:name="Subtle Emphasis" w:semiHidden="0" w:uiPriority="19" w:unhideWhenUsed="0" w:qFormat="1"/>
+    <w:lsdException w:name="Intense Emphasis" w:semiHidden="0" w:uiPriority="21" w:unhideWhenUsed="0" w:qFormat="1"/>
+    <w:lsdException w:name="Subtle Reference" w:semiHidden="0" w:uiPriority="31" w:unhideWhenUsed="0" w:qFormat="1"/>
+    <w:lsdException w:name="Intense Reference" w:semiHidden="0" w:uiPriority="32" w:unhideWhenUsed="0" w:qFormat="1"/>
+    <w:lsdException w:name="Book Title" w:semiHidden="0" w:uiPriority="33" w:unhideWhenUsed="0" w:qFormat="1"/>
+    <w:lsdException w:name="Bibliography" w:uiPriority="37"/>
+    <w:lsdException w:name="TOC Heading" w:uiPriority="39" w:qFormat="1"/>
   </w:latentStyles>
   <w:style w:type="paragraph" w:default="1" w:styleId="Standard">
     <w:name w:val="Normal"/>
@@ -953,7 +1023,7 @@
     <w:name w:val="heading 1"/>
     <w:basedOn w:val="Standard"/>
     <w:next w:val="Standard"/>
-    <w:link w:val="berschrift1Zchn"/>
+    <w:link w:val="berschrift1Zeichen"/>
     <w:uiPriority w:val="9"/>
     <w:qFormat/>
     <w:rsid w:val="000D3AE7"/>
@@ -970,7 +1040,7 @@
       <w:szCs w:val="32"/>
     </w:rPr>
   </w:style>
-  <w:style w:type="character" w:default="1" w:styleId="Absatz-Standardschriftart">
+  <w:style w:type="character" w:default="1" w:styleId="Absatzstandardschriftart">
     <w:name w:val="Default Paragraph Font"/>
     <w:uiPriority w:val="1"/>
     <w:semiHidden/>
@@ -1001,7 +1071,7 @@
     <w:name w:val="Title"/>
     <w:basedOn w:val="Standard"/>
     <w:next w:val="Standard"/>
-    <w:link w:val="TitelZchn"/>
+    <w:link w:val="TitelZeichen"/>
     <w:uiPriority w:val="10"/>
     <w:qFormat/>
     <w:rsid w:val="000D3AE7"/>
@@ -1017,9 +1087,9 @@
       <w:szCs w:val="56"/>
     </w:rPr>
   </w:style>
-  <w:style w:type="character" w:customStyle="1" w:styleId="TitelZchn">
-    <w:name w:val="Titel Zchn"/>
-    <w:basedOn w:val="Absatz-Standardschriftart"/>
+  <w:style w:type="character" w:customStyle="1" w:styleId="TitelZeichen">
+    <w:name w:val="Titel Zeichen"/>
+    <w:basedOn w:val="Absatzstandardschriftart"/>
     <w:link w:val="Titel"/>
     <w:uiPriority w:val="10"/>
     <w:rsid w:val="000D3AE7"/>
@@ -1031,9 +1101,287 @@
       <w:szCs w:val="56"/>
     </w:rPr>
   </w:style>
-  <w:style w:type="character" w:customStyle="1" w:styleId="berschrift1Zchn">
-    <w:name w:val="Überschrift 1 Zchn"/>
-    <w:basedOn w:val="Absatz-Standardschriftart"/>
+  <w:style w:type="character" w:customStyle="1" w:styleId="berschrift1Zeichen">
+    <w:name w:val="Überschrift 1 Zeichen"/>
+    <w:basedOn w:val="Absatzstandardschriftart"/>
+    <w:link w:val="berschrift1"/>
+    <w:uiPriority w:val="9"/>
+    <w:rsid w:val="000D3AE7"/>
+    <w:rPr>
+      <w:rFonts w:asciiTheme="majorHAnsi" w:eastAsiaTheme="majorEastAsia" w:hAnsiTheme="majorHAnsi" w:cstheme="majorBidi"/>
+      <w:color w:val="2E74B5" w:themeColor="accent1" w:themeShade="BF"/>
+      <w:sz w:val="32"/>
+      <w:szCs w:val="32"/>
+    </w:rPr>
+  </w:style>
+  <w:style w:type="paragraph" w:styleId="Listenabsatz">
+    <w:name w:val="List Paragraph"/>
+    <w:basedOn w:val="Standard"/>
+    <w:uiPriority w:val="34"/>
+    <w:qFormat/>
+    <w:rsid w:val="000D3AE7"/>
+    <w:pPr>
+      <w:ind w:left="720"/>
+      <w:contextualSpacing/>
+    </w:pPr>
+  </w:style>
+</w:styles>
+</file>
+
+<file path=word/stylesWithEffects.xml><?xml version="1.0" encoding="utf-8"?>
+<w:styles xmlns:wpc="http://schemas.microsoft.com/office/word/2010/wordprocessingCanvas" xmlns:mo="http://schemas.microsoft.com/office/mac/office/2008/main" xmlns:mc="http://schemas.openxmlformats.org/markup-compatibility/2006" xmlns:mv="urn:schemas-microsoft-com:mac:vml" xmlns:o="urn:schemas-microsoft-com:office:office" xmlns:r="http://schemas.openxmlformats.org/officeDocument/2006/relationships" xmlns:m="http://schemas.openxmlformats.org/officeDocument/2006/math" xmlns:v="urn:schemas-microsoft-com:vml" xmlns:wp14="http://schemas.microsoft.com/office/word/2010/wordprocessingDrawing" xmlns:wp="http://schemas.openxmlformats.org/drawingml/2006/wordprocessingDrawing" xmlns:w10="urn:schemas-microsoft-com:office:word" xmlns:w="http://schemas.openxmlformats.org/wordprocessingml/2006/main" xmlns:w14="http://schemas.microsoft.com/office/word/2010/wordml" xmlns:wpg="http://schemas.microsoft.com/office/word/2010/wordprocessingGroup" xmlns:wpi="http://schemas.microsoft.com/office/word/2010/wordprocessingInk" xmlns:wne="http://schemas.microsoft.com/office/word/2006/wordml" xmlns:wps="http://schemas.microsoft.com/office/word/2010/wordprocessingShape" mc:Ignorable="w14 wp14">
+  <w:docDefaults>
+    <w:rPrDefault>
+      <w:rPr>
+        <w:rFonts w:asciiTheme="minorHAnsi" w:eastAsiaTheme="minorHAnsi" w:hAnsiTheme="minorHAnsi" w:cstheme="minorBidi"/>
+        <w:sz w:val="22"/>
+        <w:szCs w:val="22"/>
+        <w:lang w:val="de-CH" w:eastAsia="en-US" w:bidi="ar-SA"/>
+      </w:rPr>
+    </w:rPrDefault>
+    <w:pPrDefault>
+      <w:pPr>
+        <w:spacing w:after="160" w:line="259" w:lineRule="auto"/>
+      </w:pPr>
+    </w:pPrDefault>
+  </w:docDefaults>
+  <w:latentStyles w:defLockedState="0" w:defUIPriority="99" w:defSemiHidden="1" w:defUnhideWhenUsed="1" w:defQFormat="0" w:count="276">
+    <w:lsdException w:name="Normal" w:semiHidden="0" w:uiPriority="0" w:unhideWhenUsed="0" w:qFormat="1"/>
+    <w:lsdException w:name="heading 1" w:semiHidden="0" w:uiPriority="9" w:unhideWhenUsed="0" w:qFormat="1"/>
+    <w:lsdException w:name="heading 2" w:uiPriority="9" w:qFormat="1"/>
+    <w:lsdException w:name="heading 3" w:uiPriority="9" w:qFormat="1"/>
+    <w:lsdException w:name="heading 4" w:uiPriority="9" w:qFormat="1"/>
+    <w:lsdException w:name="heading 5" w:uiPriority="9" w:qFormat="1"/>
+    <w:lsdException w:name="heading 6" w:uiPriority="9" w:qFormat="1"/>
+    <w:lsdException w:name="heading 7" w:uiPriority="9" w:qFormat="1"/>
+    <w:lsdException w:name="heading 8" w:uiPriority="9" w:qFormat="1"/>
+    <w:lsdException w:name="heading 9" w:uiPriority="9" w:qFormat="1"/>
+    <w:lsdException w:name="toc 1" w:uiPriority="39"/>
+    <w:lsdException w:name="toc 2" w:uiPriority="39"/>
+    <w:lsdException w:name="toc 3" w:uiPriority="39"/>
+    <w:lsdException w:name="toc 4" w:uiPriority="39"/>
+    <w:lsdException w:name="toc 5" w:uiPriority="39"/>
+    <w:lsdException w:name="toc 6" w:uiPriority="39"/>
+    <w:lsdException w:name="toc 7" w:uiPriority="39"/>
+    <w:lsdException w:name="toc 8" w:uiPriority="39"/>
+    <w:lsdException w:name="toc 9" w:uiPriority="39"/>
+    <w:lsdException w:name="caption" w:uiPriority="35" w:qFormat="1"/>
+    <w:lsdException w:name="Title" w:semiHidden="0" w:uiPriority="10" w:unhideWhenUsed="0" w:qFormat="1"/>
+    <w:lsdException w:name="Default Paragraph Font" w:uiPriority="1"/>
+    <w:lsdException w:name="Subtitle" w:semiHidden="0" w:uiPriority="11" w:unhideWhenUsed="0" w:qFormat="1"/>
+    <w:lsdException w:name="Strong" w:semiHidden="0" w:uiPriority="22" w:unhideWhenUsed="0" w:qFormat="1"/>
+    <w:lsdException w:name="Emphasis" w:semiHidden="0" w:uiPriority="20" w:unhideWhenUsed="0" w:qFormat="1"/>
+    <w:lsdException w:name="Table Grid" w:semiHidden="0" w:uiPriority="39" w:unhideWhenUsed="0"/>
+    <w:lsdException w:name="Note Level 1" w:semiHidden="0" w:unhideWhenUsed="0"/>
+    <w:lsdException w:name="Note Level 2" w:semiHidden="0" w:unhideWhenUsed="0"/>
+    <w:lsdException w:name="Note Level 3" w:semiHidden="0" w:unhideWhenUsed="0"/>
+    <w:lsdException w:name="Note Level 4" w:semiHidden="0" w:unhideWhenUsed="0"/>
+    <w:lsdException w:name="Note Level 5" w:semiHidden="0" w:unhideWhenUsed="0"/>
+    <w:lsdException w:name="Note Level 6" w:semiHidden="0" w:unhideWhenUsed="0"/>
+    <w:lsdException w:name="Note Level 7" w:semiHidden="0" w:unhideWhenUsed="0"/>
+    <w:lsdException w:name="Note Level 8" w:semiHidden="0" w:unhideWhenUsed="0"/>
+    <w:lsdException w:name="Note Level 9" w:semiHidden="0" w:unhideWhenUsed="0"/>
+    <w:lsdException w:name="Placeholder Text" w:unhideWhenUsed="0"/>
+    <w:lsdException w:name="No Spacing" w:semiHidden="0" w:uiPriority="1" w:unhideWhenUsed="0" w:qFormat="1"/>
+    <w:lsdException w:name="Light Shading" w:semiHidden="0" w:uiPriority="60" w:unhideWhenUsed="0"/>
+    <w:lsdException w:name="Light List" w:semiHidden="0" w:uiPriority="61" w:unhideWhenUsed="0"/>
+    <w:lsdException w:name="Light Grid" w:semiHidden="0" w:uiPriority="62" w:unhideWhenUsed="0"/>
+    <w:lsdException w:name="Medium Shading 1" w:semiHidden="0" w:uiPriority="63" w:unhideWhenUsed="0"/>
+    <w:lsdException w:name="Medium Shading 2" w:semiHidden="0" w:uiPriority="64" w:unhideWhenUsed="0"/>
+    <w:lsdException w:name="Medium List 1" w:semiHidden="0" w:uiPriority="65" w:unhideWhenUsed="0"/>
+    <w:lsdException w:name="Medium List 2" w:semiHidden="0" w:uiPriority="66" w:unhideWhenUsed="0"/>
+    <w:lsdException w:name="Medium Grid 1" w:semiHidden="0" w:uiPriority="67" w:unhideWhenUsed="0"/>
+    <w:lsdException w:name="Medium Grid 2" w:semiHidden="0" w:uiPriority="68" w:unhideWhenUsed="0"/>
+    <w:lsdException w:name="Medium Grid 3" w:semiHidden="0" w:uiPriority="69" w:unhideWhenUsed="0"/>
+    <w:lsdException w:name="Dark List" w:semiHidden="0" w:uiPriority="70" w:unhideWhenUsed="0"/>
+    <w:lsdException w:name="Colorful Shading" w:semiHidden="0" w:uiPriority="71" w:unhideWhenUsed="0"/>
+    <w:lsdException w:name="Colorful List" w:semiHidden="0" w:uiPriority="72" w:unhideWhenUsed="0"/>
+    <w:lsdException w:name="Colorful Grid" w:semiHidden="0" w:uiPriority="73" w:unhideWhenUsed="0"/>
+    <w:lsdException w:name="Light Shading Accent 1" w:semiHidden="0" w:uiPriority="60" w:unhideWhenUsed="0"/>
+    <w:lsdException w:name="Light List Accent 1" w:semiHidden="0" w:uiPriority="61" w:unhideWhenUsed="0"/>
+    <w:lsdException w:name="Light Grid Accent 1" w:semiHidden="0" w:uiPriority="62" w:unhideWhenUsed="0"/>
+    <w:lsdException w:name="Medium Shading 1 Accent 1" w:semiHidden="0" w:uiPriority="63" w:unhideWhenUsed="0"/>
+    <w:lsdException w:name="Medium Shading 2 Accent 1" w:semiHidden="0" w:uiPriority="64" w:unhideWhenUsed="0"/>
+    <w:lsdException w:name="Medium List 1 Accent 1" w:semiHidden="0" w:uiPriority="65" w:unhideWhenUsed="0"/>
+    <w:lsdException w:name="Revision" w:unhideWhenUsed="0"/>
+    <w:lsdException w:name="List Paragraph" w:semiHidden="0" w:uiPriority="34" w:unhideWhenUsed="0" w:qFormat="1"/>
+    <w:lsdException w:name="Quote" w:semiHidden="0" w:uiPriority="29" w:unhideWhenUsed="0" w:qFormat="1"/>
+    <w:lsdException w:name="Intense Quote" w:semiHidden="0" w:uiPriority="30" w:unhideWhenUsed="0" w:qFormat="1"/>
+    <w:lsdException w:name="Medium List 2 Accent 1" w:semiHidden="0" w:uiPriority="66" w:unhideWhenUsed="0"/>
+    <w:lsdException w:name="Medium Grid 1 Accent 1" w:semiHidden="0" w:uiPriority="67" w:unhideWhenUsed="0"/>
+    <w:lsdException w:name="Medium Grid 2 Accent 1" w:semiHidden="0" w:uiPriority="68" w:unhideWhenUsed="0"/>
+    <w:lsdException w:name="Medium Grid 3 Accent 1" w:semiHidden="0" w:uiPriority="69" w:unhideWhenUsed="0"/>
+    <w:lsdException w:name="Dark List Accent 1" w:semiHidden="0" w:uiPriority="70" w:unhideWhenUsed="0"/>
+    <w:lsdException w:name="Colorful Shading Accent 1" w:semiHidden="0" w:uiPriority="71" w:unhideWhenUsed="0"/>
+    <w:lsdException w:name="Colorful List Accent 1" w:semiHidden="0" w:uiPriority="72" w:unhideWhenUsed="0"/>
+    <w:lsdException w:name="Colorful Grid Accent 1" w:semiHidden="0" w:uiPriority="73" w:unhideWhenUsed="0"/>
+    <w:lsdException w:name="Light Shading Accent 2" w:semiHidden="0" w:uiPriority="60" w:unhideWhenUsed="0"/>
+    <w:lsdException w:name="Light List Accent 2" w:semiHidden="0" w:uiPriority="61" w:unhideWhenUsed="0"/>
+    <w:lsdException w:name="Light Grid Accent 2" w:semiHidden="0" w:uiPriority="62" w:unhideWhenUsed="0"/>
+    <w:lsdException w:name="Medium Shading 1 Accent 2" w:semiHidden="0" w:uiPriority="63" w:unhideWhenUsed="0"/>
+    <w:lsdException w:name="Medium Shading 2 Accent 2" w:semiHidden="0" w:uiPriority="64" w:unhideWhenUsed="0"/>
+    <w:lsdException w:name="Medium List 1 Accent 2" w:semiHidden="0" w:uiPriority="65" w:unhideWhenUsed="0"/>
+    <w:lsdException w:name="Medium List 2 Accent 2" w:semiHidden="0" w:uiPriority="66" w:unhideWhenUsed="0"/>
+    <w:lsdException w:name="Medium Grid 1 Accent 2" w:semiHidden="0" w:uiPriority="67" w:unhideWhenUsed="0"/>
+    <w:lsdException w:name="Medium Grid 2 Accent 2" w:semiHidden="0" w:uiPriority="68" w:unhideWhenUsed="0"/>
+    <w:lsdException w:name="Medium Grid 3 Accent 2" w:semiHidden="0" w:uiPriority="69" w:unhideWhenUsed="0"/>
+    <w:lsdException w:name="Dark List Accent 2" w:semiHidden="0" w:uiPriority="70" w:unhideWhenUsed="0"/>
+    <w:lsdException w:name="Colorful Shading Accent 2" w:semiHidden="0" w:uiPriority="71" w:unhideWhenUsed="0"/>
+    <w:lsdException w:name="Colorful List Accent 2" w:semiHidden="0" w:uiPriority="72" w:unhideWhenUsed="0"/>
+    <w:lsdException w:name="Colorful Grid Accent 2" w:semiHidden="0" w:uiPriority="73" w:unhideWhenUsed="0"/>
+    <w:lsdException w:name="Light Shading Accent 3" w:semiHidden="0" w:uiPriority="60" w:unhideWhenUsed="0"/>
+    <w:lsdException w:name="Light List Accent 3" w:semiHidden="0" w:uiPriority="61" w:unhideWhenUsed="0"/>
+    <w:lsdException w:name="Light Grid Accent 3" w:semiHidden="0" w:uiPriority="62" w:unhideWhenUsed="0"/>
+    <w:lsdException w:name="Medium Shading 1 Accent 3" w:semiHidden="0" w:uiPriority="63" w:unhideWhenUsed="0"/>
+    <w:lsdException w:name="Medium Shading 2 Accent 3" w:semiHidden="0" w:uiPriority="64" w:unhideWhenUsed="0"/>
+    <w:lsdException w:name="Medium List 1 Accent 3" w:semiHidden="0" w:uiPriority="65" w:unhideWhenUsed="0"/>
+    <w:lsdException w:name="Medium List 2 Accent 3" w:semiHidden="0" w:uiPriority="66" w:unhideWhenUsed="0"/>
+    <w:lsdException w:name="Medium Grid 1 Accent 3" w:semiHidden="0" w:uiPriority="67" w:unhideWhenUsed="0"/>
+    <w:lsdException w:name="Medium Grid 2 Accent 3" w:semiHidden="0" w:uiPriority="68" w:unhideWhenUsed="0"/>
+    <w:lsdException w:name="Medium Grid 3 Accent 3" w:semiHidden="0" w:uiPriority="69" w:unhideWhenUsed="0"/>
+    <w:lsdException w:name="Dark List Accent 3" w:semiHidden="0" w:uiPriority="70" w:unhideWhenUsed="0"/>
+    <w:lsdException w:name="Colorful Shading Accent 3" w:semiHidden="0" w:uiPriority="71" w:unhideWhenUsed="0"/>
+    <w:lsdException w:name="Colorful List Accent 3" w:semiHidden="0" w:uiPriority="72" w:unhideWhenUsed="0"/>
+    <w:lsdException w:name="Colorful Grid Accent 3" w:semiHidden="0" w:uiPriority="73" w:unhideWhenUsed="0"/>
+    <w:lsdException w:name="Light Shading Accent 4" w:semiHidden="0" w:uiPriority="60" w:unhideWhenUsed="0"/>
+    <w:lsdException w:name="Light List Accent 4" w:semiHidden="0" w:uiPriority="61" w:unhideWhenUsed="0"/>
+    <w:lsdException w:name="Light Grid Accent 4" w:semiHidden="0" w:uiPriority="62" w:unhideWhenUsed="0"/>
+    <w:lsdException w:name="Medium Shading 1 Accent 4" w:semiHidden="0" w:uiPriority="63" w:unhideWhenUsed="0"/>
+    <w:lsdException w:name="Medium Shading 2 Accent 4" w:semiHidden="0" w:uiPriority="64" w:unhideWhenUsed="0"/>
+    <w:lsdException w:name="Medium List 1 Accent 4" w:semiHidden="0" w:uiPriority="65" w:unhideWhenUsed="0"/>
+    <w:lsdException w:name="Medium List 2 Accent 4" w:semiHidden="0" w:uiPriority="66" w:unhideWhenUsed="0"/>
+    <w:lsdException w:name="Medium Grid 1 Accent 4" w:semiHidden="0" w:uiPriority="67" w:unhideWhenUsed="0"/>
+    <w:lsdException w:name="Medium Grid 2 Accent 4" w:semiHidden="0" w:uiPriority="68" w:unhideWhenUsed="0"/>
+    <w:lsdException w:name="Medium Grid 3 Accent 4" w:semiHidden="0" w:uiPriority="69" w:unhideWhenUsed="0"/>
+    <w:lsdException w:name="Dark List Accent 4" w:semiHidden="0" w:uiPriority="70" w:unhideWhenUsed="0"/>
+    <w:lsdException w:name="Colorful Shading Accent 4" w:semiHidden="0" w:uiPriority="71" w:unhideWhenUsed="0"/>
+    <w:lsdException w:name="Colorful List Accent 4" w:semiHidden="0" w:uiPriority="72" w:unhideWhenUsed="0"/>
+    <w:lsdException w:name="Colorful Grid Accent 4" w:semiHidden="0" w:uiPriority="73" w:unhideWhenUsed="0"/>
+    <w:lsdException w:name="Light Shading Accent 5" w:semiHidden="0" w:uiPriority="60" w:unhideWhenUsed="0"/>
+    <w:lsdException w:name="Light List Accent 5" w:semiHidden="0" w:uiPriority="61" w:unhideWhenUsed="0"/>
+    <w:lsdException w:name="Light Grid Accent 5" w:semiHidden="0" w:uiPriority="62" w:unhideWhenUsed="0"/>
+    <w:lsdException w:name="Medium Shading 1 Accent 5" w:semiHidden="0" w:uiPriority="63" w:unhideWhenUsed="0"/>
+    <w:lsdException w:name="Medium Shading 2 Accent 5" w:semiHidden="0" w:uiPriority="64" w:unhideWhenUsed="0"/>
+    <w:lsdException w:name="Medium List 1 Accent 5" w:semiHidden="0" w:uiPriority="65" w:unhideWhenUsed="0"/>
+    <w:lsdException w:name="Medium List 2 Accent 5" w:semiHidden="0" w:uiPriority="66" w:unhideWhenUsed="0"/>
+    <w:lsdException w:name="Medium Grid 1 Accent 5" w:semiHidden="0" w:uiPriority="67" w:unhideWhenUsed="0"/>
+    <w:lsdException w:name="Medium Grid 2 Accent 5" w:semiHidden="0" w:uiPriority="68" w:unhideWhenUsed="0"/>
+    <w:lsdException w:name="Medium Grid 3 Accent 5" w:semiHidden="0" w:uiPriority="69" w:unhideWhenUsed="0"/>
+    <w:lsdException w:name="Dark List Accent 5" w:semiHidden="0" w:uiPriority="70" w:unhideWhenUsed="0"/>
+    <w:lsdException w:name="Colorful Shading Accent 5" w:semiHidden="0" w:uiPriority="71" w:unhideWhenUsed="0"/>
+    <w:lsdException w:name="Colorful List Accent 5" w:semiHidden="0" w:uiPriority="72" w:unhideWhenUsed="0"/>
+    <w:lsdException w:name="Colorful Grid Accent 5" w:semiHidden="0" w:uiPriority="73" w:unhideWhenUsed="0"/>
+    <w:lsdException w:name="Light Shading Accent 6" w:semiHidden="0" w:uiPriority="60" w:unhideWhenUsed="0"/>
+    <w:lsdException w:name="Light List Accent 6" w:semiHidden="0" w:uiPriority="61" w:unhideWhenUsed="0"/>
+    <w:lsdException w:name="Light Grid Accent 6" w:semiHidden="0" w:uiPriority="62" w:unhideWhenUsed="0"/>
+    <w:lsdException w:name="Medium Shading 1 Accent 6" w:semiHidden="0" w:uiPriority="63" w:unhideWhenUsed="0"/>
+    <w:lsdException w:name="Medium Shading 2 Accent 6" w:semiHidden="0" w:uiPriority="64" w:unhideWhenUsed="0"/>
+    <w:lsdException w:name="Medium List 1 Accent 6" w:semiHidden="0" w:uiPriority="65" w:unhideWhenUsed="0"/>
+    <w:lsdException w:name="Medium List 2 Accent 6" w:semiHidden="0" w:uiPriority="66" w:unhideWhenUsed="0"/>
+    <w:lsdException w:name="Medium Grid 1 Accent 6" w:semiHidden="0" w:uiPriority="67" w:unhideWhenUsed="0"/>
+    <w:lsdException w:name="Medium Grid 2 Accent 6" w:semiHidden="0" w:uiPriority="68" w:unhideWhenUsed="0"/>
+    <w:lsdException w:name="Medium Grid 3 Accent 6" w:semiHidden="0" w:uiPriority="69" w:unhideWhenUsed="0"/>
+    <w:lsdException w:name="Dark List Accent 6" w:semiHidden="0" w:uiPriority="70" w:unhideWhenUsed="0"/>
+    <w:lsdException w:name="Colorful Shading Accent 6" w:semiHidden="0" w:uiPriority="71" w:unhideWhenUsed="0"/>
+    <w:lsdException w:name="Colorful List Accent 6" w:semiHidden="0" w:uiPriority="72" w:unhideWhenUsed="0"/>
+    <w:lsdException w:name="Colorful Grid Accent 6" w:semiHidden="0" w:uiPriority="73" w:unhideWhenUsed="0"/>
+    <w:lsdException w:name="Subtle Emphasis" w:semiHidden="0" w:uiPriority="19" w:unhideWhenUsed="0" w:qFormat="1"/>
+    <w:lsdException w:name="Intense Emphasis" w:semiHidden="0" w:uiPriority="21" w:unhideWhenUsed="0" w:qFormat="1"/>
+    <w:lsdException w:name="Subtle Reference" w:semiHidden="0" w:uiPriority="31" w:unhideWhenUsed="0" w:qFormat="1"/>
+    <w:lsdException w:name="Intense Reference" w:semiHidden="0" w:uiPriority="32" w:unhideWhenUsed="0" w:qFormat="1"/>
+    <w:lsdException w:name="Book Title" w:semiHidden="0" w:uiPriority="33" w:unhideWhenUsed="0" w:qFormat="1"/>
+    <w:lsdException w:name="Bibliography" w:uiPriority="37"/>
+    <w:lsdException w:name="TOC Heading" w:uiPriority="39" w:qFormat="1"/>
+  </w:latentStyles>
+  <w:style w:type="paragraph" w:default="1" w:styleId="Standard">
+    <w:name w:val="Normal"/>
+    <w:qFormat/>
+  </w:style>
+  <w:style w:type="paragraph" w:styleId="berschrift1">
+    <w:name w:val="heading 1"/>
+    <w:basedOn w:val="Standard"/>
+    <w:next w:val="Standard"/>
+    <w:link w:val="berschrift1Zeichen"/>
+    <w:uiPriority w:val="9"/>
+    <w:qFormat/>
+    <w:rsid w:val="000D3AE7"/>
+    <w:pPr>
+      <w:keepNext/>
+      <w:keepLines/>
+      <w:spacing w:before="240" w:after="0"/>
+      <w:outlineLvl w:val="0"/>
+    </w:pPr>
+    <w:rPr>
+      <w:rFonts w:asciiTheme="majorHAnsi" w:eastAsiaTheme="majorEastAsia" w:hAnsiTheme="majorHAnsi" w:cstheme="majorBidi"/>
+      <w:color w:val="2E74B5" w:themeColor="accent1" w:themeShade="BF"/>
+      <w:sz w:val="32"/>
+      <w:szCs w:val="32"/>
+    </w:rPr>
+  </w:style>
+  <w:style w:type="character" w:default="1" w:styleId="Absatzstandardschriftart">
+    <w:name w:val="Default Paragraph Font"/>
+    <w:uiPriority w:val="1"/>
+    <w:semiHidden/>
+    <w:unhideWhenUsed/>
+  </w:style>
+  <w:style w:type="table" w:default="1" w:styleId="NormaleTabelle">
+    <w:name w:val="Normal Table"/>
+    <w:uiPriority w:val="99"/>
+    <w:semiHidden/>
+    <w:unhideWhenUsed/>
+    <w:tblPr>
+      <w:tblInd w:w="0" w:type="dxa"/>
+      <w:tblCellMar>
+        <w:top w:w="0" w:type="dxa"/>
+        <w:left w:w="108" w:type="dxa"/>
+        <w:bottom w:w="0" w:type="dxa"/>
+        <w:right w:w="108" w:type="dxa"/>
+      </w:tblCellMar>
+    </w:tblPr>
+  </w:style>
+  <w:style w:type="numbering" w:default="1" w:styleId="KeineListe">
+    <w:name w:val="No List"/>
+    <w:uiPriority w:val="99"/>
+    <w:semiHidden/>
+    <w:unhideWhenUsed/>
+  </w:style>
+  <w:style w:type="paragraph" w:styleId="Titel">
+    <w:name w:val="Title"/>
+    <w:basedOn w:val="Standard"/>
+    <w:next w:val="Standard"/>
+    <w:link w:val="TitelZeichen"/>
+    <w:uiPriority w:val="10"/>
+    <w:qFormat/>
+    <w:rsid w:val="000D3AE7"/>
+    <w:pPr>
+      <w:spacing w:after="0" w:line="240" w:lineRule="auto"/>
+      <w:contextualSpacing/>
+    </w:pPr>
+    <w:rPr>
+      <w:rFonts w:asciiTheme="majorHAnsi" w:eastAsiaTheme="majorEastAsia" w:hAnsiTheme="majorHAnsi" w:cstheme="majorBidi"/>
+      <w:spacing w:val="-10"/>
+      <w:kern w:val="28"/>
+      <w:sz w:val="56"/>
+      <w:szCs w:val="56"/>
+    </w:rPr>
+  </w:style>
+  <w:style w:type="character" w:customStyle="1" w:styleId="TitelZeichen">
+    <w:name w:val="Titel Zeichen"/>
+    <w:basedOn w:val="Absatzstandardschriftart"/>
+    <w:link w:val="Titel"/>
+    <w:uiPriority w:val="10"/>
+    <w:rsid w:val="000D3AE7"/>
+    <w:rPr>
+      <w:rFonts w:asciiTheme="majorHAnsi" w:eastAsiaTheme="majorEastAsia" w:hAnsiTheme="majorHAnsi" w:cstheme="majorBidi"/>
+      <w:spacing w:val="-10"/>
+      <w:kern w:val="28"/>
+      <w:sz w:val="56"/>
+      <w:szCs w:val="56"/>
+    </w:rPr>
+  </w:style>
+  <w:style w:type="character" w:customStyle="1" w:styleId="berschrift1Zeichen">
+    <w:name w:val="Überschrift 1 Zeichen"/>
+    <w:basedOn w:val="Absatzstandardschriftart"/>
     <w:link w:val="berschrift1"/>
     <w:uiPriority w:val="9"/>
     <w:rsid w:val="000D3AE7"/>
@@ -1101,7 +1449,7 @@
     </a:clrScheme>
     <a:fontScheme name="Office">
       <a:majorFont>
-        <a:latin typeface="Calibri Light" panose="020F0302020204030204"/>
+        <a:latin typeface="Calibri Light"/>
         <a:ea typeface=""/>
         <a:cs typeface=""/>
         <a:font script="Jpan" typeface="ＭＳ ゴシック"/>
@@ -1136,7 +1484,7 @@
         <a:font script="Geor" typeface="Sylfaen"/>
       </a:majorFont>
       <a:minorFont>
-        <a:latin typeface="Calibri" panose="020F0502020204030204"/>
+        <a:latin typeface="Calibri"/>
         <a:ea typeface=""/>
         <a:cs typeface=""/>
         <a:font script="Jpan" typeface="ＭＳ 明朝"/>
@@ -1313,7 +1661,7 @@
   <a:extraClrSchemeLst/>
   <a:extLst>
     <a:ext uri="{05A4C25C-085E-4340-85A3-A5531E510DB2}">
-      <thm15:themeFamily xmlns:thm15="http://schemas.microsoft.com/office/thememl/2012/main" name="Office Theme" id="{62F939B6-93AF-4DB8-9C6B-D6C7DFDC589F}" vid="{4A3C46E8-61CC-4603-A589-7422A47A8E4A}"/>
+      <thm15:themeFamily xmlns:thm15="http://schemas.microsoft.com/office/thememl/2012/main" xmlns="" name="Office Theme" id="{62F939B6-93AF-4DB8-9C6B-D6C7DFDC589F}" vid="{4A3C46E8-61CC-4603-A589-7422A47A8E4A}"/>
     </a:ext>
   </a:extLst>
 </a:theme>

</xml_diff>

<commit_message>
added some questions for the customer meeting
</commit_message>
<xml_diff>
--- a/Documentation/Meetings.docx
+++ b/Documentation/Meetings.docx
@@ -1,6 +1,6 @@
 
 <file path=word/document.xml><?xml version="1.0" encoding="utf-8"?>
-<w:document xmlns:wpc="http://schemas.microsoft.com/office/word/2010/wordprocessingCanvas" xmlns:mc="http://schemas.openxmlformats.org/markup-compatibility/2006" xmlns:o="urn:schemas-microsoft-com:office:office" xmlns:r="http://schemas.openxmlformats.org/officeDocument/2006/relationships" xmlns:m="http://schemas.openxmlformats.org/officeDocument/2006/math" xmlns:v="urn:schemas-microsoft-com:vml" xmlns:wp14="http://schemas.microsoft.com/office/word/2010/wordprocessingDrawing" xmlns:wp="http://schemas.openxmlformats.org/drawingml/2006/wordprocessingDrawing" xmlns:w10="urn:schemas-microsoft-com:office:word" xmlns:w="http://schemas.openxmlformats.org/wordprocessingml/2006/main" xmlns:w14="http://schemas.microsoft.com/office/word/2010/wordml" xmlns:w15="http://schemas.microsoft.com/office/word/2012/wordml" xmlns:wpg="http://schemas.microsoft.com/office/word/2010/wordprocessingGroup" xmlns:wpi="http://schemas.microsoft.com/office/word/2010/wordprocessingInk" xmlns:wne="http://schemas.microsoft.com/office/word/2006/wordml" xmlns:wps="http://schemas.microsoft.com/office/word/2010/wordprocessingShape" mc:Ignorable="w14 w15 wp14">
+<w:document xmlns:wpc="http://schemas.microsoft.com/office/word/2010/wordprocessingCanvas" xmlns:mo="http://schemas.microsoft.com/office/mac/office/2008/main" xmlns:mc="http://schemas.openxmlformats.org/markup-compatibility/2006" xmlns:mv="urn:schemas-microsoft-com:mac:vml" xmlns:o="urn:schemas-microsoft-com:office:office" xmlns:r="http://schemas.openxmlformats.org/officeDocument/2006/relationships" xmlns:m="http://schemas.openxmlformats.org/officeDocument/2006/math" xmlns:v="urn:schemas-microsoft-com:vml" xmlns:wp14="http://schemas.microsoft.com/office/word/2010/wordprocessingDrawing" xmlns:wp="http://schemas.openxmlformats.org/drawingml/2006/wordprocessingDrawing" xmlns:w10="urn:schemas-microsoft-com:office:word" xmlns:w="http://schemas.openxmlformats.org/wordprocessingml/2006/main" xmlns:w14="http://schemas.microsoft.com/office/word/2010/wordml" xmlns:wpg="http://schemas.microsoft.com/office/word/2010/wordprocessingGroup" xmlns:wpi="http://schemas.microsoft.com/office/word/2010/wordprocessingInk" xmlns:wne="http://schemas.microsoft.com/office/word/2006/wordml" xmlns:wps="http://schemas.microsoft.com/office/word/2010/wordprocessingShape" mc:Ignorable="w14 wp14">
   <w:body>
     <w:p>
       <w:pPr>
@@ -15,11 +15,9 @@
       <w:pPr>
         <w:pStyle w:val="berschrift1"/>
       </w:pPr>
-      <w:proofErr w:type="spellStart"/>
       <w:r>
         <w:t>Preparation</w:t>
       </w:r>
-      <w:proofErr w:type="spellEnd"/>
     </w:p>
     <w:p>
       <w:pPr>
@@ -128,15 +126,7 @@
     </w:p>
     <w:p>
       <w:r>
-        <w:t xml:space="preserve">Print </w:t>
-      </w:r>
-      <w:proofErr w:type="spellStart"/>
-      <w:r>
-        <w:t>chips</w:t>
-      </w:r>
-      <w:proofErr w:type="spellEnd"/>
-      <w:r>
-        <w:t xml:space="preserve">, </w:t>
+        <w:t xml:space="preserve">Print chips, </w:t>
       </w:r>
       <w:r>
         <w:t>M</w:t>
@@ -154,15 +144,7 @@
         <w:t>n bauen, durch ganz Europa transportieren</w:t>
       </w:r>
       <w:r>
-        <w:t xml:space="preserve">, (auch </w:t>
-      </w:r>
-      <w:proofErr w:type="spellStart"/>
-      <w:r>
-        <w:t>übersee</w:t>
-      </w:r>
-      <w:proofErr w:type="spellEnd"/>
-      <w:r>
-        <w:t>), veraltete Logistik, Chauffeure darauf zugrei</w:t>
+        <w:t>, (auch übersee), veraltete Logistik, Chauffeure darauf zugrei</w:t>
       </w:r>
       <w:r>
         <w:t xml:space="preserve">fen </w:t>
@@ -170,23 +152,7 @@
     </w:p>
     <w:p>
       <w:r>
-        <w:t xml:space="preserve">Erste Phase: Logistiker Touren selber zusammenführen, weist Fahrer zu, </w:t>
-      </w:r>
-      <w:proofErr w:type="spellStart"/>
-      <w:r>
-        <w:t>To</w:t>
-      </w:r>
-      <w:proofErr w:type="spellEnd"/>
-      <w:r>
-        <w:t xml:space="preserve"> do Liste für </w:t>
-      </w:r>
-      <w:proofErr w:type="spellStart"/>
-      <w:r>
-        <w:t>chauffeur</w:t>
-      </w:r>
-      <w:proofErr w:type="spellEnd"/>
-      <w:r>
-        <w:t>, die er abarbeiten muss, Zentrales System von beiden zugreifbar</w:t>
+        <w:t>Erste Phase: Logistiker Touren selber zusammenführen, weist Fahrer zu, To do Liste für chauffeur, die er abarbeiten muss, Zentrales System von beiden zugreifbar</w:t>
       </w:r>
     </w:p>
     <w:p>
@@ -252,11 +218,9 @@
       <w:pPr>
         <w:pStyle w:val="berschrift1"/>
       </w:pPr>
-      <w:proofErr w:type="spellStart"/>
       <w:r>
         <w:t>Questions</w:t>
       </w:r>
-      <w:proofErr w:type="spellEnd"/>
     </w:p>
     <w:p>
       <w:pPr>
@@ -324,13 +288,8 @@
         <w:pStyle w:val="berschrift1"/>
       </w:pPr>
       <w:r>
-        <w:t xml:space="preserve">Technical </w:t>
-      </w:r>
-      <w:proofErr w:type="spellStart"/>
-      <w:r>
-        <w:t>questions</w:t>
-      </w:r>
-      <w:proofErr w:type="spellEnd"/>
+        <w:t>Technical questions</w:t>
+      </w:r>
     </w:p>
     <w:p>
       <w:pPr>
@@ -434,34 +393,10 @@
     </w:p>
     <w:p>
       <w:r>
-        <w:t xml:space="preserve">Arbeitsplan: man weiss bereits welcher </w:t>
-      </w:r>
-      <w:proofErr w:type="spellStart"/>
-      <w:r>
-        <w:t>driver</w:t>
-      </w:r>
-      <w:proofErr w:type="spellEnd"/>
-      <w:r>
-        <w:t>, welcher tour zugeteilt wird</w:t>
-      </w:r>
-      <w:r>
-        <w:t xml:space="preserve">, </w:t>
-      </w:r>
-      <w:proofErr w:type="spellStart"/>
-      <w:r>
-        <w:t>evtl</w:t>
-      </w:r>
-      <w:proofErr w:type="spellEnd"/>
-      <w:r>
-        <w:t xml:space="preserve"> soll später Logistiker den </w:t>
-      </w:r>
-      <w:proofErr w:type="spellStart"/>
-      <w:r>
-        <w:t>driver</w:t>
-      </w:r>
-      <w:proofErr w:type="spellEnd"/>
-      <w:r>
-        <w:t xml:space="preserve"> hinzufügen können</w:t>
+        <w:t>Arbeitsplan: man weiss bereits welcher driver, welcher tour zugeteilt wird</w:t>
+      </w:r>
+      <w:r>
+        <w:t>, evtl soll später Logistiker den driver hinzufügen können</w:t>
       </w:r>
     </w:p>
     <w:p>
@@ -471,70 +406,17 @@
     </w:p>
     <w:p>
       <w:r>
-        <w:t xml:space="preserve">Driver: Touren können über mehrere Tage gehen, System soll </w:t>
-      </w:r>
-      <w:proofErr w:type="spellStart"/>
-      <w:r>
-        <w:t>warnung</w:t>
-      </w:r>
-      <w:proofErr w:type="spellEnd"/>
-      <w:r>
-        <w:t xml:space="preserve"> bezüglich Zeit &amp; Budget geben wenn Touren zu lang oder </w:t>
-      </w:r>
-      <w:proofErr w:type="spellStart"/>
-      <w:r>
-        <w:t>unsinnvoll</w:t>
-      </w:r>
-      <w:proofErr w:type="spellEnd"/>
-    </w:p>
-    <w:p>
-      <w:r>
-        <w:t xml:space="preserve">Driver soll sagen können „Ich bin in 6h da“ – </w:t>
-      </w:r>
-      <w:proofErr w:type="spellStart"/>
-      <w:r>
-        <w:t>benachrichtigung</w:t>
-      </w:r>
-      <w:proofErr w:type="spellEnd"/>
-      <w:r>
-        <w:t xml:space="preserve"> per </w:t>
-      </w:r>
-      <w:proofErr w:type="spellStart"/>
-      <w:r>
-        <w:t>bsp</w:t>
-      </w:r>
-      <w:proofErr w:type="spellEnd"/>
-      <w:r>
-        <w:t xml:space="preserve"> mail an Kunde</w:t>
-      </w:r>
-    </w:p>
-    <w:p>
-      <w:r>
-        <w:t xml:space="preserve">Kundenliste wird von Client bereitgestellt mit </w:t>
-      </w:r>
-      <w:proofErr w:type="spellStart"/>
-      <w:r>
-        <w:t>name</w:t>
-      </w:r>
-      <w:proofErr w:type="spellEnd"/>
-      <w:r>
-        <w:t xml:space="preserve">, </w:t>
-      </w:r>
-      <w:proofErr w:type="spellStart"/>
-      <w:r>
-        <w:t>adresse</w:t>
-      </w:r>
-      <w:proofErr w:type="spellEnd"/>
-      <w:r>
-        <w:t xml:space="preserve">, </w:t>
-      </w:r>
-      <w:proofErr w:type="spellStart"/>
-      <w:r>
-        <w:t>e-mail</w:t>
-      </w:r>
-      <w:proofErr w:type="spellEnd"/>
-      <w:r>
-        <w:t xml:space="preserve"> Adresse</w:t>
+        <w:t>Driver: Touren können über mehrere Tage gehen, System soll warnung bezüglich Zeit &amp; Budget geben wenn Touren zu lang oder unsinnvoll</w:t>
+      </w:r>
+    </w:p>
+    <w:p>
+      <w:r>
+        <w:t>Driver soll sagen können „Ich bin in 6h da“ – benachrichtigung per bsp mail an Kunde</w:t>
+      </w:r>
+    </w:p>
+    <w:p>
+      <w:r>
+        <w:t>Kundenliste wird von Client bereitgestellt mit name, adresse, e-mail Adresse</w:t>
       </w:r>
     </w:p>
     <w:p>
@@ -572,46 +454,126 @@
     </w:p>
     <w:p>
       <w:r>
-        <w:t xml:space="preserve">Fahrer Google </w:t>
-      </w:r>
-      <w:proofErr w:type="spellStart"/>
-      <w:r>
-        <w:t>Maps</w:t>
-      </w:r>
-      <w:proofErr w:type="spellEnd"/>
-      <w:r>
-        <w:t xml:space="preserve"> Route</w:t>
+        <w:t>Fahrer Google Maps Route</w:t>
       </w:r>
     </w:p>
     <w:p/>
     <w:p/>
     <w:p>
-      <w:proofErr w:type="spellStart"/>
-      <w:r>
-        <w:t>Issues</w:t>
-      </w:r>
-      <w:proofErr w:type="spellEnd"/>
-      <w:r>
-        <w:t xml:space="preserve"> </w:t>
-      </w:r>
-      <w:proofErr w:type="spellStart"/>
-      <w:r>
-        <w:t>Github</w:t>
-      </w:r>
-      <w:proofErr w:type="spellEnd"/>
-      <w:r>
-        <w:t>/</w:t>
-      </w:r>
-      <w:proofErr w:type="spellStart"/>
-      <w:r>
-        <w:t>Slack</w:t>
+      <w:r>
+        <w:t>Issues Github/Slack</w:t>
+      </w:r>
+    </w:p>
+    <w:p/>
+    <w:p>
+      <w:r>
+        <w:br w:type="page"/>
+      </w:r>
+    </w:p>
+    <w:p>
+      <w:pPr>
+        <w:pStyle w:val="Titel"/>
+      </w:pPr>
+      <w:r>
+        <w:lastRenderedPageBreak/>
+        <w:t>Customer Meeting 4</w:t>
+      </w:r>
+    </w:p>
+    <w:p/>
+    <w:p>
+      <w:pPr>
+        <w:pStyle w:val="berschrift1"/>
+      </w:pPr>
+      <w:r>
+        <w:t>Questions:</w:t>
+      </w:r>
+    </w:p>
+    <w:p>
+      <w:pPr>
+        <w:pStyle w:val="Listenabsatz"/>
+        <w:numPr>
+          <w:ilvl w:val="0"/>
+          <w:numId w:val="5"/>
+        </w:numPr>
+      </w:pPr>
+      <w:r>
+        <w:t>Wie sollen die Bestellungen genau abgespeichert werden? (Bezug auf die Herstellung von Unikaten im Bereich Microchips)</w:t>
+      </w:r>
+    </w:p>
+    <w:p>
+      <w:pPr>
+        <w:pStyle w:val="Listenabsatz"/>
+        <w:numPr>
+          <w:ilvl w:val="0"/>
+          <w:numId w:val="5"/>
+        </w:numPr>
+      </w:pPr>
+      <w:r>
+        <w:t>Was von der Bestellung soll der Fahrer alles sehen können? (Anzahl Pakete, Anzahl Chips, Art der bestellten Chips)</w:t>
+      </w:r>
+    </w:p>
+    <w:p>
+      <w:pPr>
+        <w:pStyle w:val="Listenabsatz"/>
+        <w:numPr>
+          <w:ilvl w:val="0"/>
+          <w:numId w:val="5"/>
+        </w:numPr>
+      </w:pPr>
+      <w:r>
+        <w:t>Kann der Fahrer bei einer Falschlieferung reagieren weil er die gelieferten Produkte kennt?</w:t>
       </w:r>
       <w:bookmarkStart w:id="0" w:name="_GoBack"/>
       <w:bookmarkEnd w:id="0"/>
-      <w:proofErr w:type="spellEnd"/>
-    </w:p>
-    <w:p/>
-    <w:p/>
+    </w:p>
+    <w:p>
+      <w:pPr>
+        <w:pStyle w:val="Listenabsatz"/>
+        <w:numPr>
+          <w:ilvl w:val="0"/>
+          <w:numId w:val="5"/>
+        </w:numPr>
+      </w:pPr>
+      <w:r>
+        <w:t>Wie sollen die Unikatchip Bestellungen im System aufgenommen werden? (Plaintext, Zusammenstellung von verschiedenen Komponenten)</w:t>
+      </w:r>
+    </w:p>
+    <w:p>
+      <w:pPr>
+        <w:pStyle w:val="Listenabsatz"/>
+        <w:numPr>
+          <w:ilvl w:val="0"/>
+          <w:numId w:val="5"/>
+        </w:numPr>
+      </w:pPr>
+      <w:r>
+        <w:t>Ist die eingegebene Bestellung auch für die Personen welche danach die Waren verpacken?</w:t>
+      </w:r>
+    </w:p>
+    <w:p>
+      <w:pPr>
+        <w:pStyle w:val="Listenabsatz"/>
+        <w:numPr>
+          <w:ilvl w:val="0"/>
+          <w:numId w:val="5"/>
+        </w:numPr>
+      </w:pPr>
+      <w:r>
+        <w:t>Wie gross ist eine alltägliche Bestellung bei Ihnen? (Menge Chips, Anzahl verschiedener Chips)</w:t>
+      </w:r>
+    </w:p>
+    <w:p>
+      <w:pPr>
+        <w:pStyle w:val="Listenabsatz"/>
+        <w:numPr>
+          <w:ilvl w:val="0"/>
+          <w:numId w:val="5"/>
+        </w:numPr>
+      </w:pPr>
+      <w:r>
+        <w:t>Die Artikel haben wohl keine Artikelnummer, somit nur eine Bestellnummer als Identifikation?</w:t>
+      </w:r>
+    </w:p>
     <w:sectPr>
       <w:pgSz w:w="11906" w:h="16838"/>
       <w:pgMar w:top="1417" w:right="1417" w:bottom="1134" w:left="1417" w:header="708" w:footer="708" w:gutter="0"/>
@@ -623,8 +585,121 @@
 </file>
 
 <file path=word/numbering.xml><?xml version="1.0" encoding="utf-8"?>
-<w:numbering xmlns:wpc="http://schemas.microsoft.com/office/word/2010/wordprocessingCanvas" xmlns:mc="http://schemas.openxmlformats.org/markup-compatibility/2006" xmlns:o="urn:schemas-microsoft-com:office:office" xmlns:r="http://schemas.openxmlformats.org/officeDocument/2006/relationships" xmlns:m="http://schemas.openxmlformats.org/officeDocument/2006/math" xmlns:v="urn:schemas-microsoft-com:vml" xmlns:wp14="http://schemas.microsoft.com/office/word/2010/wordprocessingDrawing" xmlns:wp="http://schemas.openxmlformats.org/drawingml/2006/wordprocessingDrawing" xmlns:w10="urn:schemas-microsoft-com:office:word" xmlns:w="http://schemas.openxmlformats.org/wordprocessingml/2006/main" xmlns:w14="http://schemas.microsoft.com/office/word/2010/wordml" xmlns:w15="http://schemas.microsoft.com/office/word/2012/wordml" xmlns:wpg="http://schemas.microsoft.com/office/word/2010/wordprocessingGroup" xmlns:wpi="http://schemas.microsoft.com/office/word/2010/wordprocessingInk" xmlns:wne="http://schemas.microsoft.com/office/word/2006/wordml" xmlns:wps="http://schemas.microsoft.com/office/word/2010/wordprocessingShape" mc:Ignorable="w14 w15 wp14">
-  <w:abstractNum w:abstractNumId="0" w15:restartNumberingAfterBreak="0">
+<w:numbering xmlns:wpc="http://schemas.microsoft.com/office/word/2010/wordprocessingCanvas" xmlns:mo="http://schemas.microsoft.com/office/mac/office/2008/main" xmlns:mc="http://schemas.openxmlformats.org/markup-compatibility/2006" xmlns:mv="urn:schemas-microsoft-com:mac:vml" xmlns:o="urn:schemas-microsoft-com:office:office" xmlns:r="http://schemas.openxmlformats.org/officeDocument/2006/relationships" xmlns:m="http://schemas.openxmlformats.org/officeDocument/2006/math" xmlns:v="urn:schemas-microsoft-com:vml" xmlns:wp14="http://schemas.microsoft.com/office/word/2010/wordprocessingDrawing" xmlns:wp="http://schemas.openxmlformats.org/drawingml/2006/wordprocessingDrawing" xmlns:w10="urn:schemas-microsoft-com:office:word" xmlns:w="http://schemas.openxmlformats.org/wordprocessingml/2006/main" xmlns:w14="http://schemas.microsoft.com/office/word/2010/wordml" xmlns:wpg="http://schemas.microsoft.com/office/word/2010/wordprocessingGroup" xmlns:wpi="http://schemas.microsoft.com/office/word/2010/wordprocessingInk" xmlns:wne="http://schemas.microsoft.com/office/word/2006/wordml" xmlns:wps="http://schemas.microsoft.com/office/word/2010/wordprocessingShape" mc:Ignorable="w14 wp14">
+  <w:abstractNum w:abstractNumId="0">
+    <w:nsid w:val="392173B2"/>
+    <w:multiLevelType w:val="hybridMultilevel"/>
+    <w:tmpl w:val="AC224160"/>
+    <w:lvl w:ilvl="0" w:tplc="04070001">
+      <w:start w:val="1"/>
+      <w:numFmt w:val="bullet"/>
+      <w:lvlText w:val=""/>
+      <w:lvlJc w:val="left"/>
+      <w:pPr>
+        <w:ind w:left="720" w:hanging="360"/>
+      </w:pPr>
+      <w:rPr>
+        <w:rFonts w:ascii="Symbol" w:hAnsi="Symbol" w:hint="default"/>
+      </w:rPr>
+    </w:lvl>
+    <w:lvl w:ilvl="1" w:tplc="04070003" w:tentative="1">
+      <w:start w:val="1"/>
+      <w:numFmt w:val="bullet"/>
+      <w:lvlText w:val="o"/>
+      <w:lvlJc w:val="left"/>
+      <w:pPr>
+        <w:ind w:left="1440" w:hanging="360"/>
+      </w:pPr>
+      <w:rPr>
+        <w:rFonts w:ascii="Courier New" w:hAnsi="Courier New" w:hint="default"/>
+      </w:rPr>
+    </w:lvl>
+    <w:lvl w:ilvl="2" w:tplc="04070005" w:tentative="1">
+      <w:start w:val="1"/>
+      <w:numFmt w:val="bullet"/>
+      <w:lvlText w:val=""/>
+      <w:lvlJc w:val="left"/>
+      <w:pPr>
+        <w:ind w:left="2160" w:hanging="360"/>
+      </w:pPr>
+      <w:rPr>
+        <w:rFonts w:ascii="Wingdings" w:hAnsi="Wingdings" w:hint="default"/>
+      </w:rPr>
+    </w:lvl>
+    <w:lvl w:ilvl="3" w:tplc="04070001" w:tentative="1">
+      <w:start w:val="1"/>
+      <w:numFmt w:val="bullet"/>
+      <w:lvlText w:val=""/>
+      <w:lvlJc w:val="left"/>
+      <w:pPr>
+        <w:ind w:left="2880" w:hanging="360"/>
+      </w:pPr>
+      <w:rPr>
+        <w:rFonts w:ascii="Symbol" w:hAnsi="Symbol" w:hint="default"/>
+      </w:rPr>
+    </w:lvl>
+    <w:lvl w:ilvl="4" w:tplc="04070003" w:tentative="1">
+      <w:start w:val="1"/>
+      <w:numFmt w:val="bullet"/>
+      <w:lvlText w:val="o"/>
+      <w:lvlJc w:val="left"/>
+      <w:pPr>
+        <w:ind w:left="3600" w:hanging="360"/>
+      </w:pPr>
+      <w:rPr>
+        <w:rFonts w:ascii="Courier New" w:hAnsi="Courier New" w:hint="default"/>
+      </w:rPr>
+    </w:lvl>
+    <w:lvl w:ilvl="5" w:tplc="04070005" w:tentative="1">
+      <w:start w:val="1"/>
+      <w:numFmt w:val="bullet"/>
+      <w:lvlText w:val=""/>
+      <w:lvlJc w:val="left"/>
+      <w:pPr>
+        <w:ind w:left="4320" w:hanging="360"/>
+      </w:pPr>
+      <w:rPr>
+        <w:rFonts w:ascii="Wingdings" w:hAnsi="Wingdings" w:hint="default"/>
+      </w:rPr>
+    </w:lvl>
+    <w:lvl w:ilvl="6" w:tplc="04070001" w:tentative="1">
+      <w:start w:val="1"/>
+      <w:numFmt w:val="bullet"/>
+      <w:lvlText w:val=""/>
+      <w:lvlJc w:val="left"/>
+      <w:pPr>
+        <w:ind w:left="5040" w:hanging="360"/>
+      </w:pPr>
+      <w:rPr>
+        <w:rFonts w:ascii="Symbol" w:hAnsi="Symbol" w:hint="default"/>
+      </w:rPr>
+    </w:lvl>
+    <w:lvl w:ilvl="7" w:tplc="04070003" w:tentative="1">
+      <w:start w:val="1"/>
+      <w:numFmt w:val="bullet"/>
+      <w:lvlText w:val="o"/>
+      <w:lvlJc w:val="left"/>
+      <w:pPr>
+        <w:ind w:left="5760" w:hanging="360"/>
+      </w:pPr>
+      <w:rPr>
+        <w:rFonts w:ascii="Courier New" w:hAnsi="Courier New" w:hint="default"/>
+      </w:rPr>
+    </w:lvl>
+    <w:lvl w:ilvl="8" w:tplc="04070005" w:tentative="1">
+      <w:start w:val="1"/>
+      <w:numFmt w:val="bullet"/>
+      <w:lvlText w:val=""/>
+      <w:lvlJc w:val="left"/>
+      <w:pPr>
+        <w:ind w:left="6480" w:hanging="360"/>
+      </w:pPr>
+      <w:rPr>
+        <w:rFonts w:ascii="Wingdings" w:hAnsi="Wingdings" w:hint="default"/>
+      </w:rPr>
+    </w:lvl>
+  </w:abstractNum>
+  <w:abstractNum w:abstractNumId="1">
     <w:nsid w:val="64D751B9"/>
     <w:multiLevelType w:val="hybridMultilevel"/>
     <w:tmpl w:val="CF9E6988"/>
@@ -737,7 +812,7 @@
       </w:rPr>
     </w:lvl>
   </w:abstractNum>
-  <w:abstractNum w:abstractNumId="1" w15:restartNumberingAfterBreak="0">
+  <w:abstractNum w:abstractNumId="2">
     <w:nsid w:val="671261B6"/>
     <w:multiLevelType w:val="hybridMultilevel"/>
     <w:tmpl w:val="AE28CA80"/>
@@ -850,7 +925,7 @@
       </w:rPr>
     </w:lvl>
   </w:abstractNum>
-  <w:abstractNum w:abstractNumId="2" w15:restartNumberingAfterBreak="0">
+  <w:abstractNum w:abstractNumId="3">
     <w:nsid w:val="751D1F2E"/>
     <w:multiLevelType w:val="hybridMultilevel"/>
     <w:tmpl w:val="BC64B80E"/>
@@ -963,7 +1038,7 @@
       </w:rPr>
     </w:lvl>
   </w:abstractNum>
-  <w:abstractNum w:abstractNumId="3" w15:restartNumberingAfterBreak="0">
+  <w:abstractNum w:abstractNumId="4">
     <w:nsid w:val="759B0988"/>
     <w:multiLevelType w:val="hybridMultilevel"/>
     <w:tmpl w:val="91E8197A"/>
@@ -1077,22 +1152,25 @@
     </w:lvl>
   </w:abstractNum>
   <w:num w:numId="1">
+    <w:abstractNumId w:val="2"/>
+  </w:num>
+  <w:num w:numId="2">
     <w:abstractNumId w:val="1"/>
   </w:num>
-  <w:num w:numId="2">
-    <w:abstractNumId w:val="0"/>
-  </w:num>
   <w:num w:numId="3">
-    <w:abstractNumId w:val="2"/>
+    <w:abstractNumId w:val="3"/>
   </w:num>
   <w:num w:numId="4">
-    <w:abstractNumId w:val="3"/>
+    <w:abstractNumId w:val="4"/>
+  </w:num>
+  <w:num w:numId="5">
+    <w:abstractNumId w:val="0"/>
   </w:num>
 </w:numbering>
 </file>
 
 <file path=word/styles.xml><?xml version="1.0" encoding="utf-8"?>
-<w:styles xmlns:mc="http://schemas.openxmlformats.org/markup-compatibility/2006" xmlns:r="http://schemas.openxmlformats.org/officeDocument/2006/relationships" xmlns:w="http://schemas.openxmlformats.org/wordprocessingml/2006/main" xmlns:w14="http://schemas.microsoft.com/office/word/2010/wordml" xmlns:w15="http://schemas.microsoft.com/office/word/2012/wordml" mc:Ignorable="w14 w15">
+<w:styles xmlns:mc="http://schemas.openxmlformats.org/markup-compatibility/2006" xmlns:r="http://schemas.openxmlformats.org/officeDocument/2006/relationships" xmlns:w="http://schemas.openxmlformats.org/wordprocessingml/2006/main" xmlns:w14="http://schemas.microsoft.com/office/word/2010/wordml" mc:Ignorable="w14">
   <w:docDefaults>
     <w:rPrDefault>
       <w:rPr>
@@ -1108,369 +1186,153 @@
       </w:pPr>
     </w:pPrDefault>
   </w:docDefaults>
-  <w:latentStyles w:defLockedState="0" w:defUIPriority="99" w:defSemiHidden="0" w:defUnhideWhenUsed="0" w:defQFormat="0" w:count="371">
-    <w:lsdException w:name="Normal" w:uiPriority="0" w:qFormat="1"/>
-    <w:lsdException w:name="heading 1" w:uiPriority="9" w:qFormat="1"/>
-    <w:lsdException w:name="heading 2" w:semiHidden="1" w:uiPriority="9" w:unhideWhenUsed="1" w:qFormat="1"/>
-    <w:lsdException w:name="heading 3" w:semiHidden="1" w:uiPriority="9" w:unhideWhenUsed="1" w:qFormat="1"/>
-    <w:lsdException w:name="heading 4" w:semiHidden="1" w:uiPriority="9" w:unhideWhenUsed="1" w:qFormat="1"/>
-    <w:lsdException w:name="heading 5" w:semiHidden="1" w:uiPriority="9" w:unhideWhenUsed="1" w:qFormat="1"/>
-    <w:lsdException w:name="heading 6" w:semiHidden="1" w:uiPriority="9" w:unhideWhenUsed="1" w:qFormat="1"/>
-    <w:lsdException w:name="heading 7" w:semiHidden="1" w:uiPriority="9" w:unhideWhenUsed="1" w:qFormat="1"/>
-    <w:lsdException w:name="heading 8" w:semiHidden="1" w:uiPriority="9" w:unhideWhenUsed="1" w:qFormat="1"/>
-    <w:lsdException w:name="heading 9" w:semiHidden="1" w:uiPriority="9" w:unhideWhenUsed="1" w:qFormat="1"/>
-    <w:lsdException w:name="index 1" w:semiHidden="1" w:unhideWhenUsed="1"/>
-    <w:lsdException w:name="index 2" w:semiHidden="1" w:unhideWhenUsed="1"/>
-    <w:lsdException w:name="index 3" w:semiHidden="1" w:unhideWhenUsed="1"/>
-    <w:lsdException w:name="index 4" w:semiHidden="1" w:unhideWhenUsed="1"/>
-    <w:lsdException w:name="index 5" w:semiHidden="1" w:unhideWhenUsed="1"/>
-    <w:lsdException w:name="index 6" w:semiHidden="1" w:unhideWhenUsed="1"/>
-    <w:lsdException w:name="index 7" w:semiHidden="1" w:unhideWhenUsed="1"/>
-    <w:lsdException w:name="index 8" w:semiHidden="1" w:unhideWhenUsed="1"/>
-    <w:lsdException w:name="index 9" w:semiHidden="1" w:unhideWhenUsed="1"/>
-    <w:lsdException w:name="toc 1" w:semiHidden="1" w:uiPriority="39" w:unhideWhenUsed="1"/>
-    <w:lsdException w:name="toc 2" w:semiHidden="1" w:uiPriority="39" w:unhideWhenUsed="1"/>
-    <w:lsdException w:name="toc 3" w:semiHidden="1" w:uiPriority="39" w:unhideWhenUsed="1"/>
-    <w:lsdException w:name="toc 4" w:semiHidden="1" w:uiPriority="39" w:unhideWhenUsed="1"/>
-    <w:lsdException w:name="toc 5" w:semiHidden="1" w:uiPriority="39" w:unhideWhenUsed="1"/>
-    <w:lsdException w:name="toc 6" w:semiHidden="1" w:uiPriority="39" w:unhideWhenUsed="1"/>
-    <w:lsdException w:name="toc 7" w:semiHidden="1" w:uiPriority="39" w:unhideWhenUsed="1"/>
-    <w:lsdException w:name="toc 8" w:semiHidden="1" w:uiPriority="39" w:unhideWhenUsed="1"/>
-    <w:lsdException w:name="toc 9" w:semiHidden="1" w:uiPriority="39" w:unhideWhenUsed="1"/>
-    <w:lsdException w:name="Normal Indent" w:semiHidden="1" w:unhideWhenUsed="1"/>
-    <w:lsdException w:name="footnote text" w:semiHidden="1" w:unhideWhenUsed="1"/>
-    <w:lsdException w:name="annotation text" w:semiHidden="1" w:unhideWhenUsed="1"/>
-    <w:lsdException w:name="header" w:semiHidden="1" w:unhideWhenUsed="1"/>
-    <w:lsdException w:name="footer" w:semiHidden="1" w:unhideWhenUsed="1"/>
-    <w:lsdException w:name="index heading" w:semiHidden="1" w:unhideWhenUsed="1"/>
-    <w:lsdException w:name="caption" w:semiHidden="1" w:uiPriority="35" w:unhideWhenUsed="1" w:qFormat="1"/>
-    <w:lsdException w:name="table of figures" w:semiHidden="1" w:unhideWhenUsed="1"/>
-    <w:lsdException w:name="envelope address" w:semiHidden="1" w:unhideWhenUsed="1"/>
-    <w:lsdException w:name="envelope return" w:semiHidden="1" w:unhideWhenUsed="1"/>
-    <w:lsdException w:name="footnote reference" w:semiHidden="1" w:unhideWhenUsed="1"/>
-    <w:lsdException w:name="annotation reference" w:semiHidden="1" w:unhideWhenUsed="1"/>
-    <w:lsdException w:name="line number" w:semiHidden="1" w:unhideWhenUsed="1"/>
-    <w:lsdException w:name="page number" w:semiHidden="1" w:unhideWhenUsed="1"/>
-    <w:lsdException w:name="endnote reference" w:semiHidden="1" w:unhideWhenUsed="1"/>
-    <w:lsdException w:name="endnote text" w:semiHidden="1" w:unhideWhenUsed="1"/>
-    <w:lsdException w:name="table of authorities" w:semiHidden="1" w:unhideWhenUsed="1"/>
-    <w:lsdException w:name="macro" w:semiHidden="1" w:unhideWhenUsed="1"/>
-    <w:lsdException w:name="toa heading" w:semiHidden="1" w:unhideWhenUsed="1"/>
-    <w:lsdException w:name="List" w:semiHidden="1" w:unhideWhenUsed="1"/>
-    <w:lsdException w:name="List Bullet" w:semiHidden="1" w:unhideWhenUsed="1"/>
-    <w:lsdException w:name="List Number" w:semiHidden="1" w:unhideWhenUsed="1"/>
-    <w:lsdException w:name="List 2" w:semiHidden="1" w:unhideWhenUsed="1"/>
-    <w:lsdException w:name="List 3" w:semiHidden="1" w:unhideWhenUsed="1"/>
-    <w:lsdException w:name="List 4" w:semiHidden="1" w:unhideWhenUsed="1"/>
-    <w:lsdException w:name="List 5" w:semiHidden="1" w:unhideWhenUsed="1"/>
-    <w:lsdException w:name="List Bullet 2" w:semiHidden="1" w:unhideWhenUsed="1"/>
-    <w:lsdException w:name="List Bullet 3" w:semiHidden="1" w:unhideWhenUsed="1"/>
-    <w:lsdException w:name="List Bullet 4" w:semiHidden="1" w:unhideWhenUsed="1"/>
-    <w:lsdException w:name="List Bullet 5" w:semiHidden="1" w:unhideWhenUsed="1"/>
-    <w:lsdException w:name="List Number 2" w:semiHidden="1" w:unhideWhenUsed="1"/>
-    <w:lsdException w:name="List Number 3" w:semiHidden="1" w:unhideWhenUsed="1"/>
-    <w:lsdException w:name="List Number 4" w:semiHidden="1" w:unhideWhenUsed="1"/>
-    <w:lsdException w:name="List Number 5" w:semiHidden="1" w:unhideWhenUsed="1"/>
-    <w:lsdException w:name="Title" w:uiPriority="10" w:qFormat="1"/>
-    <w:lsdException w:name="Closing" w:semiHidden="1" w:unhideWhenUsed="1"/>
-    <w:lsdException w:name="Signature" w:semiHidden="1" w:unhideWhenUsed="1"/>
-    <w:lsdException w:name="Default Paragraph Font" w:semiHidden="1" w:uiPriority="1" w:unhideWhenUsed="1"/>
-    <w:lsdException w:name="Body Text" w:semiHidden="1" w:unhideWhenUsed="1"/>
-    <w:lsdException w:name="Body Text Indent" w:semiHidden="1" w:unhideWhenUsed="1"/>
-    <w:lsdException w:name="List Continue" w:semiHidden="1" w:unhideWhenUsed="1"/>
-    <w:lsdException w:name="List Continue 2" w:semiHidden="1" w:unhideWhenUsed="1"/>
-    <w:lsdException w:name="List Continue 3" w:semiHidden="1" w:unhideWhenUsed="1"/>
-    <w:lsdException w:name="List Continue 4" w:semiHidden="1" w:unhideWhenUsed="1"/>
-    <w:lsdException w:name="List Continue 5" w:semiHidden="1" w:unhideWhenUsed="1"/>
-    <w:lsdException w:name="Message Header" w:semiHidden="1" w:unhideWhenUsed="1"/>
-    <w:lsdException w:name="Subtitle" w:uiPriority="11" w:qFormat="1"/>
-    <w:lsdException w:name="Salutation" w:semiHidden="1" w:unhideWhenUsed="1"/>
-    <w:lsdException w:name="Date" w:semiHidden="1" w:unhideWhenUsed="1"/>
-    <w:lsdException w:name="Body Text First Indent" w:semiHidden="1" w:unhideWhenUsed="1"/>
-    <w:lsdException w:name="Body Text First Indent 2" w:semiHidden="1" w:unhideWhenUsed="1"/>
-    <w:lsdException w:name="Note Heading" w:semiHidden="1" w:unhideWhenUsed="1"/>
-    <w:lsdException w:name="Body Text 2" w:semiHidden="1" w:unhideWhenUsed="1"/>
-    <w:lsdException w:name="Body Text 3" w:semiHidden="1" w:unhideWhenUsed="1"/>
-    <w:lsdException w:name="Body Text Indent 2" w:semiHidden="1" w:unhideWhenUsed="1"/>
-    <w:lsdException w:name="Body Text Indent 3" w:semiHidden="1" w:unhideWhenUsed="1"/>
-    <w:lsdException w:name="Block Text" w:semiHidden="1" w:unhideWhenUsed="1"/>
-    <w:lsdException w:name="Hyperlink" w:semiHidden="1" w:unhideWhenUsed="1"/>
-    <w:lsdException w:name="FollowedHyperlink" w:semiHidden="1" w:unhideWhenUsed="1"/>
-    <w:lsdException w:name="Strong" w:uiPriority="22" w:qFormat="1"/>
-    <w:lsdException w:name="Emphasis" w:uiPriority="20" w:qFormat="1"/>
-    <w:lsdException w:name="Document Map" w:semiHidden="1" w:unhideWhenUsed="1"/>
-    <w:lsdException w:name="Plain Text" w:semiHidden="1" w:unhideWhenUsed="1"/>
-    <w:lsdException w:name="E-mail Signature" w:semiHidden="1" w:unhideWhenUsed="1"/>
-    <w:lsdException w:name="HTML Top of Form" w:semiHidden="1" w:unhideWhenUsed="1"/>
-    <w:lsdException w:name="HTML Bottom of Form" w:semiHidden="1" w:unhideWhenUsed="1"/>
-    <w:lsdException w:name="Normal (Web)" w:semiHidden="1" w:unhideWhenUsed="1"/>
-    <w:lsdException w:name="HTML Acronym" w:semiHidden="1" w:unhideWhenUsed="1"/>
-    <w:lsdException w:name="HTML Address" w:semiHidden="1" w:unhideWhenUsed="1"/>
-    <w:lsdException w:name="HTML Cite" w:semiHidden="1" w:unhideWhenUsed="1"/>
-    <w:lsdException w:name="HTML Code" w:semiHidden="1" w:unhideWhenUsed="1"/>
-    <w:lsdException w:name="HTML Definition" w:semiHidden="1" w:unhideWhenUsed="1"/>
-    <w:lsdException w:name="HTML Keyboard" w:semiHidden="1" w:unhideWhenUsed="1"/>
-    <w:lsdException w:name="HTML Preformatted" w:semiHidden="1" w:unhideWhenUsed="1"/>
-    <w:lsdException w:name="HTML Sample" w:semiHidden="1" w:unhideWhenUsed="1"/>
-    <w:lsdException w:name="HTML Typewriter" w:semiHidden="1" w:unhideWhenUsed="1"/>
-    <w:lsdException w:name="HTML Variable" w:semiHidden="1" w:unhideWhenUsed="1"/>
-    <w:lsdException w:name="Normal Table" w:semiHidden="1" w:unhideWhenUsed="1"/>
-    <w:lsdException w:name="annotation subject" w:semiHidden="1" w:unhideWhenUsed="1"/>
-    <w:lsdException w:name="No List" w:semiHidden="1" w:unhideWhenUsed="1"/>
-    <w:lsdException w:name="Outline List 1" w:semiHidden="1" w:unhideWhenUsed="1"/>
-    <w:lsdException w:name="Outline List 2" w:semiHidden="1" w:unhideWhenUsed="1"/>
-    <w:lsdException w:name="Outline List 3" w:semiHidden="1" w:unhideWhenUsed="1"/>
-    <w:lsdException w:name="Table Simple 1" w:semiHidden="1" w:unhideWhenUsed="1"/>
-    <w:lsdException w:name="Table Simple 2" w:semiHidden="1" w:unhideWhenUsed="1"/>
-    <w:lsdException w:name="Table Simple 3" w:semiHidden="1" w:unhideWhenUsed="1"/>
-    <w:lsdException w:name="Table Classic 1" w:semiHidden="1" w:unhideWhenUsed="1"/>
-    <w:lsdException w:name="Table Classic 2" w:semiHidden="1" w:unhideWhenUsed="1"/>
-    <w:lsdException w:name="Table Classic 3" w:semiHidden="1" w:unhideWhenUsed="1"/>
-    <w:lsdException w:name="Table Classic 4" w:semiHidden="1" w:unhideWhenUsed="1"/>
-    <w:lsdException w:name="Table Colorful 1" w:semiHidden="1" w:unhideWhenUsed="1"/>
-    <w:lsdException w:name="Table Colorful 2" w:semiHidden="1" w:unhideWhenUsed="1"/>
-    <w:lsdException w:name="Table Colorful 3" w:semiHidden="1" w:unhideWhenUsed="1"/>
-    <w:lsdException w:name="Table Columns 1" w:semiHidden="1" w:unhideWhenUsed="1"/>
-    <w:lsdException w:name="Table Columns 2" w:semiHidden="1" w:unhideWhenUsed="1"/>
-    <w:lsdException w:name="Table Columns 3" w:semiHidden="1" w:unhideWhenUsed="1"/>
-    <w:lsdException w:name="Table Columns 4" w:semiHidden="1" w:unhideWhenUsed="1"/>
-    <w:lsdException w:name="Table Columns 5" w:semiHidden="1" w:unhideWhenUsed="1"/>
-    <w:lsdException w:name="Table Grid 1" w:semiHidden="1" w:unhideWhenUsed="1"/>
-    <w:lsdException w:name="Table Grid 2" w:semiHidden="1" w:unhideWhenUsed="1"/>
-    <w:lsdException w:name="Table Grid 3" w:semiHidden="1" w:unhideWhenUsed="1"/>
-    <w:lsdException w:name="Table Grid 4" w:semiHidden="1" w:unhideWhenUsed="1"/>
-    <w:lsdException w:name="Table Grid 5" w:semiHidden="1" w:unhideWhenUsed="1"/>
-    <w:lsdException w:name="Table Grid 6" w:semiHidden="1" w:unhideWhenUsed="1"/>
-    <w:lsdException w:name="Table Grid 7" w:semiHidden="1" w:unhideWhenUsed="1"/>
-    <w:lsdException w:name="Table Grid 8" w:semiHidden="1" w:unhideWhenUsed="1"/>
-    <w:lsdException w:name="Table List 1" w:semiHidden="1" w:unhideWhenUsed="1"/>
-    <w:lsdException w:name="Table List 2" w:semiHidden="1" w:unhideWhenUsed="1"/>
-    <w:lsdException w:name="Table List 3" w:semiHidden="1" w:unhideWhenUsed="1"/>
-    <w:lsdException w:name="Table List 4" w:semiHidden="1" w:unhideWhenUsed="1"/>
-    <w:lsdException w:name="Table List 5" w:semiHidden="1" w:unhideWhenUsed="1"/>
-    <w:lsdException w:name="Table List 6" w:semiHidden="1" w:unhideWhenUsed="1"/>
-    <w:lsdException w:name="Table List 7" w:semiHidden="1" w:unhideWhenUsed="1"/>
-    <w:lsdException w:name="Table List 8" w:semiHidden="1" w:unhideWhenUsed="1"/>
-    <w:lsdException w:name="Table 3D effects 1" w:semiHidden="1" w:unhideWhenUsed="1"/>
-    <w:lsdException w:name="Table 3D effects 2" w:semiHidden="1" w:unhideWhenUsed="1"/>
-    <w:lsdException w:name="Table 3D effects 3" w:semiHidden="1" w:unhideWhenUsed="1"/>
-    <w:lsdException w:name="Table Contemporary" w:semiHidden="1" w:unhideWhenUsed="1"/>
-    <w:lsdException w:name="Table Elegant" w:semiHidden="1" w:unhideWhenUsed="1"/>
-    <w:lsdException w:name="Table Professional" w:semiHidden="1" w:unhideWhenUsed="1"/>
-    <w:lsdException w:name="Table Subtle 1" w:semiHidden="1" w:unhideWhenUsed="1"/>
-    <w:lsdException w:name="Table Subtle 2" w:semiHidden="1" w:unhideWhenUsed="1"/>
-    <w:lsdException w:name="Table Web 1" w:semiHidden="1" w:unhideWhenUsed="1"/>
-    <w:lsdException w:name="Table Web 2" w:semiHidden="1" w:unhideWhenUsed="1"/>
-    <w:lsdException w:name="Table Web 3" w:semiHidden="1" w:unhideWhenUsed="1"/>
-    <w:lsdException w:name="Balloon Text" w:semiHidden="1" w:unhideWhenUsed="1"/>
-    <w:lsdException w:name="Table Grid" w:uiPriority="39"/>
-    <w:lsdException w:name="Table Theme" w:semiHidden="1" w:unhideWhenUsed="1"/>
-    <w:lsdException w:name="Placeholder Text" w:semiHidden="1"/>
-    <w:lsdException w:name="No Spacing" w:uiPriority="1" w:qFormat="1"/>
-    <w:lsdException w:name="Light Shading" w:uiPriority="60"/>
-    <w:lsdException w:name="Light List" w:uiPriority="61"/>
-    <w:lsdException w:name="Light Grid" w:uiPriority="62"/>
-    <w:lsdException w:name="Medium Shading 1" w:uiPriority="63"/>
-    <w:lsdException w:name="Medium Shading 2" w:uiPriority="64"/>
-    <w:lsdException w:name="Medium List 1" w:uiPriority="65"/>
-    <w:lsdException w:name="Medium List 2" w:uiPriority="66"/>
-    <w:lsdException w:name="Medium Grid 1" w:uiPriority="67"/>
-    <w:lsdException w:name="Medium Grid 2" w:uiPriority="68"/>
-    <w:lsdException w:name="Medium Grid 3" w:uiPriority="69"/>
-    <w:lsdException w:name="Dark List" w:uiPriority="70"/>
-    <w:lsdException w:name="Colorful Shading" w:uiPriority="71"/>
-    <w:lsdException w:name="Colorful List" w:uiPriority="72"/>
-    <w:lsdException w:name="Colorful Grid" w:uiPriority="73"/>
-    <w:lsdException w:name="Light Shading Accent 1" w:uiPriority="60"/>
-    <w:lsdException w:name="Light List Accent 1" w:uiPriority="61"/>
-    <w:lsdException w:name="Light Grid Accent 1" w:uiPriority="62"/>
-    <w:lsdException w:name="Medium Shading 1 Accent 1" w:uiPriority="63"/>
-    <w:lsdException w:name="Medium Shading 2 Accent 1" w:uiPriority="64"/>
-    <w:lsdException w:name="Medium List 1 Accent 1" w:uiPriority="65"/>
-    <w:lsdException w:name="Revision" w:semiHidden="1"/>
-    <w:lsdException w:name="List Paragraph" w:uiPriority="34" w:qFormat="1"/>
-    <w:lsdException w:name="Quote" w:uiPriority="29" w:qFormat="1"/>
-    <w:lsdException w:name="Intense Quote" w:uiPriority="30" w:qFormat="1"/>
-    <w:lsdException w:name="Medium List 2 Accent 1" w:uiPriority="66"/>
-    <w:lsdException w:name="Medium Grid 1 Accent 1" w:uiPriority="67"/>
-    <w:lsdException w:name="Medium Grid 2 Accent 1" w:uiPriority="68"/>
-    <w:lsdException w:name="Medium Grid 3 Accent 1" w:uiPriority="69"/>
-    <w:lsdException w:name="Dark List Accent 1" w:uiPriority="70"/>
-    <w:lsdException w:name="Colorful Shading Accent 1" w:uiPriority="71"/>
-    <w:lsdException w:name="Colorful List Accent 1" w:uiPriority="72"/>
-    <w:lsdException w:name="Colorful Grid Accent 1" w:uiPriority="73"/>
-    <w:lsdException w:name="Light Shading Accent 2" w:uiPriority="60"/>
-    <w:lsdException w:name="Light List Accent 2" w:uiPriority="61"/>
-    <w:lsdException w:name="Light Grid Accent 2" w:uiPriority="62"/>
-    <w:lsdException w:name="Medium Shading 1 Accent 2" w:uiPriority="63"/>
-    <w:lsdException w:name="Medium Shading 2 Accent 2" w:uiPriority="64"/>
-    <w:lsdException w:name="Medium List 1 Accent 2" w:uiPriority="65"/>
-    <w:lsdException w:name="Medium List 2 Accent 2" w:uiPriority="66"/>
-    <w:lsdException w:name="Medium Grid 1 Accent 2" w:uiPriority="67"/>
-    <w:lsdException w:name="Medium Grid 2 Accent 2" w:uiPriority="68"/>
-    <w:lsdException w:name="Medium Grid 3 Accent 2" w:uiPriority="69"/>
-    <w:lsdException w:name="Dark List Accent 2" w:uiPriority="70"/>
-    <w:lsdException w:name="Colorful Shading Accent 2" w:uiPriority="71"/>
-    <w:lsdException w:name="Colorful List Accent 2" w:uiPriority="72"/>
-    <w:lsdException w:name="Colorful Grid Accent 2" w:uiPriority="73"/>
-    <w:lsdException w:name="Light Shading Accent 3" w:uiPriority="60"/>
-    <w:lsdException w:name="Light List Accent 3" w:uiPriority="61"/>
-    <w:lsdException w:name="Light Grid Accent 3" w:uiPriority="62"/>
-    <w:lsdException w:name="Medium Shading 1 Accent 3" w:uiPriority="63"/>
-    <w:lsdException w:name="Medium Shading 2 Accent 3" w:uiPriority="64"/>
-    <w:lsdException w:name="Medium List 1 Accent 3" w:uiPriority="65"/>
-    <w:lsdException w:name="Medium List 2 Accent 3" w:uiPriority="66"/>
-    <w:lsdException w:name="Medium Grid 1 Accent 3" w:uiPriority="67"/>
-    <w:lsdException w:name="Medium Grid 2 Accent 3" w:uiPriority="68"/>
-    <w:lsdException w:name="Medium Grid 3 Accent 3" w:uiPriority="69"/>
-    <w:lsdException w:name="Dark List Accent 3" w:uiPriority="70"/>
-    <w:lsdException w:name="Colorful Shading Accent 3" w:uiPriority="71"/>
-    <w:lsdException w:name="Colorful List Accent 3" w:uiPriority="72"/>
-    <w:lsdException w:name="Colorful Grid Accent 3" w:uiPriority="73"/>
-    <w:lsdException w:name="Light Shading Accent 4" w:uiPriority="60"/>
-    <w:lsdException w:name="Light List Accent 4" w:uiPriority="61"/>
-    <w:lsdException w:name="Light Grid Accent 4" w:uiPriority="62"/>
-    <w:lsdException w:name="Medium Shading 1 Accent 4" w:uiPriority="63"/>
-    <w:lsdException w:name="Medium Shading 2 Accent 4" w:uiPriority="64"/>
-    <w:lsdException w:name="Medium List 1 Accent 4" w:uiPriority="65"/>
-    <w:lsdException w:name="Medium List 2 Accent 4" w:uiPriority="66"/>
-    <w:lsdException w:name="Medium Grid 1 Accent 4" w:uiPriority="67"/>
-    <w:lsdException w:name="Medium Grid 2 Accent 4" w:uiPriority="68"/>
-    <w:lsdException w:name="Medium Grid 3 Accent 4" w:uiPriority="69"/>
-    <w:lsdException w:name="Dark List Accent 4" w:uiPriority="70"/>
-    <w:lsdException w:name="Colorful Shading Accent 4" w:uiPriority="71"/>
-    <w:lsdException w:name="Colorful List Accent 4" w:uiPriority="72"/>
-    <w:lsdException w:name="Colorful Grid Accent 4" w:uiPriority="73"/>
-    <w:lsdException w:name="Light Shading Accent 5" w:uiPriority="60"/>
-    <w:lsdException w:name="Light List Accent 5" w:uiPriority="61"/>
-    <w:lsdException w:name="Light Grid Accent 5" w:uiPriority="62"/>
-    <w:lsdException w:name="Medium Shading 1 Accent 5" w:uiPriority="63"/>
-    <w:lsdException w:name="Medium Shading 2 Accent 5" w:uiPriority="64"/>
-    <w:lsdException w:name="Medium List 1 Accent 5" w:uiPriority="65"/>
-    <w:lsdException w:name="Medium List 2 Accent 5" w:uiPriority="66"/>
-    <w:lsdException w:name="Medium Grid 1 Accent 5" w:uiPriority="67"/>
-    <w:lsdException w:name="Medium Grid 2 Accent 5" w:uiPriority="68"/>
-    <w:lsdException w:name="Medium Grid 3 Accent 5" w:uiPriority="69"/>
-    <w:lsdException w:name="Dark List Accent 5" w:uiPriority="70"/>
-    <w:lsdException w:name="Colorful Shading Accent 5" w:uiPriority="71"/>
-    <w:lsdException w:name="Colorful List Accent 5" w:uiPriority="72"/>
-    <w:lsdException w:name="Colorful Grid Accent 5" w:uiPriority="73"/>
-    <w:lsdException w:name="Light Shading Accent 6" w:uiPriority="60"/>
-    <w:lsdException w:name="Light List Accent 6" w:uiPriority="61"/>
-    <w:lsdException w:name="Light Grid Accent 6" w:uiPriority="62"/>
-    <w:lsdException w:name="Medium Shading 1 Accent 6" w:uiPriority="63"/>
-    <w:lsdException w:name="Medium Shading 2 Accent 6" w:uiPriority="64"/>
-    <w:lsdException w:name="Medium List 1 Accent 6" w:uiPriority="65"/>
-    <w:lsdException w:name="Medium List 2 Accent 6" w:uiPriority="66"/>
-    <w:lsdException w:name="Medium Grid 1 Accent 6" w:uiPriority="67"/>
-    <w:lsdException w:name="Medium Grid 2 Accent 6" w:uiPriority="68"/>
-    <w:lsdException w:name="Medium Grid 3 Accent 6" w:uiPriority="69"/>
-    <w:lsdException w:name="Dark List Accent 6" w:uiPriority="70"/>
-    <w:lsdException w:name="Colorful Shading Accent 6" w:uiPriority="71"/>
-    <w:lsdException w:name="Colorful List Accent 6" w:uiPriority="72"/>
-    <w:lsdException w:name="Colorful Grid Accent 6" w:uiPriority="73"/>
-    <w:lsdException w:name="Subtle Emphasis" w:uiPriority="19" w:qFormat="1"/>
-    <w:lsdException w:name="Intense Emphasis" w:uiPriority="21" w:qFormat="1"/>
-    <w:lsdException w:name="Subtle Reference" w:uiPriority="31" w:qFormat="1"/>
-    <w:lsdException w:name="Intense Reference" w:uiPriority="32" w:qFormat="1"/>
-    <w:lsdException w:name="Book Title" w:uiPriority="33" w:qFormat="1"/>
-    <w:lsdException w:name="Bibliography" w:semiHidden="1" w:uiPriority="37" w:unhideWhenUsed="1"/>
-    <w:lsdException w:name="TOC Heading" w:semiHidden="1" w:uiPriority="39" w:unhideWhenUsed="1" w:qFormat="1"/>
-    <w:lsdException w:name="Grid Table 4" w:uiPriority="49"/>
-    <w:lsdException w:name="Grid Table 5 Dark" w:uiPriority="50"/>
-    <w:lsdException w:name="Grid Table 6 Colorful" w:uiPriority="51"/>
-    <w:lsdException w:name="Grid Table 7 Colorful" w:uiPriority="52"/>
-    <w:lsdException w:name="Grid Table 1 Light Accent 1" w:uiPriority="46"/>
-    <w:lsdException w:name="Grid Table 2 Accent 1" w:uiPriority="47"/>
-    <w:lsdException w:name="Grid Table 3 Accent 1" w:uiPriority="48"/>
-    <w:lsdException w:name="Grid Table 4 Accent 1" w:uiPriority="49"/>
-    <w:lsdException w:name="Grid Table 5 Dark Accent 1" w:uiPriority="50"/>
-    <w:lsdException w:name="Grid Table 6 Colorful Accent 1" w:uiPriority="51"/>
-    <w:lsdException w:name="Grid Table 7 Colorful Accent 1" w:uiPriority="52"/>
-    <w:lsdException w:name="Grid Table 1 Light Accent 2" w:uiPriority="46"/>
-    <w:lsdException w:name="Grid Table 2 Accent 2" w:uiPriority="47"/>
-    <w:lsdException w:name="Grid Table 3 Accent 2" w:uiPriority="48"/>
-    <w:lsdException w:name="Grid Table 4 Accent 2" w:uiPriority="49"/>
-    <w:lsdException w:name="Grid Table 5 Dark Accent 2" w:uiPriority="50"/>
-    <w:lsdException w:name="Grid Table 6 Colorful Accent 2" w:uiPriority="51"/>
-    <w:lsdException w:name="Grid Table 7 Colorful Accent 2" w:uiPriority="52"/>
-    <w:lsdException w:name="Grid Table 1 Light Accent 3" w:uiPriority="46"/>
-    <w:lsdException w:name="Grid Table 2 Accent 3" w:uiPriority="47"/>
-    <w:lsdException w:name="Grid Table 3 Accent 3" w:uiPriority="48"/>
-    <w:lsdException w:name="Grid Table 4 Accent 3" w:uiPriority="49"/>
-    <w:lsdException w:name="Grid Table 5 Dark Accent 3" w:uiPriority="50"/>
-    <w:lsdException w:name="Grid Table 6 Colorful Accent 3" w:uiPriority="51"/>
-    <w:lsdException w:name="Grid Table 7 Colorful Accent 3" w:uiPriority="52"/>
-    <w:lsdException w:name="Grid Table 1 Light Accent 4" w:uiPriority="46"/>
-    <w:lsdException w:name="Grid Table 2 Accent 4" w:uiPriority="47"/>
-    <w:lsdException w:name="Grid Table 3 Accent 4" w:uiPriority="48"/>
-    <w:lsdException w:name="Grid Table 4 Accent 4" w:uiPriority="49"/>
-    <w:lsdException w:name="Grid Table 5 Dark Accent 4" w:uiPriority="50"/>
-    <w:lsdException w:name="Grid Table 6 Colorful Accent 4" w:uiPriority="51"/>
-    <w:lsdException w:name="Grid Table 7 Colorful Accent 4" w:uiPriority="52"/>
-    <w:lsdException w:name="Grid Table 1 Light Accent 5" w:uiPriority="46"/>
-    <w:lsdException w:name="Grid Table 2 Accent 5" w:uiPriority="47"/>
-    <w:lsdException w:name="Grid Table 3 Accent 5" w:uiPriority="48"/>
-    <w:lsdException w:name="Grid Table 4 Accent 5" w:uiPriority="49"/>
-    <w:lsdException w:name="Grid Table 5 Dark Accent 5" w:uiPriority="50"/>
-    <w:lsdException w:name="Grid Table 6 Colorful Accent 5" w:uiPriority="51"/>
-    <w:lsdException w:name="Grid Table 7 Colorful Accent 5" w:uiPriority="52"/>
-    <w:lsdException w:name="Grid Table 1 Light Accent 6" w:uiPriority="46"/>
-    <w:lsdException w:name="Grid Table 2 Accent 6" w:uiPriority="47"/>
-    <w:lsdException w:name="Grid Table 3 Accent 6" w:uiPriority="48"/>
-    <w:lsdException w:name="Grid Table 4 Accent 6" w:uiPriority="49"/>
-    <w:lsdException w:name="Grid Table 5 Dark Accent 6" w:uiPriority="50"/>
-    <w:lsdException w:name="Grid Table 6 Colorful Accent 6" w:uiPriority="51"/>
-    <w:lsdException w:name="Grid Table 7 Colorful Accent 6" w:uiPriority="52"/>
-    <w:lsdException w:name="List Table 1 Light" w:uiPriority="46"/>
-    <w:lsdException w:name="List Table 2" w:uiPriority="47"/>
-    <w:lsdException w:name="List Table 3" w:uiPriority="48"/>
-    <w:lsdException w:name="List Table 4" w:uiPriority="49"/>
-    <w:lsdException w:name="List Table 5 Dark" w:uiPriority="50"/>
-    <w:lsdException w:name="List Table 6 Colorful" w:uiPriority="51"/>
-    <w:lsdException w:name="List Table 7 Colorful" w:uiPriority="52"/>
-    <w:lsdException w:name="List Table 1 Light Accent 1" w:uiPriority="46"/>
-    <w:lsdException w:name="List Table 2 Accent 1" w:uiPriority="47"/>
-    <w:lsdException w:name="List Table 3 Accent 1" w:uiPriority="48"/>
-    <w:lsdException w:name="List Table 4 Accent 1" w:uiPriority="49"/>
-    <w:lsdException w:name="List Table 5 Dark Accent 1" w:uiPriority="50"/>
-    <w:lsdException w:name="List Table 6 Colorful Accent 1" w:uiPriority="51"/>
-    <w:lsdException w:name="List Table 7 Colorful Accent 1" w:uiPriority="52"/>
-    <w:lsdException w:name="List Table 1 Light Accent 2" w:uiPriority="46"/>
-    <w:lsdException w:name="List Table 2 Accent 2" w:uiPriority="47"/>
-    <w:lsdException w:name="List Table 3 Accent 2" w:uiPriority="48"/>
-    <w:lsdException w:name="List Table 4 Accent 2" w:uiPriority="49"/>
-    <w:lsdException w:name="List Table 5 Dark Accent 2" w:uiPriority="50"/>
-    <w:lsdException w:name="List Table 6 Colorful Accent 2" w:uiPriority="51"/>
-    <w:lsdException w:name="List Table 7 Colorful Accent 2" w:uiPriority="52"/>
-    <w:lsdException w:name="List Table 1 Light Accent 3" w:uiPriority="46"/>
-    <w:lsdException w:name="List Table 2 Accent 3" w:uiPriority="47"/>
-    <w:lsdException w:name="List Table 3 Accent 3" w:uiPriority="48"/>
-    <w:lsdException w:name="List Table 4 Accent 3" w:uiPriority="49"/>
-    <w:lsdException w:name="List Table 5 Dark Accent 3" w:uiPriority="50"/>
-    <w:lsdException w:name="List Table 6 Colorful Accent 3" w:uiPriority="51"/>
-    <w:lsdException w:name="List Table 7 Colorful Accent 3" w:uiPriority="52"/>
-    <w:lsdException w:name="List Table 1 Light Accent 4" w:uiPriority="46"/>
-    <w:lsdException w:name="List Table 2 Accent 4" w:uiPriority="47"/>
-    <w:lsdException w:name="List Table 3 Accent 4" w:uiPriority="48"/>
-    <w:lsdException w:name="List Table 4 Accent 4" w:uiPriority="49"/>
-    <w:lsdException w:name="List Table 5 Dark Accent 4" w:uiPriority="50"/>
-    <w:lsdException w:name="List Table 6 Colorful Accent 4" w:uiPriority="51"/>
-    <w:lsdException w:name="List Table 7 Colorful Accent 4" w:uiPriority="52"/>
-    <w:lsdException w:name="List Table 1 Light Accent 5" w:uiPriority="46"/>
-    <w:lsdException w:name="List Table 2 Accent 5" w:uiPriority="47"/>
-    <w:lsdException w:name="List Table 3 Accent 5" w:uiPriority="48"/>
-    <w:lsdException w:name="List Table 4 Accent 5" w:uiPriority="49"/>
-    <w:lsdException w:name="List Table 5 Dark Accent 5" w:uiPriority="50"/>
-    <w:lsdException w:name="List Table 6 Colorful Accent 5" w:uiPriority="51"/>
-    <w:lsdException w:name="List Table 7 Colorful Accent 5" w:uiPriority="52"/>
-    <w:lsdException w:name="List Table 1 Light Accent 6" w:uiPriority="46"/>
-    <w:lsdException w:name="List Table 2 Accent 6" w:uiPriority="47"/>
-    <w:lsdException w:name="List Table 3 Accent 6" w:uiPriority="48"/>
-    <w:lsdException w:name="List Table 4 Accent 6" w:uiPriority="49"/>
-    <w:lsdException w:name="List Table 5 Dark Accent 6" w:uiPriority="50"/>
-    <w:lsdException w:name="List Table 6 Colorful Accent 6" w:uiPriority="51"/>
-    <w:lsdException w:name="List Table 7 Colorful Accent 6" w:uiPriority="52"/>
+  <w:latentStyles w:defLockedState="0" w:defUIPriority="99" w:defSemiHidden="1" w:defUnhideWhenUsed="1" w:defQFormat="0" w:count="276">
+    <w:lsdException w:name="Normal" w:semiHidden="0" w:uiPriority="0" w:unhideWhenUsed="0" w:qFormat="1"/>
+    <w:lsdException w:name="heading 1" w:semiHidden="0" w:uiPriority="9" w:unhideWhenUsed="0" w:qFormat="1"/>
+    <w:lsdException w:name="heading 2" w:uiPriority="9" w:qFormat="1"/>
+    <w:lsdException w:name="heading 3" w:uiPriority="9" w:qFormat="1"/>
+    <w:lsdException w:name="heading 4" w:uiPriority="9" w:qFormat="1"/>
+    <w:lsdException w:name="heading 5" w:uiPriority="9" w:qFormat="1"/>
+    <w:lsdException w:name="heading 6" w:uiPriority="9" w:qFormat="1"/>
+    <w:lsdException w:name="heading 7" w:uiPriority="9" w:qFormat="1"/>
+    <w:lsdException w:name="heading 8" w:uiPriority="9" w:qFormat="1"/>
+    <w:lsdException w:name="heading 9" w:uiPriority="9" w:qFormat="1"/>
+    <w:lsdException w:name="toc 1" w:uiPriority="39"/>
+    <w:lsdException w:name="toc 2" w:uiPriority="39"/>
+    <w:lsdException w:name="toc 3" w:uiPriority="39"/>
+    <w:lsdException w:name="toc 4" w:uiPriority="39"/>
+    <w:lsdException w:name="toc 5" w:uiPriority="39"/>
+    <w:lsdException w:name="toc 6" w:uiPriority="39"/>
+    <w:lsdException w:name="toc 7" w:uiPriority="39"/>
+    <w:lsdException w:name="toc 8" w:uiPriority="39"/>
+    <w:lsdException w:name="toc 9" w:uiPriority="39"/>
+    <w:lsdException w:name="caption" w:uiPriority="35" w:qFormat="1"/>
+    <w:lsdException w:name="Title" w:semiHidden="0" w:uiPriority="10" w:unhideWhenUsed="0" w:qFormat="1"/>
+    <w:lsdException w:name="Default Paragraph Font" w:uiPriority="1"/>
+    <w:lsdException w:name="Subtitle" w:semiHidden="0" w:uiPriority="11" w:unhideWhenUsed="0" w:qFormat="1"/>
+    <w:lsdException w:name="Strong" w:semiHidden="0" w:uiPriority="22" w:unhideWhenUsed="0" w:qFormat="1"/>
+    <w:lsdException w:name="Emphasis" w:semiHidden="0" w:uiPriority="20" w:unhideWhenUsed="0" w:qFormat="1"/>
+    <w:lsdException w:name="Table Grid" w:semiHidden="0" w:uiPriority="39" w:unhideWhenUsed="0"/>
+    <w:lsdException w:name="Note Level 1" w:semiHidden="0" w:unhideWhenUsed="0"/>
+    <w:lsdException w:name="Note Level 2" w:semiHidden="0" w:unhideWhenUsed="0"/>
+    <w:lsdException w:name="Note Level 3" w:semiHidden="0" w:unhideWhenUsed="0"/>
+    <w:lsdException w:name="Note Level 4" w:semiHidden="0" w:unhideWhenUsed="0"/>
+    <w:lsdException w:name="Note Level 5" w:semiHidden="0" w:unhideWhenUsed="0"/>
+    <w:lsdException w:name="Note Level 6" w:semiHidden="0" w:unhideWhenUsed="0"/>
+    <w:lsdException w:name="Note Level 7" w:semiHidden="0" w:unhideWhenUsed="0"/>
+    <w:lsdException w:name="Note Level 8" w:semiHidden="0" w:unhideWhenUsed="0"/>
+    <w:lsdException w:name="Note Level 9" w:semiHidden="0" w:unhideWhenUsed="0"/>
+    <w:lsdException w:name="Placeholder Text" w:unhideWhenUsed="0"/>
+    <w:lsdException w:name="No Spacing" w:semiHidden="0" w:uiPriority="1" w:unhideWhenUsed="0" w:qFormat="1"/>
+    <w:lsdException w:name="Light Shading" w:semiHidden="0" w:uiPriority="60" w:unhideWhenUsed="0"/>
+    <w:lsdException w:name="Light List" w:semiHidden="0" w:uiPriority="61" w:unhideWhenUsed="0"/>
+    <w:lsdException w:name="Light Grid" w:semiHidden="0" w:uiPriority="62" w:unhideWhenUsed="0"/>
+    <w:lsdException w:name="Medium Shading 1" w:semiHidden="0" w:uiPriority="63" w:unhideWhenUsed="0"/>
+    <w:lsdException w:name="Medium Shading 2" w:semiHidden="0" w:uiPriority="64" w:unhideWhenUsed="0"/>
+    <w:lsdException w:name="Medium List 1" w:semiHidden="0" w:uiPriority="65" w:unhideWhenUsed="0"/>
+    <w:lsdException w:name="Medium List 2" w:semiHidden="0" w:uiPriority="66" w:unhideWhenUsed="0"/>
+    <w:lsdException w:name="Medium Grid 1" w:semiHidden="0" w:uiPriority="67" w:unhideWhenUsed="0"/>
+    <w:lsdException w:name="Medium Grid 2" w:semiHidden="0" w:uiPriority="68" w:unhideWhenUsed="0"/>
+    <w:lsdException w:name="Medium Grid 3" w:semiHidden="0" w:uiPriority="69" w:unhideWhenUsed="0"/>
+    <w:lsdException w:name="Dark List" w:semiHidden="0" w:uiPriority="70" w:unhideWhenUsed="0"/>
+    <w:lsdException w:name="Colorful Shading" w:semiHidden="0" w:uiPriority="71" w:unhideWhenUsed="0"/>
+    <w:lsdException w:name="Colorful List" w:semiHidden="0" w:uiPriority="72" w:unhideWhenUsed="0"/>
+    <w:lsdException w:name="Colorful Grid" w:semiHidden="0" w:uiPriority="73" w:unhideWhenUsed="0"/>
+    <w:lsdException w:name="Light Shading Accent 1" w:semiHidden="0" w:uiPriority="60" w:unhideWhenUsed="0"/>
+    <w:lsdException w:name="Light List Accent 1" w:semiHidden="0" w:uiPriority="61" w:unhideWhenUsed="0"/>
+    <w:lsdException w:name="Light Grid Accent 1" w:semiHidden="0" w:uiPriority="62" w:unhideWhenUsed="0"/>
+    <w:lsdException w:name="Medium Shading 1 Accent 1" w:semiHidden="0" w:uiPriority="63" w:unhideWhenUsed="0"/>
+    <w:lsdException w:name="Medium Shading 2 Accent 1" w:semiHidden="0" w:uiPriority="64" w:unhideWhenUsed="0"/>
+    <w:lsdException w:name="Medium List 1 Accent 1" w:semiHidden="0" w:uiPriority="65" w:unhideWhenUsed="0"/>
+    <w:lsdException w:name="Revision" w:unhideWhenUsed="0"/>
+    <w:lsdException w:name="List Paragraph" w:semiHidden="0" w:uiPriority="34" w:unhideWhenUsed="0" w:qFormat="1"/>
+    <w:lsdException w:name="Quote" w:semiHidden="0" w:uiPriority="29" w:unhideWhenUsed="0" w:qFormat="1"/>
+    <w:lsdException w:name="Intense Quote" w:semiHidden="0" w:uiPriority="30" w:unhideWhenUsed="0" w:qFormat="1"/>
+    <w:lsdException w:name="Medium List 2 Accent 1" w:semiHidden="0" w:uiPriority="66" w:unhideWhenUsed="0"/>
+    <w:lsdException w:name="Medium Grid 1 Accent 1" w:semiHidden="0" w:uiPriority="67" w:unhideWhenUsed="0"/>
+    <w:lsdException w:name="Medium Grid 2 Accent 1" w:semiHidden="0" w:uiPriority="68" w:unhideWhenUsed="0"/>
+    <w:lsdException w:name="Medium Grid 3 Accent 1" w:semiHidden="0" w:uiPriority="69" w:unhideWhenUsed="0"/>
+    <w:lsdException w:name="Dark List Accent 1" w:semiHidden="0" w:uiPriority="70" w:unhideWhenUsed="0"/>
+    <w:lsdException w:name="Colorful Shading Accent 1" w:semiHidden="0" w:uiPriority="71" w:unhideWhenUsed="0"/>
+    <w:lsdException w:name="Colorful List Accent 1" w:semiHidden="0" w:uiPriority="72" w:unhideWhenUsed="0"/>
+    <w:lsdException w:name="Colorful Grid Accent 1" w:semiHidden="0" w:uiPriority="73" w:unhideWhenUsed="0"/>
+    <w:lsdException w:name="Light Shading Accent 2" w:semiHidden="0" w:uiPriority="60" w:unhideWhenUsed="0"/>
+    <w:lsdException w:name="Light List Accent 2" w:semiHidden="0" w:uiPriority="61" w:unhideWhenUsed="0"/>
+    <w:lsdException w:name="Light Grid Accent 2" w:semiHidden="0" w:uiPriority="62" w:unhideWhenUsed="0"/>
+    <w:lsdException w:name="Medium Shading 1 Accent 2" w:semiHidden="0" w:uiPriority="63" w:unhideWhenUsed="0"/>
+    <w:lsdException w:name="Medium Shading 2 Accent 2" w:semiHidden="0" w:uiPriority="64" w:unhideWhenUsed="0"/>
+    <w:lsdException w:name="Medium List 1 Accent 2" w:semiHidden="0" w:uiPriority="65" w:unhideWhenUsed="0"/>
+    <w:lsdException w:name="Medium List 2 Accent 2" w:semiHidden="0" w:uiPriority="66" w:unhideWhenUsed="0"/>
+    <w:lsdException w:name="Medium Grid 1 Accent 2" w:semiHidden="0" w:uiPriority="67" w:unhideWhenUsed="0"/>
+    <w:lsdException w:name="Medium Grid 2 Accent 2" w:semiHidden="0" w:uiPriority="68" w:unhideWhenUsed="0"/>
+    <w:lsdException w:name="Medium Grid 3 Accent 2" w:semiHidden="0" w:uiPriority="69" w:unhideWhenUsed="0"/>
+    <w:lsdException w:name="Dark List Accent 2" w:semiHidden="0" w:uiPriority="70" w:unhideWhenUsed="0"/>
+    <w:lsdException w:name="Colorful Shading Accent 2" w:semiHidden="0" w:uiPriority="71" w:unhideWhenUsed="0"/>
+    <w:lsdException w:name="Colorful List Accent 2" w:semiHidden="0" w:uiPriority="72" w:unhideWhenUsed="0"/>
+    <w:lsdException w:name="Colorful Grid Accent 2" w:semiHidden="0" w:uiPriority="73" w:unhideWhenUsed="0"/>
+    <w:lsdException w:name="Light Shading Accent 3" w:semiHidden="0" w:uiPriority="60" w:unhideWhenUsed="0"/>
+    <w:lsdException w:name="Light List Accent 3" w:semiHidden="0" w:uiPriority="61" w:unhideWhenUsed="0"/>
+    <w:lsdException w:name="Light Grid Accent 3" w:semiHidden="0" w:uiPriority="62" w:unhideWhenUsed="0"/>
+    <w:lsdException w:name="Medium Shading 1 Accent 3" w:semiHidden="0" w:uiPriority="63" w:unhideWhenUsed="0"/>
+    <w:lsdException w:name="Medium Shading 2 Accent 3" w:semiHidden="0" w:uiPriority="64" w:unhideWhenUsed="0"/>
+    <w:lsdException w:name="Medium List 1 Accent 3" w:semiHidden="0" w:uiPriority="65" w:unhideWhenUsed="0"/>
+    <w:lsdException w:name="Medium List 2 Accent 3" w:semiHidden="0" w:uiPriority="66" w:unhideWhenUsed="0"/>
+    <w:lsdException w:name="Medium Grid 1 Accent 3" w:semiHidden="0" w:uiPriority="67" w:unhideWhenUsed="0"/>
+    <w:lsdException w:name="Medium Grid 2 Accent 3" w:semiHidden="0" w:uiPriority="68" w:unhideWhenUsed="0"/>
+    <w:lsdException w:name="Medium Grid 3 Accent 3" w:semiHidden="0" w:uiPriority="69" w:unhideWhenUsed="0"/>
+    <w:lsdException w:name="Dark List Accent 3" w:semiHidden="0" w:uiPriority="70" w:unhideWhenUsed="0"/>
+    <w:lsdException w:name="Colorful Shading Accent 3" w:semiHidden="0" w:uiPriority="71" w:unhideWhenUsed="0"/>
+    <w:lsdException w:name="Colorful List Accent 3" w:semiHidden="0" w:uiPriority="72" w:unhideWhenUsed="0"/>
+    <w:lsdException w:name="Colorful Grid Accent 3" w:semiHidden="0" w:uiPriority="73" w:unhideWhenUsed="0"/>
+    <w:lsdException w:name="Light Shading Accent 4" w:semiHidden="0" w:uiPriority="60" w:unhideWhenUsed="0"/>
+    <w:lsdException w:name="Light List Accent 4" w:semiHidden="0" w:uiPriority="61" w:unhideWhenUsed="0"/>
+    <w:lsdException w:name="Light Grid Accent 4" w:semiHidden="0" w:uiPriority="62" w:unhideWhenUsed="0"/>
+    <w:lsdException w:name="Medium Shading 1 Accent 4" w:semiHidden="0" w:uiPriority="63" w:unhideWhenUsed="0"/>
+    <w:lsdException w:name="Medium Shading 2 Accent 4" w:semiHidden="0" w:uiPriority="64" w:unhideWhenUsed="0"/>
+    <w:lsdException w:name="Medium List 1 Accent 4" w:semiHidden="0" w:uiPriority="65" w:unhideWhenUsed="0"/>
+    <w:lsdException w:name="Medium List 2 Accent 4" w:semiHidden="0" w:uiPriority="66" w:unhideWhenUsed="0"/>
+    <w:lsdException w:name="Medium Grid 1 Accent 4" w:semiHidden="0" w:uiPriority="67" w:unhideWhenUsed="0"/>
+    <w:lsdException w:name="Medium Grid 2 Accent 4" w:semiHidden="0" w:uiPriority="68" w:unhideWhenUsed="0"/>
+    <w:lsdException w:name="Medium Grid 3 Accent 4" w:semiHidden="0" w:uiPriority="69" w:unhideWhenUsed="0"/>
+    <w:lsdException w:name="Dark List Accent 4" w:semiHidden="0" w:uiPriority="70" w:unhideWhenUsed="0"/>
+    <w:lsdException w:name="Colorful Shading Accent 4" w:semiHidden="0" w:uiPriority="71" w:unhideWhenUsed="0"/>
+    <w:lsdException w:name="Colorful List Accent 4" w:semiHidden="0" w:uiPriority="72" w:unhideWhenUsed="0"/>
+    <w:lsdException w:name="Colorful Grid Accent 4" w:semiHidden="0" w:uiPriority="73" w:unhideWhenUsed="0"/>
+    <w:lsdException w:name="Light Shading Accent 5" w:semiHidden="0" w:uiPriority="60" w:unhideWhenUsed="0"/>
+    <w:lsdException w:name="Light List Accent 5" w:semiHidden="0" w:uiPriority="61" w:unhideWhenUsed="0"/>
+    <w:lsdException w:name="Light Grid Accent 5" w:semiHidden="0" w:uiPriority="62" w:unhideWhenUsed="0"/>
+    <w:lsdException w:name="Medium Shading 1 Accent 5" w:semiHidden="0" w:uiPriority="63" w:unhideWhenUsed="0"/>
+    <w:lsdException w:name="Medium Shading 2 Accent 5" w:semiHidden="0" w:uiPriority="64" w:unhideWhenUsed="0"/>
+    <w:lsdException w:name="Medium List 1 Accent 5" w:semiHidden="0" w:uiPriority="65" w:unhideWhenUsed="0"/>
+    <w:lsdException w:name="Medium List 2 Accent 5" w:semiHidden="0" w:uiPriority="66" w:unhideWhenUsed="0"/>
+    <w:lsdException w:name="Medium Grid 1 Accent 5" w:semiHidden="0" w:uiPriority="67" w:unhideWhenUsed="0"/>
+    <w:lsdException w:name="Medium Grid 2 Accent 5" w:semiHidden="0" w:uiPriority="68" w:unhideWhenUsed="0"/>
+    <w:lsdException w:name="Medium Grid 3 Accent 5" w:semiHidden="0" w:uiPriority="69" w:unhideWhenUsed="0"/>
+    <w:lsdException w:name="Dark List Accent 5" w:semiHidden="0" w:uiPriority="70" w:unhideWhenUsed="0"/>
+    <w:lsdException w:name="Colorful Shading Accent 5" w:semiHidden="0" w:uiPriority="71" w:unhideWhenUsed="0"/>
+    <w:lsdException w:name="Colorful List Accent 5" w:semiHidden="0" w:uiPriority="72" w:unhideWhenUsed="0"/>
+    <w:lsdException w:name="Colorful Grid Accent 5" w:semiHidden="0" w:uiPriority="73" w:unhideWhenUsed="0"/>
+    <w:lsdException w:name="Light Shading Accent 6" w:semiHidden="0" w:uiPriority="60" w:unhideWhenUsed="0"/>
+    <w:lsdException w:name="Light List Accent 6" w:semiHidden="0" w:uiPriority="61" w:unhideWhenUsed="0"/>
+    <w:lsdException w:name="Light Grid Accent 6" w:semiHidden="0" w:uiPriority="62" w:unhideWhenUsed="0"/>
+    <w:lsdException w:name="Medium Shading 1 Accent 6" w:semiHidden="0" w:uiPriority="63" w:unhideWhenUsed="0"/>
+    <w:lsdException w:name="Medium Shading 2 Accent 6" w:semiHidden="0" w:uiPriority="64" w:unhideWhenUsed="0"/>
+    <w:lsdException w:name="Medium List 1 Accent 6" w:semiHidden="0" w:uiPriority="65" w:unhideWhenUsed="0"/>
+    <w:lsdException w:name="Medium List 2 Accent 6" w:semiHidden="0" w:uiPriority="66" w:unhideWhenUsed="0"/>
+    <w:lsdException w:name="Medium Grid 1 Accent 6" w:semiHidden="0" w:uiPriority="67" w:unhideWhenUsed="0"/>
+    <w:lsdException w:name="Medium Grid 2 Accent 6" w:semiHidden="0" w:uiPriority="68" w:unhideWhenUsed="0"/>
+    <w:lsdException w:name="Medium Grid 3 Accent 6" w:semiHidden="0" w:uiPriority="69" w:unhideWhenUsed="0"/>
+    <w:lsdException w:name="Dark List Accent 6" w:semiHidden="0" w:uiPriority="70" w:unhideWhenUsed="0"/>
+    <w:lsdException w:name="Colorful Shading Accent 6" w:semiHidden="0" w:uiPriority="71" w:unhideWhenUsed="0"/>
+    <w:lsdException w:name="Colorful List Accent 6" w:semiHidden="0" w:uiPriority="72" w:unhideWhenUsed="0"/>
+    <w:lsdException w:name="Colorful Grid Accent 6" w:semiHidden="0" w:uiPriority="73" w:unhideWhenUsed="0"/>
+    <w:lsdException w:name="Subtle Emphasis" w:semiHidden="0" w:uiPriority="19" w:unhideWhenUsed="0" w:qFormat="1"/>
+    <w:lsdException w:name="Intense Emphasis" w:semiHidden="0" w:uiPriority="21" w:unhideWhenUsed="0" w:qFormat="1"/>
+    <w:lsdException w:name="Subtle Reference" w:semiHidden="0" w:uiPriority="31" w:unhideWhenUsed="0" w:qFormat="1"/>
+    <w:lsdException w:name="Intense Reference" w:semiHidden="0" w:uiPriority="32" w:unhideWhenUsed="0" w:qFormat="1"/>
+    <w:lsdException w:name="Book Title" w:semiHidden="0" w:uiPriority="33" w:unhideWhenUsed="0" w:qFormat="1"/>
+    <w:lsdException w:name="Bibliography" w:uiPriority="37"/>
+    <w:lsdException w:name="TOC Heading" w:uiPriority="39" w:qFormat="1"/>
   </w:latentStyles>
   <w:style w:type="paragraph" w:default="1" w:styleId="Standard">
     <w:name w:val="Normal"/>
@@ -1480,7 +1342,7 @@
     <w:name w:val="heading 1"/>
     <w:basedOn w:val="Standard"/>
     <w:next w:val="Standard"/>
-    <w:link w:val="berschrift1Zchn"/>
+    <w:link w:val="berschrift1Zeichen"/>
     <w:uiPriority w:val="9"/>
     <w:qFormat/>
     <w:rsid w:val="000D3AE7"/>
@@ -1497,7 +1359,7 @@
       <w:szCs w:val="32"/>
     </w:rPr>
   </w:style>
-  <w:style w:type="character" w:default="1" w:styleId="Absatz-Standardschriftart">
+  <w:style w:type="character" w:default="1" w:styleId="Absatzstandardschriftart">
     <w:name w:val="Default Paragraph Font"/>
     <w:uiPriority w:val="1"/>
     <w:semiHidden/>
@@ -1528,7 +1390,7 @@
     <w:name w:val="Title"/>
     <w:basedOn w:val="Standard"/>
     <w:next w:val="Standard"/>
-    <w:link w:val="TitelZchn"/>
+    <w:link w:val="TitelZeichen"/>
     <w:uiPriority w:val="10"/>
     <w:qFormat/>
     <w:rsid w:val="000D3AE7"/>
@@ -1544,9 +1406,9 @@
       <w:szCs w:val="56"/>
     </w:rPr>
   </w:style>
-  <w:style w:type="character" w:customStyle="1" w:styleId="TitelZchn">
-    <w:name w:val="Titel Zchn"/>
-    <w:basedOn w:val="Absatz-Standardschriftart"/>
+  <w:style w:type="character" w:customStyle="1" w:styleId="TitelZeichen">
+    <w:name w:val="Titel Zeichen"/>
+    <w:basedOn w:val="Absatzstandardschriftart"/>
     <w:link w:val="Titel"/>
     <w:uiPriority w:val="10"/>
     <w:rsid w:val="000D3AE7"/>
@@ -1558,9 +1420,287 @@
       <w:szCs w:val="56"/>
     </w:rPr>
   </w:style>
-  <w:style w:type="character" w:customStyle="1" w:styleId="berschrift1Zchn">
-    <w:name w:val="Überschrift 1 Zchn"/>
-    <w:basedOn w:val="Absatz-Standardschriftart"/>
+  <w:style w:type="character" w:customStyle="1" w:styleId="berschrift1Zeichen">
+    <w:name w:val="Überschrift 1 Zeichen"/>
+    <w:basedOn w:val="Absatzstandardschriftart"/>
+    <w:link w:val="berschrift1"/>
+    <w:uiPriority w:val="9"/>
+    <w:rsid w:val="000D3AE7"/>
+    <w:rPr>
+      <w:rFonts w:asciiTheme="majorHAnsi" w:eastAsiaTheme="majorEastAsia" w:hAnsiTheme="majorHAnsi" w:cstheme="majorBidi"/>
+      <w:color w:val="2E74B5" w:themeColor="accent1" w:themeShade="BF"/>
+      <w:sz w:val="32"/>
+      <w:szCs w:val="32"/>
+    </w:rPr>
+  </w:style>
+  <w:style w:type="paragraph" w:styleId="Listenabsatz">
+    <w:name w:val="List Paragraph"/>
+    <w:basedOn w:val="Standard"/>
+    <w:uiPriority w:val="34"/>
+    <w:qFormat/>
+    <w:rsid w:val="000D3AE7"/>
+    <w:pPr>
+      <w:ind w:left="720"/>
+      <w:contextualSpacing/>
+    </w:pPr>
+  </w:style>
+</w:styles>
+</file>
+
+<file path=word/stylesWithEffects.xml><?xml version="1.0" encoding="utf-8"?>
+<w:styles xmlns:wpc="http://schemas.microsoft.com/office/word/2010/wordprocessingCanvas" xmlns:mo="http://schemas.microsoft.com/office/mac/office/2008/main" xmlns:mc="http://schemas.openxmlformats.org/markup-compatibility/2006" xmlns:mv="urn:schemas-microsoft-com:mac:vml" xmlns:o="urn:schemas-microsoft-com:office:office" xmlns:r="http://schemas.openxmlformats.org/officeDocument/2006/relationships" xmlns:m="http://schemas.openxmlformats.org/officeDocument/2006/math" xmlns:v="urn:schemas-microsoft-com:vml" xmlns:wp14="http://schemas.microsoft.com/office/word/2010/wordprocessingDrawing" xmlns:wp="http://schemas.openxmlformats.org/drawingml/2006/wordprocessingDrawing" xmlns:w10="urn:schemas-microsoft-com:office:word" xmlns:w="http://schemas.openxmlformats.org/wordprocessingml/2006/main" xmlns:w14="http://schemas.microsoft.com/office/word/2010/wordml" xmlns:wpg="http://schemas.microsoft.com/office/word/2010/wordprocessingGroup" xmlns:wpi="http://schemas.microsoft.com/office/word/2010/wordprocessingInk" xmlns:wne="http://schemas.microsoft.com/office/word/2006/wordml" xmlns:wps="http://schemas.microsoft.com/office/word/2010/wordprocessingShape" mc:Ignorable="w14 wp14">
+  <w:docDefaults>
+    <w:rPrDefault>
+      <w:rPr>
+        <w:rFonts w:asciiTheme="minorHAnsi" w:eastAsiaTheme="minorHAnsi" w:hAnsiTheme="minorHAnsi" w:cstheme="minorBidi"/>
+        <w:sz w:val="22"/>
+        <w:szCs w:val="22"/>
+        <w:lang w:val="de-CH" w:eastAsia="en-US" w:bidi="ar-SA"/>
+      </w:rPr>
+    </w:rPrDefault>
+    <w:pPrDefault>
+      <w:pPr>
+        <w:spacing w:after="160" w:line="259" w:lineRule="auto"/>
+      </w:pPr>
+    </w:pPrDefault>
+  </w:docDefaults>
+  <w:latentStyles w:defLockedState="0" w:defUIPriority="99" w:defSemiHidden="1" w:defUnhideWhenUsed="1" w:defQFormat="0" w:count="276">
+    <w:lsdException w:name="Normal" w:semiHidden="0" w:uiPriority="0" w:unhideWhenUsed="0" w:qFormat="1"/>
+    <w:lsdException w:name="heading 1" w:semiHidden="0" w:uiPriority="9" w:unhideWhenUsed="0" w:qFormat="1"/>
+    <w:lsdException w:name="heading 2" w:uiPriority="9" w:qFormat="1"/>
+    <w:lsdException w:name="heading 3" w:uiPriority="9" w:qFormat="1"/>
+    <w:lsdException w:name="heading 4" w:uiPriority="9" w:qFormat="1"/>
+    <w:lsdException w:name="heading 5" w:uiPriority="9" w:qFormat="1"/>
+    <w:lsdException w:name="heading 6" w:uiPriority="9" w:qFormat="1"/>
+    <w:lsdException w:name="heading 7" w:uiPriority="9" w:qFormat="1"/>
+    <w:lsdException w:name="heading 8" w:uiPriority="9" w:qFormat="1"/>
+    <w:lsdException w:name="heading 9" w:uiPriority="9" w:qFormat="1"/>
+    <w:lsdException w:name="toc 1" w:uiPriority="39"/>
+    <w:lsdException w:name="toc 2" w:uiPriority="39"/>
+    <w:lsdException w:name="toc 3" w:uiPriority="39"/>
+    <w:lsdException w:name="toc 4" w:uiPriority="39"/>
+    <w:lsdException w:name="toc 5" w:uiPriority="39"/>
+    <w:lsdException w:name="toc 6" w:uiPriority="39"/>
+    <w:lsdException w:name="toc 7" w:uiPriority="39"/>
+    <w:lsdException w:name="toc 8" w:uiPriority="39"/>
+    <w:lsdException w:name="toc 9" w:uiPriority="39"/>
+    <w:lsdException w:name="caption" w:uiPriority="35" w:qFormat="1"/>
+    <w:lsdException w:name="Title" w:semiHidden="0" w:uiPriority="10" w:unhideWhenUsed="0" w:qFormat="1"/>
+    <w:lsdException w:name="Default Paragraph Font" w:uiPriority="1"/>
+    <w:lsdException w:name="Subtitle" w:semiHidden="0" w:uiPriority="11" w:unhideWhenUsed="0" w:qFormat="1"/>
+    <w:lsdException w:name="Strong" w:semiHidden="0" w:uiPriority="22" w:unhideWhenUsed="0" w:qFormat="1"/>
+    <w:lsdException w:name="Emphasis" w:semiHidden="0" w:uiPriority="20" w:unhideWhenUsed="0" w:qFormat="1"/>
+    <w:lsdException w:name="Table Grid" w:semiHidden="0" w:uiPriority="39" w:unhideWhenUsed="0"/>
+    <w:lsdException w:name="Note Level 1" w:semiHidden="0" w:unhideWhenUsed="0"/>
+    <w:lsdException w:name="Note Level 2" w:semiHidden="0" w:unhideWhenUsed="0"/>
+    <w:lsdException w:name="Note Level 3" w:semiHidden="0" w:unhideWhenUsed="0"/>
+    <w:lsdException w:name="Note Level 4" w:semiHidden="0" w:unhideWhenUsed="0"/>
+    <w:lsdException w:name="Note Level 5" w:semiHidden="0" w:unhideWhenUsed="0"/>
+    <w:lsdException w:name="Note Level 6" w:semiHidden="0" w:unhideWhenUsed="0"/>
+    <w:lsdException w:name="Note Level 7" w:semiHidden="0" w:unhideWhenUsed="0"/>
+    <w:lsdException w:name="Note Level 8" w:semiHidden="0" w:unhideWhenUsed="0"/>
+    <w:lsdException w:name="Note Level 9" w:semiHidden="0" w:unhideWhenUsed="0"/>
+    <w:lsdException w:name="Placeholder Text" w:unhideWhenUsed="0"/>
+    <w:lsdException w:name="No Spacing" w:semiHidden="0" w:uiPriority="1" w:unhideWhenUsed="0" w:qFormat="1"/>
+    <w:lsdException w:name="Light Shading" w:semiHidden="0" w:uiPriority="60" w:unhideWhenUsed="0"/>
+    <w:lsdException w:name="Light List" w:semiHidden="0" w:uiPriority="61" w:unhideWhenUsed="0"/>
+    <w:lsdException w:name="Light Grid" w:semiHidden="0" w:uiPriority="62" w:unhideWhenUsed="0"/>
+    <w:lsdException w:name="Medium Shading 1" w:semiHidden="0" w:uiPriority="63" w:unhideWhenUsed="0"/>
+    <w:lsdException w:name="Medium Shading 2" w:semiHidden="0" w:uiPriority="64" w:unhideWhenUsed="0"/>
+    <w:lsdException w:name="Medium List 1" w:semiHidden="0" w:uiPriority="65" w:unhideWhenUsed="0"/>
+    <w:lsdException w:name="Medium List 2" w:semiHidden="0" w:uiPriority="66" w:unhideWhenUsed="0"/>
+    <w:lsdException w:name="Medium Grid 1" w:semiHidden="0" w:uiPriority="67" w:unhideWhenUsed="0"/>
+    <w:lsdException w:name="Medium Grid 2" w:semiHidden="0" w:uiPriority="68" w:unhideWhenUsed="0"/>
+    <w:lsdException w:name="Medium Grid 3" w:semiHidden="0" w:uiPriority="69" w:unhideWhenUsed="0"/>
+    <w:lsdException w:name="Dark List" w:semiHidden="0" w:uiPriority="70" w:unhideWhenUsed="0"/>
+    <w:lsdException w:name="Colorful Shading" w:semiHidden="0" w:uiPriority="71" w:unhideWhenUsed="0"/>
+    <w:lsdException w:name="Colorful List" w:semiHidden="0" w:uiPriority="72" w:unhideWhenUsed="0"/>
+    <w:lsdException w:name="Colorful Grid" w:semiHidden="0" w:uiPriority="73" w:unhideWhenUsed="0"/>
+    <w:lsdException w:name="Light Shading Accent 1" w:semiHidden="0" w:uiPriority="60" w:unhideWhenUsed="0"/>
+    <w:lsdException w:name="Light List Accent 1" w:semiHidden="0" w:uiPriority="61" w:unhideWhenUsed="0"/>
+    <w:lsdException w:name="Light Grid Accent 1" w:semiHidden="0" w:uiPriority="62" w:unhideWhenUsed="0"/>
+    <w:lsdException w:name="Medium Shading 1 Accent 1" w:semiHidden="0" w:uiPriority="63" w:unhideWhenUsed="0"/>
+    <w:lsdException w:name="Medium Shading 2 Accent 1" w:semiHidden="0" w:uiPriority="64" w:unhideWhenUsed="0"/>
+    <w:lsdException w:name="Medium List 1 Accent 1" w:semiHidden="0" w:uiPriority="65" w:unhideWhenUsed="0"/>
+    <w:lsdException w:name="Revision" w:unhideWhenUsed="0"/>
+    <w:lsdException w:name="List Paragraph" w:semiHidden="0" w:uiPriority="34" w:unhideWhenUsed="0" w:qFormat="1"/>
+    <w:lsdException w:name="Quote" w:semiHidden="0" w:uiPriority="29" w:unhideWhenUsed="0" w:qFormat="1"/>
+    <w:lsdException w:name="Intense Quote" w:semiHidden="0" w:uiPriority="30" w:unhideWhenUsed="0" w:qFormat="1"/>
+    <w:lsdException w:name="Medium List 2 Accent 1" w:semiHidden="0" w:uiPriority="66" w:unhideWhenUsed="0"/>
+    <w:lsdException w:name="Medium Grid 1 Accent 1" w:semiHidden="0" w:uiPriority="67" w:unhideWhenUsed="0"/>
+    <w:lsdException w:name="Medium Grid 2 Accent 1" w:semiHidden="0" w:uiPriority="68" w:unhideWhenUsed="0"/>
+    <w:lsdException w:name="Medium Grid 3 Accent 1" w:semiHidden="0" w:uiPriority="69" w:unhideWhenUsed="0"/>
+    <w:lsdException w:name="Dark List Accent 1" w:semiHidden="0" w:uiPriority="70" w:unhideWhenUsed="0"/>
+    <w:lsdException w:name="Colorful Shading Accent 1" w:semiHidden="0" w:uiPriority="71" w:unhideWhenUsed="0"/>
+    <w:lsdException w:name="Colorful List Accent 1" w:semiHidden="0" w:uiPriority="72" w:unhideWhenUsed="0"/>
+    <w:lsdException w:name="Colorful Grid Accent 1" w:semiHidden="0" w:uiPriority="73" w:unhideWhenUsed="0"/>
+    <w:lsdException w:name="Light Shading Accent 2" w:semiHidden="0" w:uiPriority="60" w:unhideWhenUsed="0"/>
+    <w:lsdException w:name="Light List Accent 2" w:semiHidden="0" w:uiPriority="61" w:unhideWhenUsed="0"/>
+    <w:lsdException w:name="Light Grid Accent 2" w:semiHidden="0" w:uiPriority="62" w:unhideWhenUsed="0"/>
+    <w:lsdException w:name="Medium Shading 1 Accent 2" w:semiHidden="0" w:uiPriority="63" w:unhideWhenUsed="0"/>
+    <w:lsdException w:name="Medium Shading 2 Accent 2" w:semiHidden="0" w:uiPriority="64" w:unhideWhenUsed="0"/>
+    <w:lsdException w:name="Medium List 1 Accent 2" w:semiHidden="0" w:uiPriority="65" w:unhideWhenUsed="0"/>
+    <w:lsdException w:name="Medium List 2 Accent 2" w:semiHidden="0" w:uiPriority="66" w:unhideWhenUsed="0"/>
+    <w:lsdException w:name="Medium Grid 1 Accent 2" w:semiHidden="0" w:uiPriority="67" w:unhideWhenUsed="0"/>
+    <w:lsdException w:name="Medium Grid 2 Accent 2" w:semiHidden="0" w:uiPriority="68" w:unhideWhenUsed="0"/>
+    <w:lsdException w:name="Medium Grid 3 Accent 2" w:semiHidden="0" w:uiPriority="69" w:unhideWhenUsed="0"/>
+    <w:lsdException w:name="Dark List Accent 2" w:semiHidden="0" w:uiPriority="70" w:unhideWhenUsed="0"/>
+    <w:lsdException w:name="Colorful Shading Accent 2" w:semiHidden="0" w:uiPriority="71" w:unhideWhenUsed="0"/>
+    <w:lsdException w:name="Colorful List Accent 2" w:semiHidden="0" w:uiPriority="72" w:unhideWhenUsed="0"/>
+    <w:lsdException w:name="Colorful Grid Accent 2" w:semiHidden="0" w:uiPriority="73" w:unhideWhenUsed="0"/>
+    <w:lsdException w:name="Light Shading Accent 3" w:semiHidden="0" w:uiPriority="60" w:unhideWhenUsed="0"/>
+    <w:lsdException w:name="Light List Accent 3" w:semiHidden="0" w:uiPriority="61" w:unhideWhenUsed="0"/>
+    <w:lsdException w:name="Light Grid Accent 3" w:semiHidden="0" w:uiPriority="62" w:unhideWhenUsed="0"/>
+    <w:lsdException w:name="Medium Shading 1 Accent 3" w:semiHidden="0" w:uiPriority="63" w:unhideWhenUsed="0"/>
+    <w:lsdException w:name="Medium Shading 2 Accent 3" w:semiHidden="0" w:uiPriority="64" w:unhideWhenUsed="0"/>
+    <w:lsdException w:name="Medium List 1 Accent 3" w:semiHidden="0" w:uiPriority="65" w:unhideWhenUsed="0"/>
+    <w:lsdException w:name="Medium List 2 Accent 3" w:semiHidden="0" w:uiPriority="66" w:unhideWhenUsed="0"/>
+    <w:lsdException w:name="Medium Grid 1 Accent 3" w:semiHidden="0" w:uiPriority="67" w:unhideWhenUsed="0"/>
+    <w:lsdException w:name="Medium Grid 2 Accent 3" w:semiHidden="0" w:uiPriority="68" w:unhideWhenUsed="0"/>
+    <w:lsdException w:name="Medium Grid 3 Accent 3" w:semiHidden="0" w:uiPriority="69" w:unhideWhenUsed="0"/>
+    <w:lsdException w:name="Dark List Accent 3" w:semiHidden="0" w:uiPriority="70" w:unhideWhenUsed="0"/>
+    <w:lsdException w:name="Colorful Shading Accent 3" w:semiHidden="0" w:uiPriority="71" w:unhideWhenUsed="0"/>
+    <w:lsdException w:name="Colorful List Accent 3" w:semiHidden="0" w:uiPriority="72" w:unhideWhenUsed="0"/>
+    <w:lsdException w:name="Colorful Grid Accent 3" w:semiHidden="0" w:uiPriority="73" w:unhideWhenUsed="0"/>
+    <w:lsdException w:name="Light Shading Accent 4" w:semiHidden="0" w:uiPriority="60" w:unhideWhenUsed="0"/>
+    <w:lsdException w:name="Light List Accent 4" w:semiHidden="0" w:uiPriority="61" w:unhideWhenUsed="0"/>
+    <w:lsdException w:name="Light Grid Accent 4" w:semiHidden="0" w:uiPriority="62" w:unhideWhenUsed="0"/>
+    <w:lsdException w:name="Medium Shading 1 Accent 4" w:semiHidden="0" w:uiPriority="63" w:unhideWhenUsed="0"/>
+    <w:lsdException w:name="Medium Shading 2 Accent 4" w:semiHidden="0" w:uiPriority="64" w:unhideWhenUsed="0"/>
+    <w:lsdException w:name="Medium List 1 Accent 4" w:semiHidden="0" w:uiPriority="65" w:unhideWhenUsed="0"/>
+    <w:lsdException w:name="Medium List 2 Accent 4" w:semiHidden="0" w:uiPriority="66" w:unhideWhenUsed="0"/>
+    <w:lsdException w:name="Medium Grid 1 Accent 4" w:semiHidden="0" w:uiPriority="67" w:unhideWhenUsed="0"/>
+    <w:lsdException w:name="Medium Grid 2 Accent 4" w:semiHidden="0" w:uiPriority="68" w:unhideWhenUsed="0"/>
+    <w:lsdException w:name="Medium Grid 3 Accent 4" w:semiHidden="0" w:uiPriority="69" w:unhideWhenUsed="0"/>
+    <w:lsdException w:name="Dark List Accent 4" w:semiHidden="0" w:uiPriority="70" w:unhideWhenUsed="0"/>
+    <w:lsdException w:name="Colorful Shading Accent 4" w:semiHidden="0" w:uiPriority="71" w:unhideWhenUsed="0"/>
+    <w:lsdException w:name="Colorful List Accent 4" w:semiHidden="0" w:uiPriority="72" w:unhideWhenUsed="0"/>
+    <w:lsdException w:name="Colorful Grid Accent 4" w:semiHidden="0" w:uiPriority="73" w:unhideWhenUsed="0"/>
+    <w:lsdException w:name="Light Shading Accent 5" w:semiHidden="0" w:uiPriority="60" w:unhideWhenUsed="0"/>
+    <w:lsdException w:name="Light List Accent 5" w:semiHidden="0" w:uiPriority="61" w:unhideWhenUsed="0"/>
+    <w:lsdException w:name="Light Grid Accent 5" w:semiHidden="0" w:uiPriority="62" w:unhideWhenUsed="0"/>
+    <w:lsdException w:name="Medium Shading 1 Accent 5" w:semiHidden="0" w:uiPriority="63" w:unhideWhenUsed="0"/>
+    <w:lsdException w:name="Medium Shading 2 Accent 5" w:semiHidden="0" w:uiPriority="64" w:unhideWhenUsed="0"/>
+    <w:lsdException w:name="Medium List 1 Accent 5" w:semiHidden="0" w:uiPriority="65" w:unhideWhenUsed="0"/>
+    <w:lsdException w:name="Medium List 2 Accent 5" w:semiHidden="0" w:uiPriority="66" w:unhideWhenUsed="0"/>
+    <w:lsdException w:name="Medium Grid 1 Accent 5" w:semiHidden="0" w:uiPriority="67" w:unhideWhenUsed="0"/>
+    <w:lsdException w:name="Medium Grid 2 Accent 5" w:semiHidden="0" w:uiPriority="68" w:unhideWhenUsed="0"/>
+    <w:lsdException w:name="Medium Grid 3 Accent 5" w:semiHidden="0" w:uiPriority="69" w:unhideWhenUsed="0"/>
+    <w:lsdException w:name="Dark List Accent 5" w:semiHidden="0" w:uiPriority="70" w:unhideWhenUsed="0"/>
+    <w:lsdException w:name="Colorful Shading Accent 5" w:semiHidden="0" w:uiPriority="71" w:unhideWhenUsed="0"/>
+    <w:lsdException w:name="Colorful List Accent 5" w:semiHidden="0" w:uiPriority="72" w:unhideWhenUsed="0"/>
+    <w:lsdException w:name="Colorful Grid Accent 5" w:semiHidden="0" w:uiPriority="73" w:unhideWhenUsed="0"/>
+    <w:lsdException w:name="Light Shading Accent 6" w:semiHidden="0" w:uiPriority="60" w:unhideWhenUsed="0"/>
+    <w:lsdException w:name="Light List Accent 6" w:semiHidden="0" w:uiPriority="61" w:unhideWhenUsed="0"/>
+    <w:lsdException w:name="Light Grid Accent 6" w:semiHidden="0" w:uiPriority="62" w:unhideWhenUsed="0"/>
+    <w:lsdException w:name="Medium Shading 1 Accent 6" w:semiHidden="0" w:uiPriority="63" w:unhideWhenUsed="0"/>
+    <w:lsdException w:name="Medium Shading 2 Accent 6" w:semiHidden="0" w:uiPriority="64" w:unhideWhenUsed="0"/>
+    <w:lsdException w:name="Medium List 1 Accent 6" w:semiHidden="0" w:uiPriority="65" w:unhideWhenUsed="0"/>
+    <w:lsdException w:name="Medium List 2 Accent 6" w:semiHidden="0" w:uiPriority="66" w:unhideWhenUsed="0"/>
+    <w:lsdException w:name="Medium Grid 1 Accent 6" w:semiHidden="0" w:uiPriority="67" w:unhideWhenUsed="0"/>
+    <w:lsdException w:name="Medium Grid 2 Accent 6" w:semiHidden="0" w:uiPriority="68" w:unhideWhenUsed="0"/>
+    <w:lsdException w:name="Medium Grid 3 Accent 6" w:semiHidden="0" w:uiPriority="69" w:unhideWhenUsed="0"/>
+    <w:lsdException w:name="Dark List Accent 6" w:semiHidden="0" w:uiPriority="70" w:unhideWhenUsed="0"/>
+    <w:lsdException w:name="Colorful Shading Accent 6" w:semiHidden="0" w:uiPriority="71" w:unhideWhenUsed="0"/>
+    <w:lsdException w:name="Colorful List Accent 6" w:semiHidden="0" w:uiPriority="72" w:unhideWhenUsed="0"/>
+    <w:lsdException w:name="Colorful Grid Accent 6" w:semiHidden="0" w:uiPriority="73" w:unhideWhenUsed="0"/>
+    <w:lsdException w:name="Subtle Emphasis" w:semiHidden="0" w:uiPriority="19" w:unhideWhenUsed="0" w:qFormat="1"/>
+    <w:lsdException w:name="Intense Emphasis" w:semiHidden="0" w:uiPriority="21" w:unhideWhenUsed="0" w:qFormat="1"/>
+    <w:lsdException w:name="Subtle Reference" w:semiHidden="0" w:uiPriority="31" w:unhideWhenUsed="0" w:qFormat="1"/>
+    <w:lsdException w:name="Intense Reference" w:semiHidden="0" w:uiPriority="32" w:unhideWhenUsed="0" w:qFormat="1"/>
+    <w:lsdException w:name="Book Title" w:semiHidden="0" w:uiPriority="33" w:unhideWhenUsed="0" w:qFormat="1"/>
+    <w:lsdException w:name="Bibliography" w:uiPriority="37"/>
+    <w:lsdException w:name="TOC Heading" w:uiPriority="39" w:qFormat="1"/>
+  </w:latentStyles>
+  <w:style w:type="paragraph" w:default="1" w:styleId="Standard">
+    <w:name w:val="Normal"/>
+    <w:qFormat/>
+  </w:style>
+  <w:style w:type="paragraph" w:styleId="berschrift1">
+    <w:name w:val="heading 1"/>
+    <w:basedOn w:val="Standard"/>
+    <w:next w:val="Standard"/>
+    <w:link w:val="berschrift1Zeichen"/>
+    <w:uiPriority w:val="9"/>
+    <w:qFormat/>
+    <w:rsid w:val="000D3AE7"/>
+    <w:pPr>
+      <w:keepNext/>
+      <w:keepLines/>
+      <w:spacing w:before="240" w:after="0"/>
+      <w:outlineLvl w:val="0"/>
+    </w:pPr>
+    <w:rPr>
+      <w:rFonts w:asciiTheme="majorHAnsi" w:eastAsiaTheme="majorEastAsia" w:hAnsiTheme="majorHAnsi" w:cstheme="majorBidi"/>
+      <w:color w:val="2E74B5" w:themeColor="accent1" w:themeShade="BF"/>
+      <w:sz w:val="32"/>
+      <w:szCs w:val="32"/>
+    </w:rPr>
+  </w:style>
+  <w:style w:type="character" w:default="1" w:styleId="Absatzstandardschriftart">
+    <w:name w:val="Default Paragraph Font"/>
+    <w:uiPriority w:val="1"/>
+    <w:semiHidden/>
+    <w:unhideWhenUsed/>
+  </w:style>
+  <w:style w:type="table" w:default="1" w:styleId="NormaleTabelle">
+    <w:name w:val="Normal Table"/>
+    <w:uiPriority w:val="99"/>
+    <w:semiHidden/>
+    <w:unhideWhenUsed/>
+    <w:tblPr>
+      <w:tblInd w:w="0" w:type="dxa"/>
+      <w:tblCellMar>
+        <w:top w:w="0" w:type="dxa"/>
+        <w:left w:w="108" w:type="dxa"/>
+        <w:bottom w:w="0" w:type="dxa"/>
+        <w:right w:w="108" w:type="dxa"/>
+      </w:tblCellMar>
+    </w:tblPr>
+  </w:style>
+  <w:style w:type="numbering" w:default="1" w:styleId="KeineListe">
+    <w:name w:val="No List"/>
+    <w:uiPriority w:val="99"/>
+    <w:semiHidden/>
+    <w:unhideWhenUsed/>
+  </w:style>
+  <w:style w:type="paragraph" w:styleId="Titel">
+    <w:name w:val="Title"/>
+    <w:basedOn w:val="Standard"/>
+    <w:next w:val="Standard"/>
+    <w:link w:val="TitelZeichen"/>
+    <w:uiPriority w:val="10"/>
+    <w:qFormat/>
+    <w:rsid w:val="000D3AE7"/>
+    <w:pPr>
+      <w:spacing w:after="0" w:line="240" w:lineRule="auto"/>
+      <w:contextualSpacing/>
+    </w:pPr>
+    <w:rPr>
+      <w:rFonts w:asciiTheme="majorHAnsi" w:eastAsiaTheme="majorEastAsia" w:hAnsiTheme="majorHAnsi" w:cstheme="majorBidi"/>
+      <w:spacing w:val="-10"/>
+      <w:kern w:val="28"/>
+      <w:sz w:val="56"/>
+      <w:szCs w:val="56"/>
+    </w:rPr>
+  </w:style>
+  <w:style w:type="character" w:customStyle="1" w:styleId="TitelZeichen">
+    <w:name w:val="Titel Zeichen"/>
+    <w:basedOn w:val="Absatzstandardschriftart"/>
+    <w:link w:val="Titel"/>
+    <w:uiPriority w:val="10"/>
+    <w:rsid w:val="000D3AE7"/>
+    <w:rPr>
+      <w:rFonts w:asciiTheme="majorHAnsi" w:eastAsiaTheme="majorEastAsia" w:hAnsiTheme="majorHAnsi" w:cstheme="majorBidi"/>
+      <w:spacing w:val="-10"/>
+      <w:kern w:val="28"/>
+      <w:sz w:val="56"/>
+      <w:szCs w:val="56"/>
+    </w:rPr>
+  </w:style>
+  <w:style w:type="character" w:customStyle="1" w:styleId="berschrift1Zeichen">
+    <w:name w:val="Überschrift 1 Zeichen"/>
+    <w:basedOn w:val="Absatzstandardschriftart"/>
     <w:link w:val="berschrift1"/>
     <w:uiPriority w:val="9"/>
     <w:rsid w:val="000D3AE7"/>
@@ -1840,8 +1980,20 @@
   <a:extraClrSchemeLst/>
   <a:extLst>
     <a:ext uri="{05A4C25C-085E-4340-85A3-A5531E510DB2}">
-      <thm15:themeFamily xmlns:thm15="http://schemas.microsoft.com/office/thememl/2012/main" name="Office Theme" id="{62F939B6-93AF-4DB8-9C6B-D6C7DFDC589F}" vid="{4A3C46E8-61CC-4603-A589-7422A47A8E4A}"/>
+      <thm15:themeFamily xmlns:thm15="http://schemas.microsoft.com/office/thememl/2012/main" xmlns="" name="Office Theme" id="{62F939B6-93AF-4DB8-9C6B-D6C7DFDC589F}" vid="{4A3C46E8-61CC-4603-A589-7422A47A8E4A}"/>
     </a:ext>
   </a:extLst>
 </a:theme>
+</file>
+
+<file path=customXml/item1.xml><?xml version="1.0" encoding="utf-8"?>
+<b:Sources xmlns:b="http://schemas.openxmlformats.org/officeDocument/2006/bibliography" xmlns="http://schemas.openxmlformats.org/officeDocument/2006/bibliography" SelectedStyle="/APA.XSL" StyleName="APA"/>
+</file>
+
+<file path=customXml/itemProps1.xml><?xml version="1.0" encoding="utf-8"?>
+<ds:datastoreItem xmlns:ds="http://schemas.openxmlformats.org/officeDocument/2006/customXml" ds:itemID="{8D541767-2ADD-C748-BA3D-FACE9BC22F9D}">
+  <ds:schemaRefs>
+    <ds:schemaRef ds:uri="http://schemas.openxmlformats.org/officeDocument/2006/bibliography"/>
+  </ds:schemaRefs>
+</ds:datastoreItem>
 </file>
</xml_diff>

<commit_message>
updated to do list, added some questions to meeting
</commit_message>
<xml_diff>
--- a/Documentation/Meetings.docx
+++ b/Documentation/Meetings.docx
@@ -1291,8 +1291,14 @@
     <w:p>
       <w:pPr>
         <w:pStyle w:val="berschrift1"/>
-      </w:pPr>
-      <w:r>
+        <w:rPr>
+          <w:lang w:val="de-CH"/>
+        </w:rPr>
+      </w:pPr>
+      <w:r>
+        <w:rPr>
+          <w:lang w:val="de-CH"/>
+        </w:rPr>
         <w:t>Notes</w:t>
       </w:r>
     </w:p>
@@ -1501,79 +1507,22 @@
           <w:ilvl w:val="0"/>
           <w:numId w:val="7"/>
         </w:numPr>
-        <w:rPr>
-          <w:lang w:val="de-CH"/>
-        </w:rPr>
-      </w:pPr>
-      <w:r>
-        <w:rPr>
-          <w:lang w:val="de-CH"/>
-        </w:rPr>
+      </w:pPr>
+      <w:r>
         <w:t xml:space="preserve">Overall design </w:t>
       </w:r>
       <w:r>
         <w:sym w:font="Wingdings" w:char="F0E0"/>
       </w:r>
       <w:r>
-        <w:rPr>
-          <w:lang w:val="de-CH"/>
-        </w:rPr>
-        <w:t xml:space="preserve"> </w:t>
+        <w:t xml:space="preserve"> blue background, not white (</w:t>
       </w:r>
       <w:proofErr w:type="spellStart"/>
       <w:r>
-        <w:rPr>
-          <w:lang w:val="de-CH"/>
-        </w:rPr>
-        <w:t>blue</w:t>
+        <w:t>addedClient</w:t>
       </w:r>
       <w:proofErr w:type="spellEnd"/>
       <w:r>
-        <w:rPr>
-          <w:lang w:val="de-CH"/>
-        </w:rPr>
-        <w:t xml:space="preserve"> </w:t>
-      </w:r>
-      <w:proofErr w:type="spellStart"/>
-      <w:r>
-        <w:rPr>
-          <w:lang w:val="de-CH"/>
-        </w:rPr>
-        <w:t>background</w:t>
-      </w:r>
-      <w:proofErr w:type="spellEnd"/>
-      <w:r>
-        <w:rPr>
-          <w:lang w:val="de-CH"/>
-        </w:rPr>
-        <w:t xml:space="preserve">, not </w:t>
-      </w:r>
-      <w:proofErr w:type="spellStart"/>
-      <w:r>
-        <w:rPr>
-          <w:lang w:val="de-CH"/>
-        </w:rPr>
-        <w:t>white</w:t>
-      </w:r>
-      <w:proofErr w:type="spellEnd"/>
-      <w:r>
-        <w:rPr>
-          <w:lang w:val="de-CH"/>
-        </w:rPr>
-        <w:t xml:space="preserve"> (</w:t>
-      </w:r>
-      <w:proofErr w:type="spellStart"/>
-      <w:r>
-        <w:rPr>
-          <w:lang w:val="de-CH"/>
-        </w:rPr>
-        <w:t>addedClient</w:t>
-      </w:r>
-      <w:proofErr w:type="spellEnd"/>
-      <w:r>
-        <w:rPr>
-          <w:lang w:val="de-CH"/>
-        </w:rPr>
         <w:t>, etc.)</w:t>
       </w:r>
     </w:p>
@@ -1689,37 +1638,7 @@
         <w:rPr>
           <w:lang w:val="de-CH"/>
         </w:rPr>
-        <w:t xml:space="preserve">Design soll überall gleich sein, Buttons sollen andere Hintergrundfarbe haben (sollen mehr </w:t>
-      </w:r>
-      <w:r>
-        <w:rPr>
-          <w:lang w:val="de-CH"/>
-        </w:rPr>
-        <w:t>herausstechen, Schrift blau, Hintergrund gelb, so wie bei</w:t>
-      </w:r>
-      <w:r>
-        <w:rPr>
-          <w:lang w:val="de-CH"/>
-        </w:rPr>
-        <w:t>m</w:t>
-      </w:r>
-      <w:r>
-        <w:rPr>
-          <w:lang w:val="de-CH"/>
-        </w:rPr>
-        <w:t xml:space="preserve"> </w:t>
-      </w:r>
-      <w:r>
-        <w:rPr>
-          <w:lang w:val="de-CH"/>
-        </w:rPr>
-        <w:t>A</w:t>
-      </w:r>
-      <w:r>
-        <w:rPr>
-          <w:lang w:val="de-CH"/>
-        </w:rPr>
-        <w:t>uswählen</w:t>
+        <w:t>Design soll überall gleich sein, Buttons sollen andere Hintergrundfarbe haben (sollen mehr herausstechen, Schrift blau, Hintergrund gelb, so wie beim Auswählen</w:t>
       </w:r>
       <w:r>
         <w:rPr>
@@ -1838,6 +1757,254 @@
           <w:lang w:val="de-CH"/>
         </w:rPr>
         <w:t>Design uniformer gestalten</w:t>
+      </w:r>
+    </w:p>
+    <w:p>
+      <w:pPr>
+        <w:rPr>
+          <w:lang w:val="de-CH"/>
+        </w:rPr>
+      </w:pPr>
+    </w:p>
+    <w:p>
+      <w:pPr>
+        <w:rPr>
+          <w:lang w:val="de-CH"/>
+        </w:rPr>
+      </w:pPr>
+    </w:p>
+    <w:p>
+      <w:pPr>
+        <w:rPr>
+          <w:lang w:val="de-CH"/>
+        </w:rPr>
+      </w:pPr>
+    </w:p>
+    <w:p>
+      <w:pPr>
+        <w:rPr>
+          <w:lang w:val="de-CH"/>
+        </w:rPr>
+      </w:pPr>
+    </w:p>
+    <w:p>
+      <w:pPr>
+        <w:rPr>
+          <w:lang w:val="de-CH"/>
+        </w:rPr>
+      </w:pPr>
+    </w:p>
+    <w:p>
+      <w:pPr>
+        <w:rPr>
+          <w:lang w:val="de-CH"/>
+        </w:rPr>
+      </w:pPr>
+    </w:p>
+    <w:p>
+      <w:pPr>
+        <w:rPr>
+          <w:lang w:val="de-CH"/>
+        </w:rPr>
+      </w:pPr>
+    </w:p>
+    <w:p>
+      <w:pPr>
+        <w:rPr>
+          <w:lang w:val="de-CH"/>
+        </w:rPr>
+      </w:pPr>
+    </w:p>
+    <w:p>
+      <w:pPr>
+        <w:rPr>
+          <w:lang w:val="de-CH"/>
+        </w:rPr>
+      </w:pPr>
+    </w:p>
+    <w:p>
+      <w:pPr>
+        <w:rPr>
+          <w:lang w:val="de-CH"/>
+        </w:rPr>
+      </w:pPr>
+    </w:p>
+    <w:p>
+      <w:pPr>
+        <w:rPr>
+          <w:lang w:val="de-CH"/>
+        </w:rPr>
+      </w:pPr>
+    </w:p>
+    <w:p>
+      <w:pPr>
+        <w:rPr>
+          <w:lang w:val="de-CH"/>
+        </w:rPr>
+      </w:pPr>
+    </w:p>
+    <w:p>
+      <w:pPr>
+        <w:rPr>
+          <w:lang w:val="de-CH"/>
+        </w:rPr>
+      </w:pPr>
+    </w:p>
+    <w:p>
+      <w:pPr>
+        <w:rPr>
+          <w:lang w:val="de-CH"/>
+        </w:rPr>
+      </w:pPr>
+    </w:p>
+    <w:p>
+      <w:pPr>
+        <w:rPr>
+          <w:lang w:val="de-CH"/>
+        </w:rPr>
+      </w:pPr>
+    </w:p>
+    <w:p>
+      <w:pPr>
+        <w:pStyle w:val="Titel"/>
+      </w:pPr>
+      <w:r>
+        <w:lastRenderedPageBreak/>
+        <w:t xml:space="preserve">Customer Meeting </w:t>
+      </w:r>
+      <w:r>
+        <w:t>8</w:t>
+      </w:r>
+    </w:p>
+    <w:p/>
+    <w:p>
+      <w:pPr>
+        <w:pStyle w:val="berschrift1"/>
+        <w:rPr>
+          <w:lang w:val="de-CH"/>
+        </w:rPr>
+      </w:pPr>
+      <w:r>
+        <w:rPr>
+          <w:lang w:val="de-CH"/>
+        </w:rPr>
+        <w:t>Questions</w:t>
+      </w:r>
+    </w:p>
+    <w:p>
+      <w:pPr>
+        <w:pStyle w:val="Listenabsatz"/>
+        <w:numPr>
+          <w:ilvl w:val="0"/>
+          <w:numId w:val="7"/>
+        </w:numPr>
+        <w:rPr>
+          <w:lang w:val="de-CH"/>
+        </w:rPr>
+      </w:pPr>
+      <w:r>
+        <w:rPr>
+          <w:lang w:val="de-CH"/>
+        </w:rPr>
+        <w:t>Overall Design? Touren zusammenstellen klar / logisch? Änderungswünsche?</w:t>
+      </w:r>
+    </w:p>
+    <w:p>
+      <w:pPr>
+        <w:pStyle w:val="Listenabsatz"/>
+        <w:numPr>
+          <w:ilvl w:val="0"/>
+          <w:numId w:val="7"/>
+        </w:numPr>
+        <w:rPr>
+          <w:lang w:val="de-CH"/>
+        </w:rPr>
+      </w:pPr>
+      <w:r>
+        <w:rPr>
+          <w:lang w:val="de-CH"/>
+        </w:rPr>
+        <w:t xml:space="preserve">Sollen die ausgelieferten Aufträge in der Datenbank bleiben bis sie manuell gelöscht werden? (erstelle 2te Datenbank für </w:t>
+      </w:r>
+      <w:proofErr w:type="spellStart"/>
+      <w:r>
+        <w:rPr>
+          <w:lang w:val="de-CH"/>
+        </w:rPr>
+        <w:t>ProductOrderErledigt</w:t>
+      </w:r>
+      <w:proofErr w:type="spellEnd"/>
+      <w:r>
+        <w:rPr>
+          <w:lang w:val="de-CH"/>
+        </w:rPr>
+        <w:t>)</w:t>
+      </w:r>
+    </w:p>
+    <w:p>
+      <w:pPr>
+        <w:pStyle w:val="Listenabsatz"/>
+        <w:numPr>
+          <w:ilvl w:val="0"/>
+          <w:numId w:val="7"/>
+        </w:numPr>
+        <w:rPr>
+          <w:lang w:val="de-CH"/>
+        </w:rPr>
+      </w:pPr>
+      <w:r>
+        <w:rPr>
+          <w:lang w:val="de-CH"/>
+        </w:rPr>
+        <w:t xml:space="preserve">Soll Driver Kommentare hinzufügen können? </w:t>
+      </w:r>
+    </w:p>
+    <w:p>
+      <w:pPr>
+        <w:pStyle w:val="Listenabsatz"/>
+        <w:numPr>
+          <w:ilvl w:val="0"/>
+          <w:numId w:val="7"/>
+        </w:numPr>
+        <w:rPr>
+          <w:lang w:val="de-CH"/>
+        </w:rPr>
+      </w:pPr>
+      <w:r>
+        <w:rPr>
+          <w:lang w:val="de-CH"/>
+        </w:rPr>
+        <w:t xml:space="preserve">Was passiert mit den Abgelehnten Aufträgen? </w:t>
+      </w:r>
+      <w:r>
+        <w:rPr>
+          <w:lang w:val="de-CH"/>
+        </w:rPr>
+        <w:sym w:font="Wingdings" w:char="F0E0"/>
+      </w:r>
+      <w:r>
+        <w:rPr>
+          <w:lang w:val="de-CH"/>
+        </w:rPr>
+        <w:t xml:space="preserve"> Unterscheidung Nicht-Zuhause vs. Abgelehnt, in neue Tour einfügen oder verwerfen?</w:t>
+      </w:r>
+    </w:p>
+    <w:p>
+      <w:pPr>
+        <w:pStyle w:val="Listenabsatz"/>
+        <w:numPr>
+          <w:ilvl w:val="0"/>
+          <w:numId w:val="7"/>
+        </w:numPr>
+        <w:rPr>
+          <w:lang w:val="de-CH"/>
+        </w:rPr>
+      </w:pPr>
+      <w:r>
+        <w:rPr>
+          <w:lang w:val="de-CH"/>
+        </w:rPr>
+        <w:t>Wer kann neue User hinzufügen? Admin oder Logistiker?</w:t>
       </w:r>
     </w:p>
     <w:p>
@@ -1948,7 +2115,7 @@
   <w:abstractNum w:abstractNumId="0" w15:restartNumberingAfterBreak="0">
     <w:nsid w:val="1E832FB2"/>
     <w:multiLevelType w:val="hybridMultilevel"/>
-    <w:tmpl w:val="B45E185E"/>
+    <w:tmpl w:val="8D72BDBA"/>
     <w:lvl w:ilvl="0" w:tplc="08070001">
       <w:start w:val="1"/>
       <w:numFmt w:val="bullet"/>
@@ -2998,6 +3165,7 @@
     <w:lsdException w:name="HTML Sample" w:semiHidden="1" w:unhideWhenUsed="1"/>
     <w:lsdException w:name="HTML Typewriter" w:semiHidden="1" w:unhideWhenUsed="1"/>
     <w:lsdException w:name="HTML Variable" w:semiHidden="1" w:unhideWhenUsed="1"/>
+    <w:lsdException w:name="Normal Table" w:semiHidden="1" w:unhideWhenUsed="1"/>
     <w:lsdException w:name="annotation subject" w:semiHidden="1" w:unhideWhenUsed="1"/>
     <w:lsdException w:name="No List" w:semiHidden="1" w:unhideWhenUsed="1"/>
     <w:lsdException w:name="Outline List 1" w:semiHidden="1" w:unhideWhenUsed="1"/>
@@ -3041,8 +3209,10 @@
     <w:lsdException w:name="Table Elegant" w:semiHidden="1" w:unhideWhenUsed="1"/>
     <w:lsdException w:name="Table Professional" w:semiHidden="1" w:unhideWhenUsed="1"/>
     <w:lsdException w:name="Table Subtle 1" w:semiHidden="1" w:unhideWhenUsed="1"/>
+    <w:lsdException w:name="Table Subtle 2" w:semiHidden="1" w:unhideWhenUsed="1"/>
     <w:lsdException w:name="Table Web 1" w:semiHidden="1" w:unhideWhenUsed="1"/>
     <w:lsdException w:name="Table Web 2" w:semiHidden="1" w:unhideWhenUsed="1"/>
+    <w:lsdException w:name="Table Web 3" w:semiHidden="1" w:unhideWhenUsed="1"/>
     <w:lsdException w:name="Balloon Text" w:semiHidden="1" w:unhideWhenUsed="1"/>
     <w:lsdException w:name="Table Grid" w:uiPriority="39"/>
     <w:lsdException w:name="Table Theme" w:semiHidden="1" w:unhideWhenUsed="1"/>
@@ -3674,7 +3844,7 @@
 </file>
 
 <file path=customXml/itemProps1.xml><?xml version="1.0" encoding="utf-8"?>
-<ds:datastoreItem xmlns:ds="http://schemas.openxmlformats.org/officeDocument/2006/customXml" ds:itemID="{AE4DF19C-8B00-4130-9360-130A2230D19C}">
+<ds:datastoreItem xmlns:ds="http://schemas.openxmlformats.org/officeDocument/2006/customXml" ds:itemID="{B3DC65B5-5ACA-4444-9435-9192C9DC0FDA}">
   <ds:schemaRefs>
     <ds:schemaRef ds:uri="http://schemas.openxmlformats.org/officeDocument/2006/bibliography"/>
   </ds:schemaRefs>

</xml_diff>

<commit_message>
notes for the meeting
</commit_message>
<xml_diff>
--- a/Documentation/Meetings.docx
+++ b/Documentation/Meetings.docx
@@ -1,6 +1,6 @@
 
 <file path=word/document.xml><?xml version="1.0" encoding="utf-8"?>
-<w:document xmlns:wpc="http://schemas.microsoft.com/office/word/2010/wordprocessingCanvas" xmlns:cx="http://schemas.microsoft.com/office/drawing/2014/chartex" xmlns:cx1="http://schemas.microsoft.com/office/drawing/2015/9/8/chartex" xmlns:cx2="http://schemas.microsoft.com/office/drawing/2015/10/21/chartex" xmlns:cx3="http://schemas.microsoft.com/office/drawing/2016/5/9/chartex" xmlns:cx4="http://schemas.microsoft.com/office/drawing/2016/5/10/chartex" xmlns:cx5="http://schemas.microsoft.com/office/drawing/2016/5/11/chartex" xmlns:cx6="http://schemas.microsoft.com/office/drawing/2016/5/12/chartex" xmlns:cx7="http://schemas.microsoft.com/office/drawing/2016/5/13/chartex" xmlns:cx8="http://schemas.microsoft.com/office/drawing/2016/5/14/chartex" xmlns:mc="http://schemas.openxmlformats.org/markup-compatibility/2006" xmlns:aink="http://schemas.microsoft.com/office/drawing/2016/ink" xmlns:am3d="http://schemas.microsoft.com/office/drawing/2017/model3d" xmlns:o="urn:schemas-microsoft-com:office:office" xmlns:r="http://schemas.openxmlformats.org/officeDocument/2006/relationships" xmlns:m="http://schemas.openxmlformats.org/officeDocument/2006/math" xmlns:v="urn:schemas-microsoft-com:vml" xmlns:wp14="http://schemas.microsoft.com/office/word/2010/wordprocessingDrawing" xmlns:wp="http://schemas.openxmlformats.org/drawingml/2006/wordprocessingDrawing" xmlns:w10="urn:schemas-microsoft-com:office:word" xmlns:w="http://schemas.openxmlformats.org/wordprocessingml/2006/main" xmlns:w14="http://schemas.microsoft.com/office/word/2010/wordml" xmlns:w15="http://schemas.microsoft.com/office/word/2012/wordml" xmlns:w16cid="http://schemas.microsoft.com/office/word/2016/wordml/cid" xmlns:w16se="http://schemas.microsoft.com/office/word/2015/wordml/symex" xmlns:wpg="http://schemas.microsoft.com/office/word/2010/wordprocessingGroup" xmlns:wpi="http://schemas.microsoft.com/office/word/2010/wordprocessingInk" xmlns:wne="http://schemas.microsoft.com/office/word/2006/wordml" xmlns:wps="http://schemas.microsoft.com/office/word/2010/wordprocessingShape" mc:Ignorable="w14 w15 w16se w16cid wp14">
+<w:document xmlns:wpc="http://schemas.microsoft.com/office/word/2010/wordprocessingCanvas" xmlns:mo="http://schemas.microsoft.com/office/mac/office/2008/main" xmlns:mc="http://schemas.openxmlformats.org/markup-compatibility/2006" xmlns:mv="urn:schemas-microsoft-com:mac:vml" xmlns:o="urn:schemas-microsoft-com:office:office" xmlns:r="http://schemas.openxmlformats.org/officeDocument/2006/relationships" xmlns:m="http://schemas.openxmlformats.org/officeDocument/2006/math" xmlns:v="urn:schemas-microsoft-com:vml" xmlns:wp14="http://schemas.microsoft.com/office/word/2010/wordprocessingDrawing" xmlns:wp="http://schemas.openxmlformats.org/drawingml/2006/wordprocessingDrawing" xmlns:w10="urn:schemas-microsoft-com:office:word" xmlns:w="http://schemas.openxmlformats.org/wordprocessingml/2006/main" xmlns:w14="http://schemas.microsoft.com/office/word/2010/wordml" xmlns:w15="http://schemas.microsoft.com/office/word/2012/wordml" xmlns:wpg="http://schemas.microsoft.com/office/word/2010/wordprocessingGroup" xmlns:wpi="http://schemas.microsoft.com/office/word/2010/wordprocessingInk" xmlns:wne="http://schemas.microsoft.com/office/word/2006/wordml" xmlns:wps="http://schemas.microsoft.com/office/word/2010/wordprocessingShape" mc:Ignorable="w14 w15 wp14">
   <w:body>
     <w:p>
       <w:pPr>
@@ -140,76 +140,20 @@
         <w:rPr>
           <w:lang w:val="de-CH"/>
         </w:rPr>
-        <w:t xml:space="preserve">Print </w:t>
-      </w:r>
-      <w:proofErr w:type="spellStart"/>
-      <w:r>
-        <w:rPr>
-          <w:lang w:val="de-CH"/>
-        </w:rPr>
-        <w:t>chips</w:t>
-      </w:r>
-      <w:proofErr w:type="spellEnd"/>
-      <w:r>
-        <w:rPr>
-          <w:lang w:val="de-CH"/>
-        </w:rPr>
-        <w:t xml:space="preserve">, Maschinen bauen, durch ganz Europa transportieren, (auch </w:t>
-      </w:r>
-      <w:proofErr w:type="spellStart"/>
-      <w:r>
-        <w:rPr>
-          <w:lang w:val="de-CH"/>
-        </w:rPr>
-        <w:t>übersee</w:t>
-      </w:r>
-      <w:proofErr w:type="spellEnd"/>
-      <w:r>
-        <w:rPr>
-          <w:lang w:val="de-CH"/>
-        </w:rPr>
-        <w:t xml:space="preserve">), veraltete Logistik, Chauffeure darauf zugreifen </w:t>
-      </w:r>
-    </w:p>
-    <w:p>
-      <w:pPr>
-        <w:rPr>
-          <w:lang w:val="de-CH"/>
-        </w:rPr>
-      </w:pPr>
-      <w:r>
-        <w:rPr>
-          <w:lang w:val="de-CH"/>
-        </w:rPr>
-        <w:t xml:space="preserve">Erste Phase: Logistiker Touren selber zusammenführen, weist Fahrer zu, </w:t>
-      </w:r>
-      <w:proofErr w:type="spellStart"/>
-      <w:r>
-        <w:rPr>
-          <w:lang w:val="de-CH"/>
-        </w:rPr>
-        <w:t>To</w:t>
-      </w:r>
-      <w:proofErr w:type="spellEnd"/>
-      <w:r>
-        <w:rPr>
-          <w:lang w:val="de-CH"/>
-        </w:rPr>
-        <w:t xml:space="preserve"> do Liste für </w:t>
-      </w:r>
-      <w:proofErr w:type="spellStart"/>
-      <w:r>
-        <w:rPr>
-          <w:lang w:val="de-CH"/>
-        </w:rPr>
-        <w:t>chauffeur</w:t>
-      </w:r>
-      <w:proofErr w:type="spellEnd"/>
-      <w:r>
-        <w:rPr>
-          <w:lang w:val="de-CH"/>
-        </w:rPr>
-        <w:t>, die er abarbeiten muss, Zentrales System von beiden zugreifbar</w:t>
+        <w:t xml:space="preserve">Print chips, Maschinen bauen, durch ganz Europa transportieren, (auch übersee), veraltete Logistik, Chauffeure darauf zugreifen </w:t>
+      </w:r>
+    </w:p>
+    <w:p>
+      <w:pPr>
+        <w:rPr>
+          <w:lang w:val="de-CH"/>
+        </w:rPr>
+      </w:pPr>
+      <w:r>
+        <w:rPr>
+          <w:lang w:val="de-CH"/>
+        </w:rPr>
+        <w:t>Erste Phase: Logistiker Touren selber zusammenführen, weist Fahrer zu, To do Liste für chauffeur, die er abarbeiten muss, Zentrales System von beiden zugreifbar</w:t>
       </w:r>
     </w:p>
     <w:p>
@@ -409,29 +353,8 @@
         </w:rPr>
         <w:t xml:space="preserve">Welche Komponenten muss ein Auftrag haben? </w:t>
       </w:r>
-      <w:proofErr w:type="spellStart"/>
-      <w:r>
-        <w:t>Nummer</w:t>
-      </w:r>
-      <w:proofErr w:type="spellEnd"/>
-      <w:r>
-        <w:t xml:space="preserve">, </w:t>
-      </w:r>
-      <w:proofErr w:type="spellStart"/>
-      <w:r>
-        <w:t>Adresse</w:t>
-      </w:r>
-      <w:proofErr w:type="spellEnd"/>
-      <w:r>
-        <w:t xml:space="preserve">, </w:t>
-      </w:r>
-      <w:proofErr w:type="spellStart"/>
-      <w:r>
-        <w:t>Firma</w:t>
-      </w:r>
-      <w:proofErr w:type="spellEnd"/>
-      <w:r>
-        <w:t>, …</w:t>
+      <w:r>
+        <w:t>Nummer, Adresse, Firma, …</w:t>
       </w:r>
     </w:p>
     <w:p>
@@ -526,13 +449,8 @@
         </w:numPr>
       </w:pPr>
       <w:r>
-        <w:t xml:space="preserve">Start </w:t>
-      </w:r>
-      <w:proofErr w:type="spellStart"/>
-      <w:r>
-        <w:t>Bildschirm</w:t>
-      </w:r>
-      <w:proofErr w:type="spellEnd"/>
+        <w:t>Start Bildschirm</w:t>
+      </w:r>
     </w:p>
     <w:p>
       <w:pPr>
@@ -542,19 +460,9 @@
           <w:numId w:val="3"/>
         </w:numPr>
       </w:pPr>
-      <w:proofErr w:type="spellStart"/>
-      <w:r>
-        <w:t>Logistiker</w:t>
-      </w:r>
-      <w:proofErr w:type="spellEnd"/>
-      <w:r>
-        <w:t xml:space="preserve"> </w:t>
-      </w:r>
-      <w:proofErr w:type="spellStart"/>
-      <w:r>
-        <w:t>Formular</w:t>
-      </w:r>
-      <w:proofErr w:type="spellEnd"/>
+      <w:r>
+        <w:t>Logistiker Formular</w:t>
+      </w:r>
     </w:p>
     <w:p>
       <w:pPr>
@@ -564,19 +472,9 @@
           <w:numId w:val="3"/>
         </w:numPr>
       </w:pPr>
-      <w:proofErr w:type="spellStart"/>
-      <w:r>
-        <w:t>Fahrer</w:t>
-      </w:r>
-      <w:proofErr w:type="spellEnd"/>
-      <w:r>
-        <w:t xml:space="preserve"> </w:t>
-      </w:r>
-      <w:proofErr w:type="spellStart"/>
-      <w:r>
-        <w:t>Formular</w:t>
-      </w:r>
-      <w:proofErr w:type="spellEnd"/>
+      <w:r>
+        <w:t>Fahrer Formular</w:t>
+      </w:r>
     </w:p>
     <w:p>
       <w:pPr>
@@ -587,21 +485,8 @@
         </w:numPr>
       </w:pPr>
       <w:r>
-        <w:t xml:space="preserve">Design </w:t>
-      </w:r>
-      <w:proofErr w:type="spellStart"/>
-      <w:r>
-        <w:t>für</w:t>
-      </w:r>
-      <w:proofErr w:type="spellEnd"/>
-      <w:r>
-        <w:t xml:space="preserve"> die </w:t>
-      </w:r>
-      <w:proofErr w:type="spellStart"/>
-      <w:r>
-        <w:t>Webseite</w:t>
-      </w:r>
-      <w:proofErr w:type="spellEnd"/>
+        <w:t>Design für die Webseite</w:t>
+      </w:r>
     </w:p>
     <w:p>
       <w:pPr>
@@ -612,13 +497,8 @@
         </w:numPr>
       </w:pPr>
       <w:r>
-        <w:t xml:space="preserve">Spring </w:t>
-      </w:r>
-      <w:proofErr w:type="spellStart"/>
-      <w:r>
-        <w:t>erkunden</w:t>
-      </w:r>
-      <w:proofErr w:type="spellEnd"/>
+        <w:t>Spring erkunden</w:t>
+      </w:r>
     </w:p>
     <w:p/>
     <w:p>
@@ -630,74 +510,27 @@
       </w:r>
     </w:p>
     <w:p>
-      <w:proofErr w:type="spellStart"/>
-      <w:r>
-        <w:t>Sprache</w:t>
-      </w:r>
-      <w:proofErr w:type="spellEnd"/>
-      <w:r>
-        <w:t>: Deutsch</w:t>
-      </w:r>
-    </w:p>
-    <w:p>
-      <w:pPr>
-        <w:rPr>
-          <w:lang w:val="de-CH"/>
-        </w:rPr>
-      </w:pPr>
-      <w:r>
-        <w:rPr>
-          <w:lang w:val="de-CH"/>
-        </w:rPr>
-        <w:t xml:space="preserve">Arbeitsplan: man weiss bereits welcher </w:t>
-      </w:r>
-      <w:proofErr w:type="spellStart"/>
-      <w:r>
-        <w:rPr>
-          <w:lang w:val="de-CH"/>
-        </w:rPr>
-        <w:t>driver</w:t>
-      </w:r>
-      <w:proofErr w:type="spellEnd"/>
-      <w:r>
-        <w:rPr>
-          <w:lang w:val="de-CH"/>
-        </w:rPr>
-        <w:t>, welcher tour zugeteilt wird</w:t>
-      </w:r>
-      <w:r>
-        <w:rPr>
-          <w:lang w:val="de-CH"/>
-        </w:rPr>
-        <w:t xml:space="preserve">, </w:t>
-      </w:r>
-      <w:proofErr w:type="spellStart"/>
-      <w:r>
-        <w:rPr>
-          <w:lang w:val="de-CH"/>
-        </w:rPr>
-        <w:t>evtl</w:t>
-      </w:r>
-      <w:proofErr w:type="spellEnd"/>
-      <w:r>
-        <w:rPr>
-          <w:lang w:val="de-CH"/>
-        </w:rPr>
-        <w:t xml:space="preserve"> soll später Logistiker den </w:t>
-      </w:r>
-      <w:proofErr w:type="spellStart"/>
-      <w:r>
-        <w:rPr>
-          <w:lang w:val="de-CH"/>
-        </w:rPr>
-        <w:t>driver</w:t>
-      </w:r>
-      <w:proofErr w:type="spellEnd"/>
-      <w:r>
-        <w:rPr>
-          <w:lang w:val="de-CH"/>
-        </w:rPr>
-        <w:t xml:space="preserve"> hinzufügen können</w:t>
+      <w:r>
+        <w:t>Sprache: Deutsch</w:t>
+      </w:r>
+    </w:p>
+    <w:p>
+      <w:pPr>
+        <w:rPr>
+          <w:lang w:val="de-CH"/>
+        </w:rPr>
+      </w:pPr>
+      <w:r>
+        <w:rPr>
+          <w:lang w:val="de-CH"/>
+        </w:rPr>
+        <w:t>Arbeitsplan: man weiss bereits welcher driver, welcher tour zugeteilt wird</w:t>
+      </w:r>
+      <w:r>
+        <w:rPr>
+          <w:lang w:val="de-CH"/>
+        </w:rPr>
+        <w:t>, evtl soll später Logistiker den driver hinzufügen können</w:t>
       </w:r>
     </w:p>
     <w:p>
@@ -723,125 +556,33 @@
         <w:rPr>
           <w:lang w:val="de-CH"/>
         </w:rPr>
-        <w:t xml:space="preserve">Driver: Touren können über mehrere Tage gehen, System soll </w:t>
-      </w:r>
-      <w:proofErr w:type="spellStart"/>
-      <w:r>
-        <w:rPr>
-          <w:lang w:val="de-CH"/>
-        </w:rPr>
-        <w:t>warnung</w:t>
-      </w:r>
-      <w:proofErr w:type="spellEnd"/>
-      <w:r>
-        <w:rPr>
-          <w:lang w:val="de-CH"/>
-        </w:rPr>
-        <w:t xml:space="preserve"> bezüglich Zeit &amp; Budget geben wenn Touren zu lang oder </w:t>
-      </w:r>
-      <w:proofErr w:type="spellStart"/>
-      <w:r>
-        <w:rPr>
-          <w:lang w:val="de-CH"/>
-        </w:rPr>
-        <w:t>unsinnvoll</w:t>
-      </w:r>
-      <w:proofErr w:type="spellEnd"/>
-    </w:p>
-    <w:p>
-      <w:pPr>
-        <w:rPr>
-          <w:lang w:val="de-CH"/>
-        </w:rPr>
-      </w:pPr>
-      <w:r>
-        <w:rPr>
-          <w:lang w:val="de-CH"/>
-        </w:rPr>
-        <w:t xml:space="preserve">Driver soll sagen können „Ich bin in 6h da“ – </w:t>
-      </w:r>
-      <w:proofErr w:type="spellStart"/>
-      <w:r>
-        <w:rPr>
-          <w:lang w:val="de-CH"/>
-        </w:rPr>
-        <w:t>benachrichtigung</w:t>
-      </w:r>
-      <w:proofErr w:type="spellEnd"/>
-      <w:r>
-        <w:rPr>
-          <w:lang w:val="de-CH"/>
-        </w:rPr>
-        <w:t xml:space="preserve"> per </w:t>
-      </w:r>
-      <w:proofErr w:type="spellStart"/>
-      <w:r>
-        <w:rPr>
-          <w:lang w:val="de-CH"/>
-        </w:rPr>
-        <w:t>bsp</w:t>
-      </w:r>
-      <w:proofErr w:type="spellEnd"/>
-      <w:r>
-        <w:rPr>
-          <w:lang w:val="de-CH"/>
-        </w:rPr>
-        <w:t xml:space="preserve"> mail an Kunde</w:t>
-      </w:r>
-    </w:p>
-    <w:p>
-      <w:pPr>
-        <w:rPr>
-          <w:lang w:val="de-CH"/>
-        </w:rPr>
-      </w:pPr>
-      <w:r>
-        <w:rPr>
-          <w:lang w:val="de-CH"/>
-        </w:rPr>
-        <w:t xml:space="preserve">Kundenliste wird von Client bereitgestellt mit </w:t>
-      </w:r>
-      <w:proofErr w:type="spellStart"/>
-      <w:r>
-        <w:rPr>
-          <w:lang w:val="de-CH"/>
-        </w:rPr>
-        <w:t>name</w:t>
-      </w:r>
-      <w:proofErr w:type="spellEnd"/>
-      <w:r>
-        <w:rPr>
-          <w:lang w:val="de-CH"/>
-        </w:rPr>
-        <w:t xml:space="preserve">, </w:t>
-      </w:r>
-      <w:proofErr w:type="spellStart"/>
-      <w:r>
-        <w:rPr>
-          <w:lang w:val="de-CH"/>
-        </w:rPr>
-        <w:t>adresse</w:t>
-      </w:r>
-      <w:proofErr w:type="spellEnd"/>
-      <w:r>
-        <w:rPr>
-          <w:lang w:val="de-CH"/>
-        </w:rPr>
-        <w:t xml:space="preserve">, </w:t>
-      </w:r>
-      <w:proofErr w:type="spellStart"/>
-      <w:r>
-        <w:rPr>
-          <w:lang w:val="de-CH"/>
-        </w:rPr>
-        <w:t>e-mail</w:t>
-      </w:r>
-      <w:proofErr w:type="spellEnd"/>
-      <w:r>
-        <w:rPr>
-          <w:lang w:val="de-CH"/>
-        </w:rPr>
-        <w:t xml:space="preserve"> Adresse</w:t>
+        <w:t>Driver: Touren können über mehrere Tage gehen, System soll warnung bezüglich Zeit &amp; Budget geben wenn Touren zu lang oder unsinnvoll</w:t>
+      </w:r>
+    </w:p>
+    <w:p>
+      <w:pPr>
+        <w:rPr>
+          <w:lang w:val="de-CH"/>
+        </w:rPr>
+      </w:pPr>
+      <w:r>
+        <w:rPr>
+          <w:lang w:val="de-CH"/>
+        </w:rPr>
+        <w:t>Driver soll sagen können „Ich bin in 6h da“ – benachrichtigung per bsp mail an Kunde</w:t>
+      </w:r>
+    </w:p>
+    <w:p>
+      <w:pPr>
+        <w:rPr>
+          <w:lang w:val="de-CH"/>
+        </w:rPr>
+      </w:pPr>
+      <w:r>
+        <w:rPr>
+          <w:lang w:val="de-CH"/>
+        </w:rPr>
+        <w:t>Kundenliste wird von Client bereitgestellt mit name, adresse, e-mail Adresse</w:t>
       </w:r>
     </w:p>
     <w:p>
@@ -956,21 +697,7 @@
         <w:rPr>
           <w:lang w:val="en-US"/>
         </w:rPr>
-        <w:t xml:space="preserve">Issues </w:t>
-      </w:r>
-      <w:proofErr w:type="spellStart"/>
-      <w:r>
-        <w:rPr>
-          <w:lang w:val="en-US"/>
-        </w:rPr>
-        <w:t>Github</w:t>
-      </w:r>
-      <w:proofErr w:type="spellEnd"/>
-      <w:r>
-        <w:rPr>
-          <w:lang w:val="en-US"/>
-        </w:rPr>
-        <w:t>/Slack</w:t>
+        <w:t>Issues Github/Slack</w:t>
       </w:r>
     </w:p>
     <w:p>
@@ -1092,31 +819,7 @@
         <w:t xml:space="preserve">Wie sollen die Unikatchip Bestellungen im System aufgenommen werden? </w:t>
       </w:r>
       <w:r>
-        <w:t xml:space="preserve">(Plaintext, </w:t>
-      </w:r>
-      <w:proofErr w:type="spellStart"/>
-      <w:r>
-        <w:t>Zusammenstellung</w:t>
-      </w:r>
-      <w:proofErr w:type="spellEnd"/>
-      <w:r>
-        <w:t xml:space="preserve"> von </w:t>
-      </w:r>
-      <w:proofErr w:type="spellStart"/>
-      <w:r>
-        <w:t>verschiedenen</w:t>
-      </w:r>
-      <w:proofErr w:type="spellEnd"/>
-      <w:r>
-        <w:t xml:space="preserve"> </w:t>
-      </w:r>
-      <w:proofErr w:type="spellStart"/>
-      <w:r>
-        <w:t>Komponenten</w:t>
-      </w:r>
-      <w:proofErr w:type="spellEnd"/>
-      <w:r>
-        <w:t>)</w:t>
+        <w:t>(Plaintext, Zusammenstellung von verschiedenen Komponenten)</w:t>
       </w:r>
     </w:p>
     <w:p>
@@ -1312,21 +1015,7 @@
         <w:rPr>
           <w:lang w:val="de-CH"/>
         </w:rPr>
-        <w:t>Fahrzeuge/</w:t>
-      </w:r>
-      <w:proofErr w:type="spellStart"/>
-      <w:r>
-        <w:rPr>
-          <w:lang w:val="de-CH"/>
-        </w:rPr>
-        <w:t>Palettes</w:t>
-      </w:r>
-      <w:proofErr w:type="spellEnd"/>
-      <w:r>
-        <w:rPr>
-          <w:lang w:val="de-CH"/>
-        </w:rPr>
-        <w:t xml:space="preserve"> geht ums Gewicht. L</w:t>
+        <w:t>Fahrzeuge/Palettes geht ums Gewicht. L</w:t>
       </w:r>
       <w:r>
         <w:rPr>
@@ -1515,15 +1204,7 @@
         <w:sym w:font="Wingdings" w:char="F0E0"/>
       </w:r>
       <w:r>
-        <w:t xml:space="preserve"> blue background, not white (</w:t>
-      </w:r>
-      <w:proofErr w:type="spellStart"/>
-      <w:r>
-        <w:t>addedClient</w:t>
-      </w:r>
-      <w:proofErr w:type="spellEnd"/>
-      <w:r>
-        <w:t>, etc.)</w:t>
+        <w:t xml:space="preserve"> blue background, not white (addedClient, etc.)</w:t>
       </w:r>
     </w:p>
     <w:p>
@@ -1672,21 +1353,7 @@
         <w:rPr>
           <w:lang w:val="de-CH"/>
         </w:rPr>
-        <w:t xml:space="preserve">Driver: Anstelle von </w:t>
-      </w:r>
-      <w:proofErr w:type="spellStart"/>
-      <w:r>
-        <w:rPr>
-          <w:lang w:val="de-CH"/>
-        </w:rPr>
-        <w:t>ProductOrder</w:t>
-      </w:r>
-      <w:proofErr w:type="spellEnd"/>
-      <w:r>
-        <w:rPr>
-          <w:lang w:val="de-CH"/>
-        </w:rPr>
-        <w:t xml:space="preserve"> Liste, Touren anzeigen (optional)</w:t>
+        <w:t>Driver: Anstelle von ProductOrder Liste, Touren anzeigen (optional)</w:t>
       </w:r>
     </w:p>
     <w:p>
@@ -1870,10 +1537,7 @@
       </w:pPr>
       <w:r>
         <w:lastRenderedPageBreak/>
-        <w:t xml:space="preserve">Customer Meeting </w:t>
-      </w:r>
-      <w:r>
-        <w:t>8</w:t>
+        <w:t>Customer Meeting 8</w:t>
       </w:r>
     </w:p>
     <w:p/>
@@ -1924,21 +1588,7 @@
         <w:rPr>
           <w:lang w:val="de-CH"/>
         </w:rPr>
-        <w:t xml:space="preserve">Sollen die ausgelieferten Aufträge in der Datenbank bleiben bis sie manuell gelöscht werden? (erstelle 2te Datenbank für </w:t>
-      </w:r>
-      <w:proofErr w:type="spellStart"/>
-      <w:r>
-        <w:rPr>
-          <w:lang w:val="de-CH"/>
-        </w:rPr>
-        <w:t>ProductOrderErledigt</w:t>
-      </w:r>
-      <w:proofErr w:type="spellEnd"/>
-      <w:r>
-        <w:rPr>
-          <w:lang w:val="de-CH"/>
-        </w:rPr>
-        <w:t>)</w:t>
+        <w:t>Sollen die ausgelieferten Aufträge in der Datenbank bleiben bis sie manuell gelöscht werden? (erstelle 2te Datenbank für ProductOrderErledigt)</w:t>
       </w:r>
     </w:p>
     <w:p>
@@ -2013,8 +1663,232 @@
           <w:lang w:val="de-CH"/>
         </w:rPr>
       </w:pPr>
+      <w:r>
+        <w:rPr>
+          <w:lang w:val="de-CH"/>
+        </w:rPr>
+        <w:br w:type="page"/>
+      </w:r>
+    </w:p>
+    <w:p>
+      <w:pPr>
+        <w:pStyle w:val="Titel"/>
+        <w:rPr>
+          <w:lang w:val="de-CH"/>
+        </w:rPr>
+      </w:pPr>
+      <w:r>
+        <w:rPr>
+          <w:lang w:val="de-CH"/>
+        </w:rPr>
+        <w:lastRenderedPageBreak/>
+        <w:t>Customer Meeting X</w:t>
+      </w:r>
+    </w:p>
+    <w:p>
+      <w:pPr>
+        <w:pStyle w:val="berschrift1"/>
+        <w:rPr>
+          <w:lang w:val="de-CH"/>
+        </w:rPr>
+      </w:pPr>
+      <w:r>
+        <w:rPr>
+          <w:lang w:val="de-CH"/>
+        </w:rPr>
+        <w:t>Notes:</w:t>
+      </w:r>
+    </w:p>
+    <w:p>
+      <w:pPr>
+        <w:pStyle w:val="berschrift2"/>
+        <w:rPr>
+          <w:lang w:val="de-CH"/>
+        </w:rPr>
+      </w:pPr>
+      <w:r>
+        <w:rPr>
+          <w:lang w:val="de-CH"/>
+        </w:rPr>
+        <w:t>Diese Dinge müssen noch erledigt werden</w:t>
+      </w:r>
+    </w:p>
+    <w:p>
+      <w:pPr>
+        <w:pStyle w:val="Listenabsatz"/>
+        <w:numPr>
+          <w:ilvl w:val="0"/>
+          <w:numId w:val="9"/>
+        </w:numPr>
+        <w:rPr>
+          <w:lang w:val="de-CH"/>
+        </w:rPr>
+      </w:pPr>
+      <w:r>
+        <w:rPr>
+          <w:lang w:val="de-CH"/>
+        </w:rPr>
+        <w:t>Wenn es nicht möglich ist etwas hinzuzufügen sollte die Möglichkeit nicht bestehen</w:t>
+      </w:r>
+      <w:r>
+        <w:rPr>
+          <w:lang w:val="de-CH"/>
+        </w:rPr>
+        <w:t xml:space="preserve"> (n</w:t>
+      </w:r>
+      <w:r>
+        <w:rPr>
+          <w:lang w:val="de-CH"/>
+        </w:rPr>
+        <w:t>ewTourProductOrder)</w:t>
+      </w:r>
+    </w:p>
+    <w:p>
+      <w:pPr>
+        <w:pStyle w:val="Listenabsatz"/>
+        <w:numPr>
+          <w:ilvl w:val="0"/>
+          <w:numId w:val="9"/>
+        </w:numPr>
+        <w:rPr>
+          <w:lang w:val="de-CH"/>
+        </w:rPr>
+      </w:pPr>
+      <w:r>
+        <w:rPr>
+          <w:lang w:val="de-CH"/>
+        </w:rPr>
+        <w:t>Security Problem beheben, wenn ausgeloggt und zu oft zurück gedrückt wieder mit altem Login im Programm</w:t>
+      </w:r>
+    </w:p>
+    <w:p>
+      <w:pPr>
+        <w:pStyle w:val="Listenabsatz"/>
+        <w:numPr>
+          <w:ilvl w:val="0"/>
+          <w:numId w:val="9"/>
+        </w:numPr>
+        <w:rPr>
+          <w:lang w:val="de-CH"/>
+        </w:rPr>
+      </w:pPr>
+      <w:r>
+        <w:rPr>
+          <w:lang w:val="de-CH"/>
+        </w:rPr>
+        <w:t>Startpunkt ExWi ok</w:t>
+      </w:r>
+      <w:r>
+        <w:rPr>
+          <w:lang w:val="de-CH"/>
+        </w:rPr>
+        <w:t xml:space="preserve"> (schauen wie die Adressen für die Touren generiert werden</w:t>
+      </w:r>
+    </w:p>
+    <w:p>
+      <w:pPr>
+        <w:pStyle w:val="Listenabsatz"/>
+        <w:numPr>
+          <w:ilvl w:val="0"/>
+          <w:numId w:val="9"/>
+        </w:numPr>
+        <w:rPr>
+          <w:lang w:val="de-CH"/>
+        </w:rPr>
+      </w:pPr>
+      <w:r>
+        <w:rPr>
+          <w:lang w:val="de-CH"/>
+        </w:rPr>
+        <w:t>Akzeptierte Touren nicht mehr für den Logistiker ersichtlich aber im Programm vorhanden (neue Seite mit erledigten Touren vielleicht)</w:t>
+      </w:r>
+      <w:r>
+        <w:rPr>
+          <w:lang w:val="de-CH"/>
+        </w:rPr>
+        <w:t xml:space="preserve"> Zusätzlich das Datum anzeigen lassen und akzeptierte und nicht akzeptierte Aufträge anzeigen lassen</w:t>
+      </w:r>
+    </w:p>
+    <w:p>
+      <w:pPr>
+        <w:pStyle w:val="Listenabsatz"/>
+        <w:numPr>
+          <w:ilvl w:val="0"/>
+          <w:numId w:val="9"/>
+        </w:numPr>
+        <w:rPr>
+          <w:lang w:val="de-CH"/>
+        </w:rPr>
+      </w:pPr>
+      <w:r>
+        <w:rPr>
+          <w:lang w:val="de-CH"/>
+        </w:rPr>
+        <w:t>Bei Driver Reihenfolge von der Tour an der Route anpassen (driverTours)</w:t>
+      </w:r>
+    </w:p>
+    <w:p>
+      <w:pPr>
+        <w:pStyle w:val="Listenabsatz"/>
+        <w:numPr>
+          <w:ilvl w:val="0"/>
+          <w:numId w:val="9"/>
+        </w:numPr>
+        <w:rPr>
+          <w:lang w:val="de-CH"/>
+        </w:rPr>
+      </w:pPr>
+      <w:r>
+        <w:rPr>
+          <w:lang w:val="de-CH"/>
+        </w:rPr>
+        <w:t>Wenn der Zugriff verweigert wird, eine schönere Error Seite generieren</w:t>
+      </w:r>
+    </w:p>
+    <w:p>
+      <w:pPr>
+        <w:pStyle w:val="Listenabsatz"/>
+        <w:numPr>
+          <w:ilvl w:val="0"/>
+          <w:numId w:val="9"/>
+        </w:numPr>
+        <w:rPr>
+          <w:lang w:val="de-CH"/>
+        </w:rPr>
+      </w:pPr>
+      <w:r>
+        <w:rPr>
+          <w:lang w:val="de-CH"/>
+        </w:rPr>
+        <w:t>Logo oder Name der Firma auf Seite einbinden</w:t>
+      </w:r>
+    </w:p>
+    <w:p>
+      <w:pPr>
+        <w:pStyle w:val="Listenabsatz"/>
+        <w:numPr>
+          <w:ilvl w:val="0"/>
+          <w:numId w:val="9"/>
+        </w:numPr>
+        <w:rPr>
+          <w:lang w:val="de-CH"/>
+        </w:rPr>
+      </w:pPr>
+      <w:r>
+        <w:rPr>
+          <w:lang w:val="de-CH"/>
+        </w:rPr>
+        <w:t>Testing!!!!!!!!!!!!!!!!!!!!!!!!!!!!!!!!!!!!!!!!!!!!!!!!!!!!!!!!!!!!!!</w:t>
+      </w:r>
       <w:bookmarkStart w:id="0" w:name="_GoBack"/>
       <w:bookmarkEnd w:id="0"/>
+    </w:p>
+    <w:p>
+      <w:pPr>
+        <w:rPr>
+          <w:lang w:val="de-CH"/>
+        </w:rPr>
+      </w:pPr>
     </w:p>
     <w:p>
       <w:pPr>
@@ -2111,8 +1985,8 @@
 </file>
 
 <file path=word/numbering.xml><?xml version="1.0" encoding="utf-8"?>
-<w:numbering xmlns:wpc="http://schemas.microsoft.com/office/word/2010/wordprocessingCanvas" xmlns:cx="http://schemas.microsoft.com/office/drawing/2014/chartex" xmlns:cx1="http://schemas.microsoft.com/office/drawing/2015/9/8/chartex" xmlns:cx2="http://schemas.microsoft.com/office/drawing/2015/10/21/chartex" xmlns:cx3="http://schemas.microsoft.com/office/drawing/2016/5/9/chartex" xmlns:cx4="http://schemas.microsoft.com/office/drawing/2016/5/10/chartex" xmlns:cx5="http://schemas.microsoft.com/office/drawing/2016/5/11/chartex" xmlns:cx6="http://schemas.microsoft.com/office/drawing/2016/5/12/chartex" xmlns:cx7="http://schemas.microsoft.com/office/drawing/2016/5/13/chartex" xmlns:cx8="http://schemas.microsoft.com/office/drawing/2016/5/14/chartex" xmlns:mc="http://schemas.openxmlformats.org/markup-compatibility/2006" xmlns:aink="http://schemas.microsoft.com/office/drawing/2016/ink" xmlns:am3d="http://schemas.microsoft.com/office/drawing/2017/model3d" xmlns:o="urn:schemas-microsoft-com:office:office" xmlns:r="http://schemas.openxmlformats.org/officeDocument/2006/relationships" xmlns:m="http://schemas.openxmlformats.org/officeDocument/2006/math" xmlns:v="urn:schemas-microsoft-com:vml" xmlns:wp14="http://schemas.microsoft.com/office/word/2010/wordprocessingDrawing" xmlns:wp="http://schemas.openxmlformats.org/drawingml/2006/wordprocessingDrawing" xmlns:w10="urn:schemas-microsoft-com:office:word" xmlns:w="http://schemas.openxmlformats.org/wordprocessingml/2006/main" xmlns:w14="http://schemas.microsoft.com/office/word/2010/wordml" xmlns:w15="http://schemas.microsoft.com/office/word/2012/wordml" xmlns:w16cid="http://schemas.microsoft.com/office/word/2016/wordml/cid" xmlns:w16se="http://schemas.microsoft.com/office/word/2015/wordml/symex" xmlns:wpg="http://schemas.microsoft.com/office/word/2010/wordprocessingGroup" xmlns:wpi="http://schemas.microsoft.com/office/word/2010/wordprocessingInk" xmlns:wne="http://schemas.microsoft.com/office/word/2006/wordml" xmlns:wps="http://schemas.microsoft.com/office/word/2010/wordprocessingShape" mc:Ignorable="w14 w15 w16se w16cid wp14">
-  <w:abstractNum w:abstractNumId="0" w15:restartNumberingAfterBreak="0">
+<w:numbering xmlns:wpc="http://schemas.microsoft.com/office/word/2010/wordprocessingCanvas" xmlns:mo="http://schemas.microsoft.com/office/mac/office/2008/main" xmlns:mc="http://schemas.openxmlformats.org/markup-compatibility/2006" xmlns:mv="urn:schemas-microsoft-com:mac:vml" xmlns:o="urn:schemas-microsoft-com:office:office" xmlns:r="http://schemas.openxmlformats.org/officeDocument/2006/relationships" xmlns:m="http://schemas.openxmlformats.org/officeDocument/2006/math" xmlns:v="urn:schemas-microsoft-com:vml" xmlns:wp14="http://schemas.microsoft.com/office/word/2010/wordprocessingDrawing" xmlns:wp="http://schemas.openxmlformats.org/drawingml/2006/wordprocessingDrawing" xmlns:w10="urn:schemas-microsoft-com:office:word" xmlns:w="http://schemas.openxmlformats.org/wordprocessingml/2006/main" xmlns:w14="http://schemas.microsoft.com/office/word/2010/wordml" xmlns:w15="http://schemas.microsoft.com/office/word/2012/wordml" xmlns:wpg="http://schemas.microsoft.com/office/word/2010/wordprocessingGroup" xmlns:wpi="http://schemas.microsoft.com/office/word/2010/wordprocessingInk" xmlns:wne="http://schemas.microsoft.com/office/word/2006/wordml" xmlns:wps="http://schemas.microsoft.com/office/word/2010/wordprocessingShape" mc:Ignorable="w14 w15 wp14">
+  <w:abstractNum w:abstractNumId="0">
     <w:nsid w:val="1E832FB2"/>
     <w:multiLevelType w:val="hybridMultilevel"/>
     <w:tmpl w:val="8D72BDBA"/>
@@ -2225,7 +2099,7 @@
       </w:rPr>
     </w:lvl>
   </w:abstractNum>
-  <w:abstractNum w:abstractNumId="1" w15:restartNumberingAfterBreak="0">
+  <w:abstractNum w:abstractNumId="1">
     <w:nsid w:val="392173B2"/>
     <w:multiLevelType w:val="hybridMultilevel"/>
     <w:tmpl w:val="AC224160"/>
@@ -2338,7 +2212,120 @@
       </w:rPr>
     </w:lvl>
   </w:abstractNum>
-  <w:abstractNum w:abstractNumId="2" w15:restartNumberingAfterBreak="0">
+  <w:abstractNum w:abstractNumId="2">
+    <w:nsid w:val="4AD45D71"/>
+    <w:multiLevelType w:val="hybridMultilevel"/>
+    <w:tmpl w:val="EF646440"/>
+    <w:lvl w:ilvl="0" w:tplc="04070001">
+      <w:start w:val="1"/>
+      <w:numFmt w:val="bullet"/>
+      <w:lvlText w:val=""/>
+      <w:lvlJc w:val="left"/>
+      <w:pPr>
+        <w:ind w:left="720" w:hanging="360"/>
+      </w:pPr>
+      <w:rPr>
+        <w:rFonts w:ascii="Symbol" w:hAnsi="Symbol" w:hint="default"/>
+      </w:rPr>
+    </w:lvl>
+    <w:lvl w:ilvl="1" w:tplc="04070003" w:tentative="1">
+      <w:start w:val="1"/>
+      <w:numFmt w:val="bullet"/>
+      <w:lvlText w:val="o"/>
+      <w:lvlJc w:val="left"/>
+      <w:pPr>
+        <w:ind w:left="1440" w:hanging="360"/>
+      </w:pPr>
+      <w:rPr>
+        <w:rFonts w:ascii="Courier New" w:hAnsi="Courier New" w:cs="Courier New" w:hint="default"/>
+      </w:rPr>
+    </w:lvl>
+    <w:lvl w:ilvl="2" w:tplc="04070005" w:tentative="1">
+      <w:start w:val="1"/>
+      <w:numFmt w:val="bullet"/>
+      <w:lvlText w:val=""/>
+      <w:lvlJc w:val="left"/>
+      <w:pPr>
+        <w:ind w:left="2160" w:hanging="360"/>
+      </w:pPr>
+      <w:rPr>
+        <w:rFonts w:ascii="Wingdings" w:hAnsi="Wingdings" w:hint="default"/>
+      </w:rPr>
+    </w:lvl>
+    <w:lvl w:ilvl="3" w:tplc="04070001" w:tentative="1">
+      <w:start w:val="1"/>
+      <w:numFmt w:val="bullet"/>
+      <w:lvlText w:val=""/>
+      <w:lvlJc w:val="left"/>
+      <w:pPr>
+        <w:ind w:left="2880" w:hanging="360"/>
+      </w:pPr>
+      <w:rPr>
+        <w:rFonts w:ascii="Symbol" w:hAnsi="Symbol" w:hint="default"/>
+      </w:rPr>
+    </w:lvl>
+    <w:lvl w:ilvl="4" w:tplc="04070003" w:tentative="1">
+      <w:start w:val="1"/>
+      <w:numFmt w:val="bullet"/>
+      <w:lvlText w:val="o"/>
+      <w:lvlJc w:val="left"/>
+      <w:pPr>
+        <w:ind w:left="3600" w:hanging="360"/>
+      </w:pPr>
+      <w:rPr>
+        <w:rFonts w:ascii="Courier New" w:hAnsi="Courier New" w:cs="Courier New" w:hint="default"/>
+      </w:rPr>
+    </w:lvl>
+    <w:lvl w:ilvl="5" w:tplc="04070005" w:tentative="1">
+      <w:start w:val="1"/>
+      <w:numFmt w:val="bullet"/>
+      <w:lvlText w:val=""/>
+      <w:lvlJc w:val="left"/>
+      <w:pPr>
+        <w:ind w:left="4320" w:hanging="360"/>
+      </w:pPr>
+      <w:rPr>
+        <w:rFonts w:ascii="Wingdings" w:hAnsi="Wingdings" w:hint="default"/>
+      </w:rPr>
+    </w:lvl>
+    <w:lvl w:ilvl="6" w:tplc="04070001" w:tentative="1">
+      <w:start w:val="1"/>
+      <w:numFmt w:val="bullet"/>
+      <w:lvlText w:val=""/>
+      <w:lvlJc w:val="left"/>
+      <w:pPr>
+        <w:ind w:left="5040" w:hanging="360"/>
+      </w:pPr>
+      <w:rPr>
+        <w:rFonts w:ascii="Symbol" w:hAnsi="Symbol" w:hint="default"/>
+      </w:rPr>
+    </w:lvl>
+    <w:lvl w:ilvl="7" w:tplc="04070003" w:tentative="1">
+      <w:start w:val="1"/>
+      <w:numFmt w:val="bullet"/>
+      <w:lvlText w:val="o"/>
+      <w:lvlJc w:val="left"/>
+      <w:pPr>
+        <w:ind w:left="5760" w:hanging="360"/>
+      </w:pPr>
+      <w:rPr>
+        <w:rFonts w:ascii="Courier New" w:hAnsi="Courier New" w:cs="Courier New" w:hint="default"/>
+      </w:rPr>
+    </w:lvl>
+    <w:lvl w:ilvl="8" w:tplc="04070005" w:tentative="1">
+      <w:start w:val="1"/>
+      <w:numFmt w:val="bullet"/>
+      <w:lvlText w:val=""/>
+      <w:lvlJc w:val="left"/>
+      <w:pPr>
+        <w:ind w:left="6480" w:hanging="360"/>
+      </w:pPr>
+      <w:rPr>
+        <w:rFonts w:ascii="Wingdings" w:hAnsi="Wingdings" w:hint="default"/>
+      </w:rPr>
+    </w:lvl>
+  </w:abstractNum>
+  <w:abstractNum w:abstractNumId="3">
     <w:nsid w:val="5AEF4ED1"/>
     <w:multiLevelType w:val="hybridMultilevel"/>
     <w:tmpl w:val="1924BF0E"/>
@@ -2450,7 +2437,7 @@
       </w:rPr>
     </w:lvl>
   </w:abstractNum>
-  <w:abstractNum w:abstractNumId="3" w15:restartNumberingAfterBreak="0">
+  <w:abstractNum w:abstractNumId="4">
     <w:nsid w:val="64D751B9"/>
     <w:multiLevelType w:val="hybridMultilevel"/>
     <w:tmpl w:val="CF9E6988"/>
@@ -2563,7 +2550,7 @@
       </w:rPr>
     </w:lvl>
   </w:abstractNum>
-  <w:abstractNum w:abstractNumId="4" w15:restartNumberingAfterBreak="0">
+  <w:abstractNum w:abstractNumId="5">
     <w:nsid w:val="65BA4D8F"/>
     <w:multiLevelType w:val="hybridMultilevel"/>
     <w:tmpl w:val="5AE69FC4"/>
@@ -2676,7 +2663,7 @@
       </w:rPr>
     </w:lvl>
   </w:abstractNum>
-  <w:abstractNum w:abstractNumId="5" w15:restartNumberingAfterBreak="0">
+  <w:abstractNum w:abstractNumId="6">
     <w:nsid w:val="671261B6"/>
     <w:multiLevelType w:val="hybridMultilevel"/>
     <w:tmpl w:val="AE28CA80"/>
@@ -2789,7 +2776,7 @@
       </w:rPr>
     </w:lvl>
   </w:abstractNum>
-  <w:abstractNum w:abstractNumId="6" w15:restartNumberingAfterBreak="0">
+  <w:abstractNum w:abstractNumId="7">
     <w:nsid w:val="751D1F2E"/>
     <w:multiLevelType w:val="hybridMultilevel"/>
     <w:tmpl w:val="BC64B80E"/>
@@ -2902,7 +2889,7 @@
       </w:rPr>
     </w:lvl>
   </w:abstractNum>
-  <w:abstractNum w:abstractNumId="7" w15:restartNumberingAfterBreak="0">
+  <w:abstractNum w:abstractNumId="8">
     <w:nsid w:val="759B0988"/>
     <w:multiLevelType w:val="hybridMultilevel"/>
     <w:tmpl w:val="91E8197A"/>
@@ -3016,34 +3003,37 @@
     </w:lvl>
   </w:abstractNum>
   <w:num w:numId="1">
-    <w:abstractNumId w:val="5"/>
+    <w:abstractNumId w:val="6"/>
   </w:num>
   <w:num w:numId="2">
-    <w:abstractNumId w:val="3"/>
+    <w:abstractNumId w:val="4"/>
   </w:num>
   <w:num w:numId="3">
-    <w:abstractNumId w:val="6"/>
+    <w:abstractNumId w:val="7"/>
   </w:num>
   <w:num w:numId="4">
-    <w:abstractNumId w:val="7"/>
+    <w:abstractNumId w:val="8"/>
   </w:num>
   <w:num w:numId="5">
     <w:abstractNumId w:val="1"/>
   </w:num>
   <w:num w:numId="6">
-    <w:abstractNumId w:val="4"/>
+    <w:abstractNumId w:val="5"/>
   </w:num>
   <w:num w:numId="7">
     <w:abstractNumId w:val="0"/>
   </w:num>
   <w:num w:numId="8">
+    <w:abstractNumId w:val="3"/>
+  </w:num>
+  <w:num w:numId="9">
     <w:abstractNumId w:val="2"/>
   </w:num>
 </w:numbering>
 </file>
 
 <file path=word/styles.xml><?xml version="1.0" encoding="utf-8"?>
-<w:styles xmlns:mc="http://schemas.openxmlformats.org/markup-compatibility/2006" xmlns:r="http://schemas.openxmlformats.org/officeDocument/2006/relationships" xmlns:w="http://schemas.openxmlformats.org/wordprocessingml/2006/main" xmlns:w14="http://schemas.microsoft.com/office/word/2010/wordml" xmlns:w15="http://schemas.microsoft.com/office/word/2012/wordml" xmlns:w16cid="http://schemas.microsoft.com/office/word/2016/wordml/cid" xmlns:w16se="http://schemas.microsoft.com/office/word/2015/wordml/symex" mc:Ignorable="w14 w15 w16se w16cid">
+<w:styles xmlns:mc="http://schemas.openxmlformats.org/markup-compatibility/2006" xmlns:r="http://schemas.openxmlformats.org/officeDocument/2006/relationships" xmlns:w="http://schemas.openxmlformats.org/wordprocessingml/2006/main" xmlns:w14="http://schemas.microsoft.com/office/word/2010/wordml" xmlns:w15="http://schemas.microsoft.com/office/word/2012/wordml" mc:Ignorable="w14 w15">
   <w:docDefaults>
     <w:rPrDefault>
       <w:rPr>
@@ -3059,7 +3049,7 @@
       </w:pPr>
     </w:pPrDefault>
   </w:docDefaults>
-  <w:latentStyles w:defLockedState="0" w:defUIPriority="99" w:defSemiHidden="0" w:defUnhideWhenUsed="0" w:defQFormat="0" w:count="375">
+  <w:latentStyles w:defLockedState="0" w:defUIPriority="99" w:defSemiHidden="0" w:defUnhideWhenUsed="0" w:defQFormat="0" w:count="382">
     <w:lsdException w:name="Normal" w:uiPriority="0" w:qFormat="1"/>
     <w:lsdException w:name="heading 1" w:uiPriority="9" w:qFormat="1"/>
     <w:lsdException w:name="heading 2" w:semiHidden="1" w:uiPriority="9" w:unhideWhenUsed="1" w:qFormat="1"/>
@@ -3424,8 +3414,6 @@
     <w:lsdException w:name="List Table 7 Colorful Accent 6" w:uiPriority="52"/>
     <w:lsdException w:name="Mention" w:semiHidden="1" w:unhideWhenUsed="1"/>
     <w:lsdException w:name="Smart Hyperlink" w:semiHidden="1" w:unhideWhenUsed="1"/>
-    <w:lsdException w:name="Hashtag" w:semiHidden="1" w:unhideWhenUsed="1"/>
-    <w:lsdException w:name="Unresolved Mention" w:semiHidden="1" w:unhideWhenUsed="1"/>
   </w:latentStyles>
   <w:style w:type="paragraph" w:default="1" w:styleId="Standard">
     <w:name w:val="Normal"/>
@@ -3844,7 +3832,7 @@
 </file>
 
 <file path=customXml/itemProps1.xml><?xml version="1.0" encoding="utf-8"?>
-<ds:datastoreItem xmlns:ds="http://schemas.openxmlformats.org/officeDocument/2006/customXml" ds:itemID="{B3DC65B5-5ACA-4444-9435-9192C9DC0FDA}">
+<ds:datastoreItem xmlns:ds="http://schemas.openxmlformats.org/officeDocument/2006/customXml" ds:itemID="{2F2C1613-8D50-B34E-BB26-342555FA3FFE}">
   <ds:schemaRefs>
     <ds:schemaRef ds:uri="http://schemas.openxmlformats.org/officeDocument/2006/bibliography"/>
   </ds:schemaRefs>

</xml_diff>

<commit_message>
worked on tests and meeting
</commit_message>
<xml_diff>
--- a/Documentation/Meetings.docx
+++ b/Documentation/Meetings.docx
@@ -2368,71 +2368,452 @@
         <w:t>Customer Meeting 9</w:t>
       </w:r>
     </w:p>
-    <w:p>
+    <w:p/>
+    <w:p>
+      <w:pPr>
+        <w:pStyle w:val="berschrift1"/>
+        <w:rPr>
+          <w:lang w:val="de-CH"/>
+        </w:rPr>
+      </w:pPr>
+      <w:r>
+        <w:rPr>
+          <w:lang w:val="de-CH"/>
+        </w:rPr>
+        <w:t>Questions</w:t>
+      </w:r>
+      <w:r>
+        <w:rPr>
+          <w:lang w:val="de-CH"/>
+        </w:rPr>
+        <w:t xml:space="preserve"> / New Features</w:t>
+      </w:r>
+    </w:p>
+    <w:p>
+      <w:pPr>
+        <w:pStyle w:val="Listenabsatz"/>
+        <w:numPr>
+          <w:ilvl w:val="0"/>
+          <w:numId w:val="7"/>
+        </w:numPr>
+        <w:rPr>
+          <w:lang w:val="de-CH"/>
+        </w:rPr>
+      </w:pPr>
+      <w:r>
+        <w:rPr>
+          <w:lang w:val="de-CH"/>
+        </w:rPr>
+        <w:t xml:space="preserve">Logistiker kann </w:t>
+      </w:r>
+      <w:r>
+        <w:rPr>
+          <w:lang w:val="de-CH"/>
+        </w:rPr>
+        <w:t xml:space="preserve">nun </w:t>
+      </w:r>
+      <w:r>
+        <w:rPr>
+          <w:lang w:val="de-CH"/>
+        </w:rPr>
+        <w:t>neuer User hinzufügen</w:t>
+      </w:r>
+      <w:r>
+        <w:rPr>
+          <w:lang w:val="de-CH"/>
+        </w:rPr>
+        <w:t>, bis auf Telefonnummer</w:t>
+      </w:r>
+      <w:r>
+        <w:rPr>
+          <w:lang w:val="de-CH"/>
+        </w:rPr>
+        <w:t xml:space="preserve"> (nach letztem Meeting</w:t>
+      </w:r>
+      <w:r>
+        <w:rPr>
+          <w:lang w:val="de-CH"/>
+        </w:rPr>
+        <w:t>)</w:t>
+      </w:r>
+      <w:r>
+        <w:rPr>
+          <w:lang w:val="de-CH"/>
+        </w:rPr>
+        <w:t xml:space="preserve"> </w:t>
+      </w:r>
+      <w:r>
+        <w:rPr>
+          <w:lang w:val="de-CH"/>
+        </w:rPr>
+        <w:sym w:font="Wingdings" w:char="F0E0"/>
+      </w:r>
+      <w:r>
+        <w:rPr>
+          <w:lang w:val="de-CH"/>
+        </w:rPr>
+        <w:t xml:space="preserve"> Admin rauslöschen?</w:t>
+      </w:r>
+    </w:p>
+    <w:p>
+      <w:pPr>
+        <w:pStyle w:val="Listenabsatz"/>
+        <w:numPr>
+          <w:ilvl w:val="0"/>
+          <w:numId w:val="7"/>
+        </w:numPr>
+        <w:rPr>
+          <w:lang w:val="de-CH"/>
+        </w:rPr>
+      </w:pPr>
+      <w:r>
+        <w:rPr>
+          <w:lang w:val="de-CH"/>
+        </w:rPr>
+        <w:t xml:space="preserve">Möglichkeit von Löschen der </w:t>
+      </w:r>
+      <w:proofErr w:type="spellStart"/>
+      <w:r>
+        <w:rPr>
+          <w:lang w:val="de-CH"/>
+        </w:rPr>
+        <w:t>ProductOrders</w:t>
+      </w:r>
+      <w:proofErr w:type="spellEnd"/>
+      <w:r>
+        <w:rPr>
+          <w:lang w:val="de-CH"/>
+        </w:rPr>
+        <w:t xml:space="preserve"> und Touren (</w:t>
+      </w:r>
+      <w:proofErr w:type="spellStart"/>
+      <w:r>
+        <w:rPr>
+          <w:lang w:val="de-CH"/>
+        </w:rPr>
+        <w:t>TourenId</w:t>
+      </w:r>
+      <w:proofErr w:type="spellEnd"/>
+      <w:r>
+        <w:rPr>
+          <w:lang w:val="de-CH"/>
+        </w:rPr>
+        <w:t xml:space="preserve"> bleibt bestehen?)</w:t>
+      </w:r>
+    </w:p>
+    <w:p>
+      <w:pPr>
+        <w:pStyle w:val="Listenabsatz"/>
+        <w:numPr>
+          <w:ilvl w:val="0"/>
+          <w:numId w:val="7"/>
+        </w:numPr>
+        <w:rPr>
+          <w:lang w:val="de-CH"/>
+        </w:rPr>
+      </w:pPr>
+      <w:r>
+        <w:rPr>
+          <w:lang w:val="de-CH"/>
+        </w:rPr>
+        <w:t xml:space="preserve">Gute Lösung mit unvollständigen Touren und bereits akzeptierte Aufträge? </w:t>
+      </w:r>
+      <w:r>
+        <w:rPr>
+          <w:lang w:val="de-CH"/>
+        </w:rPr>
+        <w:sym w:font="Wingdings" w:char="F0E0"/>
+      </w:r>
+      <w:r>
+        <w:rPr>
+          <w:lang w:val="de-CH"/>
+        </w:rPr>
+        <w:t xml:space="preserve"> was passiert mit nicht akzeptierten Aufträgen? </w:t>
+      </w:r>
+      <w:proofErr w:type="spellStart"/>
+      <w:r>
+        <w:rPr>
+          <w:lang w:val="de-CH"/>
+        </w:rPr>
+        <w:t>Evt.</w:t>
+      </w:r>
+      <w:proofErr w:type="spellEnd"/>
+      <w:r>
+        <w:rPr>
+          <w:lang w:val="de-CH"/>
+        </w:rPr>
+        <w:t xml:space="preserve"> Auf neue Seite oder so lassen?</w:t>
+      </w:r>
+    </w:p>
+    <w:p>
+      <w:pPr>
+        <w:pStyle w:val="Listenabsatz"/>
+        <w:numPr>
+          <w:ilvl w:val="0"/>
+          <w:numId w:val="7"/>
+        </w:numPr>
+        <w:rPr>
+          <w:lang w:val="de-CH"/>
+        </w:rPr>
+      </w:pPr>
+      <w:r>
+        <w:rPr>
+          <w:lang w:val="de-CH"/>
+        </w:rPr>
+        <w:t>Neue Error-Seite</w:t>
+      </w:r>
+    </w:p>
+    <w:p>
+      <w:pPr>
+        <w:rPr>
+          <w:lang w:val="de-CH"/>
+        </w:rPr>
+      </w:pPr>
+    </w:p>
+    <w:p>
+      <w:pPr>
+        <w:pStyle w:val="Listenabsatz"/>
+        <w:numPr>
+          <w:ilvl w:val="0"/>
+          <w:numId w:val="7"/>
+        </w:numPr>
+        <w:rPr>
+          <w:lang w:val="de-CH"/>
+        </w:rPr>
+      </w:pPr>
+      <w:r>
+        <w:rPr>
+          <w:lang w:val="de-CH"/>
+        </w:rPr>
+        <w:t xml:space="preserve">Passwort verändern möglich machen </w:t>
+      </w:r>
+      <w:r>
+        <w:rPr>
+          <w:lang w:val="de-CH"/>
+        </w:rPr>
+        <w:sym w:font="Wingdings" w:char="F0E0"/>
+      </w:r>
+      <w:r>
+        <w:rPr>
+          <w:lang w:val="de-CH"/>
+        </w:rPr>
+        <w:t xml:space="preserve"> soll dies für jeden User möglich sein?</w:t>
+      </w:r>
+    </w:p>
+    <w:p>
+      <w:pPr>
+        <w:pStyle w:val="Listenabsatz"/>
+        <w:numPr>
+          <w:ilvl w:val="0"/>
+          <w:numId w:val="7"/>
+        </w:numPr>
+        <w:rPr>
+          <w:lang w:val="de-CH"/>
+        </w:rPr>
+      </w:pPr>
+      <w:r>
+        <w:rPr>
+          <w:lang w:val="de-CH"/>
+        </w:rPr>
+        <w:t>Route berechnen</w:t>
+      </w:r>
+      <w:r>
+        <w:rPr>
+          <w:lang w:val="de-CH"/>
+        </w:rPr>
+        <w:t>:</w:t>
+      </w:r>
+      <w:r>
+        <w:rPr>
+          <w:lang w:val="de-CH"/>
+        </w:rPr>
+        <w:t xml:space="preserve"> erster und letzter Punkt muss angegeben werden von Logistiker, der Rest wird automatisch von Google Maps berechnet</w:t>
+      </w:r>
+      <w:r>
+        <w:rPr>
+          <w:lang w:val="de-CH"/>
+        </w:rPr>
+        <w:t xml:space="preserve">. </w:t>
+      </w:r>
+    </w:p>
+    <w:p>
+      <w:pPr>
+        <w:pStyle w:val="Listenabsatz"/>
+        <w:rPr>
+          <w:lang w:val="de-CH"/>
+        </w:rPr>
+      </w:pPr>
+      <w:r>
+        <w:rPr>
+          <w:lang w:val="de-CH"/>
+        </w:rPr>
+        <w:t>Übergeben wir diese Aufgabe an den Logistiker bzw. soll er die Routen zusammenstellen? Dann müssten wir ihm eine Reihenfolg-Änderung ermöglichen beim Zusammenstellen der Routen.</w:t>
+      </w:r>
+    </w:p>
+    <w:p>
+      <w:pPr>
+        <w:pStyle w:val="Listenabsatz"/>
+        <w:rPr>
+          <w:lang w:val="de-CH"/>
+        </w:rPr>
+      </w:pPr>
+      <w:r>
+        <w:rPr>
+          <w:lang w:val="de-CH"/>
+        </w:rPr>
+        <w:t xml:space="preserve">Endpunkt wieder beim </w:t>
+      </w:r>
+      <w:proofErr w:type="spellStart"/>
+      <w:r>
+        <w:rPr>
+          <w:lang w:val="de-CH"/>
+        </w:rPr>
+        <w:t>ExWi</w:t>
+      </w:r>
+      <w:proofErr w:type="spellEnd"/>
+      <w:r>
+        <w:rPr>
+          <w:lang w:val="de-CH"/>
+        </w:rPr>
+        <w:t xml:space="preserve"> </w:t>
+      </w:r>
+      <w:r>
+        <w:rPr>
+          <w:lang w:val="de-CH"/>
+        </w:rPr>
+        <w:sym w:font="Wingdings" w:char="F0E0"/>
+      </w:r>
+      <w:r>
+        <w:rPr>
+          <w:lang w:val="de-CH"/>
+        </w:rPr>
+        <w:t xml:space="preserve"> Hin- und Zurückroute, alles automatisch richtig berechnet</w:t>
+      </w:r>
       <w:bookmarkStart w:id="2" w:name="_GoBack"/>
       <w:bookmarkEnd w:id="2"/>
     </w:p>
     <w:p>
       <w:pPr>
-        <w:pStyle w:val="berschrift1"/>
-        <w:rPr>
-          <w:lang w:val="de-CH"/>
-        </w:rPr>
-      </w:pPr>
-      <w:r>
-        <w:rPr>
-          <w:lang w:val="de-CH"/>
-        </w:rPr>
-        <w:t>Questions</w:t>
-      </w:r>
-      <w:r>
-        <w:rPr>
-          <w:lang w:val="de-CH"/>
-        </w:rPr>
-        <w:t xml:space="preserve"> / New Features</w:t>
-      </w:r>
-    </w:p>
-    <w:p>
-      <w:pPr>
-        <w:pStyle w:val="Listenabsatz"/>
-        <w:numPr>
-          <w:ilvl w:val="0"/>
-          <w:numId w:val="7"/>
-        </w:numPr>
-        <w:rPr>
-          <w:lang w:val="de-CH"/>
-        </w:rPr>
-      </w:pPr>
-      <w:r>
-        <w:rPr>
-          <w:lang w:val="de-CH"/>
-        </w:rPr>
-        <w:t xml:space="preserve">Logistiker kann </w:t>
-      </w:r>
-      <w:r>
-        <w:rPr>
-          <w:lang w:val="de-CH"/>
-        </w:rPr>
-        <w:t xml:space="preserve">nun </w:t>
-      </w:r>
-      <w:r>
-        <w:rPr>
-          <w:lang w:val="de-CH"/>
-        </w:rPr>
-        <w:t>neuer User hinzufügen</w:t>
-      </w:r>
-      <w:r>
-        <w:rPr>
-          <w:lang w:val="de-CH"/>
-        </w:rPr>
-        <w:t>, bis auf Telefonnummer</w:t>
-      </w:r>
-      <w:r>
-        <w:rPr>
-          <w:lang w:val="de-CH"/>
-        </w:rPr>
-        <w:t xml:space="preserve"> (nach letztem Meeting</w:t>
-      </w:r>
+        <w:pStyle w:val="Listenabsatz"/>
+        <w:rPr>
+          <w:lang w:val="de-CH"/>
+        </w:rPr>
+      </w:pPr>
+      <w:r>
+        <w:rPr>
+          <w:lang w:val="de-CH"/>
+        </w:rPr>
+        <w:t>Weiteres Problem bei Routen: über See wird schwierig</w:t>
+      </w:r>
+    </w:p>
+    <w:p>
+      <w:pPr>
+        <w:rPr>
+          <w:lang w:val="de-CH"/>
+        </w:rPr>
+      </w:pPr>
+    </w:p>
+    <w:p>
+      <w:pPr>
+        <w:rPr>
+          <w:lang w:val="de-CH"/>
+        </w:rPr>
+      </w:pPr>
+      <w:r>
+        <w:rPr>
+          <w:lang w:val="de-CH"/>
+        </w:rPr>
+        <w:t>Noch von alten Meeting Vorschläge:</w:t>
+      </w:r>
+    </w:p>
+    <w:p>
+      <w:pPr>
+        <w:rPr>
+          <w:lang w:val="de-CH"/>
+        </w:rPr>
+      </w:pPr>
+      <w:r>
+        <w:rPr>
+          <w:lang w:val="de-CH"/>
+        </w:rPr>
+        <w:t>(Unserer Meinung nach) wichtig:</w:t>
+      </w:r>
+    </w:p>
+    <w:p>
+      <w:pPr>
+        <w:pStyle w:val="Listenabsatz"/>
+        <w:numPr>
+          <w:ilvl w:val="0"/>
+          <w:numId w:val="12"/>
+        </w:numPr>
+        <w:rPr>
+          <w:lang w:val="de-CH"/>
+        </w:rPr>
+      </w:pPr>
+      <w:r>
+        <w:rPr>
+          <w:lang w:val="de-CH"/>
+        </w:rPr>
+        <w:t>Testen</w:t>
+      </w:r>
+      <w:r>
+        <w:rPr>
+          <w:lang w:val="de-CH"/>
+        </w:rPr>
+        <w:t xml:space="preserve">, Kommentare, </w:t>
+      </w:r>
+      <w:proofErr w:type="spellStart"/>
+      <w:r>
+        <w:rPr>
+          <w:lang w:val="de-CH"/>
+        </w:rPr>
+        <w:t>Refactoring</w:t>
+      </w:r>
+      <w:proofErr w:type="spellEnd"/>
+      <w:r>
+        <w:rPr>
+          <w:lang w:val="de-CH"/>
+        </w:rPr>
+        <w:t xml:space="preserve"> </w:t>
+      </w:r>
+      <w:r>
+        <w:rPr>
+          <w:lang w:val="de-CH"/>
+        </w:rPr>
+        <w:sym w:font="Wingdings" w:char="F0E0"/>
+      </w:r>
+      <w:r>
+        <w:rPr>
+          <w:lang w:val="de-CH"/>
+        </w:rPr>
+        <w:t xml:space="preserve"> Robustheit des Programms</w:t>
+      </w:r>
+    </w:p>
+    <w:p>
+      <w:pPr>
+        <w:pStyle w:val="Listenabsatz"/>
+        <w:numPr>
+          <w:ilvl w:val="0"/>
+          <w:numId w:val="12"/>
+        </w:numPr>
+        <w:rPr>
+          <w:lang w:val="de-CH"/>
+        </w:rPr>
+      </w:pPr>
+      <w:r>
+        <w:rPr>
+          <w:lang w:val="de-CH"/>
+        </w:rPr>
+        <w:t>Bei Driver Reihenfolge von der Tour an der Route anpassen (</w:t>
+      </w:r>
+      <w:proofErr w:type="spellStart"/>
+      <w:r>
+        <w:rPr>
+          <w:lang w:val="de-CH"/>
+        </w:rPr>
+        <w:t>driverTours</w:t>
+      </w:r>
+      <w:proofErr w:type="spellEnd"/>
       <w:r>
         <w:rPr>
           <w:lang w:val="de-CH"/>
@@ -2455,71 +2836,49 @@
         <w:rPr>
           <w:lang w:val="de-CH"/>
         </w:rPr>
-        <w:t xml:space="preserve"> Admin rauslöschen?</w:t>
-      </w:r>
-    </w:p>
-    <w:p>
-      <w:pPr>
-        <w:pStyle w:val="Listenabsatz"/>
-        <w:numPr>
-          <w:ilvl w:val="0"/>
-          <w:numId w:val="7"/>
-        </w:numPr>
-        <w:rPr>
-          <w:lang w:val="de-CH"/>
-        </w:rPr>
-      </w:pPr>
-      <w:r>
-        <w:rPr>
-          <w:lang w:val="de-CH"/>
-        </w:rPr>
-        <w:t xml:space="preserve">Möglichkeit von Löschen der </w:t>
-      </w:r>
-      <w:proofErr w:type="spellStart"/>
-      <w:r>
-        <w:rPr>
-          <w:lang w:val="de-CH"/>
-        </w:rPr>
-        <w:t>ProductOrders</w:t>
-      </w:r>
-      <w:proofErr w:type="spellEnd"/>
-      <w:r>
-        <w:rPr>
-          <w:lang w:val="de-CH"/>
-        </w:rPr>
-        <w:t xml:space="preserve"> und Touren (</w:t>
-      </w:r>
-      <w:proofErr w:type="spellStart"/>
-      <w:r>
-        <w:rPr>
-          <w:lang w:val="de-CH"/>
-        </w:rPr>
-        <w:t>TourenId</w:t>
-      </w:r>
-      <w:proofErr w:type="spellEnd"/>
-      <w:r>
-        <w:rPr>
-          <w:lang w:val="de-CH"/>
-        </w:rPr>
-        <w:t xml:space="preserve"> bleibt bestehen?)</w:t>
-      </w:r>
-    </w:p>
-    <w:p>
-      <w:pPr>
-        <w:pStyle w:val="Listenabsatz"/>
-        <w:numPr>
-          <w:ilvl w:val="0"/>
-          <w:numId w:val="7"/>
-        </w:numPr>
-        <w:rPr>
-          <w:lang w:val="de-CH"/>
-        </w:rPr>
-      </w:pPr>
-      <w:r>
-        <w:rPr>
-          <w:lang w:val="de-CH"/>
-        </w:rPr>
-        <w:t xml:space="preserve">Gute Lösung mit unvollständigen Touren und bereits akzeptierte Aufträge? </w:t>
+        <w:t xml:space="preserve"> neue Idee: bei Logistiker Reihenfolge ermöglichen (</w:t>
+      </w:r>
+      <w:proofErr w:type="spellStart"/>
+      <w:r>
+        <w:rPr>
+          <w:lang w:val="de-CH"/>
+        </w:rPr>
+        <w:t>vorallem</w:t>
+      </w:r>
+      <w:proofErr w:type="spellEnd"/>
+      <w:r>
+        <w:rPr>
+          <w:lang w:val="de-CH"/>
+        </w:rPr>
+        <w:t xml:space="preserve"> erster und letzter Punkt muss stimmen)</w:t>
+      </w:r>
+    </w:p>
+    <w:p>
+      <w:pPr>
+        <w:pStyle w:val="Listenabsatz"/>
+        <w:rPr>
+          <w:lang w:val="de-CH"/>
+        </w:rPr>
+      </w:pPr>
+      <w:r>
+        <w:rPr>
+          <w:lang w:val="de-CH"/>
+        </w:rPr>
+        <w:t xml:space="preserve">Endpunkt wieder </w:t>
+      </w:r>
+      <w:proofErr w:type="spellStart"/>
+      <w:r>
+        <w:rPr>
+          <w:lang w:val="de-CH"/>
+        </w:rPr>
+        <w:t>exWi</w:t>
+      </w:r>
+      <w:proofErr w:type="spellEnd"/>
+      <w:r>
+        <w:rPr>
+          <w:lang w:val="de-CH"/>
+        </w:rPr>
+        <w:t xml:space="preserve"> </w:t>
       </w:r>
       <w:r>
         <w:rPr>
@@ -2531,7 +2890,63 @@
         <w:rPr>
           <w:lang w:val="de-CH"/>
         </w:rPr>
-        <w:t xml:space="preserve"> was passiert mit nicht akzeptierten Aufträgen? </w:t>
+        <w:t xml:space="preserve"> Route richtig (Start und Endpunkt muss gleich sein)</w:t>
+      </w:r>
+    </w:p>
+    <w:p>
+      <w:pPr>
+        <w:pStyle w:val="Listenabsatz"/>
+        <w:numPr>
+          <w:ilvl w:val="0"/>
+          <w:numId w:val="12"/>
+        </w:numPr>
+        <w:rPr>
+          <w:lang w:val="de-CH"/>
+        </w:rPr>
+      </w:pPr>
+      <w:r>
+        <w:rPr>
+          <w:lang w:val="de-CH"/>
+        </w:rPr>
+        <w:t xml:space="preserve">Logistiker - </w:t>
+      </w:r>
+      <w:r>
+        <w:rPr>
+          <w:lang w:val="de-CH"/>
+        </w:rPr>
+        <w:t>Meldung: Wenn es nicht möglich ist etwas hinzuzufügen sollte die Möglichkeit nicht bestehen (</w:t>
+      </w:r>
+      <w:proofErr w:type="spellStart"/>
+      <w:r>
+        <w:rPr>
+          <w:lang w:val="de-CH"/>
+        </w:rPr>
+        <w:t>newTourProductOrder</w:t>
+      </w:r>
+      <w:proofErr w:type="spellEnd"/>
+      <w:r>
+        <w:rPr>
+          <w:lang w:val="de-CH"/>
+        </w:rPr>
+        <w:t>)</w:t>
+      </w:r>
+    </w:p>
+    <w:p>
+      <w:pPr>
+        <w:pStyle w:val="Listenabsatz"/>
+        <w:numPr>
+          <w:ilvl w:val="0"/>
+          <w:numId w:val="12"/>
+        </w:numPr>
+        <w:rPr>
+          <w:lang w:val="de-CH"/>
+        </w:rPr>
+      </w:pPr>
+      <w:r>
+        <w:rPr>
+          <w:lang w:val="de-CH"/>
+        </w:rPr>
+        <w:t xml:space="preserve">Kundensuche: </w:t>
       </w:r>
       <w:proofErr w:type="spellStart"/>
       <w:r>
@@ -2545,50 +2960,37 @@
         <w:rPr>
           <w:lang w:val="de-CH"/>
         </w:rPr>
-        <w:t xml:space="preserve"> Auf neue Seite oder so lassen?</w:t>
-      </w:r>
-    </w:p>
-    <w:p>
-      <w:pPr>
-        <w:pStyle w:val="Listenabsatz"/>
-        <w:numPr>
-          <w:ilvl w:val="0"/>
-          <w:numId w:val="7"/>
-        </w:numPr>
-        <w:rPr>
-          <w:lang w:val="de-CH"/>
-        </w:rPr>
-      </w:pPr>
-      <w:r>
-        <w:rPr>
-          <w:lang w:val="de-CH"/>
-        </w:rPr>
-        <w:t>Neue Error-Seite</w:t>
-      </w:r>
-    </w:p>
-    <w:p>
-      <w:pPr>
-        <w:rPr>
-          <w:lang w:val="de-CH"/>
-        </w:rPr>
-      </w:pPr>
-    </w:p>
-    <w:p>
-      <w:pPr>
-        <w:pStyle w:val="Listenabsatz"/>
-        <w:numPr>
-          <w:ilvl w:val="0"/>
-          <w:numId w:val="7"/>
-        </w:numPr>
-        <w:rPr>
-          <w:lang w:val="de-CH"/>
-        </w:rPr>
-      </w:pPr>
-      <w:r>
-        <w:rPr>
-          <w:lang w:val="de-CH"/>
-        </w:rPr>
-        <w:t xml:space="preserve">Passwort verändern möglich machen </w:t>
+        <w:t xml:space="preserve"> Suche verbessern (Möglichkeit einer Suchfunktion in der Liste)</w:t>
+      </w:r>
+    </w:p>
+    <w:p>
+      <w:pPr>
+        <w:pStyle w:val="Listenabsatz"/>
+        <w:numPr>
+          <w:ilvl w:val="0"/>
+          <w:numId w:val="12"/>
+        </w:numPr>
+        <w:rPr>
+          <w:lang w:val="de-CH"/>
+        </w:rPr>
+      </w:pPr>
+      <w:r>
+        <w:rPr>
+          <w:lang w:val="de-CH"/>
+        </w:rPr>
+        <w:t xml:space="preserve">Logistiker: </w:t>
+      </w:r>
+      <w:r>
+        <w:rPr>
+          <w:lang w:val="de-CH"/>
+        </w:rPr>
+        <w:t>Deadline</w:t>
+      </w:r>
+      <w:r>
+        <w:rPr>
+          <w:lang w:val="de-CH"/>
+        </w:rPr>
+        <w:t xml:space="preserve"> </w:t>
       </w:r>
       <w:r>
         <w:rPr>
@@ -2600,90 +3002,7 @@
         <w:rPr>
           <w:lang w:val="de-CH"/>
         </w:rPr>
-        <w:t xml:space="preserve"> soll dies für jeden User möglich sein?</w:t>
-      </w:r>
-    </w:p>
-    <w:p>
-      <w:pPr>
-        <w:pStyle w:val="Listenabsatz"/>
-        <w:numPr>
-          <w:ilvl w:val="0"/>
-          <w:numId w:val="7"/>
-        </w:numPr>
-        <w:rPr>
-          <w:lang w:val="de-CH"/>
-        </w:rPr>
-      </w:pPr>
-      <w:r>
-        <w:rPr>
-          <w:lang w:val="de-CH"/>
-        </w:rPr>
-        <w:t>Route berechnen</w:t>
-      </w:r>
-      <w:r>
-        <w:rPr>
-          <w:lang w:val="de-CH"/>
-        </w:rPr>
-        <w:t>:</w:t>
-      </w:r>
-      <w:r>
-        <w:rPr>
-          <w:lang w:val="de-CH"/>
-        </w:rPr>
-        <w:t xml:space="preserve"> erster und letzter Punkt muss angegeben werden von Logistiker, der Rest wird automatisch von Google Maps berechnet</w:t>
-      </w:r>
-      <w:r>
-        <w:rPr>
-          <w:lang w:val="de-CH"/>
-        </w:rPr>
-        <w:t>. Übergeben wir diese Aufgabe an den Logistiker bzw. soll er die Routen zusammenstellen? Dann müssten wir ihm eine Reihenfolg-Änderung ermöglichen beim Zusammenstellen der Routen.</w:t>
-      </w:r>
-    </w:p>
-    <w:p>
-      <w:pPr>
-        <w:pStyle w:val="Listenabsatz"/>
-        <w:rPr>
-          <w:lang w:val="de-CH"/>
-        </w:rPr>
-      </w:pPr>
-      <w:r>
-        <w:rPr>
-          <w:lang w:val="de-CH"/>
-        </w:rPr>
-        <w:t>Weiteres Problem bei Routen: über See wird schwierig</w:t>
-      </w:r>
-    </w:p>
-    <w:p>
-      <w:pPr>
-        <w:rPr>
-          <w:lang w:val="de-CH"/>
-        </w:rPr>
-      </w:pPr>
-    </w:p>
-    <w:p>
-      <w:pPr>
-        <w:rPr>
-          <w:lang w:val="de-CH"/>
-        </w:rPr>
-      </w:pPr>
-      <w:r>
-        <w:rPr>
-          <w:lang w:val="de-CH"/>
-        </w:rPr>
-        <w:t>Noch von alten Meeting Vorschläge:</w:t>
-      </w:r>
-    </w:p>
-    <w:p>
-      <w:pPr>
-        <w:rPr>
-          <w:lang w:val="de-CH"/>
-        </w:rPr>
-      </w:pPr>
-      <w:r>
-        <w:rPr>
-          <w:lang w:val="de-CH"/>
-        </w:rPr>
-        <w:t>(Unserer Meinung nach) wichtig:</w:t>
+        <w:t xml:space="preserve"> Bis zu diesem Datum muss Lieferung ankommen hinzufügen</w:t>
       </w:r>
     </w:p>
     <w:p>
@@ -2701,7 +3020,89 @@
         <w:rPr>
           <w:lang w:val="de-CH"/>
         </w:rPr>
-        <w:t xml:space="preserve">Testen </w:t>
+        <w:t>Passwort verändern möglich machen für Users</w:t>
+      </w:r>
+    </w:p>
+    <w:p>
+      <w:pPr>
+        <w:rPr>
+          <w:lang w:val="de-CH"/>
+        </w:rPr>
+      </w:pPr>
+    </w:p>
+    <w:p>
+      <w:pPr>
+        <w:rPr>
+          <w:lang w:val="de-CH"/>
+        </w:rPr>
+      </w:pPr>
+      <w:r>
+        <w:rPr>
+          <w:lang w:val="de-CH"/>
+        </w:rPr>
+        <w:t>Weitere Punkte:</w:t>
+      </w:r>
+    </w:p>
+    <w:p>
+      <w:pPr>
+        <w:pStyle w:val="Listenabsatz"/>
+        <w:numPr>
+          <w:ilvl w:val="0"/>
+          <w:numId w:val="10"/>
+        </w:numPr>
+        <w:rPr>
+          <w:lang w:val="de-CH"/>
+        </w:rPr>
+      </w:pPr>
+      <w:r>
+        <w:rPr>
+          <w:lang w:val="de-CH"/>
+        </w:rPr>
+        <w:t xml:space="preserve">Kundensuche: </w:t>
+      </w:r>
+      <w:proofErr w:type="spellStart"/>
+      <w:r>
+        <w:rPr>
+          <w:lang w:val="de-CH"/>
+        </w:rPr>
+        <w:t>Evt.</w:t>
+      </w:r>
+      <w:proofErr w:type="spellEnd"/>
+      <w:r>
+        <w:rPr>
+          <w:lang w:val="de-CH"/>
+        </w:rPr>
+        <w:t xml:space="preserve"> Suche verbessern (Möglichkeit einer Suchfunktion in der Liste)</w:t>
+      </w:r>
+    </w:p>
+    <w:p>
+      <w:pPr>
+        <w:pStyle w:val="Listenabsatz"/>
+        <w:numPr>
+          <w:ilvl w:val="0"/>
+          <w:numId w:val="10"/>
+        </w:numPr>
+        <w:rPr>
+          <w:lang w:val="de-CH"/>
+        </w:rPr>
+      </w:pPr>
+      <w:r>
+        <w:rPr>
+          <w:lang w:val="de-CH"/>
+        </w:rPr>
+        <w:t xml:space="preserve">Admin: </w:t>
+      </w:r>
+      <w:r>
+        <w:rPr>
+          <w:lang w:val="de-CH"/>
+        </w:rPr>
+        <w:t>Admin soll Zugriff auf alle Seiten haben und neue User hinzufügen können</w:t>
+      </w:r>
+      <w:r>
+        <w:rPr>
+          <w:lang w:val="de-CH"/>
+        </w:rPr>
+        <w:t xml:space="preserve"> </w:t>
       </w:r>
       <w:r>
         <w:rPr>
@@ -2713,46 +3114,84 @@
         <w:rPr>
           <w:lang w:val="de-CH"/>
         </w:rPr>
-        <w:t xml:space="preserve"> Robustheit des Programms</w:t>
-      </w:r>
-    </w:p>
-    <w:p>
-      <w:pPr>
-        <w:pStyle w:val="Listenabsatz"/>
-        <w:numPr>
-          <w:ilvl w:val="0"/>
-          <w:numId w:val="12"/>
-        </w:numPr>
-        <w:rPr>
-          <w:lang w:val="de-CH"/>
-        </w:rPr>
-      </w:pPr>
-      <w:r>
-        <w:rPr>
-          <w:lang w:val="de-CH"/>
-        </w:rPr>
-        <w:t>Bei Driver Reihenfolge von der Tour an der Route anpassen (</w:t>
-      </w:r>
-      <w:proofErr w:type="spellStart"/>
-      <w:r>
-        <w:rPr>
-          <w:lang w:val="de-CH"/>
-        </w:rPr>
-        <w:t>driverTours</w:t>
-      </w:r>
-      <w:proofErr w:type="spellEnd"/>
-      <w:r>
-        <w:rPr>
-          <w:lang w:val="de-CH"/>
-        </w:rPr>
-        <w:t>)</w:t>
-      </w:r>
-      <w:r>
-        <w:rPr>
-          <w:lang w:val="de-CH"/>
-        </w:rPr>
         <w:t xml:space="preserve"> </w:t>
       </w:r>
+      <w:proofErr w:type="spellStart"/>
+      <w:r>
+        <w:rPr>
+          <w:lang w:val="de-CH"/>
+        </w:rPr>
+        <w:t>evt.</w:t>
+      </w:r>
+      <w:proofErr w:type="spellEnd"/>
+      <w:r>
+        <w:rPr>
+          <w:lang w:val="de-CH"/>
+        </w:rPr>
+        <w:t xml:space="preserve"> Admin verwerfen, da Logistiker neue User hinzufügen kann</w:t>
+      </w:r>
+    </w:p>
+    <w:p>
+      <w:pPr>
+        <w:pStyle w:val="Listenabsatz"/>
+        <w:numPr>
+          <w:ilvl w:val="0"/>
+          <w:numId w:val="10"/>
+        </w:numPr>
+        <w:rPr>
+          <w:lang w:val="de-CH"/>
+        </w:rPr>
+      </w:pPr>
+      <w:r>
+        <w:rPr>
+          <w:lang w:val="de-CH"/>
+        </w:rPr>
+        <w:t xml:space="preserve">Driver – Logistiker: </w:t>
+      </w:r>
+      <w:r>
+        <w:rPr>
+          <w:lang w:val="de-CH"/>
+        </w:rPr>
+        <w:t>Driver soll Kommentar zu Aufträge hinzufügen können (Verspätung, schlechte Route, etc.)</w:t>
+      </w:r>
+    </w:p>
+    <w:p>
+      <w:pPr>
+        <w:pStyle w:val="Listenabsatz"/>
+        <w:numPr>
+          <w:ilvl w:val="0"/>
+          <w:numId w:val="10"/>
+        </w:numPr>
+        <w:rPr>
+          <w:lang w:val="de-CH"/>
+        </w:rPr>
+      </w:pPr>
+      <w:r>
+        <w:rPr>
+          <w:lang w:val="de-CH"/>
+        </w:rPr>
+        <w:t xml:space="preserve">Buttons: </w:t>
+      </w:r>
+      <w:proofErr w:type="spellStart"/>
+      <w:r>
+        <w:rPr>
+          <w:lang w:val="de-CH"/>
+        </w:rPr>
+        <w:t>Evt.</w:t>
+      </w:r>
+      <w:proofErr w:type="spellEnd"/>
+      <w:r>
+        <w:rPr>
+          <w:lang w:val="de-CH"/>
+        </w:rPr>
+        <w:t xml:space="preserve"> Buttons so gestalten, dass sie mehr herausstechen</w:t>
+      </w:r>
+      <w:r>
+        <w:rPr>
+          <w:lang w:val="de-CH"/>
+        </w:rPr>
+        <w:t xml:space="preserve"> </w:t>
+      </w:r>
       <w:r>
         <w:rPr>
           <w:lang w:val="de-CH"/>
@@ -2763,171 +3202,7 @@
         <w:rPr>
           <w:lang w:val="de-CH"/>
         </w:rPr>
-        <w:t xml:space="preserve"> neue Idee: bei Logistiker Reihenfolge ermöglichen (</w:t>
-      </w:r>
-      <w:proofErr w:type="spellStart"/>
-      <w:r>
-        <w:rPr>
-          <w:lang w:val="de-CH"/>
-        </w:rPr>
-        <w:t>vorallem</w:t>
-      </w:r>
-      <w:proofErr w:type="spellEnd"/>
-      <w:r>
-        <w:rPr>
-          <w:lang w:val="de-CH"/>
-        </w:rPr>
-        <w:t xml:space="preserve"> erster und letzter Punkt muss stimmen)</w:t>
-      </w:r>
-    </w:p>
-    <w:p>
-      <w:pPr>
-        <w:pStyle w:val="Listenabsatz"/>
-        <w:numPr>
-          <w:ilvl w:val="0"/>
-          <w:numId w:val="12"/>
-        </w:numPr>
-        <w:rPr>
-          <w:lang w:val="de-CH"/>
-        </w:rPr>
-      </w:pPr>
-      <w:r>
-        <w:rPr>
-          <w:lang w:val="de-CH"/>
-        </w:rPr>
-        <w:t xml:space="preserve">Logistiker - </w:t>
-      </w:r>
-      <w:r>
-        <w:rPr>
-          <w:lang w:val="de-CH"/>
-        </w:rPr>
-        <w:t>Meldung: Wenn es nicht möglich ist etwas hinzuzufügen sollte die Möglichkeit nicht bestehen (</w:t>
-      </w:r>
-      <w:proofErr w:type="spellStart"/>
-      <w:r>
-        <w:rPr>
-          <w:lang w:val="de-CH"/>
-        </w:rPr>
-        <w:t>newTourProductOrder</w:t>
-      </w:r>
-      <w:proofErr w:type="spellEnd"/>
-      <w:r>
-        <w:rPr>
-          <w:lang w:val="de-CH"/>
-        </w:rPr>
-        <w:t>)</w:t>
-      </w:r>
-    </w:p>
-    <w:p>
-      <w:pPr>
-        <w:pStyle w:val="Listenabsatz"/>
-        <w:numPr>
-          <w:ilvl w:val="0"/>
-          <w:numId w:val="12"/>
-        </w:numPr>
-        <w:rPr>
-          <w:lang w:val="de-CH"/>
-        </w:rPr>
-      </w:pPr>
-      <w:r>
-        <w:rPr>
-          <w:lang w:val="de-CH"/>
-        </w:rPr>
-        <w:t xml:space="preserve">Kundensuche: </w:t>
-      </w:r>
-      <w:proofErr w:type="spellStart"/>
-      <w:r>
-        <w:rPr>
-          <w:lang w:val="de-CH"/>
-        </w:rPr>
-        <w:t>Evt.</w:t>
-      </w:r>
-      <w:proofErr w:type="spellEnd"/>
-      <w:r>
-        <w:rPr>
-          <w:lang w:val="de-CH"/>
-        </w:rPr>
-        <w:t xml:space="preserve"> Suche verbessern (Möglichkeit einer Suchfunktion in der Liste)</w:t>
-      </w:r>
-    </w:p>
-    <w:p>
-      <w:pPr>
-        <w:pStyle w:val="Listenabsatz"/>
-        <w:numPr>
-          <w:ilvl w:val="0"/>
-          <w:numId w:val="12"/>
-        </w:numPr>
-        <w:rPr>
-          <w:lang w:val="de-CH"/>
-        </w:rPr>
-      </w:pPr>
-      <w:r>
-        <w:rPr>
-          <w:lang w:val="de-CH"/>
-        </w:rPr>
-        <w:t xml:space="preserve">Logistiker: </w:t>
-      </w:r>
-      <w:r>
-        <w:rPr>
-          <w:lang w:val="de-CH"/>
-        </w:rPr>
-        <w:t>Deadline</w:t>
-      </w:r>
-      <w:r>
-        <w:rPr>
-          <w:lang w:val="de-CH"/>
-        </w:rPr>
-        <w:t xml:space="preserve"> </w:t>
-      </w:r>
-      <w:r>
-        <w:rPr>
-          <w:lang w:val="de-CH"/>
-        </w:rPr>
-        <w:sym w:font="Wingdings" w:char="F0E0"/>
-      </w:r>
-      <w:r>
-        <w:rPr>
-          <w:lang w:val="de-CH"/>
-        </w:rPr>
-        <w:t xml:space="preserve"> Bis zu diesem Datum muss Lieferung ankommen hinzufügen</w:t>
-      </w:r>
-    </w:p>
-    <w:p>
-      <w:pPr>
-        <w:pStyle w:val="Listenabsatz"/>
-        <w:numPr>
-          <w:ilvl w:val="0"/>
-          <w:numId w:val="12"/>
-        </w:numPr>
-        <w:rPr>
-          <w:lang w:val="de-CH"/>
-        </w:rPr>
-      </w:pPr>
-      <w:r>
-        <w:rPr>
-          <w:lang w:val="de-CH"/>
-        </w:rPr>
-        <w:t>Passwort verändern möglich machen für Users</w:t>
-      </w:r>
-    </w:p>
-    <w:p>
-      <w:pPr>
-        <w:rPr>
-          <w:lang w:val="de-CH"/>
-        </w:rPr>
-      </w:pPr>
-    </w:p>
-    <w:p>
-      <w:pPr>
-        <w:rPr>
-          <w:lang w:val="de-CH"/>
-        </w:rPr>
-      </w:pPr>
-      <w:r>
-        <w:rPr>
-          <w:lang w:val="de-CH"/>
-        </w:rPr>
-        <w:t>Weitere Punkte:</w:t>
+        <w:t xml:space="preserve"> war «grusig»</w:t>
       </w:r>
     </w:p>
     <w:p>
@@ -2945,21 +3220,27 @@
         <w:rPr>
           <w:lang w:val="de-CH"/>
         </w:rPr>
-        <w:t xml:space="preserve">Kundensuche: </w:t>
-      </w:r>
-      <w:proofErr w:type="spellStart"/>
-      <w:r>
-        <w:rPr>
-          <w:lang w:val="de-CH"/>
-        </w:rPr>
-        <w:t>Evt.</w:t>
-      </w:r>
-      <w:proofErr w:type="spellEnd"/>
-      <w:r>
-        <w:rPr>
-          <w:lang w:val="de-CH"/>
-        </w:rPr>
-        <w:t xml:space="preserve"> Suche verbessern (Möglichkeit einer Suchfunktion in der Liste)</w:t>
+        <w:t xml:space="preserve">Driver – Logistiker: </w:t>
+      </w:r>
+      <w:r>
+        <w:rPr>
+          <w:lang w:val="de-CH"/>
+        </w:rPr>
+        <w:t xml:space="preserve">Driver: Touren können über mehrere Tage gehen, System soll Warnung bezüglich Zeit &amp; Budget </w:t>
+      </w:r>
+      <w:proofErr w:type="gramStart"/>
+      <w:r>
+        <w:rPr>
+          <w:lang w:val="de-CH"/>
+        </w:rPr>
+        <w:t>geben</w:t>
+      </w:r>
+      <w:proofErr w:type="gramEnd"/>
+      <w:r>
+        <w:rPr>
+          <w:lang w:val="de-CH"/>
+        </w:rPr>
+        <w:t xml:space="preserve"> wenn Touren zu lang oder nicht sinnvoll</w:t>
       </w:r>
     </w:p>
     <w:p>
@@ -2977,31 +3258,84 @@
         <w:rPr>
           <w:lang w:val="de-CH"/>
         </w:rPr>
-        <w:t xml:space="preserve">Admin: </w:t>
-      </w:r>
-      <w:r>
-        <w:rPr>
-          <w:lang w:val="de-CH"/>
-        </w:rPr>
-        <w:t>Admin soll Zugriff auf alle Seiten haben und neue User hinzufügen können</w:t>
-      </w:r>
-      <w:r>
-        <w:rPr>
-          <w:lang w:val="de-CH"/>
-        </w:rPr>
-        <w:t xml:space="preserve"> </w:t>
-      </w:r>
-      <w:r>
-        <w:rPr>
-          <w:lang w:val="de-CH"/>
-        </w:rPr>
-        <w:sym w:font="Wingdings" w:char="F0E0"/>
-      </w:r>
-      <w:r>
-        <w:rPr>
-          <w:lang w:val="de-CH"/>
-        </w:rPr>
-        <w:t xml:space="preserve"> </w:t>
+        <w:t>Auf Karte: Welche Arbeit ist noch am Laufen, was wurde bereits gemacht</w:t>
+      </w:r>
+    </w:p>
+    <w:p>
+      <w:pPr>
+        <w:pStyle w:val="Listenabsatz"/>
+        <w:numPr>
+          <w:ilvl w:val="0"/>
+          <w:numId w:val="10"/>
+        </w:numPr>
+        <w:rPr>
+          <w:lang w:val="de-CH"/>
+        </w:rPr>
+      </w:pPr>
+      <w:r>
+        <w:rPr>
+          <w:lang w:val="de-CH"/>
+        </w:rPr>
+        <w:lastRenderedPageBreak/>
+        <w:t>Tracking: Kunden sehen, wann Lieferung ankommt, über Verzögerungen informiert</w:t>
+      </w:r>
+    </w:p>
+    <w:p>
+      <w:pPr>
+        <w:pStyle w:val="Listenabsatz"/>
+        <w:numPr>
+          <w:ilvl w:val="0"/>
+          <w:numId w:val="10"/>
+        </w:numPr>
+        <w:rPr>
+          <w:lang w:val="de-CH"/>
+        </w:rPr>
+      </w:pPr>
+      <w:r>
+        <w:rPr>
+          <w:lang w:val="de-CH"/>
+        </w:rPr>
+        <w:t xml:space="preserve">Driver: </w:t>
+      </w:r>
+      <w:r>
+        <w:rPr>
+          <w:lang w:val="de-CH"/>
+        </w:rPr>
+        <w:t xml:space="preserve">Driver soll sagen können „Ich bin in 6h da“ – </w:t>
+      </w:r>
+      <w:proofErr w:type="spellStart"/>
+      <w:r>
+        <w:rPr>
+          <w:lang w:val="de-CH"/>
+        </w:rPr>
+        <w:t>benachrichtigung</w:t>
+      </w:r>
+      <w:proofErr w:type="spellEnd"/>
+      <w:r>
+        <w:rPr>
+          <w:lang w:val="de-CH"/>
+        </w:rPr>
+        <w:t xml:space="preserve"> per </w:t>
+      </w:r>
+      <w:proofErr w:type="spellStart"/>
+      <w:r>
+        <w:rPr>
+          <w:lang w:val="de-CH"/>
+        </w:rPr>
+        <w:t>bsp</w:t>
+      </w:r>
+      <w:proofErr w:type="spellEnd"/>
+      <w:r>
+        <w:rPr>
+          <w:lang w:val="de-CH"/>
+        </w:rPr>
+        <w:t xml:space="preserve"> mail an Kunde</w:t>
+      </w:r>
+      <w:r>
+        <w:rPr>
+          <w:lang w:val="de-CH"/>
+        </w:rPr>
+        <w:t xml:space="preserve"> (</w:t>
       </w:r>
       <w:proofErr w:type="spellStart"/>
       <w:r>
@@ -3015,241 +3349,7 @@
         <w:rPr>
           <w:lang w:val="de-CH"/>
         </w:rPr>
-        <w:t xml:space="preserve"> Admin verwerfen, da Logistiker neue User hinzufügen kann</w:t>
-      </w:r>
-    </w:p>
-    <w:p>
-      <w:pPr>
-        <w:pStyle w:val="Listenabsatz"/>
-        <w:numPr>
-          <w:ilvl w:val="0"/>
-          <w:numId w:val="10"/>
-        </w:numPr>
-        <w:rPr>
-          <w:lang w:val="de-CH"/>
-        </w:rPr>
-      </w:pPr>
-      <w:r>
-        <w:rPr>
-          <w:lang w:val="de-CH"/>
-        </w:rPr>
-        <w:t xml:space="preserve">Driver – Logistiker: </w:t>
-      </w:r>
-      <w:r>
-        <w:rPr>
-          <w:lang w:val="de-CH"/>
-        </w:rPr>
-        <w:t>Driver soll Kommentar zu Aufträge hinzufügen können (Verspätung, schlechte Route, etc.)</w:t>
-      </w:r>
-    </w:p>
-    <w:p>
-      <w:pPr>
-        <w:pStyle w:val="Listenabsatz"/>
-        <w:numPr>
-          <w:ilvl w:val="0"/>
-          <w:numId w:val="10"/>
-        </w:numPr>
-        <w:rPr>
-          <w:lang w:val="de-CH"/>
-        </w:rPr>
-      </w:pPr>
-      <w:r>
-        <w:rPr>
-          <w:lang w:val="de-CH"/>
-        </w:rPr>
-        <w:t xml:space="preserve">Buttons: </w:t>
-      </w:r>
-      <w:proofErr w:type="spellStart"/>
-      <w:r>
-        <w:rPr>
-          <w:lang w:val="de-CH"/>
-        </w:rPr>
-        <w:t>Evt.</w:t>
-      </w:r>
-      <w:proofErr w:type="spellEnd"/>
-      <w:r>
-        <w:rPr>
-          <w:lang w:val="de-CH"/>
-        </w:rPr>
-        <w:t xml:space="preserve"> Buttons so gestalten, dass sie mehr herausstechen</w:t>
-      </w:r>
-      <w:r>
-        <w:rPr>
-          <w:lang w:val="de-CH"/>
-        </w:rPr>
-        <w:t xml:space="preserve"> </w:t>
-      </w:r>
-      <w:r>
-        <w:rPr>
-          <w:lang w:val="de-CH"/>
-        </w:rPr>
-        <w:sym w:font="Wingdings" w:char="F0E0"/>
-      </w:r>
-      <w:r>
-        <w:rPr>
-          <w:lang w:val="de-CH"/>
-        </w:rPr>
-        <w:t xml:space="preserve"> war «grusig»</w:t>
-      </w:r>
-    </w:p>
-    <w:p>
-      <w:pPr>
-        <w:pStyle w:val="Listenabsatz"/>
-        <w:numPr>
-          <w:ilvl w:val="0"/>
-          <w:numId w:val="10"/>
-        </w:numPr>
-        <w:rPr>
-          <w:lang w:val="de-CH"/>
-        </w:rPr>
-      </w:pPr>
-      <w:r>
-        <w:rPr>
-          <w:lang w:val="de-CH"/>
-        </w:rPr>
-        <w:t xml:space="preserve">Driver – Logistiker: </w:t>
-      </w:r>
-      <w:r>
-        <w:rPr>
-          <w:lang w:val="de-CH"/>
-        </w:rPr>
-        <w:t xml:space="preserve">Driver: Touren können über mehrere Tage gehen, System soll Warnung bezüglich Zeit &amp; Budget </w:t>
-      </w:r>
-      <w:proofErr w:type="gramStart"/>
-      <w:r>
-        <w:rPr>
-          <w:lang w:val="de-CH"/>
-        </w:rPr>
-        <w:t>geben</w:t>
-      </w:r>
-      <w:proofErr w:type="gramEnd"/>
-      <w:r>
-        <w:rPr>
-          <w:lang w:val="de-CH"/>
-        </w:rPr>
-        <w:t xml:space="preserve"> wenn Touren zu lang oder nicht sinnvoll</w:t>
-      </w:r>
-    </w:p>
-    <w:p>
-      <w:pPr>
-        <w:pStyle w:val="Listenabsatz"/>
-        <w:numPr>
-          <w:ilvl w:val="0"/>
-          <w:numId w:val="10"/>
-        </w:numPr>
-        <w:rPr>
-          <w:lang w:val="de-CH"/>
-        </w:rPr>
-      </w:pPr>
-      <w:r>
-        <w:rPr>
-          <w:lang w:val="de-CH"/>
-        </w:rPr>
-        <w:t>Auf Karte: Welche Arbeit ist noch am Laufen, was wurde bereits gemacht</w:t>
-      </w:r>
-    </w:p>
-    <w:p>
-      <w:pPr>
-        <w:pStyle w:val="Listenabsatz"/>
-        <w:numPr>
-          <w:ilvl w:val="0"/>
-          <w:numId w:val="10"/>
-        </w:numPr>
-        <w:rPr>
-          <w:lang w:val="de-CH"/>
-        </w:rPr>
-      </w:pPr>
-      <w:r>
-        <w:rPr>
-          <w:lang w:val="de-CH"/>
-        </w:rPr>
-        <w:t>Tracking: Kunden sehen, wann Lieferung ankommt, über Verzögerungen informiert</w:t>
-      </w:r>
-    </w:p>
-    <w:p>
-      <w:pPr>
-        <w:pStyle w:val="Listenabsatz"/>
-        <w:numPr>
-          <w:ilvl w:val="0"/>
-          <w:numId w:val="10"/>
-        </w:numPr>
-        <w:rPr>
-          <w:lang w:val="de-CH"/>
-        </w:rPr>
-      </w:pPr>
-      <w:r>
-        <w:rPr>
-          <w:lang w:val="de-CH"/>
-        </w:rPr>
-        <w:t xml:space="preserve">Driver: </w:t>
-      </w:r>
-      <w:r>
-        <w:rPr>
-          <w:lang w:val="de-CH"/>
-        </w:rPr>
-        <w:t xml:space="preserve">Driver soll sagen können „Ich bin in 6h da“ – </w:t>
-      </w:r>
-      <w:proofErr w:type="spellStart"/>
-      <w:r>
-        <w:rPr>
-          <w:lang w:val="de-CH"/>
-        </w:rPr>
-        <w:t>benachrichtigung</w:t>
-      </w:r>
-      <w:proofErr w:type="spellEnd"/>
-      <w:r>
-        <w:rPr>
-          <w:lang w:val="de-CH"/>
-        </w:rPr>
-        <w:t xml:space="preserve"> per </w:t>
-      </w:r>
-      <w:proofErr w:type="spellStart"/>
-      <w:r>
-        <w:rPr>
-          <w:lang w:val="de-CH"/>
-        </w:rPr>
-        <w:t>bsp</w:t>
-      </w:r>
-      <w:proofErr w:type="spellEnd"/>
-      <w:r>
-        <w:rPr>
-          <w:lang w:val="de-CH"/>
-        </w:rPr>
-        <w:t xml:space="preserve"> mail an Kunde</w:t>
-      </w:r>
-      <w:r>
-        <w:rPr>
-          <w:lang w:val="de-CH"/>
-        </w:rPr>
-        <w:t xml:space="preserve"> (</w:t>
-      </w:r>
-      <w:proofErr w:type="spellStart"/>
-      <w:r>
-        <w:rPr>
-          <w:lang w:val="de-CH"/>
-        </w:rPr>
-        <w:t>evt</w:t>
-      </w:r>
-      <w:proofErr w:type="gramStart"/>
-      <w:r>
-        <w:rPr>
-          <w:lang w:val="de-CH"/>
-        </w:rPr>
-        <w:t>.</w:t>
-      </w:r>
-      <w:proofErr w:type="spellEnd"/>
-      <w:r>
-        <w:rPr>
-          <w:lang w:val="de-CH"/>
-        </w:rPr>
-        <w:t xml:space="preserve"> </w:t>
-      </w:r>
-      <w:proofErr w:type="gramEnd"/>
-      <w:r>
-        <w:rPr>
-          <w:lang w:val="de-CH"/>
-        </w:rPr>
-        <w:t>Einfach Kunden-</w:t>
+        <w:t xml:space="preserve"> Einfach Kunden-</w:t>
       </w:r>
       <w:proofErr w:type="spellStart"/>
       <w:r>
@@ -5081,6 +5181,7 @@
   <w:style w:type="character" w:default="1" w:styleId="Absatz-Standardschriftart">
     <w:name w:val="Default Paragraph Font"/>
     <w:uiPriority w:val="1"/>
+    <w:semiHidden/>
     <w:unhideWhenUsed/>
   </w:style>
   <w:style w:type="table" w:default="1" w:styleId="NormaleTabelle">
@@ -5444,7 +5545,7 @@
 </file>
 
 <file path=customXml/itemProps1.xml><?xml version="1.0" encoding="utf-8"?>
-<ds:datastoreItem xmlns:ds="http://schemas.openxmlformats.org/officeDocument/2006/customXml" ds:itemID="{E205C632-62CA-412F-B136-B068314A5F17}">
+<ds:datastoreItem xmlns:ds="http://schemas.openxmlformats.org/officeDocument/2006/customXml" ds:itemID="{68B94781-CF24-482D-BA82-3EA1F2FDA8B9}">
   <ds:schemaRefs>
     <ds:schemaRef ds:uri="http://schemas.openxmlformats.org/officeDocument/2006/bibliography"/>
   </ds:schemaRefs>

</xml_diff>

<commit_message>
added phone in user
</commit_message>
<xml_diff>
--- a/Documentation/Meetings.docx
+++ b/Documentation/Meetings.docx
@@ -1,6 +1,6 @@
 
 <file path=word/document.xml><?xml version="1.0" encoding="utf-8"?>
-<w:document xmlns:wpc="http://schemas.microsoft.com/office/word/2010/wordprocessingCanvas" xmlns:cx="http://schemas.microsoft.com/office/drawing/2014/chartex" xmlns:cx1="http://schemas.microsoft.com/office/drawing/2015/9/8/chartex" xmlns:cx2="http://schemas.microsoft.com/office/drawing/2015/10/21/chartex" xmlns:cx3="http://schemas.microsoft.com/office/drawing/2016/5/9/chartex" xmlns:cx4="http://schemas.microsoft.com/office/drawing/2016/5/10/chartex" xmlns:cx5="http://schemas.microsoft.com/office/drawing/2016/5/11/chartex" xmlns:cx6="http://schemas.microsoft.com/office/drawing/2016/5/12/chartex" xmlns:cx7="http://schemas.microsoft.com/office/drawing/2016/5/13/chartex" xmlns:cx8="http://schemas.microsoft.com/office/drawing/2016/5/14/chartex" xmlns:mc="http://schemas.openxmlformats.org/markup-compatibility/2006" xmlns:aink="http://schemas.microsoft.com/office/drawing/2016/ink" xmlns:am3d="http://schemas.microsoft.com/office/drawing/2017/model3d" xmlns:o="urn:schemas-microsoft-com:office:office" xmlns:r="http://schemas.openxmlformats.org/officeDocument/2006/relationships" xmlns:m="http://schemas.openxmlformats.org/officeDocument/2006/math" xmlns:v="urn:schemas-microsoft-com:vml" xmlns:wp14="http://schemas.microsoft.com/office/word/2010/wordprocessingDrawing" xmlns:wp="http://schemas.openxmlformats.org/drawingml/2006/wordprocessingDrawing" xmlns:w10="urn:schemas-microsoft-com:office:word" xmlns:w="http://schemas.openxmlformats.org/wordprocessingml/2006/main" xmlns:w14="http://schemas.microsoft.com/office/word/2010/wordml" xmlns:w15="http://schemas.microsoft.com/office/word/2012/wordml" xmlns:w16cid="http://schemas.microsoft.com/office/word/2016/wordml/cid" xmlns:w16se="http://schemas.microsoft.com/office/word/2015/wordml/symex" xmlns:wpg="http://schemas.microsoft.com/office/word/2010/wordprocessingGroup" xmlns:wpi="http://schemas.microsoft.com/office/word/2010/wordprocessingInk" xmlns:wne="http://schemas.microsoft.com/office/word/2006/wordml" xmlns:wps="http://schemas.microsoft.com/office/word/2010/wordprocessingShape" mc:Ignorable="w14 w15 w16se w16cid wp14">
+<w:document xmlns:wpc="http://schemas.microsoft.com/office/word/2010/wordprocessingCanvas" xmlns:mc="http://schemas.openxmlformats.org/markup-compatibility/2006" xmlns:o="urn:schemas-microsoft-com:office:office" xmlns:r="http://schemas.openxmlformats.org/officeDocument/2006/relationships" xmlns:m="http://schemas.openxmlformats.org/officeDocument/2006/math" xmlns:v="urn:schemas-microsoft-com:vml" xmlns:wp14="http://schemas.microsoft.com/office/word/2010/wordprocessingDrawing" xmlns:wp="http://schemas.openxmlformats.org/drawingml/2006/wordprocessingDrawing" xmlns:w10="urn:schemas-microsoft-com:office:word" xmlns:w="http://schemas.openxmlformats.org/wordprocessingml/2006/main" xmlns:w14="http://schemas.microsoft.com/office/word/2010/wordml" xmlns:w15="http://schemas.microsoft.com/office/word/2012/wordml" xmlns:wpg="http://schemas.microsoft.com/office/word/2010/wordprocessingGroup" xmlns:wpi="http://schemas.microsoft.com/office/word/2010/wordprocessingInk" xmlns:wne="http://schemas.microsoft.com/office/word/2006/wordml" xmlns:wps="http://schemas.microsoft.com/office/word/2010/wordprocessingShape" mc:Ignorable="w14 w15 wp14">
   <w:body>
     <w:p>
       <w:pPr>
@@ -423,233 +423,259 @@
       </w:r>
       <w:proofErr w:type="spellEnd"/>
       <w:r>
+        <w:t>, Firma, …</w:t>
+      </w:r>
+    </w:p>
+    <w:p>
+      <w:pPr>
+        <w:pStyle w:val="Listenabsatz"/>
+        <w:numPr>
+          <w:ilvl w:val="0"/>
+          <w:numId w:val="2"/>
+        </w:numPr>
+        <w:rPr>
+          <w:lang w:val="de-CH"/>
+        </w:rPr>
+      </w:pPr>
+      <w:r>
+        <w:rPr>
+          <w:lang w:val="de-CH"/>
+        </w:rPr>
+        <w:t>Können Kunden Zeiten abgeben in denen die Lieferung erfolgen soll?</w:t>
+      </w:r>
+    </w:p>
+    <w:p>
+      <w:pPr>
+        <w:pStyle w:val="Listenabsatz"/>
+        <w:numPr>
+          <w:ilvl w:val="0"/>
+          <w:numId w:val="2"/>
+        </w:numPr>
+        <w:rPr>
+          <w:lang w:val="de-CH"/>
+        </w:rPr>
+      </w:pPr>
+      <w:r>
+        <w:rPr>
+          <w:lang w:val="de-CH"/>
+        </w:rPr>
+        <w:t>Kann der Kunde auch online nachsehen, wie es mit seiner Lieferung aussieht?</w:t>
+      </w:r>
+    </w:p>
+    <w:p>
+      <w:pPr>
+        <w:rPr>
+          <w:lang w:val="de-CH"/>
+        </w:rPr>
+      </w:pPr>
+    </w:p>
+    <w:p>
+      <w:pPr>
+        <w:pStyle w:val="berschrift1"/>
+      </w:pPr>
+      <w:r>
+        <w:t>Technical questions</w:t>
+      </w:r>
+    </w:p>
+    <w:p>
+      <w:pPr>
+        <w:pStyle w:val="Listenabsatz"/>
+        <w:numPr>
+          <w:ilvl w:val="0"/>
+          <w:numId w:val="4"/>
+        </w:numPr>
+        <w:rPr>
+          <w:lang w:val="de-CH"/>
+        </w:rPr>
+      </w:pPr>
+      <w:r>
+        <w:rPr>
+          <w:lang w:val="de-CH"/>
+        </w:rPr>
+        <w:t>Welche Frameworks würden noch zu unserem Projekt passen?</w:t>
+      </w:r>
+    </w:p>
+    <w:p>
+      <w:pPr>
+        <w:pStyle w:val="berschrift1"/>
+        <w:rPr>
+          <w:lang w:val="en-US"/>
+        </w:rPr>
+      </w:pPr>
+      <w:r>
+        <w:rPr>
+          <w:lang w:val="en-US"/>
+        </w:rPr>
+        <w:t>What we are doing at the moment</w:t>
+      </w:r>
+    </w:p>
+    <w:p>
+      <w:pPr>
+        <w:pStyle w:val="Listenabsatz"/>
+        <w:numPr>
+          <w:ilvl w:val="0"/>
+          <w:numId w:val="3"/>
+        </w:numPr>
+      </w:pPr>
+      <w:r>
+        <w:t xml:space="preserve">Start </w:t>
+      </w:r>
+      <w:proofErr w:type="spellStart"/>
+      <w:r>
+        <w:t>Bildschirm</w:t>
+      </w:r>
+      <w:proofErr w:type="spellEnd"/>
+    </w:p>
+    <w:p>
+      <w:pPr>
+        <w:pStyle w:val="Listenabsatz"/>
+        <w:numPr>
+          <w:ilvl w:val="0"/>
+          <w:numId w:val="3"/>
+        </w:numPr>
+      </w:pPr>
+      <w:proofErr w:type="spellStart"/>
+      <w:r>
+        <w:t>Logistiker</w:t>
+      </w:r>
+      <w:proofErr w:type="spellEnd"/>
+      <w:r>
+        <w:t xml:space="preserve"> </w:t>
+      </w:r>
+      <w:proofErr w:type="spellStart"/>
+      <w:r>
+        <w:t>Formular</w:t>
+      </w:r>
+      <w:proofErr w:type="spellEnd"/>
+    </w:p>
+    <w:p>
+      <w:pPr>
+        <w:pStyle w:val="Listenabsatz"/>
+        <w:numPr>
+          <w:ilvl w:val="0"/>
+          <w:numId w:val="3"/>
+        </w:numPr>
+      </w:pPr>
+      <w:proofErr w:type="spellStart"/>
+      <w:r>
+        <w:t>Fahrer</w:t>
+      </w:r>
+      <w:proofErr w:type="spellEnd"/>
+      <w:r>
+        <w:t xml:space="preserve"> </w:t>
+      </w:r>
+      <w:proofErr w:type="spellStart"/>
+      <w:r>
+        <w:t>Formular</w:t>
+      </w:r>
+      <w:proofErr w:type="spellEnd"/>
+    </w:p>
+    <w:p>
+      <w:pPr>
+        <w:pStyle w:val="Listenabsatz"/>
+        <w:numPr>
+          <w:ilvl w:val="0"/>
+          <w:numId w:val="3"/>
+        </w:numPr>
+      </w:pPr>
+      <w:r>
+        <w:t xml:space="preserve">Design </w:t>
+      </w:r>
+      <w:proofErr w:type="spellStart"/>
+      <w:r>
+        <w:t>für</w:t>
+      </w:r>
+      <w:proofErr w:type="spellEnd"/>
+      <w:r>
+        <w:t xml:space="preserve"> die </w:t>
+      </w:r>
+      <w:proofErr w:type="spellStart"/>
+      <w:r>
+        <w:t>Webseite</w:t>
+      </w:r>
+      <w:proofErr w:type="spellEnd"/>
+    </w:p>
+    <w:p>
+      <w:pPr>
+        <w:pStyle w:val="Listenabsatz"/>
+        <w:numPr>
+          <w:ilvl w:val="0"/>
+          <w:numId w:val="3"/>
+        </w:numPr>
+      </w:pPr>
+      <w:r>
+        <w:t xml:space="preserve">Spring </w:t>
+      </w:r>
+      <w:proofErr w:type="spellStart"/>
+      <w:r>
+        <w:t>erkunden</w:t>
+      </w:r>
+      <w:proofErr w:type="spellEnd"/>
+    </w:p>
+    <w:p/>
+    <w:p>
+      <w:pPr>
+        <w:pStyle w:val="berschrift1"/>
+      </w:pPr>
+      <w:r>
+        <w:t>Notes</w:t>
+      </w:r>
+    </w:p>
+    <w:p>
+      <w:proofErr w:type="spellStart"/>
+      <w:r>
+        <w:t>Sprache</w:t>
+      </w:r>
+      <w:proofErr w:type="spellEnd"/>
+      <w:r>
+        <w:t>: Deutsch</w:t>
+      </w:r>
+    </w:p>
+    <w:p>
+      <w:pPr>
+        <w:rPr>
+          <w:lang w:val="de-CH"/>
+        </w:rPr>
+      </w:pPr>
+      <w:r>
+        <w:rPr>
+          <w:lang w:val="de-CH"/>
+        </w:rPr>
+        <w:t xml:space="preserve">Arbeitsplan: man weiss bereits welcher </w:t>
+      </w:r>
+      <w:proofErr w:type="spellStart"/>
+      <w:r>
+        <w:rPr>
+          <w:lang w:val="de-CH"/>
+        </w:rPr>
+        <w:t>driver</w:t>
+      </w:r>
+      <w:proofErr w:type="spellEnd"/>
+      <w:r>
+        <w:rPr>
+          <w:lang w:val="de-CH"/>
+        </w:rPr>
+        <w:t>, welcher tour zugeteilt wird</w:t>
+      </w:r>
+      <w:r>
+        <w:rPr>
+          <w:lang w:val="de-CH"/>
+        </w:rPr>
         <w:t xml:space="preserve">, </w:t>
       </w:r>
       <w:proofErr w:type="spellStart"/>
       <w:r>
-        <w:t>Firma</w:t>
-      </w:r>
-      <w:proofErr w:type="spellEnd"/>
-      <w:r>
-        <w:t>, …</w:t>
-      </w:r>
-    </w:p>
-    <w:p>
-      <w:pPr>
-        <w:pStyle w:val="Listenabsatz"/>
-        <w:numPr>
-          <w:ilvl w:val="0"/>
-          <w:numId w:val="2"/>
-        </w:numPr>
-        <w:rPr>
-          <w:lang w:val="de-CH"/>
-        </w:rPr>
-      </w:pPr>
-      <w:r>
-        <w:rPr>
-          <w:lang w:val="de-CH"/>
-        </w:rPr>
-        <w:t>Können Kunden Zeiten abgeben in denen die Lieferung erfolgen soll?</w:t>
-      </w:r>
-    </w:p>
-    <w:p>
-      <w:pPr>
-        <w:pStyle w:val="Listenabsatz"/>
-        <w:numPr>
-          <w:ilvl w:val="0"/>
-          <w:numId w:val="2"/>
-        </w:numPr>
-        <w:rPr>
-          <w:lang w:val="de-CH"/>
-        </w:rPr>
-      </w:pPr>
-      <w:r>
-        <w:rPr>
-          <w:lang w:val="de-CH"/>
-        </w:rPr>
-        <w:t>Kann der Kunde auch online nachsehen, wie es mit seiner Lieferung aussieht?</w:t>
-      </w:r>
-    </w:p>
-    <w:p>
-      <w:pPr>
-        <w:rPr>
-          <w:lang w:val="de-CH"/>
-        </w:rPr>
-      </w:pPr>
-    </w:p>
-    <w:p>
-      <w:pPr>
-        <w:pStyle w:val="berschrift1"/>
-      </w:pPr>
-      <w:r>
-        <w:t>Technical questions</w:t>
-      </w:r>
-    </w:p>
-    <w:p>
-      <w:pPr>
-        <w:pStyle w:val="Listenabsatz"/>
-        <w:numPr>
-          <w:ilvl w:val="0"/>
-          <w:numId w:val="4"/>
-        </w:numPr>
-        <w:rPr>
-          <w:lang w:val="de-CH"/>
-        </w:rPr>
-      </w:pPr>
-      <w:r>
-        <w:rPr>
-          <w:lang w:val="de-CH"/>
-        </w:rPr>
-        <w:t>Welche Frameworks würden noch zu unserem Projekt passen?</w:t>
-      </w:r>
-    </w:p>
-    <w:p>
-      <w:pPr>
-        <w:pStyle w:val="berschrift1"/>
-        <w:rPr>
-          <w:lang w:val="en-US"/>
-        </w:rPr>
-      </w:pPr>
-      <w:r>
-        <w:rPr>
-          <w:lang w:val="en-US"/>
-        </w:rPr>
-        <w:t>What we are doing at the moment</w:t>
-      </w:r>
-    </w:p>
-    <w:p>
-      <w:pPr>
-        <w:pStyle w:val="Listenabsatz"/>
-        <w:numPr>
-          <w:ilvl w:val="0"/>
-          <w:numId w:val="3"/>
-        </w:numPr>
-      </w:pPr>
-      <w:r>
-        <w:t xml:space="preserve">Start </w:t>
-      </w:r>
-      <w:proofErr w:type="spellStart"/>
-      <w:r>
-        <w:t>Bildschirm</w:t>
-      </w:r>
-      <w:proofErr w:type="spellEnd"/>
-    </w:p>
-    <w:p>
-      <w:pPr>
-        <w:pStyle w:val="Listenabsatz"/>
-        <w:numPr>
-          <w:ilvl w:val="0"/>
-          <w:numId w:val="3"/>
-        </w:numPr>
-      </w:pPr>
-      <w:proofErr w:type="spellStart"/>
-      <w:r>
-        <w:t>Logistiker</w:t>
-      </w:r>
-      <w:proofErr w:type="spellEnd"/>
-      <w:r>
-        <w:t xml:space="preserve"> </w:t>
-      </w:r>
-      <w:proofErr w:type="spellStart"/>
-      <w:r>
-        <w:t>Formular</w:t>
-      </w:r>
-      <w:proofErr w:type="spellEnd"/>
-    </w:p>
-    <w:p>
-      <w:pPr>
-        <w:pStyle w:val="Listenabsatz"/>
-        <w:numPr>
-          <w:ilvl w:val="0"/>
-          <w:numId w:val="3"/>
-        </w:numPr>
-      </w:pPr>
-      <w:proofErr w:type="spellStart"/>
-      <w:r>
-        <w:t>Fahrer</w:t>
-      </w:r>
-      <w:proofErr w:type="spellEnd"/>
-      <w:r>
-        <w:t xml:space="preserve"> </w:t>
-      </w:r>
-      <w:proofErr w:type="spellStart"/>
-      <w:r>
-        <w:t>Formular</w:t>
-      </w:r>
-      <w:proofErr w:type="spellEnd"/>
-    </w:p>
-    <w:p>
-      <w:pPr>
-        <w:pStyle w:val="Listenabsatz"/>
-        <w:numPr>
-          <w:ilvl w:val="0"/>
-          <w:numId w:val="3"/>
-        </w:numPr>
-      </w:pPr>
-      <w:r>
-        <w:t xml:space="preserve">Design </w:t>
-      </w:r>
-      <w:proofErr w:type="spellStart"/>
-      <w:r>
-        <w:t>für</w:t>
-      </w:r>
-      <w:proofErr w:type="spellEnd"/>
-      <w:r>
-        <w:t xml:space="preserve"> die </w:t>
-      </w:r>
-      <w:proofErr w:type="spellStart"/>
-      <w:r>
-        <w:t>Webseite</w:t>
-      </w:r>
-      <w:proofErr w:type="spellEnd"/>
-    </w:p>
-    <w:p>
-      <w:pPr>
-        <w:pStyle w:val="Listenabsatz"/>
-        <w:numPr>
-          <w:ilvl w:val="0"/>
-          <w:numId w:val="3"/>
-        </w:numPr>
-      </w:pPr>
-      <w:r>
-        <w:t xml:space="preserve">Spring </w:t>
-      </w:r>
-      <w:proofErr w:type="spellStart"/>
-      <w:r>
-        <w:t>erkunden</w:t>
-      </w:r>
-      <w:proofErr w:type="spellEnd"/>
-    </w:p>
-    <w:p/>
-    <w:p>
-      <w:pPr>
-        <w:pStyle w:val="berschrift1"/>
-      </w:pPr>
-      <w:r>
-        <w:t>Notes</w:t>
-      </w:r>
-    </w:p>
-    <w:p>
-      <w:proofErr w:type="spellStart"/>
-      <w:r>
-        <w:t>Sprache</w:t>
-      </w:r>
-      <w:proofErr w:type="spellEnd"/>
-      <w:r>
-        <w:t>: Deutsch</w:t>
-      </w:r>
-    </w:p>
-    <w:p>
-      <w:pPr>
-        <w:rPr>
-          <w:lang w:val="de-CH"/>
-        </w:rPr>
-      </w:pPr>
-      <w:r>
-        <w:rPr>
-          <w:lang w:val="de-CH"/>
-        </w:rPr>
-        <w:t xml:space="preserve">Arbeitsplan: man weiss bereits welcher </w:t>
+        <w:rPr>
+          <w:lang w:val="de-CH"/>
+        </w:rPr>
+        <w:t>evtl</w:t>
+      </w:r>
+      <w:proofErr w:type="spellEnd"/>
+      <w:r>
+        <w:rPr>
+          <w:lang w:val="de-CH"/>
+        </w:rPr>
+        <w:t xml:space="preserve"> soll später Logistiker den </w:t>
       </w:r>
       <w:proofErr w:type="spellStart"/>
       <w:r>
@@ -663,40 +689,6 @@
         <w:rPr>
           <w:lang w:val="de-CH"/>
         </w:rPr>
-        <w:t>, welcher tour zugeteilt wird</w:t>
-      </w:r>
-      <w:r>
-        <w:rPr>
-          <w:lang w:val="de-CH"/>
-        </w:rPr>
-        <w:t xml:space="preserve">, </w:t>
-      </w:r>
-      <w:proofErr w:type="spellStart"/>
-      <w:r>
-        <w:rPr>
-          <w:lang w:val="de-CH"/>
-        </w:rPr>
-        <w:t>evtl</w:t>
-      </w:r>
-      <w:proofErr w:type="spellEnd"/>
-      <w:r>
-        <w:rPr>
-          <w:lang w:val="de-CH"/>
-        </w:rPr>
-        <w:t xml:space="preserve"> soll später Logistiker den </w:t>
-      </w:r>
-      <w:proofErr w:type="spellStart"/>
-      <w:r>
-        <w:rPr>
-          <w:lang w:val="de-CH"/>
-        </w:rPr>
-        <w:t>driver</w:t>
-      </w:r>
-      <w:proofErr w:type="spellEnd"/>
-      <w:r>
-        <w:rPr>
-          <w:lang w:val="de-CH"/>
-        </w:rPr>
         <w:t xml:space="preserve"> hinzufügen können</w:t>
       </w:r>
     </w:p>
@@ -737,21 +729,7 @@
         <w:rPr>
           <w:lang w:val="de-CH"/>
         </w:rPr>
-        <w:t xml:space="preserve"> bezüglich Zeit &amp; Budget </w:t>
-      </w:r>
-      <w:proofErr w:type="gramStart"/>
-      <w:r>
-        <w:rPr>
-          <w:lang w:val="de-CH"/>
-        </w:rPr>
-        <w:t>geben</w:t>
-      </w:r>
-      <w:proofErr w:type="gramEnd"/>
-      <w:r>
-        <w:rPr>
-          <w:lang w:val="de-CH"/>
-        </w:rPr>
-        <w:t xml:space="preserve"> wenn Touren zu lang oder </w:t>
+        <w:t xml:space="preserve"> bezüglich Zeit &amp; Budget geben wenn Touren zu lang oder </w:t>
       </w:r>
       <w:proofErr w:type="spellStart"/>
       <w:r>
@@ -1088,21 +1066,7 @@
         <w:rPr>
           <w:lang w:val="de-CH"/>
         </w:rPr>
-        <w:t xml:space="preserve">Kann der Fahrer bei einer Falschlieferung </w:t>
-      </w:r>
-      <w:proofErr w:type="gramStart"/>
-      <w:r>
-        <w:rPr>
-          <w:lang w:val="de-CH"/>
-        </w:rPr>
-        <w:t>reagieren</w:t>
-      </w:r>
-      <w:proofErr w:type="gramEnd"/>
-      <w:r>
-        <w:rPr>
-          <w:lang w:val="de-CH"/>
-        </w:rPr>
-        <w:t xml:space="preserve"> weil er die gelieferten Produkte kennt?</w:t>
+        <w:t>Kann der Fahrer bei einer Falschlieferung reagieren weil er die gelieferten Produkte kennt?</w:t>
       </w:r>
     </w:p>
     <w:p>
@@ -2565,14 +2529,14 @@
         <w:rPr>
           <w:lang w:val="de-CH"/>
         </w:rPr>
-        <w:t>Evt.</w:t>
-      </w:r>
-      <w:proofErr w:type="spellEnd"/>
-      <w:r>
-        <w:rPr>
-          <w:lang w:val="de-CH"/>
-        </w:rPr>
-        <w:t xml:space="preserve"> Auf neue Seite oder so lassen?</w:t>
+        <w:t>Evt</w:t>
+      </w:r>
+      <w:proofErr w:type="spellEnd"/>
+      <w:r>
+        <w:rPr>
+          <w:lang w:val="de-CH"/>
+        </w:rPr>
+        <w:t>. Auf neue Seite oder so lassen?</w:t>
       </w:r>
     </w:p>
     <w:p>
@@ -2828,6 +2792,18 @@
         </w:rPr>
         <w:t>Meldung falls Truck voll (bis jetzt lässt es einfach nicht zu)</w:t>
       </w:r>
+      <w:r>
+        <w:rPr>
+          <w:lang w:val="de-CH"/>
+        </w:rPr>
+        <w:t xml:space="preserve"> </w:t>
+      </w:r>
+      <w:r>
+        <w:rPr>
+          <w:rFonts w:ascii="Wingdings" w:hAnsi="Wingdings"/>
+        </w:rPr>
+        <w:t></w:t>
+      </w:r>
     </w:p>
     <w:p>
       <w:pPr>
@@ -2928,6 +2904,18 @@
         </w:rPr>
         <w:t xml:space="preserve"> Liste mit Aufträgen, draufklicken und Produkt anzeigen mit allen Angaben (schönere Darstellung)</w:t>
       </w:r>
+      <w:r>
+        <w:rPr>
+          <w:lang w:val="de-CH"/>
+        </w:rPr>
+        <w:t xml:space="preserve"> </w:t>
+      </w:r>
+      <w:r>
+        <w:rPr>
+          <w:rFonts w:ascii="Wingdings" w:hAnsi="Wingdings"/>
+        </w:rPr>
+        <w:t></w:t>
+      </w:r>
     </w:p>
     <w:p>
       <w:pPr>
@@ -3030,13 +3018,39 @@
         <w:rPr>
           <w:lang w:val="de-CH"/>
         </w:rPr>
+        <w:t xml:space="preserve"> </w:t>
+      </w:r>
+      <w:r>
+        <w:rPr>
+          <w:rFonts w:ascii="Wingdings" w:hAnsi="Wingdings"/>
+        </w:rPr>
+        <w:t></w:t>
+      </w:r>
+      <w:r>
+        <w:rPr>
+          <w:lang w:val="de-CH"/>
+        </w:rPr>
         <w:t xml:space="preserve"> erstellen</w:t>
       </w:r>
       <w:r>
         <w:rPr>
           <w:lang w:val="de-CH"/>
         </w:rPr>
-        <w:t xml:space="preserve"> zum testen möglich zu machen (einfacher)</w:t>
+        <w:t xml:space="preserve"> zum </w:t>
+      </w:r>
+      <w:proofErr w:type="spellStart"/>
+      <w:r>
+        <w:rPr>
+          <w:lang w:val="de-CH"/>
+        </w:rPr>
+        <w:t>testen</w:t>
+      </w:r>
+      <w:proofErr w:type="spellEnd"/>
+      <w:r>
+        <w:rPr>
+          <w:lang w:val="de-CH"/>
+        </w:rPr>
+        <w:t xml:space="preserve"> möglich zu machen (einfacher)</w:t>
       </w:r>
     </w:p>
     <w:p>
@@ -3085,188 +3099,200 @@
           <w:lang w:val="de-CH"/>
         </w:rPr>
       </w:pPr>
+      <w:r>
+        <w:rPr>
+          <w:lang w:val="de-CH"/>
+        </w:rPr>
+        <w:t>Testen</w:t>
+      </w:r>
+      <w:r>
+        <w:rPr>
+          <w:lang w:val="de-CH"/>
+        </w:rPr>
+        <w:t xml:space="preserve">, Kommentare, </w:t>
+      </w:r>
+      <w:proofErr w:type="spellStart"/>
+      <w:r>
+        <w:rPr>
+          <w:lang w:val="de-CH"/>
+        </w:rPr>
+        <w:t>Refactoring</w:t>
+      </w:r>
+      <w:proofErr w:type="spellEnd"/>
+      <w:r>
+        <w:rPr>
+          <w:lang w:val="de-CH"/>
+        </w:rPr>
+        <w:t xml:space="preserve"> </w:t>
+      </w:r>
+      <w:r>
+        <w:rPr>
+          <w:lang w:val="de-CH"/>
+        </w:rPr>
+        <w:sym w:font="Wingdings" w:char="F0E0"/>
+      </w:r>
+      <w:r>
+        <w:rPr>
+          <w:lang w:val="de-CH"/>
+        </w:rPr>
+        <w:t xml:space="preserve"> Robustheit des Programms</w:t>
+      </w:r>
+    </w:p>
+    <w:p>
+      <w:pPr>
+        <w:pStyle w:val="Listenabsatz"/>
+        <w:numPr>
+          <w:ilvl w:val="0"/>
+          <w:numId w:val="12"/>
+        </w:numPr>
+        <w:rPr>
+          <w:lang w:val="de-CH"/>
+        </w:rPr>
+      </w:pPr>
+      <w:r>
+        <w:rPr>
+          <w:lang w:val="de-CH"/>
+        </w:rPr>
+        <w:t>Bei Driver Reihenfolge von der Tour an der Route anpassen (</w:t>
+      </w:r>
+      <w:proofErr w:type="spellStart"/>
+      <w:r>
+        <w:rPr>
+          <w:lang w:val="de-CH"/>
+        </w:rPr>
+        <w:t>driverTours</w:t>
+      </w:r>
+      <w:proofErr w:type="spellEnd"/>
+      <w:r>
+        <w:rPr>
+          <w:lang w:val="de-CH"/>
+        </w:rPr>
+        <w:t>)</w:t>
+      </w:r>
+      <w:r>
+        <w:rPr>
+          <w:lang w:val="de-CH"/>
+        </w:rPr>
+        <w:t xml:space="preserve"> </w:t>
+      </w:r>
+      <w:r>
+        <w:rPr>
+          <w:lang w:val="de-CH"/>
+        </w:rPr>
+        <w:sym w:font="Wingdings" w:char="F0E0"/>
+      </w:r>
+      <w:r>
+        <w:rPr>
+          <w:lang w:val="de-CH"/>
+        </w:rPr>
+        <w:t xml:space="preserve"> neue Idee: bei Logistiker Reihenfolge ermöglichen (</w:t>
+      </w:r>
+      <w:proofErr w:type="spellStart"/>
+      <w:r>
+        <w:rPr>
+          <w:lang w:val="de-CH"/>
+        </w:rPr>
+        <w:t>vorallem</w:t>
+      </w:r>
+      <w:proofErr w:type="spellEnd"/>
+      <w:r>
+        <w:rPr>
+          <w:lang w:val="de-CH"/>
+        </w:rPr>
+        <w:t xml:space="preserve"> erster und letzter Punkt muss stimmen)</w:t>
+      </w:r>
+    </w:p>
+    <w:p>
+      <w:pPr>
+        <w:pStyle w:val="Listenabsatz"/>
+        <w:rPr>
+          <w:lang w:val="de-CH"/>
+        </w:rPr>
+      </w:pPr>
+      <w:r>
+        <w:rPr>
+          <w:lang w:val="de-CH"/>
+        </w:rPr>
+        <w:t xml:space="preserve">Endpunkt wieder </w:t>
+      </w:r>
+      <w:proofErr w:type="spellStart"/>
+      <w:r>
+        <w:rPr>
+          <w:lang w:val="de-CH"/>
+        </w:rPr>
+        <w:t>exWi</w:t>
+      </w:r>
+      <w:proofErr w:type="spellEnd"/>
+      <w:r>
+        <w:rPr>
+          <w:lang w:val="de-CH"/>
+        </w:rPr>
+        <w:t xml:space="preserve"> </w:t>
+      </w:r>
+      <w:r>
+        <w:rPr>
+          <w:lang w:val="de-CH"/>
+        </w:rPr>
+        <w:sym w:font="Wingdings" w:char="F0E0"/>
+      </w:r>
+      <w:r>
+        <w:rPr>
+          <w:lang w:val="de-CH"/>
+        </w:rPr>
+        <w:t xml:space="preserve"> Route richtig (Start und Endpunkt muss gleich sein)</w:t>
+      </w:r>
+    </w:p>
+    <w:p>
+      <w:pPr>
+        <w:pStyle w:val="Listenabsatz"/>
+        <w:numPr>
+          <w:ilvl w:val="0"/>
+          <w:numId w:val="12"/>
+        </w:numPr>
+        <w:rPr>
+          <w:lang w:val="de-CH"/>
+        </w:rPr>
+      </w:pPr>
+      <w:r>
+        <w:rPr>
+          <w:lang w:val="de-CH"/>
+        </w:rPr>
+        <w:t xml:space="preserve">Logistiker - </w:t>
+      </w:r>
+      <w:r>
+        <w:rPr>
+          <w:lang w:val="de-CH"/>
+        </w:rPr>
+        <w:t>Meldung: Wenn es nicht möglich ist etwas hinzuzufügen sollte die Möglichkeit nicht bestehen (</w:t>
+      </w:r>
+      <w:proofErr w:type="spellStart"/>
+      <w:r>
+        <w:rPr>
+          <w:lang w:val="de-CH"/>
+        </w:rPr>
+        <w:t>newTourProductOrder</w:t>
+      </w:r>
+      <w:proofErr w:type="spellEnd"/>
+      <w:r>
+        <w:rPr>
+          <w:lang w:val="de-CH"/>
+        </w:rPr>
+        <w:t>)</w:t>
+      </w:r>
+      <w:r>
+        <w:rPr>
+          <w:rFonts w:ascii="Wingdings" w:hAnsi="Wingdings"/>
+        </w:rPr>
+        <w:t></w:t>
+      </w:r>
+      <w:r>
+        <w:rPr>
+          <w:rFonts w:ascii="Wingdings" w:hAnsi="Wingdings"/>
+        </w:rPr>
+        <w:t></w:t>
+      </w:r>
       <w:bookmarkStart w:id="2" w:name="_GoBack"/>
       <w:bookmarkEnd w:id="2"/>
-      <w:r>
-        <w:rPr>
-          <w:lang w:val="de-CH"/>
-        </w:rPr>
-        <w:t>Testen</w:t>
-      </w:r>
-      <w:r>
-        <w:rPr>
-          <w:lang w:val="de-CH"/>
-        </w:rPr>
-        <w:t xml:space="preserve">, Kommentare, </w:t>
-      </w:r>
-      <w:proofErr w:type="spellStart"/>
-      <w:r>
-        <w:rPr>
-          <w:lang w:val="de-CH"/>
-        </w:rPr>
-        <w:t>Refactoring</w:t>
-      </w:r>
-      <w:proofErr w:type="spellEnd"/>
-      <w:r>
-        <w:rPr>
-          <w:lang w:val="de-CH"/>
-        </w:rPr>
-        <w:t xml:space="preserve"> </w:t>
-      </w:r>
-      <w:r>
-        <w:rPr>
-          <w:lang w:val="de-CH"/>
-        </w:rPr>
-        <w:sym w:font="Wingdings" w:char="F0E0"/>
-      </w:r>
-      <w:r>
-        <w:rPr>
-          <w:lang w:val="de-CH"/>
-        </w:rPr>
-        <w:t xml:space="preserve"> Robustheit des Programms</w:t>
-      </w:r>
-    </w:p>
-    <w:p>
-      <w:pPr>
-        <w:pStyle w:val="Listenabsatz"/>
-        <w:numPr>
-          <w:ilvl w:val="0"/>
-          <w:numId w:val="12"/>
-        </w:numPr>
-        <w:rPr>
-          <w:lang w:val="de-CH"/>
-        </w:rPr>
-      </w:pPr>
-      <w:r>
-        <w:rPr>
-          <w:lang w:val="de-CH"/>
-        </w:rPr>
-        <w:t>Bei Driver Reihenfolge von der Tour an der Route anpassen (</w:t>
-      </w:r>
-      <w:proofErr w:type="spellStart"/>
-      <w:r>
-        <w:rPr>
-          <w:lang w:val="de-CH"/>
-        </w:rPr>
-        <w:t>driverTours</w:t>
-      </w:r>
-      <w:proofErr w:type="spellEnd"/>
-      <w:r>
-        <w:rPr>
-          <w:lang w:val="de-CH"/>
-        </w:rPr>
-        <w:t>)</w:t>
-      </w:r>
-      <w:r>
-        <w:rPr>
-          <w:lang w:val="de-CH"/>
-        </w:rPr>
-        <w:t xml:space="preserve"> </w:t>
-      </w:r>
-      <w:r>
-        <w:rPr>
-          <w:lang w:val="de-CH"/>
-        </w:rPr>
-        <w:sym w:font="Wingdings" w:char="F0E0"/>
-      </w:r>
-      <w:r>
-        <w:rPr>
-          <w:lang w:val="de-CH"/>
-        </w:rPr>
-        <w:t xml:space="preserve"> neue Idee: bei Logistiker Reihenfolge ermöglichen (</w:t>
-      </w:r>
-      <w:proofErr w:type="spellStart"/>
-      <w:r>
-        <w:rPr>
-          <w:lang w:val="de-CH"/>
-        </w:rPr>
-        <w:t>vorallem</w:t>
-      </w:r>
-      <w:proofErr w:type="spellEnd"/>
-      <w:r>
-        <w:rPr>
-          <w:lang w:val="de-CH"/>
-        </w:rPr>
-        <w:t xml:space="preserve"> erster und letzter Punkt muss stimmen)</w:t>
-      </w:r>
-    </w:p>
-    <w:p>
-      <w:pPr>
-        <w:pStyle w:val="Listenabsatz"/>
-        <w:rPr>
-          <w:lang w:val="de-CH"/>
-        </w:rPr>
-      </w:pPr>
-      <w:r>
-        <w:rPr>
-          <w:lang w:val="de-CH"/>
-        </w:rPr>
-        <w:t xml:space="preserve">Endpunkt wieder </w:t>
-      </w:r>
-      <w:proofErr w:type="spellStart"/>
-      <w:r>
-        <w:rPr>
-          <w:lang w:val="de-CH"/>
-        </w:rPr>
-        <w:t>exWi</w:t>
-      </w:r>
-      <w:proofErr w:type="spellEnd"/>
-      <w:r>
-        <w:rPr>
-          <w:lang w:val="de-CH"/>
-        </w:rPr>
-        <w:t xml:space="preserve"> </w:t>
-      </w:r>
-      <w:r>
-        <w:rPr>
-          <w:lang w:val="de-CH"/>
-        </w:rPr>
-        <w:sym w:font="Wingdings" w:char="F0E0"/>
-      </w:r>
-      <w:r>
-        <w:rPr>
-          <w:lang w:val="de-CH"/>
-        </w:rPr>
-        <w:t xml:space="preserve"> Route richtig (Start und Endpunkt muss gleich sein)</w:t>
-      </w:r>
-    </w:p>
-    <w:p>
-      <w:pPr>
-        <w:pStyle w:val="Listenabsatz"/>
-        <w:numPr>
-          <w:ilvl w:val="0"/>
-          <w:numId w:val="12"/>
-        </w:numPr>
-        <w:rPr>
-          <w:lang w:val="de-CH"/>
-        </w:rPr>
-      </w:pPr>
-      <w:r>
-        <w:rPr>
-          <w:lang w:val="de-CH"/>
-        </w:rPr>
-        <w:t xml:space="preserve">Logistiker - </w:t>
-      </w:r>
-      <w:r>
-        <w:rPr>
-          <w:lang w:val="de-CH"/>
-        </w:rPr>
-        <w:t>Meldung: Wenn es nicht möglich ist etwas hinzuzufügen sollte die Möglichkeit nicht bestehen (</w:t>
-      </w:r>
-      <w:proofErr w:type="spellStart"/>
-      <w:r>
-        <w:rPr>
-          <w:lang w:val="de-CH"/>
-        </w:rPr>
-        <w:t>newTourProductOrder</w:t>
-      </w:r>
-      <w:proofErr w:type="spellEnd"/>
-      <w:r>
-        <w:rPr>
-          <w:lang w:val="de-CH"/>
-        </w:rPr>
-        <w:t>)</w:t>
-      </w:r>
     </w:p>
     <w:p>
       <w:pPr>
@@ -3291,14 +3317,14 @@
         <w:rPr>
           <w:lang w:val="de-CH"/>
         </w:rPr>
-        <w:t>Evt.</w:t>
-      </w:r>
-      <w:proofErr w:type="spellEnd"/>
-      <w:r>
-        <w:rPr>
-          <w:lang w:val="de-CH"/>
-        </w:rPr>
-        <w:t xml:space="preserve"> Suche verbessern (Möglichkeit einer Suchfunktion in der Liste)</w:t>
+        <w:t>Evt</w:t>
+      </w:r>
+      <w:proofErr w:type="spellEnd"/>
+      <w:r>
+        <w:rPr>
+          <w:lang w:val="de-CH"/>
+        </w:rPr>
+        <w:t>. Suche verbessern (Möglichkeit einer Suchfunktion in der Liste)</w:t>
       </w:r>
     </w:p>
     <w:p>
@@ -3452,14 +3478,14 @@
         <w:rPr>
           <w:lang w:val="de-CH"/>
         </w:rPr>
-        <w:t>Evt.</w:t>
-      </w:r>
-      <w:proofErr w:type="spellEnd"/>
-      <w:r>
-        <w:rPr>
-          <w:lang w:val="de-CH"/>
-        </w:rPr>
-        <w:t xml:space="preserve"> Suche verbessern (Möglichkeit einer Suchfunktion in der Liste)</w:t>
+        <w:t>Evt</w:t>
+      </w:r>
+      <w:proofErr w:type="spellEnd"/>
+      <w:r>
+        <w:rPr>
+          <w:lang w:val="de-CH"/>
+        </w:rPr>
+        <w:t>. Suche verbessern (Möglichkeit einer Suchfunktion in der Liste)</w:t>
       </w:r>
     </w:p>
     <w:p>
@@ -3508,14 +3534,14 @@
         <w:rPr>
           <w:lang w:val="de-CH"/>
         </w:rPr>
-        <w:t>evt.</w:t>
-      </w:r>
-      <w:proofErr w:type="spellEnd"/>
-      <w:r>
-        <w:rPr>
-          <w:lang w:val="de-CH"/>
-        </w:rPr>
-        <w:t xml:space="preserve"> Admin verwerfen, da Logistiker neue User hinzufügen kann</w:t>
+        <w:t>evt</w:t>
+      </w:r>
+      <w:proofErr w:type="spellEnd"/>
+      <w:r>
+        <w:rPr>
+          <w:lang w:val="de-CH"/>
+        </w:rPr>
+        <w:t>. Admin verwerfen, da Logistiker neue User hinzufügen kann</w:t>
       </w:r>
     </w:p>
     <w:p>
@@ -3564,14 +3590,14 @@
         <w:rPr>
           <w:lang w:val="de-CH"/>
         </w:rPr>
-        <w:t>Evt.</w:t>
-      </w:r>
-      <w:proofErr w:type="spellEnd"/>
-      <w:r>
-        <w:rPr>
-          <w:lang w:val="de-CH"/>
-        </w:rPr>
-        <w:t xml:space="preserve"> Buttons so gestalten, dass sie mehr herausstechen</w:t>
+        <w:t>Evt</w:t>
+      </w:r>
+      <w:proofErr w:type="spellEnd"/>
+      <w:r>
+        <w:rPr>
+          <w:lang w:val="de-CH"/>
+        </w:rPr>
+        <w:t>. Buttons so gestalten, dass sie mehr herausstechen</w:t>
       </w:r>
       <w:r>
         <w:rPr>
@@ -3613,21 +3639,7 @@
         <w:rPr>
           <w:lang w:val="de-CH"/>
         </w:rPr>
-        <w:t xml:space="preserve">Driver: Touren können über mehrere Tage gehen, System soll Warnung bezüglich Zeit &amp; Budget </w:t>
-      </w:r>
-      <w:proofErr w:type="gramStart"/>
-      <w:r>
-        <w:rPr>
-          <w:lang w:val="de-CH"/>
-        </w:rPr>
-        <w:t>geben</w:t>
-      </w:r>
-      <w:proofErr w:type="gramEnd"/>
-      <w:r>
-        <w:rPr>
-          <w:lang w:val="de-CH"/>
-        </w:rPr>
-        <w:t xml:space="preserve"> wenn Touren zu lang oder nicht sinnvoll</w:t>
+        <w:t>Driver: Touren können über mehrere Tage gehen, System soll Warnung bezüglich Zeit &amp; Budget geben wenn Touren zu lang oder nicht sinnvoll</w:t>
       </w:r>
     </w:p>
     <w:p>
@@ -3728,14 +3740,14 @@
         <w:rPr>
           <w:lang w:val="de-CH"/>
         </w:rPr>
-        <w:t>evt.</w:t>
-      </w:r>
-      <w:proofErr w:type="spellEnd"/>
-      <w:r>
-        <w:rPr>
-          <w:lang w:val="de-CH"/>
-        </w:rPr>
-        <w:t xml:space="preserve"> Einfach Kunden-</w:t>
+        <w:t>evt</w:t>
+      </w:r>
+      <w:proofErr w:type="spellEnd"/>
+      <w:r>
+        <w:rPr>
+          <w:lang w:val="de-CH"/>
+        </w:rPr>
+        <w:t>. Einfach Kunden-</w:t>
       </w:r>
       <w:proofErr w:type="spellStart"/>
       <w:r>
@@ -3784,7 +3796,7 @@
 </file>
 
 <file path=word/numbering.xml><?xml version="1.0" encoding="utf-8"?>
-<w:numbering xmlns:wpc="http://schemas.microsoft.com/office/word/2010/wordprocessingCanvas" xmlns:cx="http://schemas.microsoft.com/office/drawing/2014/chartex" xmlns:cx1="http://schemas.microsoft.com/office/drawing/2015/9/8/chartex" xmlns:cx2="http://schemas.microsoft.com/office/drawing/2015/10/21/chartex" xmlns:cx3="http://schemas.microsoft.com/office/drawing/2016/5/9/chartex" xmlns:cx4="http://schemas.microsoft.com/office/drawing/2016/5/10/chartex" xmlns:cx5="http://schemas.microsoft.com/office/drawing/2016/5/11/chartex" xmlns:cx6="http://schemas.microsoft.com/office/drawing/2016/5/12/chartex" xmlns:cx7="http://schemas.microsoft.com/office/drawing/2016/5/13/chartex" xmlns:cx8="http://schemas.microsoft.com/office/drawing/2016/5/14/chartex" xmlns:mc="http://schemas.openxmlformats.org/markup-compatibility/2006" xmlns:aink="http://schemas.microsoft.com/office/drawing/2016/ink" xmlns:am3d="http://schemas.microsoft.com/office/drawing/2017/model3d" xmlns:o="urn:schemas-microsoft-com:office:office" xmlns:r="http://schemas.openxmlformats.org/officeDocument/2006/relationships" xmlns:m="http://schemas.openxmlformats.org/officeDocument/2006/math" xmlns:v="urn:schemas-microsoft-com:vml" xmlns:wp14="http://schemas.microsoft.com/office/word/2010/wordprocessingDrawing" xmlns:wp="http://schemas.openxmlformats.org/drawingml/2006/wordprocessingDrawing" xmlns:w10="urn:schemas-microsoft-com:office:word" xmlns:w="http://schemas.openxmlformats.org/wordprocessingml/2006/main" xmlns:w14="http://schemas.microsoft.com/office/word/2010/wordml" xmlns:w15="http://schemas.microsoft.com/office/word/2012/wordml" xmlns:w16cid="http://schemas.microsoft.com/office/word/2016/wordml/cid" xmlns:w16se="http://schemas.microsoft.com/office/word/2015/wordml/symex" xmlns:wpg="http://schemas.microsoft.com/office/word/2010/wordprocessingGroup" xmlns:wpi="http://schemas.microsoft.com/office/word/2010/wordprocessingInk" xmlns:wne="http://schemas.microsoft.com/office/word/2006/wordml" xmlns:wps="http://schemas.microsoft.com/office/word/2010/wordprocessingShape" mc:Ignorable="w14 w15 w16se w16cid wp14">
+<w:numbering xmlns:wpc="http://schemas.microsoft.com/office/word/2010/wordprocessingCanvas" xmlns:mc="http://schemas.openxmlformats.org/markup-compatibility/2006" xmlns:o="urn:schemas-microsoft-com:office:office" xmlns:r="http://schemas.openxmlformats.org/officeDocument/2006/relationships" xmlns:m="http://schemas.openxmlformats.org/officeDocument/2006/math" xmlns:v="urn:schemas-microsoft-com:vml" xmlns:wp14="http://schemas.microsoft.com/office/word/2010/wordprocessingDrawing" xmlns:wp="http://schemas.openxmlformats.org/drawingml/2006/wordprocessingDrawing" xmlns:w10="urn:schemas-microsoft-com:office:word" xmlns:w="http://schemas.openxmlformats.org/wordprocessingml/2006/main" xmlns:w14="http://schemas.microsoft.com/office/word/2010/wordml" xmlns:w15="http://schemas.microsoft.com/office/word/2012/wordml" xmlns:wpg="http://schemas.microsoft.com/office/word/2010/wordprocessingGroup" xmlns:wpi="http://schemas.microsoft.com/office/word/2010/wordprocessingInk" xmlns:wne="http://schemas.microsoft.com/office/word/2006/wordml" xmlns:wps="http://schemas.microsoft.com/office/word/2010/wordprocessingShape" mc:Ignorable="w14 w15 wp14">
   <w:abstractNum w:abstractNumId="0" w15:restartNumberingAfterBreak="0">
     <w:nsid w:val="00D80A92"/>
     <w:multiLevelType w:val="hybridMultilevel"/>
@@ -5248,7 +5260,7 @@
 </file>
 
 <file path=word/styles.xml><?xml version="1.0" encoding="utf-8"?>
-<w:styles xmlns:mc="http://schemas.openxmlformats.org/markup-compatibility/2006" xmlns:r="http://schemas.openxmlformats.org/officeDocument/2006/relationships" xmlns:w="http://schemas.openxmlformats.org/wordprocessingml/2006/main" xmlns:w14="http://schemas.microsoft.com/office/word/2010/wordml" xmlns:w15="http://schemas.microsoft.com/office/word/2012/wordml" xmlns:w16cid="http://schemas.microsoft.com/office/word/2016/wordml/cid" xmlns:w16se="http://schemas.microsoft.com/office/word/2015/wordml/symex" mc:Ignorable="w14 w15 w16se w16cid">
+<w:styles xmlns:mc="http://schemas.openxmlformats.org/markup-compatibility/2006" xmlns:r="http://schemas.openxmlformats.org/officeDocument/2006/relationships" xmlns:w="http://schemas.openxmlformats.org/wordprocessingml/2006/main" xmlns:w14="http://schemas.microsoft.com/office/word/2010/wordml" xmlns:w15="http://schemas.microsoft.com/office/word/2012/wordml" mc:Ignorable="w14 w15">
   <w:docDefaults>
     <w:rPrDefault>
       <w:rPr>
@@ -5264,7 +5276,7 @@
       </w:pPr>
     </w:pPrDefault>
   </w:docDefaults>
-  <w:latentStyles w:defLockedState="0" w:defUIPriority="99" w:defSemiHidden="0" w:defUnhideWhenUsed="0" w:defQFormat="0" w:count="375">
+  <w:latentStyles w:defLockedState="0" w:defUIPriority="99" w:defSemiHidden="0" w:defUnhideWhenUsed="0" w:defQFormat="0" w:count="371">
     <w:lsdException w:name="Normal" w:uiPriority="0" w:qFormat="1"/>
     <w:lsdException w:name="heading 1" w:uiPriority="9" w:qFormat="1"/>
     <w:lsdException w:name="heading 2" w:semiHidden="1" w:uiPriority="9" w:unhideWhenUsed="1" w:qFormat="1"/>
@@ -5627,8 +5639,6 @@
     <w:lsdException w:name="List Table 5 Dark Accent 6" w:uiPriority="50"/>
     <w:lsdException w:name="List Table 6 Colorful Accent 6" w:uiPriority="51"/>
     <w:lsdException w:name="List Table 7 Colorful Accent 6" w:uiPriority="52"/>
-    <w:lsdException w:name="Mention" w:semiHidden="1" w:unhideWhenUsed="1"/>
-    <w:lsdException w:name="Smart Hyperlink" w:semiHidden="1" w:unhideWhenUsed="1"/>
   </w:latentStyles>
   <w:style w:type="paragraph" w:default="1" w:styleId="Standard">
     <w:name w:val="Normal"/>
@@ -6047,7 +6057,7 @@
 </file>
 
 <file path=customXml/itemProps1.xml><?xml version="1.0" encoding="utf-8"?>
-<ds:datastoreItem xmlns:ds="http://schemas.openxmlformats.org/officeDocument/2006/customXml" ds:itemID="{5BD2420D-22B5-4532-A070-200A3C94A7CE}">
+<ds:datastoreItem xmlns:ds="http://schemas.openxmlformats.org/officeDocument/2006/customXml" ds:itemID="{7287E41C-8CA8-41B8-8B4E-DC6E0FDC9ABF}">
   <ds:schemaRefs>
     <ds:schemaRef ds:uri="http://schemas.openxmlformats.org/officeDocument/2006/bibliography"/>
   </ds:schemaRefs>

</xml_diff>

<commit_message>
meeting and working on sql (alter table for user_id), does not work yet
</commit_message>
<xml_diff>
--- a/Documentation/Meetings.docx
+++ b/Documentation/Meetings.docx
@@ -1,6 +1,6 @@
 
 <file path=word/document.xml><?xml version="1.0" encoding="utf-8"?>
-<w:document xmlns:wpc="http://schemas.microsoft.com/office/word/2010/wordprocessingCanvas" xmlns:mc="http://schemas.openxmlformats.org/markup-compatibility/2006" xmlns:o="urn:schemas-microsoft-com:office:office" xmlns:r="http://schemas.openxmlformats.org/officeDocument/2006/relationships" xmlns:m="http://schemas.openxmlformats.org/officeDocument/2006/math" xmlns:v="urn:schemas-microsoft-com:vml" xmlns:wp14="http://schemas.microsoft.com/office/word/2010/wordprocessingDrawing" xmlns:wp="http://schemas.openxmlformats.org/drawingml/2006/wordprocessingDrawing" xmlns:w10="urn:schemas-microsoft-com:office:word" xmlns:w="http://schemas.openxmlformats.org/wordprocessingml/2006/main" xmlns:w14="http://schemas.microsoft.com/office/word/2010/wordml" xmlns:w15="http://schemas.microsoft.com/office/word/2012/wordml" xmlns:wpg="http://schemas.microsoft.com/office/word/2010/wordprocessingGroup" xmlns:wpi="http://schemas.microsoft.com/office/word/2010/wordprocessingInk" xmlns:wne="http://schemas.microsoft.com/office/word/2006/wordml" xmlns:wps="http://schemas.microsoft.com/office/word/2010/wordprocessingShape" mc:Ignorable="w14 w15 wp14">
+<w:document xmlns:wpc="http://schemas.microsoft.com/office/word/2010/wordprocessingCanvas" xmlns:cx="http://schemas.microsoft.com/office/drawing/2014/chartex" xmlns:cx1="http://schemas.microsoft.com/office/drawing/2015/9/8/chartex" xmlns:cx2="http://schemas.microsoft.com/office/drawing/2015/10/21/chartex" xmlns:cx3="http://schemas.microsoft.com/office/drawing/2016/5/9/chartex" xmlns:cx4="http://schemas.microsoft.com/office/drawing/2016/5/10/chartex" xmlns:cx5="http://schemas.microsoft.com/office/drawing/2016/5/11/chartex" xmlns:cx6="http://schemas.microsoft.com/office/drawing/2016/5/12/chartex" xmlns:cx7="http://schemas.microsoft.com/office/drawing/2016/5/13/chartex" xmlns:cx8="http://schemas.microsoft.com/office/drawing/2016/5/14/chartex" xmlns:mc="http://schemas.openxmlformats.org/markup-compatibility/2006" xmlns:aink="http://schemas.microsoft.com/office/drawing/2016/ink" xmlns:am3d="http://schemas.microsoft.com/office/drawing/2017/model3d" xmlns:o="urn:schemas-microsoft-com:office:office" xmlns:r="http://schemas.openxmlformats.org/officeDocument/2006/relationships" xmlns:m="http://schemas.openxmlformats.org/officeDocument/2006/math" xmlns:v="urn:schemas-microsoft-com:vml" xmlns:wp14="http://schemas.microsoft.com/office/word/2010/wordprocessingDrawing" xmlns:wp="http://schemas.openxmlformats.org/drawingml/2006/wordprocessingDrawing" xmlns:w10="urn:schemas-microsoft-com:office:word" xmlns:w="http://schemas.openxmlformats.org/wordprocessingml/2006/main" xmlns:w14="http://schemas.microsoft.com/office/word/2010/wordml" xmlns:w15="http://schemas.microsoft.com/office/word/2012/wordml" xmlns:w16cid="http://schemas.microsoft.com/office/word/2016/wordml/cid" xmlns:w16se="http://schemas.microsoft.com/office/word/2015/wordml/symex" xmlns:wpg="http://schemas.microsoft.com/office/word/2010/wordprocessingGroup" xmlns:wpi="http://schemas.microsoft.com/office/word/2010/wordprocessingInk" xmlns:wne="http://schemas.microsoft.com/office/word/2006/wordml" xmlns:wps="http://schemas.microsoft.com/office/word/2010/wordprocessingShape" mc:Ignorable="w14 w15 w16se w16cid wp14">
   <w:body>
     <w:p>
       <w:pPr>
@@ -423,7 +423,15 @@
       </w:r>
       <w:proofErr w:type="spellEnd"/>
       <w:r>
-        <w:t>, Firma, …</w:t>
+        <w:t xml:space="preserve">, </w:t>
+      </w:r>
+      <w:proofErr w:type="spellStart"/>
+      <w:r>
+        <w:t>Firma</w:t>
+      </w:r>
+      <w:proofErr w:type="spellEnd"/>
+      <w:r>
+        <w:t>, …</w:t>
       </w:r>
     </w:p>
     <w:p>
@@ -2529,14 +2537,14 @@
         <w:rPr>
           <w:lang w:val="de-CH"/>
         </w:rPr>
-        <w:t>Evt</w:t>
-      </w:r>
-      <w:proofErr w:type="spellEnd"/>
-      <w:r>
-        <w:rPr>
-          <w:lang w:val="de-CH"/>
-        </w:rPr>
-        <w:t>. Auf neue Seite oder so lassen?</w:t>
+        <w:t>Evt.</w:t>
+      </w:r>
+      <w:proofErr w:type="spellEnd"/>
+      <w:r>
+        <w:rPr>
+          <w:lang w:val="de-CH"/>
+        </w:rPr>
+        <w:t xml:space="preserve"> Auf neue Seite oder so lassen?</w:t>
       </w:r>
     </w:p>
     <w:p>
@@ -3290,170 +3298,770 @@
           <w:rFonts w:ascii="Wingdings" w:hAnsi="Wingdings"/>
         </w:rPr>
         <w:t></w:t>
+      </w:r>
+    </w:p>
+    <w:p>
+      <w:pPr>
+        <w:pStyle w:val="Listenabsatz"/>
+        <w:numPr>
+          <w:ilvl w:val="0"/>
+          <w:numId w:val="12"/>
+        </w:numPr>
+        <w:rPr>
+          <w:lang w:val="de-CH"/>
+        </w:rPr>
+      </w:pPr>
+      <w:r>
+        <w:rPr>
+          <w:lang w:val="de-CH"/>
+        </w:rPr>
+        <w:lastRenderedPageBreak/>
+        <w:t xml:space="preserve">Kundensuche: </w:t>
+      </w:r>
+      <w:proofErr w:type="spellStart"/>
+      <w:r>
+        <w:rPr>
+          <w:lang w:val="de-CH"/>
+        </w:rPr>
+        <w:t>Evt.</w:t>
+      </w:r>
+      <w:proofErr w:type="spellEnd"/>
+      <w:r>
+        <w:rPr>
+          <w:lang w:val="de-CH"/>
+        </w:rPr>
+        <w:t xml:space="preserve"> Suche verbessern (Möglichkeit einer Suchfunktion in der Liste)</w:t>
+      </w:r>
+    </w:p>
+    <w:p>
+      <w:pPr>
+        <w:pStyle w:val="Listenabsatz"/>
+        <w:numPr>
+          <w:ilvl w:val="0"/>
+          <w:numId w:val="12"/>
+        </w:numPr>
+        <w:rPr>
+          <w:lang w:val="de-CH"/>
+        </w:rPr>
+      </w:pPr>
+      <w:r>
+        <w:rPr>
+          <w:lang w:val="de-CH"/>
+        </w:rPr>
+        <w:t xml:space="preserve">Logistiker: </w:t>
+      </w:r>
+      <w:r>
+        <w:rPr>
+          <w:lang w:val="de-CH"/>
+        </w:rPr>
+        <w:t>Deadline</w:t>
+      </w:r>
+      <w:r>
+        <w:rPr>
+          <w:lang w:val="de-CH"/>
+        </w:rPr>
+        <w:t xml:space="preserve"> </w:t>
+      </w:r>
+      <w:r>
+        <w:rPr>
+          <w:lang w:val="de-CH"/>
+        </w:rPr>
+        <w:sym w:font="Wingdings" w:char="F0E0"/>
+      </w:r>
+      <w:r>
+        <w:rPr>
+          <w:lang w:val="de-CH"/>
+        </w:rPr>
+        <w:t xml:space="preserve"> Bis zu diesem Datum muss Lieferung ankommen hinzufügen</w:t>
+      </w:r>
+    </w:p>
+    <w:p>
+      <w:pPr>
+        <w:pStyle w:val="Listenabsatz"/>
+        <w:numPr>
+          <w:ilvl w:val="0"/>
+          <w:numId w:val="12"/>
+        </w:numPr>
+        <w:rPr>
+          <w:lang w:val="de-CH"/>
+        </w:rPr>
+      </w:pPr>
+      <w:r>
+        <w:rPr>
+          <w:lang w:val="de-CH"/>
+        </w:rPr>
+        <w:t>Passwort verändern möglich machen für Users</w:t>
+      </w:r>
+    </w:p>
+    <w:p>
+      <w:pPr>
+        <w:pStyle w:val="Listenabsatz"/>
+        <w:rPr>
+          <w:lang w:val="de-CH"/>
+        </w:rPr>
+      </w:pPr>
+      <w:r>
+        <w:rPr>
+          <w:lang w:val="de-CH"/>
+        </w:rPr>
+        <w:t xml:space="preserve">Best Case: </w:t>
+      </w:r>
+      <w:r>
+        <w:rPr>
+          <w:lang w:val="de-CH"/>
+        </w:rPr>
+        <w:t xml:space="preserve">Generiertes Passwort </w:t>
+      </w:r>
+      <w:r>
+        <w:rPr>
+          <w:lang w:val="de-CH"/>
+        </w:rPr>
+        <w:sym w:font="Wingdings" w:char="F0E0"/>
+      </w:r>
+      <w:r>
+        <w:rPr>
+          <w:lang w:val="de-CH"/>
+        </w:rPr>
+        <w:t xml:space="preserve"> </w:t>
+      </w:r>
+      <w:r>
+        <w:rPr>
+          <w:lang w:val="de-CH"/>
+        </w:rPr>
+        <w:t>Beim ersten M</w:t>
+      </w:r>
+      <w:r>
+        <w:rPr>
+          <w:lang w:val="de-CH"/>
+        </w:rPr>
+        <w:t>al einloggen müssen sie das Passwort ändern</w:t>
+      </w:r>
+    </w:p>
+    <w:p>
+      <w:pPr>
+        <w:rPr>
+          <w:lang w:val="de-CH"/>
+        </w:rPr>
+      </w:pPr>
+    </w:p>
+    <w:p>
+      <w:proofErr w:type="spellStart"/>
+      <w:r>
+        <w:t>Weitere</w:t>
+      </w:r>
+      <w:proofErr w:type="spellEnd"/>
+      <w:r>
+        <w:t xml:space="preserve"> </w:t>
+      </w:r>
+      <w:proofErr w:type="spellStart"/>
+      <w:r>
+        <w:t>Punkte</w:t>
+      </w:r>
+      <w:proofErr w:type="spellEnd"/>
+      <w:r>
+        <w:t>:</w:t>
+      </w:r>
+    </w:p>
+    <w:p>
+      <w:pPr>
+        <w:pStyle w:val="Listenabsatz"/>
+        <w:numPr>
+          <w:ilvl w:val="0"/>
+          <w:numId w:val="10"/>
+        </w:numPr>
+        <w:rPr>
+          <w:lang w:val="de-CH"/>
+        </w:rPr>
+      </w:pPr>
+      <w:r>
+        <w:rPr>
+          <w:lang w:val="de-CH"/>
+        </w:rPr>
+        <w:t xml:space="preserve">Kundensuche: </w:t>
+      </w:r>
+      <w:proofErr w:type="spellStart"/>
+      <w:r>
+        <w:rPr>
+          <w:lang w:val="de-CH"/>
+        </w:rPr>
+        <w:t>Evt.</w:t>
+      </w:r>
+      <w:proofErr w:type="spellEnd"/>
+      <w:r>
+        <w:rPr>
+          <w:lang w:val="de-CH"/>
+        </w:rPr>
+        <w:t xml:space="preserve"> Suche verbessern (Möglichkeit einer Suchfunktion in der Liste)</w:t>
+      </w:r>
+    </w:p>
+    <w:p>
+      <w:pPr>
+        <w:pStyle w:val="Listenabsatz"/>
+        <w:numPr>
+          <w:ilvl w:val="0"/>
+          <w:numId w:val="10"/>
+        </w:numPr>
+        <w:rPr>
+          <w:lang w:val="de-CH"/>
+        </w:rPr>
+      </w:pPr>
+      <w:r>
+        <w:rPr>
+          <w:lang w:val="de-CH"/>
+        </w:rPr>
+        <w:t xml:space="preserve">Admin: </w:t>
+      </w:r>
+      <w:r>
+        <w:rPr>
+          <w:lang w:val="de-CH"/>
+        </w:rPr>
+        <w:t>Admin soll Zugriff auf alle Seiten haben und neue User hinzufügen können</w:t>
+      </w:r>
+      <w:r>
+        <w:rPr>
+          <w:lang w:val="de-CH"/>
+        </w:rPr>
+        <w:t xml:space="preserve"> </w:t>
+      </w:r>
+      <w:r>
+        <w:rPr>
+          <w:lang w:val="de-CH"/>
+        </w:rPr>
+        <w:sym w:font="Wingdings" w:char="F0E0"/>
+      </w:r>
+      <w:r>
+        <w:rPr>
+          <w:lang w:val="de-CH"/>
+        </w:rPr>
+        <w:t xml:space="preserve"> </w:t>
+      </w:r>
+      <w:proofErr w:type="spellStart"/>
+      <w:r>
+        <w:rPr>
+          <w:lang w:val="de-CH"/>
+        </w:rPr>
+        <w:t>evt.</w:t>
+      </w:r>
+      <w:proofErr w:type="spellEnd"/>
+      <w:r>
+        <w:rPr>
+          <w:lang w:val="de-CH"/>
+        </w:rPr>
+        <w:t xml:space="preserve"> Admin verwerfen, da Logistiker neue User hinzufügen kann</w:t>
+      </w:r>
+    </w:p>
+    <w:p>
+      <w:pPr>
+        <w:pStyle w:val="Listenabsatz"/>
+        <w:numPr>
+          <w:ilvl w:val="0"/>
+          <w:numId w:val="10"/>
+        </w:numPr>
+        <w:rPr>
+          <w:lang w:val="de-CH"/>
+        </w:rPr>
+      </w:pPr>
+      <w:r>
+        <w:rPr>
+          <w:lang w:val="de-CH"/>
+        </w:rPr>
+        <w:t xml:space="preserve">Driver – Logistiker: </w:t>
+      </w:r>
+      <w:r>
+        <w:rPr>
+          <w:lang w:val="de-CH"/>
+        </w:rPr>
+        <w:t>Driver soll Kommentar zu Aufträge hinzufügen können (Verspätung, schlechte Route, etc.)</w:t>
+      </w:r>
+    </w:p>
+    <w:p>
+      <w:pPr>
+        <w:pStyle w:val="Listenabsatz"/>
+        <w:numPr>
+          <w:ilvl w:val="0"/>
+          <w:numId w:val="10"/>
+        </w:numPr>
+        <w:rPr>
+          <w:lang w:val="de-CH"/>
+        </w:rPr>
+      </w:pPr>
+      <w:r>
+        <w:rPr>
+          <w:lang w:val="de-CH"/>
+        </w:rPr>
+        <w:t xml:space="preserve">Buttons: </w:t>
+      </w:r>
+      <w:proofErr w:type="spellStart"/>
+      <w:r>
+        <w:rPr>
+          <w:lang w:val="de-CH"/>
+        </w:rPr>
+        <w:t>Evt.</w:t>
+      </w:r>
+      <w:proofErr w:type="spellEnd"/>
+      <w:r>
+        <w:rPr>
+          <w:lang w:val="de-CH"/>
+        </w:rPr>
+        <w:t xml:space="preserve"> Buttons so gestalten, dass sie mehr herausstechen</w:t>
+      </w:r>
+      <w:r>
+        <w:rPr>
+          <w:lang w:val="de-CH"/>
+        </w:rPr>
+        <w:t xml:space="preserve"> </w:t>
+      </w:r>
+      <w:r>
+        <w:rPr>
+          <w:lang w:val="de-CH"/>
+        </w:rPr>
+        <w:sym w:font="Wingdings" w:char="F0E0"/>
+      </w:r>
+      <w:r>
+        <w:rPr>
+          <w:lang w:val="de-CH"/>
+        </w:rPr>
+        <w:t xml:space="preserve"> war «grusig»</w:t>
+      </w:r>
+    </w:p>
+    <w:p>
+      <w:pPr>
+        <w:pStyle w:val="Listenabsatz"/>
+        <w:numPr>
+          <w:ilvl w:val="0"/>
+          <w:numId w:val="10"/>
+        </w:numPr>
+        <w:rPr>
+          <w:lang w:val="de-CH"/>
+        </w:rPr>
+      </w:pPr>
+      <w:r>
+        <w:rPr>
+          <w:lang w:val="de-CH"/>
+        </w:rPr>
+        <w:t xml:space="preserve">Driver – Logistiker: </w:t>
+      </w:r>
+      <w:r>
+        <w:rPr>
+          <w:lang w:val="de-CH"/>
+        </w:rPr>
+        <w:t>Driver: Touren können über mehrere Tage gehen, System soll Warnung bezüglich Zeit &amp; Budget geben wenn Touren zu lang oder nicht sinnvoll</w:t>
+      </w:r>
+    </w:p>
+    <w:p>
+      <w:pPr>
+        <w:pStyle w:val="Listenabsatz"/>
+        <w:numPr>
+          <w:ilvl w:val="0"/>
+          <w:numId w:val="10"/>
+        </w:numPr>
+        <w:rPr>
+          <w:lang w:val="de-CH"/>
+        </w:rPr>
+      </w:pPr>
+      <w:r>
+        <w:rPr>
+          <w:lang w:val="de-CH"/>
+        </w:rPr>
+        <w:t>Auf Karte: Welche Arbeit ist noch am Laufen, was wurde bereits gemacht</w:t>
+      </w:r>
+    </w:p>
+    <w:p>
+      <w:pPr>
+        <w:pStyle w:val="Listenabsatz"/>
+        <w:numPr>
+          <w:ilvl w:val="0"/>
+          <w:numId w:val="10"/>
+        </w:numPr>
+        <w:rPr>
+          <w:lang w:val="de-CH"/>
+        </w:rPr>
+      </w:pPr>
+      <w:r>
+        <w:rPr>
+          <w:lang w:val="de-CH"/>
+        </w:rPr>
+        <w:t>Tracking: Kunden sehen, wann Lieferung ankommt, über Verzögerungen informiert</w:t>
+      </w:r>
+    </w:p>
+    <w:p>
+      <w:pPr>
+        <w:pStyle w:val="Listenabsatz"/>
+        <w:numPr>
+          <w:ilvl w:val="0"/>
+          <w:numId w:val="10"/>
+        </w:numPr>
+        <w:rPr>
+          <w:lang w:val="de-CH"/>
+        </w:rPr>
+      </w:pPr>
+      <w:r>
+        <w:rPr>
+          <w:lang w:val="de-CH"/>
+        </w:rPr>
+        <w:t xml:space="preserve">Driver: </w:t>
+      </w:r>
+      <w:r>
+        <w:rPr>
+          <w:lang w:val="de-CH"/>
+        </w:rPr>
+        <w:t xml:space="preserve">Driver soll sagen können „Ich bin in 6h da“ – </w:t>
+      </w:r>
+      <w:proofErr w:type="spellStart"/>
+      <w:r>
+        <w:rPr>
+          <w:lang w:val="de-CH"/>
+        </w:rPr>
+        <w:t>benachrichtigung</w:t>
+      </w:r>
+      <w:proofErr w:type="spellEnd"/>
+      <w:r>
+        <w:rPr>
+          <w:lang w:val="de-CH"/>
+        </w:rPr>
+        <w:t xml:space="preserve"> per </w:t>
+      </w:r>
+      <w:proofErr w:type="spellStart"/>
+      <w:r>
+        <w:rPr>
+          <w:lang w:val="de-CH"/>
+        </w:rPr>
+        <w:t>bsp</w:t>
+      </w:r>
+      <w:proofErr w:type="spellEnd"/>
+      <w:r>
+        <w:rPr>
+          <w:lang w:val="de-CH"/>
+        </w:rPr>
+        <w:t xml:space="preserve"> mail an Kunde</w:t>
+      </w:r>
+      <w:r>
+        <w:rPr>
+          <w:lang w:val="de-CH"/>
+        </w:rPr>
+        <w:t xml:space="preserve"> (</w:t>
+      </w:r>
+      <w:proofErr w:type="spellStart"/>
+      <w:r>
+        <w:rPr>
+          <w:lang w:val="de-CH"/>
+        </w:rPr>
+        <w:t>evt.</w:t>
+      </w:r>
+      <w:proofErr w:type="spellEnd"/>
+      <w:r>
+        <w:rPr>
+          <w:lang w:val="de-CH"/>
+        </w:rPr>
+        <w:t xml:space="preserve"> Einfach Kunden-</w:t>
+      </w:r>
+      <w:proofErr w:type="spellStart"/>
+      <w:r>
+        <w:rPr>
+          <w:lang w:val="de-CH"/>
+        </w:rPr>
+        <w:t>Emai</w:t>
+      </w:r>
+      <w:proofErr w:type="spellEnd"/>
+      <w:r>
+        <w:rPr>
+          <w:lang w:val="de-CH"/>
+        </w:rPr>
+        <w:t xml:space="preserve"> bei </w:t>
+      </w:r>
+      <w:proofErr w:type="spellStart"/>
+      <w:r>
+        <w:rPr>
+          <w:lang w:val="de-CH"/>
+        </w:rPr>
+        <w:t>driver</w:t>
+      </w:r>
+      <w:proofErr w:type="spellEnd"/>
+      <w:r>
+        <w:rPr>
+          <w:lang w:val="de-CH"/>
+        </w:rPr>
+        <w:t xml:space="preserve"> anzeigen)</w:t>
+      </w:r>
+    </w:p>
+    <w:p>
+      <w:pPr>
+        <w:rPr>
+          <w:lang w:val="de-CH"/>
+        </w:rPr>
+      </w:pPr>
+    </w:p>
+    <w:p>
+      <w:pPr>
+        <w:rPr>
+          <w:lang w:val="de-CH"/>
+        </w:rPr>
+      </w:pPr>
+    </w:p>
+    <w:p>
+      <w:pPr>
+        <w:rPr>
+          <w:lang w:val="de-CH"/>
+        </w:rPr>
+      </w:pPr>
+    </w:p>
+    <w:p>
+      <w:pPr>
+        <w:rPr>
+          <w:lang w:val="de-CH"/>
+        </w:rPr>
+      </w:pPr>
+    </w:p>
+    <w:p>
+      <w:pPr>
+        <w:rPr>
+          <w:lang w:val="de-CH"/>
+        </w:rPr>
+      </w:pPr>
+    </w:p>
+    <w:p>
+      <w:pPr>
+        <w:rPr>
+          <w:lang w:val="de-CH"/>
+        </w:rPr>
+      </w:pPr>
+    </w:p>
+    <w:p>
+      <w:pPr>
+        <w:rPr>
+          <w:lang w:val="de-CH"/>
+        </w:rPr>
+      </w:pPr>
+    </w:p>
+    <w:p>
+      <w:pPr>
+        <w:rPr>
+          <w:lang w:val="de-CH"/>
+        </w:rPr>
+      </w:pPr>
+    </w:p>
+    <w:p>
+      <w:pPr>
+        <w:rPr>
+          <w:lang w:val="de-CH"/>
+        </w:rPr>
+      </w:pPr>
+    </w:p>
+    <w:p>
+      <w:pPr>
+        <w:rPr>
+          <w:lang w:val="de-CH"/>
+        </w:rPr>
+      </w:pPr>
+    </w:p>
+    <w:p>
+      <w:pPr>
+        <w:rPr>
+          <w:lang w:val="de-CH"/>
+        </w:rPr>
+      </w:pPr>
+    </w:p>
+    <w:p>
+      <w:pPr>
+        <w:rPr>
+          <w:lang w:val="de-CH"/>
+        </w:rPr>
+      </w:pPr>
+    </w:p>
+    <w:p>
+      <w:pPr>
+        <w:rPr>
+          <w:lang w:val="de-CH"/>
+        </w:rPr>
+      </w:pPr>
+    </w:p>
+    <w:p>
+      <w:pPr>
+        <w:rPr>
+          <w:lang w:val="de-CH"/>
+        </w:rPr>
+      </w:pPr>
+    </w:p>
+    <w:p>
+      <w:pPr>
+        <w:rPr>
+          <w:lang w:val="de-CH"/>
+        </w:rPr>
+      </w:pPr>
+    </w:p>
+    <w:p>
+      <w:pPr>
+        <w:rPr>
+          <w:lang w:val="de-CH"/>
+        </w:rPr>
+      </w:pPr>
+    </w:p>
+    <w:p>
+      <w:pPr>
+        <w:rPr>
+          <w:lang w:val="de-CH"/>
+        </w:rPr>
+      </w:pPr>
+    </w:p>
+    <w:p>
+      <w:pPr>
+        <w:rPr>
+          <w:lang w:val="de-CH"/>
+        </w:rPr>
+      </w:pPr>
+    </w:p>
+    <w:p>
+      <w:pPr>
+        <w:pStyle w:val="Titel"/>
+      </w:pPr>
+      <w:r>
+        <w:lastRenderedPageBreak/>
+        <w:t xml:space="preserve">Customer Meeting </w:t>
+      </w:r>
+      <w:r>
+        <w:t>10</w:t>
+      </w:r>
+    </w:p>
+    <w:p/>
+    <w:p>
+      <w:pPr>
+        <w:pStyle w:val="berschrift1"/>
+        <w:rPr>
+          <w:lang w:val="de-CH"/>
+        </w:rPr>
+      </w:pPr>
+      <w:r>
+        <w:rPr>
+          <w:lang w:val="de-CH"/>
+        </w:rPr>
+        <w:t>Notizen</w:t>
+      </w:r>
+    </w:p>
+    <w:p>
+      <w:pPr>
+        <w:pStyle w:val="Listenabsatz"/>
+        <w:numPr>
+          <w:ilvl w:val="0"/>
+          <w:numId w:val="10"/>
+        </w:numPr>
+        <w:rPr>
+          <w:lang w:val="de-CH"/>
+        </w:rPr>
+      </w:pPr>
+      <w:r>
+        <w:rPr>
+          <w:lang w:val="de-CH"/>
+        </w:rPr>
+        <w:t xml:space="preserve">Bei Route Endpunkt bei </w:t>
+      </w:r>
+      <w:proofErr w:type="spellStart"/>
+      <w:r>
+        <w:rPr>
+          <w:lang w:val="de-CH"/>
+        </w:rPr>
+        <w:t>ExWi</w:t>
+      </w:r>
+      <w:proofErr w:type="spellEnd"/>
+      <w:r>
+        <w:rPr>
+          <w:lang w:val="de-CH"/>
+        </w:rPr>
+        <w:t xml:space="preserve"> (also inklusive Heimweg)</w:t>
+      </w:r>
+    </w:p>
+    <w:p>
+      <w:pPr>
+        <w:pStyle w:val="Listenabsatz"/>
+        <w:numPr>
+          <w:ilvl w:val="0"/>
+          <w:numId w:val="10"/>
+        </w:numPr>
+      </w:pPr>
+      <w:r>
+        <w:t xml:space="preserve">User </w:t>
+      </w:r>
+      <w:proofErr w:type="spellStart"/>
+      <w:r>
+        <w:t>löschen</w:t>
+      </w:r>
+      <w:proofErr w:type="spellEnd"/>
+      <w:r>
+        <w:t xml:space="preserve"> </w:t>
+      </w:r>
+      <w:r>
+        <w:rPr>
+          <w:lang w:val="de-CH"/>
+        </w:rPr>
+        <w:sym w:font="Wingdings" w:char="F0E0"/>
+      </w:r>
+      <w:r>
+        <w:t xml:space="preserve"> </w:t>
+      </w:r>
+      <w:proofErr w:type="spellStart"/>
+      <w:r>
+        <w:t>Cascade.All</w:t>
+      </w:r>
+      <w:proofErr w:type="spellEnd"/>
+      <w:r>
+        <w:t>, Join Co</w:t>
+      </w:r>
+      <w:r>
+        <w:t>lumn</w:t>
+      </w:r>
+      <w:r>
+        <w:t xml:space="preserve">, Db </w:t>
+      </w:r>
+      <w:hyperlink r:id="rId6" w:history="1">
+        <w:r>
+          <w:rPr>
+            <w:rStyle w:val="Hyperlink"/>
+          </w:rPr>
+          <w:t>https://stackoverflow.com/questions/1571581/how-to-add-on-delete-cascade-in-alter-table-statement</w:t>
+        </w:r>
+      </w:hyperlink>
+    </w:p>
+    <w:p>
+      <w:pPr>
+        <w:pStyle w:val="Listenabsatz"/>
+        <w:numPr>
+          <w:ilvl w:val="0"/>
+          <w:numId w:val="10"/>
+        </w:numPr>
+        <w:rPr>
+          <w:lang w:val="de-CH"/>
+        </w:rPr>
+      </w:pPr>
+      <w:r>
+        <w:rPr>
+          <w:lang w:val="de-CH"/>
+        </w:rPr>
+        <w:t xml:space="preserve">Design </w:t>
+      </w:r>
+      <w:r>
+        <w:rPr>
+          <w:lang w:val="de-CH"/>
+        </w:rPr>
+        <w:sym w:font="Wingdings" w:char="F0E0"/>
+      </w:r>
+      <w:r>
+        <w:rPr>
+          <w:lang w:val="de-CH"/>
+        </w:rPr>
+        <w:t xml:space="preserve"> Kontrast!!!!!! Auch bei </w:t>
+      </w:r>
+      <w:r>
+        <w:rPr>
+          <w:lang w:val="de-CH"/>
+        </w:rPr>
+        <w:t>Fehlerm</w:t>
       </w:r>
       <w:bookmarkStart w:id="2" w:name="_GoBack"/>
       <w:bookmarkEnd w:id="2"/>
-    </w:p>
-    <w:p>
-      <w:pPr>
-        <w:pStyle w:val="Listenabsatz"/>
-        <w:numPr>
-          <w:ilvl w:val="0"/>
-          <w:numId w:val="12"/>
-        </w:numPr>
-        <w:rPr>
-          <w:lang w:val="de-CH"/>
-        </w:rPr>
-      </w:pPr>
-      <w:r>
-        <w:rPr>
-          <w:lang w:val="de-CH"/>
-        </w:rPr>
-        <w:lastRenderedPageBreak/>
-        <w:t xml:space="preserve">Kundensuche: </w:t>
-      </w:r>
-      <w:proofErr w:type="spellStart"/>
-      <w:r>
-        <w:rPr>
-          <w:lang w:val="de-CH"/>
-        </w:rPr>
-        <w:t>Evt</w:t>
-      </w:r>
-      <w:proofErr w:type="spellEnd"/>
-      <w:r>
-        <w:rPr>
-          <w:lang w:val="de-CH"/>
-        </w:rPr>
-        <w:t>. Suche verbessern (Möglichkeit einer Suchfunktion in der Liste)</w:t>
-      </w:r>
-    </w:p>
-    <w:p>
-      <w:pPr>
-        <w:pStyle w:val="Listenabsatz"/>
-        <w:numPr>
-          <w:ilvl w:val="0"/>
-          <w:numId w:val="12"/>
-        </w:numPr>
-        <w:rPr>
-          <w:lang w:val="de-CH"/>
-        </w:rPr>
-      </w:pPr>
-      <w:r>
-        <w:rPr>
-          <w:lang w:val="de-CH"/>
-        </w:rPr>
-        <w:t xml:space="preserve">Logistiker: </w:t>
-      </w:r>
-      <w:r>
-        <w:rPr>
-          <w:lang w:val="de-CH"/>
-        </w:rPr>
-        <w:t>Deadline</w:t>
-      </w:r>
-      <w:r>
-        <w:rPr>
-          <w:lang w:val="de-CH"/>
-        </w:rPr>
-        <w:t xml:space="preserve"> </w:t>
-      </w:r>
-      <w:r>
-        <w:rPr>
-          <w:lang w:val="de-CH"/>
-        </w:rPr>
-        <w:sym w:font="Wingdings" w:char="F0E0"/>
-      </w:r>
-      <w:r>
-        <w:rPr>
-          <w:lang w:val="de-CH"/>
-        </w:rPr>
-        <w:t xml:space="preserve"> Bis zu diesem Datum muss Lieferung ankommen hinzufügen</w:t>
-      </w:r>
-    </w:p>
-    <w:p>
-      <w:pPr>
-        <w:pStyle w:val="Listenabsatz"/>
-        <w:numPr>
-          <w:ilvl w:val="0"/>
-          <w:numId w:val="12"/>
-        </w:numPr>
-        <w:rPr>
-          <w:lang w:val="de-CH"/>
-        </w:rPr>
-      </w:pPr>
-      <w:r>
-        <w:rPr>
-          <w:lang w:val="de-CH"/>
-        </w:rPr>
-        <w:t>Passwort verändern möglich machen für Users</w:t>
-      </w:r>
-    </w:p>
-    <w:p>
-      <w:pPr>
-        <w:pStyle w:val="Listenabsatz"/>
-        <w:rPr>
-          <w:lang w:val="de-CH"/>
-        </w:rPr>
-      </w:pPr>
-      <w:r>
-        <w:rPr>
-          <w:lang w:val="de-CH"/>
-        </w:rPr>
-        <w:t xml:space="preserve">Best Case: </w:t>
-      </w:r>
-      <w:r>
-        <w:rPr>
-          <w:lang w:val="de-CH"/>
-        </w:rPr>
-        <w:t xml:space="preserve">Generiertes Passwort </w:t>
-      </w:r>
-      <w:r>
-        <w:rPr>
-          <w:lang w:val="de-CH"/>
-        </w:rPr>
-        <w:sym w:font="Wingdings" w:char="F0E0"/>
-      </w:r>
-      <w:r>
-        <w:rPr>
-          <w:lang w:val="de-CH"/>
-        </w:rPr>
-        <w:t xml:space="preserve"> </w:t>
-      </w:r>
-      <w:r>
-        <w:rPr>
-          <w:lang w:val="de-CH"/>
-        </w:rPr>
-        <w:t>Beim ersten M</w:t>
-      </w:r>
-      <w:r>
-        <w:rPr>
-          <w:lang w:val="de-CH"/>
-        </w:rPr>
-        <w:t>al einloggen müssen sie das Passwort ändern</w:t>
-      </w:r>
-    </w:p>
-    <w:p>
-      <w:pPr>
-        <w:rPr>
-          <w:lang w:val="de-CH"/>
-        </w:rPr>
-      </w:pPr>
-    </w:p>
-    <w:p>
-      <w:proofErr w:type="spellStart"/>
-      <w:r>
-        <w:t>Weitere</w:t>
-      </w:r>
-      <w:proofErr w:type="spellEnd"/>
-      <w:r>
-        <w:t xml:space="preserve"> </w:t>
-      </w:r>
-      <w:proofErr w:type="spellStart"/>
-      <w:r>
-        <w:t>Punkte</w:t>
-      </w:r>
-      <w:proofErr w:type="spellEnd"/>
-      <w:r>
-        <w:t>:</w:t>
+      <w:r>
+        <w:rPr>
+          <w:lang w:val="de-CH"/>
+        </w:rPr>
+        <w:t>eldung falls Truck voll</w:t>
       </w:r>
     </w:p>
     <w:p>
@@ -3471,311 +4079,7 @@
         <w:rPr>
           <w:lang w:val="de-CH"/>
         </w:rPr>
-        <w:t xml:space="preserve">Kundensuche: </w:t>
-      </w:r>
-      <w:proofErr w:type="spellStart"/>
-      <w:r>
-        <w:rPr>
-          <w:lang w:val="de-CH"/>
-        </w:rPr>
-        <w:t>Evt</w:t>
-      </w:r>
-      <w:proofErr w:type="spellEnd"/>
-      <w:r>
-        <w:rPr>
-          <w:lang w:val="de-CH"/>
-        </w:rPr>
-        <w:t>. Suche verbessern (Möglichkeit einer Suchfunktion in der Liste)</w:t>
-      </w:r>
-    </w:p>
-    <w:p>
-      <w:pPr>
-        <w:pStyle w:val="Listenabsatz"/>
-        <w:numPr>
-          <w:ilvl w:val="0"/>
-          <w:numId w:val="10"/>
-        </w:numPr>
-        <w:rPr>
-          <w:lang w:val="de-CH"/>
-        </w:rPr>
-      </w:pPr>
-      <w:r>
-        <w:rPr>
-          <w:lang w:val="de-CH"/>
-        </w:rPr>
-        <w:t xml:space="preserve">Admin: </w:t>
-      </w:r>
-      <w:r>
-        <w:rPr>
-          <w:lang w:val="de-CH"/>
-        </w:rPr>
-        <w:t>Admin soll Zugriff auf alle Seiten haben und neue User hinzufügen können</w:t>
-      </w:r>
-      <w:r>
-        <w:rPr>
-          <w:lang w:val="de-CH"/>
-        </w:rPr>
-        <w:t xml:space="preserve"> </w:t>
-      </w:r>
-      <w:r>
-        <w:rPr>
-          <w:lang w:val="de-CH"/>
-        </w:rPr>
-        <w:sym w:font="Wingdings" w:char="F0E0"/>
-      </w:r>
-      <w:r>
-        <w:rPr>
-          <w:lang w:val="de-CH"/>
-        </w:rPr>
-        <w:t xml:space="preserve"> </w:t>
-      </w:r>
-      <w:proofErr w:type="spellStart"/>
-      <w:r>
-        <w:rPr>
-          <w:lang w:val="de-CH"/>
-        </w:rPr>
-        <w:t>evt</w:t>
-      </w:r>
-      <w:proofErr w:type="spellEnd"/>
-      <w:r>
-        <w:rPr>
-          <w:lang w:val="de-CH"/>
-        </w:rPr>
-        <w:t>. Admin verwerfen, da Logistiker neue User hinzufügen kann</w:t>
-      </w:r>
-    </w:p>
-    <w:p>
-      <w:pPr>
-        <w:pStyle w:val="Listenabsatz"/>
-        <w:numPr>
-          <w:ilvl w:val="0"/>
-          <w:numId w:val="10"/>
-        </w:numPr>
-        <w:rPr>
-          <w:lang w:val="de-CH"/>
-        </w:rPr>
-      </w:pPr>
-      <w:r>
-        <w:rPr>
-          <w:lang w:val="de-CH"/>
-        </w:rPr>
-        <w:t xml:space="preserve">Driver – Logistiker: </w:t>
-      </w:r>
-      <w:r>
-        <w:rPr>
-          <w:lang w:val="de-CH"/>
-        </w:rPr>
-        <w:t>Driver soll Kommentar zu Aufträge hinzufügen können (Verspätung, schlechte Route, etc.)</w:t>
-      </w:r>
-    </w:p>
-    <w:p>
-      <w:pPr>
-        <w:pStyle w:val="Listenabsatz"/>
-        <w:numPr>
-          <w:ilvl w:val="0"/>
-          <w:numId w:val="10"/>
-        </w:numPr>
-        <w:rPr>
-          <w:lang w:val="de-CH"/>
-        </w:rPr>
-      </w:pPr>
-      <w:r>
-        <w:rPr>
-          <w:lang w:val="de-CH"/>
-        </w:rPr>
-        <w:t xml:space="preserve">Buttons: </w:t>
-      </w:r>
-      <w:proofErr w:type="spellStart"/>
-      <w:r>
-        <w:rPr>
-          <w:lang w:val="de-CH"/>
-        </w:rPr>
-        <w:t>Evt</w:t>
-      </w:r>
-      <w:proofErr w:type="spellEnd"/>
-      <w:r>
-        <w:rPr>
-          <w:lang w:val="de-CH"/>
-        </w:rPr>
-        <w:t>. Buttons so gestalten, dass sie mehr herausstechen</w:t>
-      </w:r>
-      <w:r>
-        <w:rPr>
-          <w:lang w:val="de-CH"/>
-        </w:rPr>
-        <w:t xml:space="preserve"> </w:t>
-      </w:r>
-      <w:r>
-        <w:rPr>
-          <w:lang w:val="de-CH"/>
-        </w:rPr>
-        <w:sym w:font="Wingdings" w:char="F0E0"/>
-      </w:r>
-      <w:r>
-        <w:rPr>
-          <w:lang w:val="de-CH"/>
-        </w:rPr>
-        <w:t xml:space="preserve"> war «grusig»</w:t>
-      </w:r>
-    </w:p>
-    <w:p>
-      <w:pPr>
-        <w:pStyle w:val="Listenabsatz"/>
-        <w:numPr>
-          <w:ilvl w:val="0"/>
-          <w:numId w:val="10"/>
-        </w:numPr>
-        <w:rPr>
-          <w:lang w:val="de-CH"/>
-        </w:rPr>
-      </w:pPr>
-      <w:r>
-        <w:rPr>
-          <w:lang w:val="de-CH"/>
-        </w:rPr>
-        <w:t xml:space="preserve">Driver – Logistiker: </w:t>
-      </w:r>
-      <w:r>
-        <w:rPr>
-          <w:lang w:val="de-CH"/>
-        </w:rPr>
-        <w:t>Driver: Touren können über mehrere Tage gehen, System soll Warnung bezüglich Zeit &amp; Budget geben wenn Touren zu lang oder nicht sinnvoll</w:t>
-      </w:r>
-    </w:p>
-    <w:p>
-      <w:pPr>
-        <w:pStyle w:val="Listenabsatz"/>
-        <w:numPr>
-          <w:ilvl w:val="0"/>
-          <w:numId w:val="10"/>
-        </w:numPr>
-        <w:rPr>
-          <w:lang w:val="de-CH"/>
-        </w:rPr>
-      </w:pPr>
-      <w:r>
-        <w:rPr>
-          <w:lang w:val="de-CH"/>
-        </w:rPr>
-        <w:t>Auf Karte: Welche Arbeit ist noch am Laufen, was wurde bereits gemacht</w:t>
-      </w:r>
-    </w:p>
-    <w:p>
-      <w:pPr>
-        <w:pStyle w:val="Listenabsatz"/>
-        <w:numPr>
-          <w:ilvl w:val="0"/>
-          <w:numId w:val="10"/>
-        </w:numPr>
-        <w:rPr>
-          <w:lang w:val="de-CH"/>
-        </w:rPr>
-      </w:pPr>
-      <w:r>
-        <w:rPr>
-          <w:lang w:val="de-CH"/>
-        </w:rPr>
-        <w:t>Tracking: Kunden sehen, wann Lieferung ankommt, über Verzögerungen informiert</w:t>
-      </w:r>
-    </w:p>
-    <w:p>
-      <w:pPr>
-        <w:pStyle w:val="Listenabsatz"/>
-        <w:numPr>
-          <w:ilvl w:val="0"/>
-          <w:numId w:val="10"/>
-        </w:numPr>
-        <w:rPr>
-          <w:lang w:val="de-CH"/>
-        </w:rPr>
-      </w:pPr>
-      <w:r>
-        <w:rPr>
-          <w:lang w:val="de-CH"/>
-        </w:rPr>
-        <w:t xml:space="preserve">Driver: </w:t>
-      </w:r>
-      <w:r>
-        <w:rPr>
-          <w:lang w:val="de-CH"/>
-        </w:rPr>
-        <w:t xml:space="preserve">Driver soll sagen können „Ich bin in 6h da“ – </w:t>
-      </w:r>
-      <w:proofErr w:type="spellStart"/>
-      <w:r>
-        <w:rPr>
-          <w:lang w:val="de-CH"/>
-        </w:rPr>
-        <w:t>benachrichtigung</w:t>
-      </w:r>
-      <w:proofErr w:type="spellEnd"/>
-      <w:r>
-        <w:rPr>
-          <w:lang w:val="de-CH"/>
-        </w:rPr>
-        <w:t xml:space="preserve"> per </w:t>
-      </w:r>
-      <w:proofErr w:type="spellStart"/>
-      <w:r>
-        <w:rPr>
-          <w:lang w:val="de-CH"/>
-        </w:rPr>
-        <w:t>bsp</w:t>
-      </w:r>
-      <w:proofErr w:type="spellEnd"/>
-      <w:r>
-        <w:rPr>
-          <w:lang w:val="de-CH"/>
-        </w:rPr>
-        <w:t xml:space="preserve"> mail an Kunde</w:t>
-      </w:r>
-      <w:r>
-        <w:rPr>
-          <w:lang w:val="de-CH"/>
-        </w:rPr>
-        <w:t xml:space="preserve"> (</w:t>
-      </w:r>
-      <w:proofErr w:type="spellStart"/>
-      <w:r>
-        <w:rPr>
-          <w:lang w:val="de-CH"/>
-        </w:rPr>
-        <w:t>evt</w:t>
-      </w:r>
-      <w:proofErr w:type="spellEnd"/>
-      <w:r>
-        <w:rPr>
-          <w:lang w:val="de-CH"/>
-        </w:rPr>
-        <w:t>. Einfach Kunden-</w:t>
-      </w:r>
-      <w:proofErr w:type="spellStart"/>
-      <w:r>
-        <w:rPr>
-          <w:lang w:val="de-CH"/>
-        </w:rPr>
-        <w:t>Emai</w:t>
-      </w:r>
-      <w:proofErr w:type="spellEnd"/>
-      <w:r>
-        <w:rPr>
-          <w:lang w:val="de-CH"/>
-        </w:rPr>
-        <w:t xml:space="preserve"> bei </w:t>
-      </w:r>
-      <w:proofErr w:type="spellStart"/>
-      <w:r>
-        <w:rPr>
-          <w:lang w:val="de-CH"/>
-        </w:rPr>
-        <w:t>driver</w:t>
-      </w:r>
-      <w:proofErr w:type="spellEnd"/>
-      <w:r>
-        <w:rPr>
-          <w:lang w:val="de-CH"/>
-        </w:rPr>
-        <w:t xml:space="preserve"> anzeigen)</w:t>
+        <w:t>Testen!</w:t>
       </w:r>
     </w:p>
     <w:p>
@@ -3796,7 +4100,7 @@
 </file>
 
 <file path=word/numbering.xml><?xml version="1.0" encoding="utf-8"?>
-<w:numbering xmlns:wpc="http://schemas.microsoft.com/office/word/2010/wordprocessingCanvas" xmlns:mc="http://schemas.openxmlformats.org/markup-compatibility/2006" xmlns:o="urn:schemas-microsoft-com:office:office" xmlns:r="http://schemas.openxmlformats.org/officeDocument/2006/relationships" xmlns:m="http://schemas.openxmlformats.org/officeDocument/2006/math" xmlns:v="urn:schemas-microsoft-com:vml" xmlns:wp14="http://schemas.microsoft.com/office/word/2010/wordprocessingDrawing" xmlns:wp="http://schemas.openxmlformats.org/drawingml/2006/wordprocessingDrawing" xmlns:w10="urn:schemas-microsoft-com:office:word" xmlns:w="http://schemas.openxmlformats.org/wordprocessingml/2006/main" xmlns:w14="http://schemas.microsoft.com/office/word/2010/wordml" xmlns:w15="http://schemas.microsoft.com/office/word/2012/wordml" xmlns:wpg="http://schemas.microsoft.com/office/word/2010/wordprocessingGroup" xmlns:wpi="http://schemas.microsoft.com/office/word/2010/wordprocessingInk" xmlns:wne="http://schemas.microsoft.com/office/word/2006/wordml" xmlns:wps="http://schemas.microsoft.com/office/word/2010/wordprocessingShape" mc:Ignorable="w14 w15 wp14">
+<w:numbering xmlns:wpc="http://schemas.microsoft.com/office/word/2010/wordprocessingCanvas" xmlns:cx="http://schemas.microsoft.com/office/drawing/2014/chartex" xmlns:cx1="http://schemas.microsoft.com/office/drawing/2015/9/8/chartex" xmlns:cx2="http://schemas.microsoft.com/office/drawing/2015/10/21/chartex" xmlns:cx3="http://schemas.microsoft.com/office/drawing/2016/5/9/chartex" xmlns:cx4="http://schemas.microsoft.com/office/drawing/2016/5/10/chartex" xmlns:cx5="http://schemas.microsoft.com/office/drawing/2016/5/11/chartex" xmlns:cx6="http://schemas.microsoft.com/office/drawing/2016/5/12/chartex" xmlns:cx7="http://schemas.microsoft.com/office/drawing/2016/5/13/chartex" xmlns:cx8="http://schemas.microsoft.com/office/drawing/2016/5/14/chartex" xmlns:mc="http://schemas.openxmlformats.org/markup-compatibility/2006" xmlns:aink="http://schemas.microsoft.com/office/drawing/2016/ink" xmlns:am3d="http://schemas.microsoft.com/office/drawing/2017/model3d" xmlns:o="urn:schemas-microsoft-com:office:office" xmlns:r="http://schemas.openxmlformats.org/officeDocument/2006/relationships" xmlns:m="http://schemas.openxmlformats.org/officeDocument/2006/math" xmlns:v="urn:schemas-microsoft-com:vml" xmlns:wp14="http://schemas.microsoft.com/office/word/2010/wordprocessingDrawing" xmlns:wp="http://schemas.openxmlformats.org/drawingml/2006/wordprocessingDrawing" xmlns:w10="urn:schemas-microsoft-com:office:word" xmlns:w="http://schemas.openxmlformats.org/wordprocessingml/2006/main" xmlns:w14="http://schemas.microsoft.com/office/word/2010/wordml" xmlns:w15="http://schemas.microsoft.com/office/word/2012/wordml" xmlns:w16cid="http://schemas.microsoft.com/office/word/2016/wordml/cid" xmlns:w16se="http://schemas.microsoft.com/office/word/2015/wordml/symex" xmlns:wpg="http://schemas.microsoft.com/office/word/2010/wordprocessingGroup" xmlns:wpi="http://schemas.microsoft.com/office/word/2010/wordprocessingInk" xmlns:wne="http://schemas.microsoft.com/office/word/2006/wordml" xmlns:wps="http://schemas.microsoft.com/office/word/2010/wordprocessingShape" mc:Ignorable="w14 w15 w16se w16cid wp14">
   <w:abstractNum w:abstractNumId="0" w15:restartNumberingAfterBreak="0">
     <w:nsid w:val="00D80A92"/>
     <w:multiLevelType w:val="hybridMultilevel"/>
@@ -5260,7 +5564,7 @@
 </file>
 
 <file path=word/styles.xml><?xml version="1.0" encoding="utf-8"?>
-<w:styles xmlns:mc="http://schemas.openxmlformats.org/markup-compatibility/2006" xmlns:r="http://schemas.openxmlformats.org/officeDocument/2006/relationships" xmlns:w="http://schemas.openxmlformats.org/wordprocessingml/2006/main" xmlns:w14="http://schemas.microsoft.com/office/word/2010/wordml" xmlns:w15="http://schemas.microsoft.com/office/word/2012/wordml" mc:Ignorable="w14 w15">
+<w:styles xmlns:mc="http://schemas.openxmlformats.org/markup-compatibility/2006" xmlns:r="http://schemas.openxmlformats.org/officeDocument/2006/relationships" xmlns:w="http://schemas.openxmlformats.org/wordprocessingml/2006/main" xmlns:w14="http://schemas.microsoft.com/office/word/2010/wordml" xmlns:w15="http://schemas.microsoft.com/office/word/2012/wordml" xmlns:w16cid="http://schemas.microsoft.com/office/word/2016/wordml/cid" xmlns:w16se="http://schemas.microsoft.com/office/word/2015/wordml/symex" mc:Ignorable="w14 w15 w16se w16cid">
   <w:docDefaults>
     <w:rPrDefault>
       <w:rPr>
@@ -5276,7 +5580,7 @@
       </w:pPr>
     </w:pPrDefault>
   </w:docDefaults>
-  <w:latentStyles w:defLockedState="0" w:defUIPriority="99" w:defSemiHidden="0" w:defUnhideWhenUsed="0" w:defQFormat="0" w:count="371">
+  <w:latentStyles w:defLockedState="0" w:defUIPriority="99" w:defSemiHidden="0" w:defUnhideWhenUsed="0" w:defQFormat="0" w:count="375">
     <w:lsdException w:name="Normal" w:uiPriority="0" w:qFormat="1"/>
     <w:lsdException w:name="heading 1" w:uiPriority="9" w:qFormat="1"/>
     <w:lsdException w:name="heading 2" w:semiHidden="1" w:uiPriority="9" w:unhideWhenUsed="1" w:qFormat="1"/>
@@ -5382,7 +5686,6 @@
     <w:lsdException w:name="HTML Sample" w:semiHidden="1" w:unhideWhenUsed="1"/>
     <w:lsdException w:name="HTML Typewriter" w:semiHidden="1" w:unhideWhenUsed="1"/>
     <w:lsdException w:name="HTML Variable" w:semiHidden="1" w:unhideWhenUsed="1"/>
-    <w:lsdException w:name="Normal Table" w:semiHidden="1" w:unhideWhenUsed="1"/>
     <w:lsdException w:name="annotation subject" w:semiHidden="1" w:unhideWhenUsed="1"/>
     <w:lsdException w:name="No List" w:semiHidden="1" w:unhideWhenUsed="1"/>
     <w:lsdException w:name="Outline List 1" w:semiHidden="1" w:unhideWhenUsed="1"/>
@@ -5426,10 +5729,8 @@
     <w:lsdException w:name="Table Elegant" w:semiHidden="1" w:unhideWhenUsed="1"/>
     <w:lsdException w:name="Table Professional" w:semiHidden="1" w:unhideWhenUsed="1"/>
     <w:lsdException w:name="Table Subtle 1" w:semiHidden="1" w:unhideWhenUsed="1"/>
-    <w:lsdException w:name="Table Subtle 2" w:semiHidden="1" w:unhideWhenUsed="1"/>
     <w:lsdException w:name="Table Web 1" w:semiHidden="1" w:unhideWhenUsed="1"/>
     <w:lsdException w:name="Table Web 2" w:semiHidden="1" w:unhideWhenUsed="1"/>
-    <w:lsdException w:name="Table Web 3" w:semiHidden="1" w:unhideWhenUsed="1"/>
     <w:lsdException w:name="Balloon Text" w:semiHidden="1" w:unhideWhenUsed="1"/>
     <w:lsdException w:name="Table Grid" w:uiPriority="39"/>
     <w:lsdException w:name="Table Theme" w:semiHidden="1" w:unhideWhenUsed="1"/>
@@ -5639,6 +5940,10 @@
     <w:lsdException w:name="List Table 5 Dark Accent 6" w:uiPriority="50"/>
     <w:lsdException w:name="List Table 6 Colorful Accent 6" w:uiPriority="51"/>
     <w:lsdException w:name="List Table 7 Colorful Accent 6" w:uiPriority="52"/>
+    <w:lsdException w:name="Mention" w:semiHidden="1" w:unhideWhenUsed="1"/>
+    <w:lsdException w:name="Smart Hyperlink" w:semiHidden="1" w:unhideWhenUsed="1"/>
+    <w:lsdException w:name="Hashtag" w:semiHidden="1" w:unhideWhenUsed="1"/>
+    <w:lsdException w:name="Unresolved Mention" w:semiHidden="1" w:unhideWhenUsed="1"/>
   </w:latentStyles>
   <w:style w:type="paragraph" w:default="1" w:styleId="Standard">
     <w:name w:val="Normal"/>
@@ -5786,6 +6091,29 @@
       <w:color w:val="2E74B5" w:themeColor="accent1" w:themeShade="BF"/>
       <w:sz w:val="26"/>
       <w:szCs w:val="26"/>
+    </w:rPr>
+  </w:style>
+  <w:style w:type="character" w:styleId="Hyperlink">
+    <w:name w:val="Hyperlink"/>
+    <w:basedOn w:val="Absatz-Standardschriftart"/>
+    <w:uiPriority w:val="99"/>
+    <w:unhideWhenUsed/>
+    <w:rsid w:val="008D0AD8"/>
+    <w:rPr>
+      <w:color w:val="0563C1" w:themeColor="hyperlink"/>
+      <w:u w:val="single"/>
+    </w:rPr>
+  </w:style>
+  <w:style w:type="character" w:styleId="NichtaufgelsteErwhnung">
+    <w:name w:val="Unresolved Mention"/>
+    <w:basedOn w:val="Absatz-Standardschriftart"/>
+    <w:uiPriority w:val="99"/>
+    <w:semiHidden/>
+    <w:unhideWhenUsed/>
+    <w:rsid w:val="008D0AD8"/>
+    <w:rPr>
+      <w:color w:val="808080"/>
+      <w:shd w:val="clear" w:color="auto" w:fill="E6E6E6"/>
     </w:rPr>
   </w:style>
 </w:styles>
@@ -6057,7 +6385,7 @@
 </file>
 
 <file path=customXml/itemProps1.xml><?xml version="1.0" encoding="utf-8"?>
-<ds:datastoreItem xmlns:ds="http://schemas.openxmlformats.org/officeDocument/2006/customXml" ds:itemID="{7287E41C-8CA8-41B8-8B4E-DC6E0FDC9ABF}">
+<ds:datastoreItem xmlns:ds="http://schemas.openxmlformats.org/officeDocument/2006/customXml" ds:itemID="{5DEC2D4E-87B5-45D0-AA6A-492969FC17A9}">
   <ds:schemaRefs>
     <ds:schemaRef ds:uri="http://schemas.openxmlformats.org/officeDocument/2006/bibliography"/>
   </ds:schemaRefs>

</xml_diff>